<commit_message>
Added and Edited some Text
</commit_message>
<xml_diff>
--- a/doc/Konkurrenzprodukte/Konkurrenzprodukte gesamt.docx
+++ b/doc/Konkurrenzprodukte/Konkurrenzprodukte gesamt.docx
@@ -47,8 +47,6 @@
           <w:r>
             <w:t>Inhalt</w:t>
           </w:r>
-          <w:bookmarkStart w:id="0" w:name="_GoBack"/>
-          <w:bookmarkEnd w:id="0"/>
         </w:p>
         <w:p>
           <w:pPr>
@@ -1354,46 +1352,28 @@
       <w:pPr>
         <w:pStyle w:val="berschrift1"/>
       </w:pPr>
-      <w:bookmarkStart w:id="1" w:name="_Toc35764591"/>
+      <w:bookmarkStart w:id="0" w:name="_Toc35764591"/>
       <w:r>
         <w:lastRenderedPageBreak/>
         <w:t>Einleitung</w:t>
       </w:r>
-      <w:bookmarkEnd w:id="1"/>
-    </w:p>
-    <w:p>
-      <w:pPr>
-        <w:rPr>
-          <w:rFonts w:ascii="Arial" w:hAnsi="Arial" w:cs="Arial"/>
-          <w:sz w:val="22"/>
-          <w:szCs w:val="22"/>
-        </w:rPr>
-      </w:pPr>
-      <w:r>
-        <w:rPr>
-          <w:rFonts w:ascii="Arial" w:hAnsi="Arial" w:cs="Arial"/>
-          <w:sz w:val="22"/>
-          <w:szCs w:val="22"/>
-        </w:rPr>
-        <w:t xml:space="preserve">Unter Multi User </w:t>
-      </w:r>
-      <w:proofErr w:type="spellStart"/>
-      <w:r>
-        <w:rPr>
-          <w:rFonts w:ascii="Arial" w:hAnsi="Arial" w:cs="Arial"/>
-          <w:sz w:val="22"/>
-          <w:szCs w:val="22"/>
-        </w:rPr>
-        <w:t>Dungeon</w:t>
-      </w:r>
-      <w:proofErr w:type="spellEnd"/>
-      <w:r>
-        <w:rPr>
-          <w:rFonts w:ascii="Arial" w:hAnsi="Arial" w:cs="Arial"/>
-          <w:sz w:val="22"/>
-          <w:szCs w:val="22"/>
-        </w:rPr>
-        <w:t xml:space="preserve"> (kurz: MUD) wird ein Rollenspiel verstanden, das mittels textueller Anweisungen einen Spielverlauf vorgibt. </w:t>
+      <w:bookmarkEnd w:id="0"/>
+    </w:p>
+    <w:p>
+      <w:pPr>
+        <w:rPr>
+          <w:rFonts w:ascii="Arial" w:hAnsi="Arial" w:cs="Arial"/>
+          <w:sz w:val="22"/>
+          <w:szCs w:val="22"/>
+        </w:rPr>
+      </w:pPr>
+      <w:r>
+        <w:rPr>
+          <w:rFonts w:ascii="Arial" w:hAnsi="Arial" w:cs="Arial"/>
+          <w:sz w:val="22"/>
+          <w:szCs w:val="22"/>
+        </w:rPr>
+        <w:t xml:space="preserve">Unter Multi User Dungeon (kurz: MUD) wird ein Rollenspiel verstanden, das mittels textueller Anweisungen einen Spielverlauf vorgibt. </w:t>
       </w:r>
       <w:r>
         <w:rPr>
@@ -1458,25 +1438,7 @@
           <w:sz w:val="22"/>
           <w:szCs w:val="22"/>
         </w:rPr>
-        <w:t xml:space="preserve">Der Spielgestaltung wird durch einen </w:t>
-      </w:r>
-      <w:proofErr w:type="spellStart"/>
-      <w:r>
-        <w:rPr>
-          <w:rFonts w:ascii="Arial" w:hAnsi="Arial" w:cs="Arial"/>
-          <w:sz w:val="22"/>
-          <w:szCs w:val="22"/>
-        </w:rPr>
-        <w:t>Dungeon</w:t>
-      </w:r>
-      <w:proofErr w:type="spellEnd"/>
-      <w:r>
-        <w:rPr>
-          <w:rFonts w:ascii="Arial" w:hAnsi="Arial" w:cs="Arial"/>
-          <w:sz w:val="22"/>
-          <w:szCs w:val="22"/>
-        </w:rPr>
-        <w:t xml:space="preserve"> Master (kurz: DM) bestimmt. Seine Rolle kann als die des Spielverantwortlichen verstanden werden. Vor Beginn des Spiels muss er in dem zur Verfügung gestellten Space eine Welt erschaffen: Er definiert Räume, fügt Inhalte hinzu und legt fest, ob und welche Interaktionen mit ihnen möglich sind. Ihm steht es frei, die maximale Spielerzahl zu begrenzen. Vom DM wird die Rollengestaltung festgelegt, in die die Spieler schlüpfen. Als Oberbegriffe werden Klassen erschaffen, die sich granular in Rassen aufspalten können. Jede Klasse bzw. Rasse erhält vom DM vordefinierte Eigenschaften und Attribute, die entweder von Anfang an gelten oder im Spielverlauf erreicht werden können. </w:t>
+        <w:t xml:space="preserve">Der Spielgestaltung wird durch einen Dungeon Master (kurz: DM) bestimmt. Seine Rolle kann als die des Spielverantwortlichen verstanden werden. Vor Beginn des Spiels muss er in dem zur Verfügung gestellten Space eine Welt erschaffen: Er definiert Räume, fügt Inhalte hinzu und legt fest, ob und welche Interaktionen mit ihnen möglich sind. Ihm steht es frei, die maximale Spielerzahl zu begrenzen. Vom DM wird die Rollengestaltung festgelegt, in die die Spieler schlüpfen. Als Oberbegriffe werden Klassen erschaffen, die sich granular in Rassen aufspalten können. Jede Klasse bzw. Rasse erhält vom DM vordefinierte Eigenschaften und Attribute, die entweder von Anfang an gelten oder im Spielverlauf erreicht werden können. </w:t>
       </w:r>
     </w:p>
     <w:p>
@@ -1535,25 +1497,7 @@
           <w:sz w:val="22"/>
           <w:szCs w:val="22"/>
         </w:rPr>
-        <w:t xml:space="preserve">verwenden einen automatisierten </w:t>
-      </w:r>
-      <w:proofErr w:type="spellStart"/>
-      <w:r>
-        <w:rPr>
-          <w:rFonts w:ascii="Arial" w:hAnsi="Arial" w:cs="Arial"/>
-          <w:sz w:val="22"/>
-          <w:szCs w:val="22"/>
-        </w:rPr>
-        <w:t>Dungeon</w:t>
-      </w:r>
-      <w:proofErr w:type="spellEnd"/>
-      <w:r>
-        <w:rPr>
-          <w:rFonts w:ascii="Arial" w:hAnsi="Arial" w:cs="Arial"/>
-          <w:sz w:val="22"/>
-          <w:szCs w:val="22"/>
-        </w:rPr>
-        <w:t xml:space="preserve"> Master</w:t>
+        <w:t>verwenden einen automatisierten Dungeon Master</w:t>
       </w:r>
       <w:r>
         <w:rPr>
@@ -1605,12 +1549,12 @@
       <w:pPr>
         <w:pStyle w:val="berschrift1"/>
       </w:pPr>
-      <w:bookmarkStart w:id="2" w:name="_Toc35764592"/>
+      <w:bookmarkStart w:id="1" w:name="_Toc35764592"/>
       <w:r>
         <w:lastRenderedPageBreak/>
         <w:t>Terminologie</w:t>
       </w:r>
-      <w:bookmarkEnd w:id="2"/>
+      <w:bookmarkEnd w:id="1"/>
     </w:p>
     <w:p>
       <w:r>
@@ -1731,13 +1675,30 @@
             <w:tcW w:w="4531" w:type="dxa"/>
           </w:tcPr>
           <w:p>
-            <w:proofErr w:type="gramStart"/>
-            <w:r>
-              <w:t>Ein Seite</w:t>
-            </w:r>
-            <w:proofErr w:type="gramEnd"/>
-            <w:r>
-              <w:t xml:space="preserve"> in einem Webbrowser, die eine Verbindung zu einem Server herstellen kann</w:t>
+            <w:r>
+              <w:t>Ein Seite in einem Webbrowser, die eine Verbindung zu einem Server herstellen kann</w:t>
+            </w:r>
+          </w:p>
+        </w:tc>
+      </w:tr>
+      <w:tr>
+        <w:tc>
+          <w:tcPr>
+            <w:tcW w:w="4531" w:type="dxa"/>
+          </w:tcPr>
+          <w:p>
+            <w:r>
+              <w:t>MCP</w:t>
+            </w:r>
+          </w:p>
+        </w:tc>
+        <w:tc>
+          <w:tcPr>
+            <w:tcW w:w="4531" w:type="dxa"/>
+          </w:tcPr>
+          <w:p>
+            <w:r>
+              <w:t>MUD Client Protocol</w:t>
             </w:r>
           </w:p>
         </w:tc>
@@ -1798,20 +1759,6 @@
           <w:p/>
         </w:tc>
       </w:tr>
-      <w:tr>
-        <w:tc>
-          <w:tcPr>
-            <w:tcW w:w="4531" w:type="dxa"/>
-          </w:tcPr>
-          <w:p/>
-        </w:tc>
-        <w:tc>
-          <w:tcPr>
-            <w:tcW w:w="4531" w:type="dxa"/>
-          </w:tcPr>
-          <w:p/>
-        </w:tc>
-      </w:tr>
     </w:tbl>
     <w:p>
       <w:r>
@@ -1822,13 +1769,62 @@
       <w:pPr>
         <w:pStyle w:val="berschrift1"/>
       </w:pPr>
-      <w:bookmarkStart w:id="3" w:name="_Hlk35703347"/>
-      <w:bookmarkStart w:id="4" w:name="_Toc35764593"/>
+      <w:bookmarkStart w:id="2" w:name="_Hlk35703347"/>
+      <w:bookmarkStart w:id="3" w:name="_Toc35764593"/>
       <w:r>
         <w:lastRenderedPageBreak/>
         <w:t>Konkurrenzprodukte</w:t>
       </w:r>
+      <w:bookmarkEnd w:id="2"/>
       <w:bookmarkEnd w:id="3"/>
+    </w:p>
+    <w:p>
+      <w:pPr>
+        <w:rPr>
+          <w:rFonts w:ascii="Arial" w:hAnsi="Arial" w:cs="Arial"/>
+          <w:sz w:val="22"/>
+          <w:szCs w:val="22"/>
+        </w:rPr>
+      </w:pPr>
+      <w:r>
+        <w:rPr>
+          <w:rFonts w:ascii="Arial" w:hAnsi="Arial" w:cs="Arial"/>
+          <w:sz w:val="22"/>
+          <w:szCs w:val="22"/>
+        </w:rPr>
+        <w:t xml:space="preserve">Die Konkurrenzprodukte werden in zwei Kategorien unterteilt: Die in der realen Welt spielbaren (Brettspiele) und die in der virtuellen Welt spielbaren (MUD Server). </w:t>
+      </w:r>
+    </w:p>
+    <w:p>
+      <w:pPr>
+        <w:rPr>
+          <w:rFonts w:ascii="Arial" w:hAnsi="Arial" w:cs="Arial"/>
+          <w:sz w:val="22"/>
+          <w:szCs w:val="22"/>
+        </w:rPr>
+      </w:pPr>
+      <w:r>
+        <w:rPr>
+          <w:rFonts w:ascii="Arial" w:hAnsi="Arial" w:cs="Arial"/>
+          <w:sz w:val="22"/>
+          <w:szCs w:val="22"/>
+        </w:rPr>
+        <w:t xml:space="preserve">Nachfolgend werden die relevantesten Konkurrenzprodukte vorgestellt. Nach einem kurzen Überblick über das Produkt werden Besonderheiten und Eigenschaften genannt. </w:t>
+      </w:r>
+    </w:p>
+    <w:p>
+      <w:r>
+        <w:t xml:space="preserve"> </w:t>
+      </w:r>
+    </w:p>
+    <w:p>
+      <w:pPr>
+        <w:pStyle w:val="berschrift1"/>
+      </w:pPr>
+      <w:bookmarkStart w:id="4" w:name="_Toc35764594"/>
+      <w:r>
+        <w:t>Brettspiele</w:t>
+      </w:r>
       <w:bookmarkEnd w:id="4"/>
     </w:p>
     <w:p>
@@ -1839,71 +1835,14 @@
           <w:szCs w:val="22"/>
         </w:rPr>
       </w:pPr>
-      <w:r>
-        <w:rPr>
-          <w:rFonts w:ascii="Arial" w:hAnsi="Arial" w:cs="Arial"/>
-          <w:sz w:val="22"/>
-          <w:szCs w:val="22"/>
-        </w:rPr>
-        <w:t xml:space="preserve">Die Konkurrenzprodukte werden in zwei Kategorien unterteilt: Die in der realen Welt spielbaren (Brettspiele) und die in der virtuellen Welt spielbaren (MUD Server). </w:t>
-      </w:r>
-    </w:p>
-    <w:p>
-      <w:pPr>
-        <w:rPr>
-          <w:rFonts w:ascii="Arial" w:hAnsi="Arial" w:cs="Arial"/>
-          <w:sz w:val="22"/>
-          <w:szCs w:val="22"/>
-        </w:rPr>
-      </w:pPr>
-      <w:r>
-        <w:rPr>
-          <w:rFonts w:ascii="Arial" w:hAnsi="Arial" w:cs="Arial"/>
-          <w:sz w:val="22"/>
-          <w:szCs w:val="22"/>
-        </w:rPr>
-        <w:t xml:space="preserve">Nachfolgend werden die relevantesten Konkurrenzprodukte vorgestellt. Nach einem kurzen Überblick über das Produkt werden Besonderheiten und Eigenschaften genannt. </w:t>
-      </w:r>
-    </w:p>
-    <w:p>
-      <w:r>
-        <w:t xml:space="preserve"> </w:t>
-      </w:r>
-    </w:p>
-    <w:p>
-      <w:pPr>
-        <w:pStyle w:val="berschrift1"/>
-      </w:pPr>
-      <w:bookmarkStart w:id="5" w:name="_Toc35764594"/>
-      <w:r>
-        <w:t>Brettspiele</w:t>
+      <w:bookmarkStart w:id="5" w:name="_Toc35764595"/>
+      <w:r>
+        <w:rPr>
+          <w:rStyle w:val="berschrift2Zchn"/>
+        </w:rPr>
+        <w:t>Dungeons &amp; Dragons:</w:t>
       </w:r>
       <w:bookmarkEnd w:id="5"/>
-    </w:p>
-    <w:p>
-      <w:pPr>
-        <w:rPr>
-          <w:rFonts w:ascii="Arial" w:hAnsi="Arial" w:cs="Arial"/>
-          <w:sz w:val="22"/>
-          <w:szCs w:val="22"/>
-        </w:rPr>
-      </w:pPr>
-      <w:bookmarkStart w:id="6" w:name="_Toc35764595"/>
-      <w:proofErr w:type="spellStart"/>
-      <w:r>
-        <w:rPr>
-          <w:rStyle w:val="berschrift2Zchn"/>
-        </w:rPr>
-        <w:t>Dungeons</w:t>
-      </w:r>
-      <w:proofErr w:type="spellEnd"/>
-      <w:r>
-        <w:rPr>
-          <w:rStyle w:val="berschrift2Zchn"/>
-        </w:rPr>
-        <w:t xml:space="preserve"> &amp; Dragons:</w:t>
-      </w:r>
-      <w:bookmarkEnd w:id="6"/>
       <w:r>
         <w:br/>
       </w:r>
@@ -1926,6 +1865,38 @@
         </w:rPr>
         <w:br/>
       </w:r>
+      <w:r>
+        <w:rPr>
+          <w:rFonts w:ascii="Arial" w:hAnsi="Arial" w:cs="Arial"/>
+          <w:sz w:val="22"/>
+          <w:szCs w:val="22"/>
+        </w:rPr>
+        <w:t xml:space="preserve">Dungeons &amp; Dragons (kurz: </w:t>
+      </w:r>
+      <w:r>
+        <w:rPr>
+          <w:rFonts w:ascii="Arial" w:hAnsi="Arial" w:cs="Arial"/>
+          <w:sz w:val="22"/>
+          <w:szCs w:val="22"/>
+        </w:rPr>
+        <w:t>D&amp;D</w:t>
+      </w:r>
+      <w:r>
+        <w:rPr>
+          <w:rFonts w:ascii="Arial" w:hAnsi="Arial" w:cs="Arial"/>
+          <w:sz w:val="22"/>
+          <w:szCs w:val="22"/>
+        </w:rPr>
+        <w:t>)</w:t>
+      </w:r>
+      <w:r>
+        <w:rPr>
+          <w:rFonts w:ascii="Arial" w:hAnsi="Arial" w:cs="Arial"/>
+          <w:sz w:val="22"/>
+          <w:szCs w:val="22"/>
+        </w:rPr>
+        <w:t xml:space="preserve"> wurde 1974 von Gary Gygax und Dave </w:t>
+      </w:r>
       <w:proofErr w:type="spellStart"/>
       <w:r>
         <w:rPr>
@@ -1933,7 +1904,7 @@
           <w:sz w:val="22"/>
           <w:szCs w:val="22"/>
         </w:rPr>
-        <w:t>Dungeons</w:t>
+        <w:t>Arneson</w:t>
       </w:r>
       <w:proofErr w:type="spellEnd"/>
       <w:r>
@@ -1942,31 +1913,7 @@
           <w:sz w:val="22"/>
           <w:szCs w:val="22"/>
         </w:rPr>
-        <w:t xml:space="preserve"> &amp; Dragons (kurz: </w:t>
-      </w:r>
-      <w:r>
-        <w:rPr>
-          <w:rFonts w:ascii="Arial" w:hAnsi="Arial" w:cs="Arial"/>
-          <w:sz w:val="22"/>
-          <w:szCs w:val="22"/>
-        </w:rPr>
-        <w:t>D&amp;D</w:t>
-      </w:r>
-      <w:r>
-        <w:rPr>
-          <w:rFonts w:ascii="Arial" w:hAnsi="Arial" w:cs="Arial"/>
-          <w:sz w:val="22"/>
-          <w:szCs w:val="22"/>
-        </w:rPr>
-        <w:t>)</w:t>
-      </w:r>
-      <w:r>
-        <w:rPr>
-          <w:rFonts w:ascii="Arial" w:hAnsi="Arial" w:cs="Arial"/>
-          <w:sz w:val="22"/>
-          <w:szCs w:val="22"/>
-        </w:rPr>
-        <w:t xml:space="preserve"> wurde 1974 von Gary </w:t>
+        <w:t xml:space="preserve"> entwickelt und von der Firma </w:t>
       </w:r>
       <w:proofErr w:type="spellStart"/>
       <w:r>
@@ -1975,7 +1922,7 @@
           <w:sz w:val="22"/>
           <w:szCs w:val="22"/>
         </w:rPr>
-        <w:t>Gygax</w:t>
+        <w:t>Tactical</w:t>
       </w:r>
       <w:proofErr w:type="spellEnd"/>
       <w:r>
@@ -1984,7 +1931,7 @@
           <w:sz w:val="22"/>
           <w:szCs w:val="22"/>
         </w:rPr>
-        <w:t xml:space="preserve"> und Dave </w:t>
+        <w:t xml:space="preserve"> Studies Rules vertrieben, mittlerweile gehört D&amp;D zu „Wizards </w:t>
       </w:r>
       <w:proofErr w:type="spellStart"/>
       <w:r>
@@ -1993,7 +1940,7 @@
           <w:sz w:val="22"/>
           <w:szCs w:val="22"/>
         </w:rPr>
-        <w:t>Arneson</w:t>
+        <w:t>of</w:t>
       </w:r>
       <w:proofErr w:type="spellEnd"/>
       <w:r>
@@ -2002,7 +1949,7 @@
           <w:sz w:val="22"/>
           <w:szCs w:val="22"/>
         </w:rPr>
-        <w:t xml:space="preserve"> entwickelt und von der Firma </w:t>
+        <w:t xml:space="preserve"> </w:t>
       </w:r>
       <w:proofErr w:type="spellStart"/>
       <w:r>
@@ -2011,7 +1958,7 @@
           <w:sz w:val="22"/>
           <w:szCs w:val="22"/>
         </w:rPr>
-        <w:t>Tactical</w:t>
+        <w:t>the</w:t>
       </w:r>
       <w:proofErr w:type="spellEnd"/>
       <w:r>
@@ -2020,60 +1967,6 @@
           <w:sz w:val="22"/>
           <w:szCs w:val="22"/>
         </w:rPr>
-        <w:t xml:space="preserve"> Studies Rules vertrieben, mittlerweile gehört D&amp;D zu „</w:t>
-      </w:r>
-      <w:proofErr w:type="spellStart"/>
-      <w:r>
-        <w:rPr>
-          <w:rFonts w:ascii="Arial" w:hAnsi="Arial" w:cs="Arial"/>
-          <w:sz w:val="22"/>
-          <w:szCs w:val="22"/>
-        </w:rPr>
-        <w:t>Wizards</w:t>
-      </w:r>
-      <w:proofErr w:type="spellEnd"/>
-      <w:r>
-        <w:rPr>
-          <w:rFonts w:ascii="Arial" w:hAnsi="Arial" w:cs="Arial"/>
-          <w:sz w:val="22"/>
-          <w:szCs w:val="22"/>
-        </w:rPr>
-        <w:t xml:space="preserve"> </w:t>
-      </w:r>
-      <w:proofErr w:type="spellStart"/>
-      <w:r>
-        <w:rPr>
-          <w:rFonts w:ascii="Arial" w:hAnsi="Arial" w:cs="Arial"/>
-          <w:sz w:val="22"/>
-          <w:szCs w:val="22"/>
-        </w:rPr>
-        <w:t>of</w:t>
-      </w:r>
-      <w:proofErr w:type="spellEnd"/>
-      <w:r>
-        <w:rPr>
-          <w:rFonts w:ascii="Arial" w:hAnsi="Arial" w:cs="Arial"/>
-          <w:sz w:val="22"/>
-          <w:szCs w:val="22"/>
-        </w:rPr>
-        <w:t xml:space="preserve"> </w:t>
-      </w:r>
-      <w:proofErr w:type="spellStart"/>
-      <w:r>
-        <w:rPr>
-          <w:rFonts w:ascii="Arial" w:hAnsi="Arial" w:cs="Arial"/>
-          <w:sz w:val="22"/>
-          <w:szCs w:val="22"/>
-        </w:rPr>
-        <w:t>the</w:t>
-      </w:r>
-      <w:proofErr w:type="spellEnd"/>
-      <w:r>
-        <w:rPr>
-          <w:rFonts w:ascii="Arial" w:hAnsi="Arial" w:cs="Arial"/>
-          <w:sz w:val="22"/>
-          <w:szCs w:val="22"/>
-        </w:rPr>
         <w:t xml:space="preserve"> Coast“. Es wird empfohlen zwischen vier bis sechs Spieler pro Gruppe zu haben, mit jeweils einem DM. Das Grundregelwerk Set kostet auf Amazon derzeit 131,47€ (</w:t>
       </w:r>
       <w:r>
@@ -2106,25 +1999,7 @@
           <w:sz w:val="22"/>
           <w:szCs w:val="22"/>
         </w:rPr>
-        <w:t xml:space="preserve"> um sich dem Spiel widmen zu können, alles wird in den Regelwerken erklärt, es hilft jedoch sich mit Büchern oder Filmen des Fantasy Genres befasst zu haben. Die Grundregelwerke wurden in viele Sprachen von der Firma „Gale Force </w:t>
-      </w:r>
-      <w:proofErr w:type="spellStart"/>
-      <w:r>
-        <w:rPr>
-          <w:rFonts w:ascii="Arial" w:hAnsi="Arial" w:cs="Arial"/>
-          <w:sz w:val="22"/>
-          <w:szCs w:val="22"/>
-        </w:rPr>
-        <w:t>Nine</w:t>
-      </w:r>
-      <w:proofErr w:type="spellEnd"/>
-      <w:r>
-        <w:rPr>
-          <w:rFonts w:ascii="Arial" w:hAnsi="Arial" w:cs="Arial"/>
-          <w:sz w:val="22"/>
-          <w:szCs w:val="22"/>
-        </w:rPr>
-        <w:t>“ übersetzt, und diese ist auch verantwortlich für den Vertrieb in verschiedenen Ländern. Es gibt viele aktive Communities und Foren für D&amp;D, in denen sowohl die neuste, als auch ältere Versionen besprochen werden können, z.B. www.reddit.com/r/dnd/.</w:t>
+        <w:t xml:space="preserve"> um sich dem Spiel widmen zu können, alles wird in den Regelwerken erklärt, es hilft jedoch sich mit Büchern oder Filmen des Fantasy Genres befasst zu haben. Die Grundregelwerke wurden in viele Sprachen von der Firma „Gale Force Nine“ übersetzt, und diese ist auch verantwortlich für den Vertrieb in verschiedenen Ländern. Es gibt viele aktive Communities und Foren für D&amp;D, in denen sowohl die neuste, als auch ältere Versionen besprochen werden können, z.B. www.reddit.com/r/dnd/.</w:t>
       </w:r>
       <w:r>
         <w:rPr>
@@ -2162,7 +2037,16 @@
           <w:szCs w:val="22"/>
         </w:rPr>
         <w:br/>
-        <w:t xml:space="preserve">Um zu entscheiden, ob eine Aktion erfolgreich ist oder nicht, wird zumeist ein d20 gewürfelt, und dann die passenden </w:t>
+        <w:t xml:space="preserve">Um zu entscheiden, ob eine Aktion erfolgreich ist oder nicht, wird zumeist ein d20 gewürfelt, und dann die passenden Modifikatoren auf das Ergebnis addiert. Seltener werden auch zwei d10 verwendet, um eine Prozentuale Chance besser darzustellen. Im Kampf muss der Angreifer mit einem d20 mit Modifikatoren über die Rüstungsklasse des Verteidigers Würfeln, sollte er treffen, so wird der angerichtete Schaden mit dem passenden Würfel zur verwendeten Waffe, welchen man aus einer Tabelle entnehmen kann, mit Modifikatoren geworfen und das Ergebnis von den restlichen Lebenspunkten des Verteidigers abgezogen. Sollte ein Spieler eine Aktion versuchen, so wird von dem DM vorher die Schwierigkeit der Aktion festgelegt, indem er eine Zahl (zumeist 5, 10, 15, 20) nimmt, die der gewünschten </w:t>
+      </w:r>
+      <w:r>
+        <w:rPr>
+          <w:rFonts w:ascii="Arial" w:hAnsi="Arial" w:cs="Arial"/>
+          <w:sz w:val="22"/>
+          <w:szCs w:val="22"/>
+        </w:rPr>
+        <w:lastRenderedPageBreak/>
+        <w:t>Schwierigkeit entspricht und der Spieler über diese Zahl mit einem d20 mit Modifikatoren kommen muss. Das Abenteuer kann von dem DM erstellt, oder von bereits vorerstellten Kampagnen entnommen werden. Die Charaktere der Spieler werden zumeist auf einem sogenannten „</w:t>
       </w:r>
       <w:proofErr w:type="spellStart"/>
       <w:r>
@@ -2171,7 +2055,7 @@
           <w:sz w:val="22"/>
           <w:szCs w:val="22"/>
         </w:rPr>
-        <w:t>Modifikatoren</w:t>
+        <w:t>Charactersheet</w:t>
       </w:r>
       <w:proofErr w:type="spellEnd"/>
       <w:r>
@@ -2180,7 +2064,7 @@
           <w:sz w:val="22"/>
           <w:szCs w:val="22"/>
         </w:rPr>
-        <w:t xml:space="preserve"> auf das Ergebnis addiert. Seltener werden auch zwei d10 verwendet, um eine Prozentuale Chance besser darzustellen. Im Kampf muss der Angreifer mit einem d20 mit </w:t>
+        <w:t xml:space="preserve">“ erstellt und diese werden mit der Progression in dem Abenteuer aktualisiert, sodass ein Charakter normal immer auf dem gleichen </w:t>
       </w:r>
       <w:proofErr w:type="spellStart"/>
       <w:r>
@@ -2189,7 +2073,7 @@
           <w:sz w:val="22"/>
           <w:szCs w:val="22"/>
         </w:rPr>
-        <w:t>Modifikatoren</w:t>
+        <w:t>Charactersheet</w:t>
       </w:r>
       <w:proofErr w:type="spellEnd"/>
       <w:r>
@@ -2198,106 +2082,7 @@
           <w:sz w:val="22"/>
           <w:szCs w:val="22"/>
         </w:rPr>
-        <w:t xml:space="preserve"> über die Rüstungsklasse des Verteidigers Würfeln, sollte er treffen, so wird der angerichtete Schaden mit dem passenden Würfel zur verwendeten Waffe, welchen man aus einer Tabelle entnehmen kann, mit </w:t>
-      </w:r>
-      <w:proofErr w:type="spellStart"/>
-      <w:r>
-        <w:rPr>
-          <w:rFonts w:ascii="Arial" w:hAnsi="Arial" w:cs="Arial"/>
-          <w:sz w:val="22"/>
-          <w:szCs w:val="22"/>
-        </w:rPr>
-        <w:t>Modifikatoren</w:t>
-      </w:r>
-      <w:proofErr w:type="spellEnd"/>
-      <w:r>
-        <w:rPr>
-          <w:rFonts w:ascii="Arial" w:hAnsi="Arial" w:cs="Arial"/>
-          <w:sz w:val="22"/>
-          <w:szCs w:val="22"/>
-        </w:rPr>
-        <w:t xml:space="preserve"> geworfen und das Ergebnis von den restlichen Lebenspunkten des Verteidigers abgezogen. Sollte ein Spieler eine Aktion versuchen, so wird von dem DM vorher die Schwierigkeit der Aktion festgelegt, indem er eine Zahl (zumeist 5, 10, 15, 20) nimmt, die der gewünschten </w:t>
-      </w:r>
-      <w:r>
-        <w:rPr>
-          <w:rFonts w:ascii="Arial" w:hAnsi="Arial" w:cs="Arial"/>
-          <w:sz w:val="22"/>
-          <w:szCs w:val="22"/>
-        </w:rPr>
-        <w:lastRenderedPageBreak/>
-        <w:t xml:space="preserve">Schwierigkeit entspricht und der Spieler über diese Zahl mit einem d20 mit </w:t>
-      </w:r>
-      <w:proofErr w:type="spellStart"/>
-      <w:r>
-        <w:rPr>
-          <w:rFonts w:ascii="Arial" w:hAnsi="Arial" w:cs="Arial"/>
-          <w:sz w:val="22"/>
-          <w:szCs w:val="22"/>
-        </w:rPr>
-        <w:t>Modifikatoren</w:t>
-      </w:r>
-      <w:proofErr w:type="spellEnd"/>
-      <w:r>
-        <w:rPr>
-          <w:rFonts w:ascii="Arial" w:hAnsi="Arial" w:cs="Arial"/>
-          <w:sz w:val="22"/>
-          <w:szCs w:val="22"/>
-        </w:rPr>
-        <w:t xml:space="preserve"> kommen muss. Das Abenteuer kann von dem DM erstellt, oder von bereits vorerstellten Kampagnen entnommen werden. Die Charaktere der Spieler werden zumeist auf einem sogenannten „</w:t>
-      </w:r>
-      <w:proofErr w:type="spellStart"/>
-      <w:r>
-        <w:rPr>
-          <w:rFonts w:ascii="Arial" w:hAnsi="Arial" w:cs="Arial"/>
-          <w:sz w:val="22"/>
-          <w:szCs w:val="22"/>
-        </w:rPr>
-        <w:t>Charactersheet</w:t>
-      </w:r>
-      <w:proofErr w:type="spellEnd"/>
-      <w:r>
-        <w:rPr>
-          <w:rFonts w:ascii="Arial" w:hAnsi="Arial" w:cs="Arial"/>
-          <w:sz w:val="22"/>
-          <w:szCs w:val="22"/>
-        </w:rPr>
-        <w:t xml:space="preserve">“ erstellt und diese werden mit der Progression in dem Abenteuer aktualisiert, sodass ein Charakter normal immer auf dem gleichen </w:t>
-      </w:r>
-      <w:proofErr w:type="spellStart"/>
-      <w:r>
-        <w:rPr>
-          <w:rFonts w:ascii="Arial" w:hAnsi="Arial" w:cs="Arial"/>
-          <w:sz w:val="22"/>
-          <w:szCs w:val="22"/>
-        </w:rPr>
-        <w:t>Charactersheet</w:t>
-      </w:r>
-      <w:proofErr w:type="spellEnd"/>
-      <w:r>
-        <w:rPr>
-          <w:rFonts w:ascii="Arial" w:hAnsi="Arial" w:cs="Arial"/>
-          <w:sz w:val="22"/>
-          <w:szCs w:val="22"/>
-        </w:rPr>
-        <w:t xml:space="preserve"> niedergeschrieben bleibt. Um das Spiel zu spielen wird sich meistens persönlich getroffen, es gibt jedoch Möglichkeiten D&amp;D online zu spielen. Es ist zumeist ein Spielbrett vorhanden, welches aus Quadratischen oder Hexagonalen Feldern besteht, auf diesem können sich die Spielercharaktere bewegen und im Kampf mit Gegnern interagieren und Strategien formen. Im Allgemeinen darf sich ein Spieler für seinen Charakter eine Rasse (oder Mischrasse) in Kombination mit mindestens einer Klasse aussuchen, davon abhängig werden dann Fähigkeitspunkte und Attributpunkte verteilt, einige Klassen können Magie verwenden, diese dürfen dann auch Zauber lernen. Bei einem Level aufstieg bekommt ein Charakter abhängig von seinen Klassen mehr Fertigkeiten, Zauber oder Attributpunkte. Nach einem Kampf oder nach dem erfolgreichen Abschluss eines Auftrages wird an die gesamte Gruppe Erfahrungspunkte verteilt, durch Erfahrungspunkte kann man dann einen </w:t>
-      </w:r>
-      <w:proofErr w:type="spellStart"/>
-      <w:r>
-        <w:rPr>
-          <w:rFonts w:ascii="Arial" w:hAnsi="Arial" w:cs="Arial"/>
-          <w:sz w:val="22"/>
-          <w:szCs w:val="22"/>
-        </w:rPr>
-        <w:t>Levelaufstieg</w:t>
-      </w:r>
-      <w:proofErr w:type="spellEnd"/>
-      <w:r>
-        <w:rPr>
-          <w:rFonts w:ascii="Arial" w:hAnsi="Arial" w:cs="Arial"/>
-          <w:sz w:val="22"/>
-          <w:szCs w:val="22"/>
-        </w:rPr>
-        <w:t xml:space="preserve"> erhalten. Das Maximale Level ist 20 in D&amp;D 5E.</w:t>
+        <w:t xml:space="preserve"> niedergeschrieben bleibt. Um das Spiel zu spielen wird sich meistens persönlich getroffen, es gibt jedoch Möglichkeiten D&amp;D online zu spielen. Es ist zumeist ein Spielbrett vorhanden, welches aus Quadratischen oder Hexagonalen Feldern besteht, auf diesem können sich die Spielercharaktere bewegen und im Kampf mit Gegnern interagieren und Strategien formen. Im Allgemeinen darf sich ein Spieler für seinen Charakter eine Rasse (oder Mischrasse) in Kombination mit mindestens einer Klasse aussuchen, davon abhängig werden dann Fähigkeitspunkte und Attributpunkte verteilt, einige Klassen können Magie verwenden, diese dürfen dann auch Zauber lernen. Bei einem Level aufstieg bekommt ein Charakter abhängig von seinen Klassen mehr Fertigkeiten, Zauber oder Attributpunkte. Nach einem Kampf oder nach dem erfolgreichen Abschluss eines Auftrages wird an die gesamte Gruppe Erfahrungspunkte verteilt, durch Erfahrungspunkte kann man dann einen Levelaufstieg erhalten. Das Maximale Level ist 20 in D&amp;D 5E.</w:t>
       </w:r>
     </w:p>
     <w:p>
@@ -2326,25 +2111,7 @@
           <w:szCs w:val="22"/>
         </w:rPr>
         <w:br/>
-        <w:t xml:space="preserve">Wenn man sich persönlich trifft, so kann man D&amp;D zum größten Teil unabhängig von Hardware oder Software spielen, selbst die Regelwerke werden nicht unbedingt benötigt, da am Ende der DM die höchste Macht hat und Regeln ändern darf, sofern er dies für richtig hält. Dies sorgt auch dafür, dass man D&amp;D vor allem mit Leuten spielt die man länger kennt und vorhat über längere Zeit zusammen zu spielen, daher werden häufiger Regeln „gebeugt“ um einen geliebten Charakter vielleicht doch nicht sterben zu lassen, nachdem der Spieler mehrere Male hintereinander das schlechteste Wurfergebnis erzielt hat. Das Spiel an sich veraltet nicht, wie es z.B. Hardware kann, da alles vor allem in der Fantasie geschieht und gespielt wird, es werden auf Foren auch noch heute über sehr alte Systeme, wie AD&amp;D und D&amp;D 3.5E gesprochen, da die Regeln nicht schlecht durch alter werden. Das wichtigste an D&amp;D ist, dass es nicht an ein Framework oder sonstiges gebunden ist, es können neue Zauber, magische Gegenstände, Dimensionen, Rätsel usw. einfach erstellt werden, nach dem Motto: Wenn man es beschreiben kann, dann kann es existieren. Sollte man ein eigenes Abenteuer spielen, so muss der DM neue Inhalte erarbeiten, daher kann man nicht einfach nach mehreren Monaten Pause zurückkommen und neue spielbare Inhalte erwarten, es sei denn man kauft sich ein neues Abenteuer, dies ist dann aber getrennt </w:t>
-      </w:r>
-      <w:proofErr w:type="gramStart"/>
-      <w:r>
-        <w:rPr>
-          <w:rFonts w:ascii="Arial" w:hAnsi="Arial" w:cs="Arial"/>
-          <w:sz w:val="22"/>
-          <w:szCs w:val="22"/>
-        </w:rPr>
-        <w:t>von dem bisher gespieltem Abenteuer</w:t>
-      </w:r>
-      <w:proofErr w:type="gramEnd"/>
-      <w:r>
-        <w:rPr>
-          <w:rFonts w:ascii="Arial" w:hAnsi="Arial" w:cs="Arial"/>
-          <w:sz w:val="22"/>
-          <w:szCs w:val="22"/>
-        </w:rPr>
-        <w:t>. Man sollte außerdem auch nicht weiterspielen, wenn mehrere Mitspieler an einem gegebenen Tag keine Zeit haben, auch wenn die anderen wollten. Hierfür werden oft sogenannte „</w:t>
+        <w:t>Wenn man sich persönlich trifft, so kann man D&amp;D zum größten Teil unabhängig von Hardware oder Software spielen, selbst die Regelwerke werden nicht unbedingt benötigt, da am Ende der DM die höchste Macht hat und Regeln ändern darf, sofern er dies für richtig hält. Dies sorgt auch dafür, dass man D&amp;D vor allem mit Leuten spielt die man länger kennt und vorhat über längere Zeit zusammen zu spielen, daher werden häufiger Regeln „gebeugt“ um einen geliebten Charakter vielleicht doch nicht sterben zu lassen, nachdem der Spieler mehrere Male hintereinander das schlechteste Wurfergebnis erzielt hat. Das Spiel an sich veraltet nicht, wie es z.B. Hardware kann, da alles vor allem in der Fantasie geschieht und gespielt wird, es werden auf Foren auch noch heute über sehr alte Systeme, wie AD&amp;D und D&amp;D 3.5E gesprochen, da die Regeln nicht schlecht durch alter werden. Das wichtigste an D&amp;D ist, dass es nicht an ein Framework oder sonstiges gebunden ist, es können neue Zauber, magische Gegenstände, Dimensionen, Rätsel usw. einfach erstellt werden, nach dem Motto: Wenn man es beschreiben kann, dann kann es existieren. Sollte man ein eigenes Abenteuer spielen, so muss der DM neue Inhalte erarbeiten, daher kann man nicht einfach nach mehreren Monaten Pause zurückkommen und neue spielbare Inhalte erwarten, es sei denn man kauft sich ein neues Abenteuer, dies ist dann aber getrennt von dem bisher gespieltem Abenteuer. Man sollte außerdem auch nicht weiterspielen, wenn mehrere Mitspieler an einem gegebenen Tag keine Zeit haben, auch wenn die anderen wollten. Hierfür werden oft sogenannte „</w:t>
       </w:r>
       <w:proofErr w:type="spellStart"/>
       <w:r>
@@ -2373,28 +2140,14 @@
           <w:szCs w:val="22"/>
         </w:rPr>
       </w:pPr>
-      <w:bookmarkStart w:id="7" w:name="_Toc35764596"/>
+      <w:bookmarkStart w:id="6" w:name="_Toc35764596"/>
       <w:r>
         <w:rPr>
           <w:rStyle w:val="berschrift2Zchn"/>
         </w:rPr>
-        <w:t xml:space="preserve">Savage </w:t>
-      </w:r>
-      <w:proofErr w:type="spellStart"/>
-      <w:r>
-        <w:rPr>
-          <w:rStyle w:val="berschrift2Zchn"/>
-        </w:rPr>
-        <w:t>Worlds</w:t>
-      </w:r>
-      <w:proofErr w:type="spellEnd"/>
-      <w:r>
-        <w:rPr>
-          <w:rStyle w:val="berschrift2Zchn"/>
-        </w:rPr>
-        <w:t>:</w:t>
-      </w:r>
-      <w:bookmarkEnd w:id="7"/>
+        <w:t>Savage Worlds:</w:t>
+      </w:r>
+      <w:bookmarkEnd w:id="6"/>
       <w:r>
         <w:br/>
       </w:r>
@@ -2416,25 +2169,7 @@
           <w:szCs w:val="22"/>
         </w:rPr>
         <w:br/>
-        <w:t xml:space="preserve">Seit 2003 existiert Savage </w:t>
-      </w:r>
-      <w:proofErr w:type="spellStart"/>
-      <w:r>
-        <w:rPr>
-          <w:rFonts w:ascii="Arial" w:hAnsi="Arial" w:cs="Arial"/>
-          <w:sz w:val="22"/>
-          <w:szCs w:val="22"/>
-        </w:rPr>
-        <w:t>Worlds</w:t>
-      </w:r>
-      <w:proofErr w:type="spellEnd"/>
-      <w:r>
-        <w:rPr>
-          <w:rFonts w:ascii="Arial" w:hAnsi="Arial" w:cs="Arial"/>
-          <w:sz w:val="22"/>
-          <w:szCs w:val="22"/>
-        </w:rPr>
-        <w:t xml:space="preserve"> mitsamt Regelwerk, offiziell wird nur Englisch als Sprache angeboten, aber es gibt viele Übersetzungen von der aktiven Community z.B. auf </w:t>
+        <w:t xml:space="preserve">Seit 2003 existiert Savage Worlds mitsamt Regelwerk, offiziell wird nur Englisch als Sprache angeboten, aber es gibt viele Übersetzungen von der aktiven Community z.B. auf </w:t>
       </w:r>
       <w:r>
         <w:rPr>
@@ -2472,43 +2207,7 @@
           <w:szCs w:val="22"/>
         </w:rPr>
         <w:br/>
-        <w:t xml:space="preserve">Der Würfel um das Ergebnis eines Angriffes, einer Probe oder sonstige Aktionen ist standardmäßig der D4, das beste Ergebnis hierbei ist die vier. Sollte der Höchstmögliche Wurf erreicht werden, so wird der Würfel erneut geworfen. Das Würfelergebnis hat von der Situation abhängig Auswirkungen auf das Spielgeschehen. Im Kampf wird die Reihenfolge der Züge durch Pokerkarten festgelegt. Angriffe werden berechnet, indem der Angreifer mit seinen Angriffsboni höher als die Parade des Gegners würfeln muss, kommt er drüber, so ist der Gegner angeschlagen. Kommt der Angreifer um vier drüber, erhält der Gegner eine Wunde und für jede weitere vier drüber eine weitere Wunde, nach drei Wunden ist man tot. Wird man erfolgreich angegriffen, während man angeschlagen ist, erhält man eine Wunde, man kann Abgeschlagenheit loswerden, indem man am Anfang seines Zuges dagegen würfelt. Wunden machen einen schwächer, indem man pro Wunde einen -1 Malus auf alle Würfe erhält. Das </w:t>
-      </w:r>
-      <w:proofErr w:type="spellStart"/>
-      <w:r>
-        <w:rPr>
-          <w:rFonts w:ascii="Arial" w:hAnsi="Arial" w:cs="Arial"/>
-          <w:sz w:val="22"/>
-          <w:szCs w:val="22"/>
-        </w:rPr>
-        <w:t>Levelsystem</w:t>
-      </w:r>
-      <w:proofErr w:type="spellEnd"/>
-      <w:r>
-        <w:rPr>
-          <w:rFonts w:ascii="Arial" w:hAnsi="Arial" w:cs="Arial"/>
-          <w:sz w:val="22"/>
-          <w:szCs w:val="22"/>
-        </w:rPr>
-        <w:t xml:space="preserve"> in Savage </w:t>
-      </w:r>
-      <w:proofErr w:type="spellStart"/>
-      <w:r>
-        <w:rPr>
-          <w:rFonts w:ascii="Arial" w:hAnsi="Arial" w:cs="Arial"/>
-          <w:sz w:val="22"/>
-          <w:szCs w:val="22"/>
-        </w:rPr>
-        <w:t>Worlds</w:t>
-      </w:r>
-      <w:proofErr w:type="spellEnd"/>
-      <w:r>
-        <w:rPr>
-          <w:rFonts w:ascii="Arial" w:hAnsi="Arial" w:cs="Arial"/>
-          <w:sz w:val="22"/>
-          <w:szCs w:val="22"/>
-        </w:rPr>
-        <w:t xml:space="preserve"> basiert auf Meilensteinen, daher vergibt der DM Erfahrung, wenn ein bestimmter Punkt in dem Abenteuer erreicht wird. Die Spieler können dann mit der Erfahrung ihre Würfel verbessern, indem sie zum Beispiel einen d6 anstatt eines d4 für ihre Nahkampfangriffe verwenden dürfen. Da man immer neue Fähigkeiten hinzufügen kann, gibt es kein Maximales Level, aber der höchstmögliche Würfel ist der d12.</w:t>
+        <w:t>Der Würfel um das Ergebnis eines Angriffes, einer Probe oder sonstige Aktionen ist standardmäßig der D4, das beste Ergebnis hierbei ist die vier. Sollte der Höchstmögliche Wurf erreicht werden, so wird der Würfel erneut geworfen. Das Würfelergebnis hat von der Situation abhängig Auswirkungen auf das Spielgeschehen. Im Kampf wird die Reihenfolge der Züge durch Pokerkarten festgelegt. Angriffe werden berechnet, indem der Angreifer mit seinen Angriffsboni höher als die Parade des Gegners würfeln muss, kommt er drüber, so ist der Gegner angeschlagen. Kommt der Angreifer um vier drüber, erhält der Gegner eine Wunde und für jede weitere vier drüber eine weitere Wunde, nach drei Wunden ist man tot. Wird man erfolgreich angegriffen, während man angeschlagen ist, erhält man eine Wunde, man kann Abgeschlagenheit loswerden, indem man am Anfang seines Zuges dagegen würfelt. Wunden machen einen schwächer, indem man pro Wunde einen -1 Malus auf alle Würfe erhält. Das Levelsystem in Savage Worlds basiert auf Meilensteinen, daher vergibt der DM Erfahrung, wenn ein bestimmter Punkt in dem Abenteuer erreicht wird. Die Spieler können dann mit der Erfahrung ihre Würfel verbessern, indem sie zum Beispiel einen d6 anstatt eines d4 für ihre Nahkampfangriffe verwenden dürfen. Da man immer neue Fähigkeiten hinzufügen kann, gibt es kein Maximales Level, aber der höchstmögliche Würfel ist der d12.</w:t>
       </w:r>
     </w:p>
     <w:p>
@@ -2555,36 +2254,18 @@
           <w:sz w:val="22"/>
           <w:szCs w:val="22"/>
         </w:rPr>
-        <w:t xml:space="preserve"> </w:t>
-      </w:r>
-      <w:proofErr w:type="gramStart"/>
-      <w:r>
-        <w:rPr>
-          <w:rFonts w:ascii="Arial" w:hAnsi="Arial" w:cs="Arial"/>
-          <w:sz w:val="22"/>
-          <w:szCs w:val="22"/>
-        </w:rPr>
-        <w:t>verwendet</w:t>
-      </w:r>
-      <w:proofErr w:type="gramEnd"/>
-      <w:r>
-        <w:rPr>
-          <w:rFonts w:ascii="Arial" w:hAnsi="Arial" w:cs="Arial"/>
-          <w:sz w:val="22"/>
-          <w:szCs w:val="22"/>
-        </w:rPr>
-        <w:t xml:space="preserve"> um die Daten eines Charakters festzuhalten. Dieses ist im Aufbau dem von D&amp;D ähnlich aber mit anderen Attributen, Fähigkeiten, usw. Charaktere werden individualisiert, indem man ihnen Talente und Handicaps vergibt, um diese interessanter und stärker zu machen. Schwere Handicaps geben zwei Punkte, leichte einen Punkt, welche man dann auf Talente verteilen kann.</w:t>
-      </w:r>
-    </w:p>
-    <w:p>
-      <w:pPr>
-        <w:rPr>
-          <w:rFonts w:ascii="Arial" w:hAnsi="Arial" w:cs="Arial"/>
-          <w:sz w:val="22"/>
-          <w:szCs w:val="22"/>
-        </w:rPr>
-      </w:pPr>
-      <w:bookmarkStart w:id="8" w:name="_Toc35764597"/>
+        <w:t xml:space="preserve"> verwendet um die Daten eines Charakters festzuhalten. Dieses ist im Aufbau dem von D&amp;D ähnlich aber mit anderen Attributen, Fähigkeiten, usw. Charaktere werden individualisiert, indem man ihnen Talente und Handicaps vergibt, um diese interessanter und stärker zu machen. Schwere Handicaps geben zwei Punkte, leichte einen Punkt, welche man dann auf Talente verteilen kann.</w:t>
+      </w:r>
+    </w:p>
+    <w:p>
+      <w:pPr>
+        <w:rPr>
+          <w:rFonts w:ascii="Arial" w:hAnsi="Arial" w:cs="Arial"/>
+          <w:sz w:val="22"/>
+          <w:szCs w:val="22"/>
+        </w:rPr>
+      </w:pPr>
+      <w:bookmarkStart w:id="7" w:name="_Toc35764597"/>
       <w:r>
         <w:rPr>
           <w:rStyle w:val="berschrift2Zchn"/>
@@ -2594,7 +2275,7 @@
         </w:rPr>
         <w:t>Pathfinder</w:t>
       </w:r>
-      <w:bookmarkEnd w:id="8"/>
+      <w:bookmarkEnd w:id="7"/>
       <w:r>
         <w:rPr>
           <w:rFonts w:ascii="Arial" w:hAnsi="Arial" w:cs="Arial"/>
@@ -2667,12 +2348,12 @@
       <w:pPr>
         <w:pStyle w:val="berschrift1"/>
       </w:pPr>
-      <w:bookmarkStart w:id="9" w:name="_Toc35764598"/>
+      <w:bookmarkStart w:id="8" w:name="_Toc35764598"/>
       <w:r>
         <w:lastRenderedPageBreak/>
         <w:t>Online MUD-spiele</w:t>
       </w:r>
-      <w:bookmarkEnd w:id="9"/>
+      <w:bookmarkEnd w:id="8"/>
     </w:p>
     <w:p>
       <w:pPr>
@@ -3549,11 +3230,11 @@
       <w:pPr>
         <w:pStyle w:val="berschrift2"/>
       </w:pPr>
-      <w:bookmarkStart w:id="10" w:name="_Toc35764599"/>
+      <w:bookmarkStart w:id="9" w:name="_Toc35764599"/>
       <w:r>
         <w:t>Silberland</w:t>
       </w:r>
-      <w:bookmarkEnd w:id="10"/>
+      <w:bookmarkEnd w:id="9"/>
     </w:p>
     <w:p>
       <w:pPr>
@@ -3696,43 +3377,7 @@
           <w:sz w:val="22"/>
           <w:szCs w:val="22"/>
         </w:rPr>
-        <w:t xml:space="preserve">Getestet wurde ein Client der speziell für Silberland entwickelt wurde (SL-Client). Der Client verfügt über ein großes Fenster und einer Eingabezeile über diese der Spieler die Befehle ausführen kann. Darüber hinaus gibt es eine Menüleiste um verschiede Einstellungen zu tätigen. Zudem gibt es verschiedene Buttons, die der Spieler für die Steuerung benutzen kann. Über die Menüleiste können unter anderem Karten ausgewählt werden, Aliase/Kompass eingeblendet werden, Notizen angezeigt werden und auch ein weiteres Fenster aktiviert werden. Die Karten sind punktartig aufgebaut und der Spieler bekommt eine bessere Orientierung über das Geschehen. Wenn man Aliase/Kompass einblenden lässt kann der Spieler über die Aliase die wichtigsten Befehle über Shortcuts anlegen und hinter dem Kompass sind auch Shortcuts hinterlegt, mit denen sich der Spieler bewegen kann. Infos zum Spiel oder wichtige Gedankengänge können in den Notizen geschrieben werden. Über das weitere </w:t>
-      </w:r>
-      <w:proofErr w:type="gramStart"/>
-      <w:r>
-        <w:rPr>
-          <w:rFonts w:ascii="Arial" w:hAnsi="Arial" w:cs="Arial"/>
-          <w:sz w:val="22"/>
-          <w:szCs w:val="22"/>
-        </w:rPr>
-        <w:t>Fenster</w:t>
-      </w:r>
-      <w:proofErr w:type="gramEnd"/>
-      <w:r>
-        <w:rPr>
-          <w:rFonts w:ascii="Arial" w:hAnsi="Arial" w:cs="Arial"/>
-          <w:sz w:val="22"/>
-          <w:szCs w:val="22"/>
-        </w:rPr>
-        <w:t xml:space="preserve"> das aktiviert werden kann, kann die Spielerliste angezeigt werden und alle Informationen zum eigenen Charakter kann eingesehen werden. Zudem </w:t>
-      </w:r>
-      <w:proofErr w:type="gramStart"/>
-      <w:r>
-        <w:rPr>
-          <w:rFonts w:ascii="Arial" w:hAnsi="Arial" w:cs="Arial"/>
-          <w:sz w:val="22"/>
-          <w:szCs w:val="22"/>
-        </w:rPr>
-        <w:t>wird</w:t>
-      </w:r>
-      <w:proofErr w:type="gramEnd"/>
-      <w:r>
-        <w:rPr>
-          <w:rFonts w:ascii="Arial" w:hAnsi="Arial" w:cs="Arial"/>
-          <w:sz w:val="22"/>
-          <w:szCs w:val="22"/>
-        </w:rPr>
-        <w:t xml:space="preserve"> in dem zusätzlichen Fenster das eigene Inventar und die Ausrüstung aufgelistet.</w:t>
+        <w:t>Getestet wurde ein Client der speziell für Silberland entwickelt wurde (SL-Client). Der Client verfügt über ein großes Fenster und einer Eingabezeile über diese der Spieler die Befehle ausführen kann. Darüber hinaus gibt es eine Menüleiste um verschiede Einstellungen zu tätigen. Zudem gibt es verschiedene Buttons, die der Spieler für die Steuerung benutzen kann. Über die Menüleiste können unter anderem Karten ausgewählt werden, Aliase/Kompass eingeblendet werden, Notizen angezeigt werden und auch ein weiteres Fenster aktiviert werden. Die Karten sind punktartig aufgebaut und der Spieler bekommt eine bessere Orientierung über das Geschehen. Wenn man Aliase/Kompass einblenden lässt kann der Spieler über die Aliase die wichtigsten Befehle über Shortcuts anlegen und hinter dem Kompass sind auch Shortcuts hinterlegt, mit denen sich der Spieler bewegen kann. Infos zum Spiel oder wichtige Gedankengänge können in den Notizen geschrieben werden. Über das weitere Fenster das aktiviert werden kann, kann die Spielerliste angezeigt werden und alle Informationen zum eigenen Charakter kann eingesehen werden. Zudem wird in dem zusätzlichen Fenster das eigene Inventar und die Ausrüstung aufgelistet.</w:t>
       </w:r>
     </w:p>
     <w:p>
@@ -3769,12 +3414,12 @@
         <w:pStyle w:val="berschrift2"/>
         <w:jc w:val="left"/>
       </w:pPr>
-      <w:bookmarkStart w:id="11" w:name="_Toc35764600"/>
+      <w:bookmarkStart w:id="10" w:name="_Toc35764600"/>
       <w:r>
         <w:lastRenderedPageBreak/>
         <w:t>Final frontier</w:t>
       </w:r>
-      <w:bookmarkEnd w:id="11"/>
+      <w:bookmarkEnd w:id="10"/>
     </w:p>
     <w:p>
       <w:pPr>
@@ -3948,25 +3593,7 @@
           <w:sz w:val="22"/>
           <w:szCs w:val="22"/>
         </w:rPr>
-        <w:t xml:space="preserve"> werden. Eine entsprechende Doku mit Informationen über Domains, Rassen, Gilden, usw. findet man auf der offiziellen Website. Es gibt drei verschiedene </w:t>
-      </w:r>
-      <w:proofErr w:type="gramStart"/>
-      <w:r>
-        <w:rPr>
-          <w:rFonts w:ascii="Arial" w:hAnsi="Arial" w:cs="Arial"/>
-          <w:sz w:val="22"/>
-          <w:szCs w:val="22"/>
-        </w:rPr>
-        <w:t>Wege</w:t>
-      </w:r>
-      <w:proofErr w:type="gramEnd"/>
-      <w:r>
-        <w:rPr>
-          <w:rFonts w:ascii="Arial" w:hAnsi="Arial" w:cs="Arial"/>
-          <w:sz w:val="22"/>
-          <w:szCs w:val="22"/>
-        </w:rPr>
-        <w:t xml:space="preserve"> um </w:t>
+        <w:t xml:space="preserve"> werden. Eine entsprechende Doku mit Informationen über Domains, Rassen, Gilden, usw. findet man auf der offiziellen Website. Es gibt drei verschiedene Wege um </w:t>
       </w:r>
       <w:proofErr w:type="spellStart"/>
       <w:r>
@@ -4133,25 +3760,7 @@
           <w:sz w:val="22"/>
           <w:szCs w:val="22"/>
         </w:rPr>
-        <w:t xml:space="preserve"> bietet unter diesen Client hauptsächlich eine Hauptanzeige und ein </w:t>
-      </w:r>
-      <w:proofErr w:type="gramStart"/>
-      <w:r>
-        <w:rPr>
-          <w:rFonts w:ascii="Arial" w:hAnsi="Arial" w:cs="Arial"/>
-          <w:sz w:val="22"/>
-          <w:szCs w:val="22"/>
-        </w:rPr>
-        <w:t>Eingabebereich</w:t>
-      </w:r>
-      <w:proofErr w:type="gramEnd"/>
-      <w:r>
-        <w:rPr>
-          <w:rFonts w:ascii="Arial" w:hAnsi="Arial" w:cs="Arial"/>
-          <w:sz w:val="22"/>
-          <w:szCs w:val="22"/>
-        </w:rPr>
-        <w:t xml:space="preserve"> um die Befehle vom Spieler entgegenzunehmen. Außer einige Einstellungsmöglichkeiten gibt es bei </w:t>
+        <w:t xml:space="preserve"> bietet unter diesen Client hauptsächlich eine Hauptanzeige und ein Eingabebereich um die Befehle vom Spieler entgegenzunehmen. Außer einige Einstellungsmöglichkeiten gibt es bei </w:t>
       </w:r>
       <w:proofErr w:type="spellStart"/>
       <w:r>
@@ -4187,25 +3796,7 @@
           <w:sz w:val="22"/>
           <w:szCs w:val="22"/>
         </w:rPr>
-        <w:t xml:space="preserve"> erstellen. </w:t>
-      </w:r>
-      <w:proofErr w:type="gramStart"/>
-      <w:r>
-        <w:rPr>
-          <w:rFonts w:ascii="Arial" w:hAnsi="Arial" w:cs="Arial"/>
-          <w:sz w:val="22"/>
-          <w:szCs w:val="22"/>
-        </w:rPr>
-        <w:t>Mit Triggers</w:t>
-      </w:r>
-      <w:proofErr w:type="gramEnd"/>
-      <w:r>
-        <w:rPr>
-          <w:rFonts w:ascii="Arial" w:hAnsi="Arial" w:cs="Arial"/>
-          <w:sz w:val="22"/>
-          <w:szCs w:val="22"/>
-        </w:rPr>
-        <w:t xml:space="preserve"> kann der Spieler Farben für bestimmte Befehle setzen damit die Texte transparenter und lesbarer werden. </w:t>
+        <w:t xml:space="preserve"> erstellen. Mit Triggers kann der Spieler Farben für bestimmte Befehle setzen damit die Texte transparenter und lesbarer werden. </w:t>
       </w:r>
       <w:proofErr w:type="spellStart"/>
       <w:r>
@@ -4250,12 +3841,12 @@
         <w:pStyle w:val="berschrift2"/>
         <w:jc w:val="left"/>
       </w:pPr>
-      <w:bookmarkStart w:id="12" w:name="_Toc35764601"/>
+      <w:bookmarkStart w:id="11" w:name="_Toc35764601"/>
       <w:r>
         <w:lastRenderedPageBreak/>
         <w:t>AARdwolf mud</w:t>
       </w:r>
-      <w:bookmarkEnd w:id="12"/>
+      <w:bookmarkEnd w:id="11"/>
     </w:p>
     <w:p>
       <w:pPr>
@@ -4353,25 +3944,7 @@
           <w:szCs w:val="22"/>
         </w:rPr>
         <w:br/>
-        <w:t xml:space="preserve">Das Spiel läuft zum Großteil über zwei Fenster ab. Während das erste zur Ausgabe aller textbasierten Nachrichten und Chats dient, wird auf dem anderen eine Übersicht der Karte gezeigt. Die Interaktion mit dem Spielwelt wird dem Spieler </w:t>
-      </w:r>
-      <w:proofErr w:type="gramStart"/>
-      <w:r>
-        <w:rPr>
-          <w:rFonts w:ascii="Arial" w:hAnsi="Arial" w:cs="Arial"/>
-          <w:sz w:val="22"/>
-          <w:szCs w:val="22"/>
-        </w:rPr>
-        <w:t>durch diverse Befehlen</w:t>
-      </w:r>
-      <w:proofErr w:type="gramEnd"/>
-      <w:r>
-        <w:rPr>
-          <w:rFonts w:ascii="Arial" w:hAnsi="Arial" w:cs="Arial"/>
-          <w:sz w:val="22"/>
-          <w:szCs w:val="22"/>
-        </w:rPr>
-        <w:t xml:space="preserve"> ermöglicht, die zu Beginn in einem umfangreichen Tutorial erklärt werden.</w:t>
+        <w:t>Das Spiel läuft zum Großteil über zwei Fenster ab. Während das erste zur Ausgabe aller textbasierten Nachrichten und Chats dient, wird auf dem anderen eine Übersicht der Karte gezeigt. Die Interaktion mit dem Spielwelt wird dem Spieler durch diverse Befehlen ermöglicht, die zu Beginn in einem umfangreichen Tutorial erklärt werden.</w:t>
       </w:r>
       <w:r>
         <w:rPr>
@@ -4706,25 +4279,7 @@
           <w:sz w:val="22"/>
           <w:szCs w:val="22"/>
         </w:rPr>
-        <w:t xml:space="preserve"> MUD ist sehr beliebt, und sticht mit seiner großen Spielerbasis aus der Masse heraus. Das umfangreiche Tutorial bietet Neueinsteigern Hilfe, und </w:t>
-      </w:r>
-      <w:proofErr w:type="gramStart"/>
-      <w:r>
-        <w:rPr>
-          <w:rFonts w:ascii="Arial" w:hAnsi="Arial" w:cs="Arial"/>
-          <w:sz w:val="22"/>
-          <w:szCs w:val="22"/>
-        </w:rPr>
-        <w:t>der sehr großen Umfang</w:t>
-      </w:r>
-      <w:proofErr w:type="gramEnd"/>
-      <w:r>
-        <w:rPr>
-          <w:rFonts w:ascii="Arial" w:hAnsi="Arial" w:cs="Arial"/>
-          <w:sz w:val="22"/>
-          <w:szCs w:val="22"/>
-        </w:rPr>
-        <w:t xml:space="preserve"> des Spiels erlaubt langfristigen Spielspaß. Es werden fünf verschiedene Arten angeboten, sich mit dem Spiel zu verbinden, und Informationen zu Befehlen können sowohl im Spiel als auch auf der Wiki Seite gefunden werden.</w:t>
+        <w:t xml:space="preserve"> MUD ist sehr beliebt, und sticht mit seiner großen Spielerbasis aus der Masse heraus. Das umfangreiche Tutorial bietet Neueinsteigern Hilfe, und der sehr großen Umfang des Spiels erlaubt langfristigen Spielspaß. Es werden fünf verschiedene Arten angeboten, sich mit dem Spiel zu verbinden, und Informationen zu Befehlen können sowohl im Spiel als auch auf der Wiki Seite gefunden werden.</w:t>
       </w:r>
     </w:p>
     <w:p>
@@ -4741,11 +4296,11 @@
       <w:pPr>
         <w:pStyle w:val="berschrift2"/>
       </w:pPr>
-      <w:bookmarkStart w:id="13" w:name="_Toc35764602"/>
+      <w:bookmarkStart w:id="12" w:name="_Toc35764602"/>
       <w:r>
         <w:t>Achae</w:t>
       </w:r>
-      <w:bookmarkEnd w:id="13"/>
+      <w:bookmarkEnd w:id="12"/>
     </w:p>
     <w:p>
       <w:pPr>
@@ -4976,25 +4531,7 @@
           <w:sz w:val="22"/>
           <w:szCs w:val="22"/>
         </w:rPr>
-        <w:t xml:space="preserve"> läuft über diverse Fenster ab, welche flexibel angepasst und angeordnet werden können. Der Client passt sich beliebigen Browsergrößen an, und erlaubt Spielern eine bedeutend schnellere Einarbeitung. Der Spieler erhält beim Betreten eines neuen Raums sowohl eine textuelle </w:t>
-      </w:r>
-      <w:proofErr w:type="gramStart"/>
-      <w:r>
-        <w:rPr>
-          <w:rFonts w:ascii="Arial" w:hAnsi="Arial" w:cs="Arial"/>
-          <w:sz w:val="22"/>
-          <w:szCs w:val="22"/>
-        </w:rPr>
-        <w:t>Beschreibung,</w:t>
-      </w:r>
-      <w:proofErr w:type="gramEnd"/>
-      <w:r>
-        <w:rPr>
-          <w:rFonts w:ascii="Arial" w:hAnsi="Arial" w:cs="Arial"/>
-          <w:sz w:val="22"/>
-          <w:szCs w:val="22"/>
-        </w:rPr>
-        <w:t xml:space="preserve"> als auch eine Übersicht über alle darin befindlichen Gegenstände, Spieler und Monster in einem zusätzlichen Fenster. Durch diese Ansichten ist das Spiel für Neueinsteiger sehr zu empfehlen.</w:t>
+        <w:t xml:space="preserve"> läuft über diverse Fenster ab, welche flexibel angepasst und angeordnet werden können. Der Client passt sich beliebigen Browsergrößen an, und erlaubt Spielern eine bedeutend schnellere Einarbeitung. Der Spieler erhält beim Betreten eines neuen Raums sowohl eine textuelle Beschreibung, als auch eine Übersicht über alle darin befindlichen Gegenstände, Spieler und Monster in einem zusätzlichen Fenster. Durch diese Ansichten ist das Spiel für Neueinsteiger sehr zu empfehlen.</w:t>
       </w:r>
       <w:r>
         <w:rPr>
@@ -5003,25 +4540,7 @@
           <w:szCs w:val="22"/>
         </w:rPr>
         <w:br/>
-        <w:t xml:space="preserve">Das Tutorial ist sehr </w:t>
-      </w:r>
-      <w:proofErr w:type="gramStart"/>
-      <w:r>
-        <w:rPr>
-          <w:rFonts w:ascii="Arial" w:hAnsi="Arial" w:cs="Arial"/>
-          <w:sz w:val="22"/>
-          <w:szCs w:val="22"/>
-        </w:rPr>
-        <w:t>kurz gehalten</w:t>
-      </w:r>
-      <w:proofErr w:type="gramEnd"/>
-      <w:r>
-        <w:rPr>
-          <w:rFonts w:ascii="Arial" w:hAnsi="Arial" w:cs="Arial"/>
-          <w:sz w:val="22"/>
-          <w:szCs w:val="22"/>
-        </w:rPr>
-        <w:t>, und manche Befehle werden dem Spieler erst im späteren Spielverlauf bekannt. Zum Beispiel wird dem Spieler bei einem niedrigen MP Stand empfohlen, dieses mithilfe des Befehls ‚</w:t>
+        <w:t>Das Tutorial ist sehr kurz gehalten, und manche Befehle werden dem Spieler erst im späteren Spielverlauf bekannt. Zum Beispiel wird dem Spieler bei einem niedrigen MP Stand empfohlen, dieses mithilfe des Befehls ‚</w:t>
       </w:r>
       <w:proofErr w:type="spellStart"/>
       <w:r>
@@ -5210,25 +4729,7 @@
           <w:sz w:val="22"/>
           <w:szCs w:val="22"/>
         </w:rPr>
-        <w:t>/</w:t>
-      </w:r>
-      <w:proofErr w:type="spellStart"/>
-      <w:r>
-        <w:rPr>
-          <w:rFonts w:ascii="Arial" w:hAnsi="Arial" w:cs="Arial"/>
-          <w:sz w:val="22"/>
-          <w:szCs w:val="22"/>
-        </w:rPr>
-        <w:t>Bashing</w:t>
-      </w:r>
-      <w:proofErr w:type="spellEnd"/>
-      <w:r>
-        <w:rPr>
-          <w:rFonts w:ascii="Arial" w:hAnsi="Arial" w:cs="Arial"/>
-          <w:sz w:val="22"/>
-          <w:szCs w:val="22"/>
-        </w:rPr>
-        <w:t xml:space="preserve"> verfügbar.</w:t>
+        <w:t>/Bashing verfügbar.</w:t>
       </w:r>
       <w:r>
         <w:rPr>
@@ -5362,11 +4863,11 @@
       <w:pPr>
         <w:pStyle w:val="berschrift2"/>
       </w:pPr>
-      <w:bookmarkStart w:id="14" w:name="_Toc35764603"/>
+      <w:bookmarkStart w:id="13" w:name="_Toc35764603"/>
       <w:r>
         <w:t>Gemstone IV</w:t>
       </w:r>
-      <w:bookmarkEnd w:id="14"/>
+      <w:bookmarkEnd w:id="13"/>
     </w:p>
     <w:p>
       <w:pPr>
@@ -5481,6 +4982,7 @@
           <w:id w:val="-284881064"/>
           <w:citation/>
         </w:sdtPr>
+        <w:sdtEndPr/>
         <w:sdtContent>
           <w:r>
             <w:rPr>
@@ -5597,6 +5099,7 @@
           <w:id w:val="-1281486431"/>
           <w:citation/>
         </w:sdtPr>
+        <w:sdtEndPr/>
         <w:sdtContent>
           <w:r>
             <w:rPr>
@@ -5776,6 +5279,7 @@
           <w:id w:val="-2032563511"/>
           <w:citation/>
         </w:sdtPr>
+        <w:sdtEndPr/>
         <w:sdtContent>
           <w:r>
             <w:rPr>
@@ -5921,6 +5425,7 @@
           <w:id w:val="2109769373"/>
           <w:citation/>
         </w:sdtPr>
+        <w:sdtEndPr/>
         <w:sdtContent>
           <w:r>
             <w:rPr>
@@ -5993,12 +5498,14 @@
       <w:pPr>
         <w:pStyle w:val="berschrift2"/>
       </w:pPr>
-      <w:bookmarkStart w:id="15" w:name="_Toc35764604"/>
+      <w:bookmarkStart w:id="14" w:name="_Toc35764604"/>
+      <w:proofErr w:type="spellStart"/>
       <w:r>
         <w:lastRenderedPageBreak/>
         <w:t>LegendMUD</w:t>
       </w:r>
-      <w:bookmarkEnd w:id="15"/>
+      <w:bookmarkEnd w:id="14"/>
+      <w:proofErr w:type="spellEnd"/>
     </w:p>
     <w:p>
       <w:pPr>
@@ -6105,6 +5612,7 @@
           <w:id w:val="1443879299"/>
           <w:citation/>
         </w:sdtPr>
+        <w:sdtEndPr/>
         <w:sdtContent>
           <w:r>
             <w:rPr>
@@ -6195,6 +5703,7 @@
           <w:id w:val="64921436"/>
           <w:citation/>
         </w:sdtPr>
+        <w:sdtEndPr/>
         <w:sdtContent>
           <w:r>
             <w:rPr>
@@ -6384,6 +5893,7 @@
           <w:id w:val="-453023521"/>
           <w:citation/>
         </w:sdtPr>
+        <w:sdtEndPr/>
         <w:sdtContent>
           <w:r>
             <w:rPr>
@@ -6536,6 +6046,7 @@
           <w:id w:val="-2062468186"/>
           <w:citation/>
         </w:sdtPr>
+        <w:sdtEndPr/>
         <w:sdtContent>
           <w:r>
             <w:rPr>
@@ -6645,19 +6156,37 @@
       <w:pPr>
         <w:pStyle w:val="berschrift2"/>
       </w:pPr>
-      <w:bookmarkStart w:id="16" w:name="_Toc35764605"/>
+      <w:bookmarkStart w:id="15" w:name="_Toc35764605"/>
+      <w:proofErr w:type="spellStart"/>
       <w:r>
         <w:lastRenderedPageBreak/>
-        <w:t>Realms of despair</w:t>
-      </w:r>
-      <w:bookmarkEnd w:id="16"/>
+        <w:t>Realms</w:t>
+      </w:r>
+      <w:proofErr w:type="spellEnd"/>
+      <w:r>
+        <w:t xml:space="preserve"> </w:t>
+      </w:r>
+      <w:proofErr w:type="spellStart"/>
+      <w:r>
+        <w:t>of</w:t>
+      </w:r>
+      <w:proofErr w:type="spellEnd"/>
+      <w:r>
+        <w:t xml:space="preserve"> </w:t>
+      </w:r>
+      <w:proofErr w:type="spellStart"/>
+      <w:r>
+        <w:t>despair</w:t>
+      </w:r>
+      <w:bookmarkEnd w:id="15"/>
+      <w:proofErr w:type="spellEnd"/>
     </w:p>
     <w:p>
       <w:pPr>
         <w:rPr>
           <w:sz w:val="24"/>
           <w:szCs w:val="24"/>
-          <w:lang w:val="en-US"/>
+          <w:lang w:val="de-AT"/>
         </w:rPr>
       </w:pPr>
     </w:p>
@@ -6670,10 +6199,9 @@
           <w:sz w:val="22"/>
           <w:szCs w:val="22"/>
           <w:u w:val="single"/>
-          <w:lang w:val="en-US"/>
-        </w:rPr>
-      </w:pPr>
-      <w:proofErr w:type="spellStart"/>
+          <w:lang w:val="de-AT"/>
+        </w:rPr>
+      </w:pPr>
       <w:r>
         <w:rPr>
           <w:rFonts w:ascii="Arial" w:hAnsi="Arial" w:cs="Arial"/>
@@ -6682,11 +6210,10 @@
           <w:sz w:val="22"/>
           <w:szCs w:val="22"/>
           <w:u w:val="single"/>
-          <w:lang w:val="en-US"/>
+          <w:lang w:val="de-AT"/>
         </w:rPr>
         <w:t>Allgemeines</w:t>
       </w:r>
-      <w:proofErr w:type="spellEnd"/>
     </w:p>
     <w:p>
       <w:pPr>
@@ -6866,6 +6393,14 @@
           <w:sz w:val="22"/>
           <w:szCs w:val="22"/>
         </w:rPr>
+        <w:t xml:space="preserve"> oder das MCP (MUD Client Protocol)</w:t>
+      </w:r>
+      <w:r>
+        <w:rPr>
+          <w:rFonts w:ascii="Arial" w:hAnsi="Arial" w:cs="Arial"/>
+          <w:sz w:val="22"/>
+          <w:szCs w:val="22"/>
+        </w:rPr>
         <w:t xml:space="preserve"> realisiert. Der Zugriff erfolgt über einen grafischen Webclient oder über das Terminal. Alternativ kann auch ein Java-Client oder ein MUD-Client verwendet werden.</w:t>
       </w:r>
       <w:r>
@@ -6928,7 +6463,103 @@
           <w:sz w:val="22"/>
           <w:szCs w:val="22"/>
         </w:rPr>
-        <w:t xml:space="preserve"> wird nur auf einem Server betrieben, weswegen das Spiel als nicht ausfallsicher eingestuft wird. Die maximale Anzahl von Spielern, die sich an einem der Spiele auf dem Server beteiligen können, liegt bei 872. Manche MUD-Clients können erweitert werden und bieten dem Spieler Extras wie Aliase, Makros oder Trigger. Vereinzelt bieten sie grafische Komponenten, die einen schnellen Überblick über Eigenschaften wie Gesundheit liefern. </w:t>
+        <w:t xml:space="preserve"> wird nur auf einem Server betrieben, weswegen das Spiel als nicht ausfallsicher eingestuft wird. Die maximale Anzahl von Spielern, die </w:t>
+      </w:r>
+      <w:r>
+        <w:rPr>
+          <w:rFonts w:ascii="Arial" w:hAnsi="Arial" w:cs="Arial"/>
+          <w:sz w:val="22"/>
+          <w:szCs w:val="22"/>
+        </w:rPr>
+        <w:t xml:space="preserve">gleichzeitig auf dem Server aufgeschaltet waren, </w:t>
+      </w:r>
+      <w:r>
+        <w:rPr>
+          <w:rFonts w:ascii="Arial" w:hAnsi="Arial" w:cs="Arial"/>
+          <w:sz w:val="22"/>
+          <w:szCs w:val="22"/>
+        </w:rPr>
+        <w:t xml:space="preserve">liegt bei 872. </w:t>
+      </w:r>
+      <w:r>
+        <w:rPr>
+          <w:rFonts w:ascii="Arial" w:hAnsi="Arial" w:cs="Arial"/>
+          <w:sz w:val="22"/>
+          <w:szCs w:val="22"/>
+        </w:rPr>
+        <w:t>Für manche</w:t>
+      </w:r>
+      <w:r>
+        <w:rPr>
+          <w:rFonts w:ascii="Arial" w:hAnsi="Arial" w:cs="Arial"/>
+          <w:sz w:val="22"/>
+          <w:szCs w:val="22"/>
+        </w:rPr>
+        <w:t xml:space="preserve"> MUD-Clients </w:t>
+      </w:r>
+      <w:r>
+        <w:rPr>
+          <w:rFonts w:ascii="Arial" w:hAnsi="Arial" w:cs="Arial"/>
+          <w:sz w:val="22"/>
+          <w:szCs w:val="22"/>
+        </w:rPr>
+        <w:t>gibt es Erweiterungen, die dem Spieler Extras wi</w:t>
+      </w:r>
+      <w:r>
+        <w:rPr>
+          <w:rFonts w:ascii="Arial" w:hAnsi="Arial" w:cs="Arial"/>
+          <w:sz w:val="22"/>
+          <w:szCs w:val="22"/>
+        </w:rPr>
+        <w:t>e Aliase, Makros</w:t>
+      </w:r>
+      <w:r>
+        <w:rPr>
+          <w:rFonts w:ascii="Arial" w:hAnsi="Arial" w:cs="Arial"/>
+          <w:sz w:val="22"/>
+          <w:szCs w:val="22"/>
+        </w:rPr>
+        <w:t>, Skripte</w:t>
+      </w:r>
+      <w:r>
+        <w:rPr>
+          <w:rFonts w:ascii="Arial" w:hAnsi="Arial" w:cs="Arial"/>
+          <w:sz w:val="22"/>
+          <w:szCs w:val="22"/>
+        </w:rPr>
+        <w:t xml:space="preserve"> oder Trigger</w:t>
+      </w:r>
+      <w:r>
+        <w:rPr>
+          <w:rFonts w:ascii="Arial" w:hAnsi="Arial" w:cs="Arial"/>
+          <w:sz w:val="22"/>
+          <w:szCs w:val="22"/>
+        </w:rPr>
+        <w:t xml:space="preserve"> bieten</w:t>
+      </w:r>
+      <w:r>
+        <w:rPr>
+          <w:rFonts w:ascii="Arial" w:hAnsi="Arial" w:cs="Arial"/>
+          <w:sz w:val="22"/>
+          <w:szCs w:val="22"/>
+        </w:rPr>
+        <w:t xml:space="preserve">. Vereinzelt bieten sie grafische Komponenten, die einen schnellen Überblick über Eigenschaften wie Gesundheit </w:t>
+      </w:r>
+      <w:r>
+        <w:rPr>
+          <w:rFonts w:ascii="Arial" w:hAnsi="Arial" w:cs="Arial"/>
+          <w:sz w:val="22"/>
+          <w:szCs w:val="22"/>
+        </w:rPr>
+        <w:t xml:space="preserve">und Erfahrung </w:t>
+      </w:r>
+      <w:r>
+        <w:rPr>
+          <w:rFonts w:ascii="Arial" w:hAnsi="Arial" w:cs="Arial"/>
+          <w:sz w:val="22"/>
+          <w:szCs w:val="22"/>
+        </w:rPr>
+        <w:t xml:space="preserve">liefern. </w:t>
       </w:r>
     </w:p>
     <w:p>
@@ -7068,27 +6699,27 @@
           <w:rFonts w:ascii="Arial" w:hAnsi="Arial" w:cs="Arial"/>
           <w:sz w:val="22"/>
           <w:szCs w:val="22"/>
-          <w:lang w:val="en-US"/>
-        </w:rPr>
-      </w:pPr>
-    </w:p>
-    <w:p>
-      <w:pPr>
-        <w:rPr>
-          <w:rFonts w:ascii="Arial" w:hAnsi="Arial" w:cs="Arial"/>
-          <w:sz w:val="22"/>
-          <w:szCs w:val="22"/>
-          <w:lang w:val="en-US"/>
-        </w:rPr>
-      </w:pPr>
-    </w:p>
-    <w:p>
-      <w:pPr>
-        <w:rPr>
-          <w:rFonts w:ascii="Arial" w:hAnsi="Arial" w:cs="Arial"/>
-          <w:sz w:val="22"/>
-          <w:szCs w:val="22"/>
-          <w:lang w:val="en-US"/>
+          <w:lang w:val="de-AT"/>
+        </w:rPr>
+      </w:pPr>
+    </w:p>
+    <w:p>
+      <w:pPr>
+        <w:rPr>
+          <w:rFonts w:ascii="Arial" w:hAnsi="Arial" w:cs="Arial"/>
+          <w:sz w:val="22"/>
+          <w:szCs w:val="22"/>
+          <w:lang w:val="de-AT"/>
+        </w:rPr>
+      </w:pPr>
+    </w:p>
+    <w:p>
+      <w:pPr>
+        <w:rPr>
+          <w:rFonts w:ascii="Arial" w:hAnsi="Arial" w:cs="Arial"/>
+          <w:sz w:val="22"/>
+          <w:szCs w:val="22"/>
+          <w:lang w:val="de-AT"/>
         </w:rPr>
       </w:pPr>
     </w:p>
@@ -7096,11 +6727,13 @@
       <w:pPr>
         <w:pStyle w:val="berschrift2"/>
       </w:pPr>
-      <w:bookmarkStart w:id="17" w:name="_Toc35764606"/>
+      <w:bookmarkStart w:id="16" w:name="_Toc35764606"/>
+      <w:proofErr w:type="spellStart"/>
       <w:r>
         <w:t>Starmoun</w:t>
       </w:r>
-      <w:bookmarkEnd w:id="17"/>
+      <w:bookmarkEnd w:id="16"/>
+      <w:proofErr w:type="spellEnd"/>
     </w:p>
     <w:p>
       <w:pPr>
@@ -7257,7 +6890,39 @@
           <w:sz w:val="22"/>
           <w:szCs w:val="22"/>
         </w:rPr>
-        <w:t xml:space="preserve"> kann sowohl über einen Web Client zugegriffen werden als auch über andere MUD Clients. Allerdings wird die Verwendung des Web Clients wärmstens empfohlen. Das Projekt verzichtet (soweit Einblick gewährt wurde) auf öffentliche Bibliotheken und Protokolle, sondern verwendet nur eigens entwickelte Ressourcen. Die Spielbasis ist textbasiert, aber es finden sich auch Grafiken und Animationen sowie Videomaterial, das gezielt in manchen Spielabschnitten zum Einsatz kommt. </w:t>
+        <w:t xml:space="preserve"> kann sowohl über einen Web Client zugegriffen werden</w:t>
+      </w:r>
+      <w:r>
+        <w:rPr>
+          <w:rFonts w:ascii="Arial" w:hAnsi="Arial" w:cs="Arial"/>
+          <w:sz w:val="22"/>
+          <w:szCs w:val="22"/>
+        </w:rPr>
+        <w:t>,</w:t>
+      </w:r>
+      <w:r>
+        <w:rPr>
+          <w:rFonts w:ascii="Arial" w:hAnsi="Arial" w:cs="Arial"/>
+          <w:sz w:val="22"/>
+          <w:szCs w:val="22"/>
+        </w:rPr>
+        <w:t xml:space="preserve"> als auch über andere MUD Clients. Allerdings wird die Verwendung des Web Clients wärmstens empfohlen. Das Projekt verzichtet (soweit Einblick gewährt wurde) auf öffentliche Bibliotheken und Protokolle, sondern verwendet nur eigens entwickelte Ressourcen. Die Spielbasis ist textbasiert, aber es finden sich auch Grafiken und Animationen sowie Videomaterial, das gezielt in manchen Spielabschnitten zum Einsatz komm</w:t>
+      </w:r>
+      <w:r>
+        <w:rPr>
+          <w:rFonts w:ascii="Arial" w:hAnsi="Arial" w:cs="Arial"/>
+          <w:sz w:val="22"/>
+          <w:szCs w:val="22"/>
+        </w:rPr>
+        <w:t>en</w:t>
+      </w:r>
+      <w:r>
+        <w:rPr>
+          <w:rFonts w:ascii="Arial" w:hAnsi="Arial" w:cs="Arial"/>
+          <w:sz w:val="22"/>
+          <w:szCs w:val="22"/>
+        </w:rPr>
+        <w:t xml:space="preserve">. </w:t>
       </w:r>
       <w:r>
         <w:rPr>
@@ -7266,35 +6931,7 @@
           <w:szCs w:val="22"/>
         </w:rPr>
         <w:br/>
-        <w:t xml:space="preserve">Benötigt ein Spieler Hilfe, steht </w:t>
-      </w:r>
-      <w:proofErr w:type="spellStart"/>
-      <w:proofErr w:type="gramStart"/>
-      <w:r>
-        <w:rPr>
-          <w:rFonts w:ascii="Arial" w:hAnsi="Arial" w:cs="Arial"/>
-          <w:sz w:val="22"/>
-          <w:szCs w:val="22"/>
-        </w:rPr>
-        <w:t>im</w:t>
-      </w:r>
-      <w:proofErr w:type="spellEnd"/>
-      <w:r>
-        <w:rPr>
-          <w:rFonts w:ascii="Arial" w:hAnsi="Arial" w:cs="Arial"/>
-          <w:sz w:val="22"/>
-          <w:szCs w:val="22"/>
-        </w:rPr>
-        <w:t xml:space="preserve"> eine Community</w:t>
-      </w:r>
-      <w:proofErr w:type="gramEnd"/>
-      <w:r>
-        <w:rPr>
-          <w:rFonts w:ascii="Arial" w:hAnsi="Arial" w:cs="Arial"/>
-          <w:sz w:val="22"/>
-          <w:szCs w:val="22"/>
-        </w:rPr>
-        <w:t xml:space="preserve"> sowie ein gut geführter Blog zur Verfügung. </w:t>
+        <w:t xml:space="preserve">Benötigt ein Spieler Hilfe, steht im eine Community sowie ein gut geführter Blog zur Verfügung. </w:t>
       </w:r>
       <w:r>
         <w:rPr>
@@ -7391,85 +7028,77 @@
         </w:rPr>
         <w:t xml:space="preserve">Das MUD spielt über 1000 Jahre in der Zukunft. Die Menschheit hat große Fortschritte in der Raumfahrt gemacht und sich auf einigen Planten im Sonnensystem und außerhalb niedergelassen. Manche Planeten werden nur für Forschungszwecke und den Rohstoffabbau genutzt, auf anderen haben sich Bevölkerungen gegründet. Die einzelnen Bevölkerungen sind unterschiedlich fortschrittlich, arbeiten aber alle gemeinschaftlich daran, herauszufinden, ob sie die Einzigen im gesamten Universum sind. Das MUD beginnt zwei Tage, nachdem erfolgreich Kontakt mit Außerirdischen aufgenommen wurde. Dabei wurde ein ganzes Netzwerk von verschiedenen Außerirdischen </w:t>
       </w:r>
+      <w:r>
+        <w:rPr>
+          <w:rFonts w:ascii="Arial" w:hAnsi="Arial" w:cs="Arial"/>
+          <w:sz w:val="22"/>
+          <w:szCs w:val="22"/>
+        </w:rPr>
+        <w:t>entdeckt.</w:t>
+      </w:r>
     </w:p>
     <w:p>
       <w:pPr>
         <w:pStyle w:val="berschrift1"/>
       </w:pPr>
-      <w:bookmarkStart w:id="18" w:name="_Toc35764607"/>
+      <w:bookmarkStart w:id="17" w:name="_Toc35764607"/>
       <w:r>
         <w:t>Zusammenfassung</w:t>
       </w:r>
+      <w:bookmarkEnd w:id="17"/>
+    </w:p>
+    <w:p>
+      <w:pPr>
+        <w:rPr>
+          <w:rFonts w:ascii="Arial" w:hAnsi="Arial" w:cs="Arial"/>
+          <w:sz w:val="22"/>
+          <w:szCs w:val="22"/>
+        </w:rPr>
+      </w:pPr>
+    </w:p>
+    <w:p>
+      <w:pPr>
+        <w:rPr>
+          <w:rFonts w:ascii="Arial" w:hAnsi="Arial" w:cs="Arial"/>
+          <w:sz w:val="22"/>
+          <w:szCs w:val="22"/>
+        </w:rPr>
+      </w:pPr>
+      <w:r>
+        <w:rPr>
+          <w:rFonts w:ascii="Arial" w:hAnsi="Arial" w:cs="Arial"/>
+          <w:sz w:val="22"/>
+          <w:szCs w:val="22"/>
+        </w:rPr>
+        <w:t xml:space="preserve">Nach abschließender Betrachtung </w:t>
+      </w:r>
+      <w:r>
+        <w:rPr>
+          <w:rFonts w:ascii="Arial" w:hAnsi="Arial" w:cs="Arial"/>
+          <w:sz w:val="22"/>
+          <w:szCs w:val="22"/>
+        </w:rPr>
+        <w:t xml:space="preserve">fällt auf, dass die Beliebtheit von Multi User Dungeon Spielen trotz ihrer langen Beständigkeit ungebrochen ist. </w:t>
+      </w:r>
+      <w:r>
+        <w:rPr>
+          <w:rFonts w:ascii="Arial" w:hAnsi="Arial" w:cs="Arial"/>
+          <w:sz w:val="22"/>
+          <w:szCs w:val="22"/>
+        </w:rPr>
+        <w:br w:type="page"/>
+      </w:r>
+    </w:p>
+    <w:p>
+      <w:pPr>
+        <w:rPr>
+          <w:rFonts w:ascii="Arial" w:hAnsi="Arial" w:cs="Arial"/>
+          <w:sz w:val="22"/>
+          <w:szCs w:val="22"/>
+        </w:rPr>
+      </w:pPr>
+      <w:bookmarkStart w:id="18" w:name="_GoBack"/>
       <w:bookmarkEnd w:id="18"/>
-    </w:p>
-    <w:p>
-      <w:pPr>
-        <w:rPr>
-          <w:rFonts w:ascii="Arial" w:hAnsi="Arial" w:cs="Arial"/>
-          <w:sz w:val="22"/>
-          <w:szCs w:val="22"/>
-        </w:rPr>
-      </w:pPr>
-    </w:p>
-    <w:p>
-      <w:pPr>
-        <w:rPr>
-          <w:rFonts w:ascii="Arial" w:hAnsi="Arial" w:cs="Arial"/>
-          <w:sz w:val="22"/>
-          <w:szCs w:val="22"/>
-        </w:rPr>
-      </w:pPr>
-      <w:r>
-        <w:rPr>
-          <w:rFonts w:ascii="Arial" w:hAnsi="Arial" w:cs="Arial"/>
-          <w:sz w:val="22"/>
-          <w:szCs w:val="22"/>
-        </w:rPr>
-        <w:t xml:space="preserve">Nach abschließender Betrachtung </w:t>
-      </w:r>
-      <w:r>
-        <w:rPr>
-          <w:rFonts w:ascii="Arial" w:hAnsi="Arial" w:cs="Arial"/>
-          <w:sz w:val="22"/>
-          <w:szCs w:val="22"/>
-        </w:rPr>
-        <w:t xml:space="preserve">fällt auf, dass die Beliebtheit von Multi User </w:t>
-      </w:r>
-      <w:proofErr w:type="spellStart"/>
-      <w:r>
-        <w:rPr>
-          <w:rFonts w:ascii="Arial" w:hAnsi="Arial" w:cs="Arial"/>
-          <w:sz w:val="22"/>
-          <w:szCs w:val="22"/>
-        </w:rPr>
-        <w:t>Dungeon</w:t>
-      </w:r>
-      <w:proofErr w:type="spellEnd"/>
-      <w:r>
-        <w:rPr>
-          <w:rFonts w:ascii="Arial" w:hAnsi="Arial" w:cs="Arial"/>
-          <w:sz w:val="22"/>
-          <w:szCs w:val="22"/>
-        </w:rPr>
-        <w:t xml:space="preserve"> Spielen trotz ihrer langen Beständigkeit ungebrochen ist. </w:t>
-      </w:r>
-      <w:r>
-        <w:rPr>
-          <w:rFonts w:ascii="Arial" w:hAnsi="Arial" w:cs="Arial"/>
-          <w:sz w:val="22"/>
-          <w:szCs w:val="22"/>
-        </w:rPr>
-        <w:br w:type="page"/>
-      </w:r>
-    </w:p>
-    <w:p>
-      <w:pPr>
-        <w:rPr>
-          <w:rFonts w:ascii="Arial" w:hAnsi="Arial" w:cs="Arial"/>
-          <w:sz w:val="22"/>
-          <w:szCs w:val="22"/>
-        </w:rPr>
-      </w:pPr>
     </w:p>
     <w:p>
       <w:pPr>
@@ -7493,6 +7122,7 @@
           <w:docPartUnique/>
         </w:docPartObj>
       </w:sdtPr>
+      <w:sdtEndPr/>
       <w:sdtContent>
         <w:p>
           <w:pPr>
@@ -7508,6 +7138,7 @@
             <w:id w:val="111145805"/>
             <w:bibliography/>
           </w:sdtPr>
+          <w:sdtEndPr/>
           <w:sdtContent>
             <w:p>
               <w:pPr>
@@ -7759,6 +7390,11 @@
         <w:docPartUnique/>
       </w:docPartObj>
     </w:sdtPr>
+    <w:sdtEndPr>
+      <w:rPr>
+        <w:rStyle w:val="Seitenzahl"/>
+      </w:rPr>
+    </w:sdtEndPr>
     <w:sdtContent>
       <w:p>
         <w:pPr>
@@ -7811,6 +7447,11 @@
         <w:docPartUnique/>
       </w:docPartObj>
     </w:sdtPr>
+    <w:sdtEndPr>
+      <w:rPr>
+        <w:rStyle w:val="Seitenzahl"/>
+      </w:rPr>
+    </w:sdtEndPr>
     <w:sdtContent>
       <w:p>
         <w:pPr>
@@ -8390,7 +8031,7 @@
       </w:pPr>
     </w:pPrDefault>
   </w:docDefaults>
-  <w:latentStyles w:defLockedState="0" w:defUIPriority="99" w:defSemiHidden="0" w:defUnhideWhenUsed="0" w:defQFormat="0" w:count="376">
+  <w:latentStyles w:defLockedState="0" w:defUIPriority="99" w:defSemiHidden="0" w:defUnhideWhenUsed="0" w:defQFormat="0" w:count="377">
     <w:lsdException w:name="Normal" w:uiPriority="0" w:qFormat="1"/>
     <w:lsdException w:name="heading 1" w:uiPriority="9" w:qFormat="1"/>
     <w:lsdException w:name="heading 2" w:semiHidden="1" w:uiPriority="9" w:unhideWhenUsed="1" w:qFormat="1"/>
@@ -8496,7 +8137,6 @@
     <w:lsdException w:name="HTML Sample" w:semiHidden="1" w:unhideWhenUsed="1"/>
     <w:lsdException w:name="HTML Typewriter" w:semiHidden="1" w:unhideWhenUsed="1"/>
     <w:lsdException w:name="HTML Variable" w:semiHidden="1" w:unhideWhenUsed="1"/>
-    <w:lsdException w:name="Normal Table" w:semiHidden="1" w:unhideWhenUsed="1"/>
     <w:lsdException w:name="annotation subject" w:semiHidden="1" w:unhideWhenUsed="1"/>
     <w:lsdException w:name="No List" w:semiHidden="1" w:unhideWhenUsed="1"/>
     <w:lsdException w:name="Outline List 1" w:semiHidden="1" w:unhideWhenUsed="1"/>
@@ -8543,10 +8183,8 @@
     <w:lsdException w:name="Table Subtle 2" w:semiHidden="1" w:unhideWhenUsed="1"/>
     <w:lsdException w:name="Table Web 1" w:semiHidden="1" w:unhideWhenUsed="1"/>
     <w:lsdException w:name="Table Web 2" w:semiHidden="1" w:unhideWhenUsed="1"/>
-    <w:lsdException w:name="Table Web 3" w:semiHidden="1" w:unhideWhenUsed="1"/>
     <w:lsdException w:name="Balloon Text" w:semiHidden="1" w:unhideWhenUsed="1"/>
     <w:lsdException w:name="Table Grid" w:uiPriority="39"/>
-    <w:lsdException w:name="Table Theme" w:semiHidden="1" w:unhideWhenUsed="1"/>
     <w:lsdException w:name="Placeholder Text" w:semiHidden="1"/>
     <w:lsdException w:name="No Spacing" w:uiPriority="1" w:qFormat="1"/>
     <w:lsdException w:name="Light Shading" w:uiPriority="60"/>
@@ -8767,6 +8405,7 @@
     <w:lsdException w:name="Hashtag" w:semiHidden="1" w:unhideWhenUsed="1"/>
     <w:lsdException w:name="Unresolved Mention" w:semiHidden="1" w:unhideWhenUsed="1"/>
     <w:lsdException w:name="Smart Link" w:semiHidden="1" w:unhideWhenUsed="1"/>
+    <w:lsdException w:name="Smart Link Error" w:semiHidden="1" w:unhideWhenUsed="1"/>
   </w:latentStyles>
   <w:style w:type="paragraph" w:default="1" w:styleId="Standard">
     <w:name w:val="Normal"/>
@@ -10008,7 +9647,7 @@
 </file>
 
 <file path=customXml/itemProps1.xml><?xml version="1.0" encoding="utf-8"?>
-<ds:datastoreItem xmlns:ds="http://schemas.openxmlformats.org/officeDocument/2006/customXml" ds:itemID="{4015EC50-3467-874B-BEBF-0668FFD6F610}">
+<ds:datastoreItem xmlns:ds="http://schemas.openxmlformats.org/officeDocument/2006/customXml" ds:itemID="{7400736E-3D98-44BB-B3E4-DBE150295D3F}">
   <ds:schemaRefs>
     <ds:schemaRef ds:uri="http://schemas.openxmlformats.org/officeDocument/2006/bibliography"/>
   </ds:schemaRefs>

</xml_diff>

<commit_message>
Added and linked quotations
</commit_message>
<xml_diff>
--- a/doc/Konkurrenzprodukte/Konkurrenzprodukte gesamt.docx
+++ b/doc/Konkurrenzprodukte/Konkurrenzprodukte gesamt.docx
@@ -6337,6 +6337,62 @@
         </w:rPr>
         <w:t xml:space="preserve"> Adventure Multi User Game) Server, der kostenlos zur Verfügung steht. Als Unterstützung stehen dem User zwei Communities zur Verfügung: eine umgangssprachliche, die sich an Gesprächskonventionen hält und eine dem rauen Ton des Mittelalters angepasste. </w:t>
       </w:r>
+      <w:sdt>
+        <w:sdtPr>
+          <w:rPr>
+            <w:rFonts w:ascii="Arial" w:hAnsi="Arial" w:cs="Arial"/>
+            <w:sz w:val="22"/>
+            <w:szCs w:val="22"/>
+          </w:rPr>
+          <w:id w:val="-59261403"/>
+          <w:citation/>
+        </w:sdtPr>
+        <w:sdtContent>
+          <w:r>
+            <w:rPr>
+              <w:rFonts w:ascii="Arial" w:hAnsi="Arial" w:cs="Arial"/>
+              <w:sz w:val="22"/>
+              <w:szCs w:val="22"/>
+            </w:rPr>
+            <w:fldChar w:fldCharType="begin"/>
+          </w:r>
+          <w:r>
+            <w:rPr>
+              <w:rFonts w:ascii="Arial" w:hAnsi="Arial" w:cs="Arial"/>
+              <w:sz w:val="22"/>
+              <w:szCs w:val="22"/>
+              <w:lang w:val="de-AT"/>
+            </w:rPr>
+            <w:instrText xml:space="preserve"> CITATION Rea14 \l 3079 </w:instrText>
+          </w:r>
+          <w:r>
+            <w:rPr>
+              <w:rFonts w:ascii="Arial" w:hAnsi="Arial" w:cs="Arial"/>
+              <w:sz w:val="22"/>
+              <w:szCs w:val="22"/>
+            </w:rPr>
+            <w:fldChar w:fldCharType="separate"/>
+          </w:r>
+          <w:r>
+            <w:rPr>
+              <w:rFonts w:ascii="Arial" w:hAnsi="Arial" w:cs="Arial"/>
+              <w:noProof/>
+              <w:sz w:val="22"/>
+              <w:szCs w:val="22"/>
+              <w:lang w:val="de-AT"/>
+            </w:rPr>
+            <w:t>(Despair, Realms of Despair, 1994-2014)</w:t>
+          </w:r>
+          <w:r>
+            <w:rPr>
+              <w:rFonts w:ascii="Arial" w:hAnsi="Arial" w:cs="Arial"/>
+              <w:sz w:val="22"/>
+              <w:szCs w:val="22"/>
+            </w:rPr>
+            <w:fldChar w:fldCharType="end"/>
+          </w:r>
+        </w:sdtContent>
+      </w:sdt>
     </w:p>
     <w:p>
       <w:pPr>
@@ -6561,6 +6617,62 @@
         </w:rPr>
         <w:t xml:space="preserve">liefern. </w:t>
       </w:r>
+      <w:sdt>
+        <w:sdtPr>
+          <w:rPr>
+            <w:rFonts w:ascii="Arial" w:hAnsi="Arial" w:cs="Arial"/>
+            <w:sz w:val="22"/>
+            <w:szCs w:val="22"/>
+          </w:rPr>
+          <w:id w:val="-1668557600"/>
+          <w:citation/>
+        </w:sdtPr>
+        <w:sdtContent>
+          <w:r>
+            <w:rPr>
+              <w:rFonts w:ascii="Arial" w:hAnsi="Arial" w:cs="Arial"/>
+              <w:sz w:val="22"/>
+              <w:szCs w:val="22"/>
+            </w:rPr>
+            <w:fldChar w:fldCharType="begin"/>
+          </w:r>
+          <w:r>
+            <w:rPr>
+              <w:rFonts w:ascii="Arial" w:hAnsi="Arial" w:cs="Arial"/>
+              <w:sz w:val="22"/>
+              <w:szCs w:val="22"/>
+              <w:lang w:val="de-AT"/>
+            </w:rPr>
+            <w:instrText xml:space="preserve"> CITATION Rea15 \l 3079 </w:instrText>
+          </w:r>
+          <w:r>
+            <w:rPr>
+              <w:rFonts w:ascii="Arial" w:hAnsi="Arial" w:cs="Arial"/>
+              <w:sz w:val="22"/>
+              <w:szCs w:val="22"/>
+            </w:rPr>
+            <w:fldChar w:fldCharType="separate"/>
+          </w:r>
+          <w:r>
+            <w:rPr>
+              <w:rFonts w:ascii="Arial" w:hAnsi="Arial" w:cs="Arial"/>
+              <w:noProof/>
+              <w:sz w:val="22"/>
+              <w:szCs w:val="22"/>
+              <w:lang w:val="de-AT"/>
+            </w:rPr>
+            <w:t>(Despair, Realms of Despair Roleplay Wiki, 2015)</w:t>
+          </w:r>
+          <w:r>
+            <w:rPr>
+              <w:rFonts w:ascii="Arial" w:hAnsi="Arial" w:cs="Arial"/>
+              <w:sz w:val="22"/>
+              <w:szCs w:val="22"/>
+            </w:rPr>
+            <w:fldChar w:fldCharType="end"/>
+          </w:r>
+        </w:sdtContent>
+      </w:sdt>
     </w:p>
     <w:p>
       <w:pPr>
@@ -6779,6 +6891,7 @@
           <w:sz w:val="22"/>
           <w:szCs w:val="22"/>
         </w:rPr>
+        <w:lastRenderedPageBreak/>
         <w:t>Starmoun</w:t>
       </w:r>
       <w:proofErr w:type="spellEnd"/>
@@ -6814,15 +6927,71 @@
           <w:sz w:val="22"/>
           <w:szCs w:val="22"/>
         </w:rPr>
+        <w:t xml:space="preserve"> </w:t>
+      </w:r>
+      <w:sdt>
+        <w:sdtPr>
+          <w:rPr>
+            <w:rFonts w:ascii="Arial" w:hAnsi="Arial" w:cs="Arial"/>
+            <w:sz w:val="22"/>
+            <w:szCs w:val="22"/>
+          </w:rPr>
+          <w:id w:val="-1361504997"/>
+          <w:citation/>
+        </w:sdtPr>
+        <w:sdtContent>
+          <w:r>
+            <w:rPr>
+              <w:rFonts w:ascii="Arial" w:hAnsi="Arial" w:cs="Arial"/>
+              <w:sz w:val="22"/>
+              <w:szCs w:val="22"/>
+            </w:rPr>
+            <w:fldChar w:fldCharType="begin"/>
+          </w:r>
+          <w:r>
+            <w:rPr>
+              <w:rFonts w:ascii="Arial" w:hAnsi="Arial" w:cs="Arial"/>
+              <w:sz w:val="22"/>
+              <w:szCs w:val="22"/>
+              <w:lang w:val="de-AT"/>
+            </w:rPr>
+            <w:instrText xml:space="preserve"> CITATION Iro20 \l 3079 </w:instrText>
+          </w:r>
+          <w:r>
+            <w:rPr>
+              <w:rFonts w:ascii="Arial" w:hAnsi="Arial" w:cs="Arial"/>
+              <w:sz w:val="22"/>
+              <w:szCs w:val="22"/>
+            </w:rPr>
+            <w:fldChar w:fldCharType="separate"/>
+          </w:r>
+          <w:r>
+            <w:rPr>
+              <w:rFonts w:ascii="Arial" w:hAnsi="Arial" w:cs="Arial"/>
+              <w:noProof/>
+              <w:sz w:val="22"/>
+              <w:szCs w:val="22"/>
+              <w:lang w:val="de-AT"/>
+            </w:rPr>
+            <w:t>(Iron Realms Entertainment, 2020)</w:t>
+          </w:r>
+          <w:r>
+            <w:rPr>
+              <w:rFonts w:ascii="Arial" w:hAnsi="Arial" w:cs="Arial"/>
+              <w:sz w:val="22"/>
+              <w:szCs w:val="22"/>
+            </w:rPr>
+            <w:fldChar w:fldCharType="end"/>
+          </w:r>
+        </w:sdtContent>
+      </w:sdt>
+      <w:r>
+        <w:rPr>
+          <w:rFonts w:ascii="Arial" w:hAnsi="Arial" w:cs="Arial"/>
+          <w:sz w:val="22"/>
+          <w:szCs w:val="22"/>
+        </w:rPr>
         <w:br/>
-      </w:r>
-      <w:r>
-        <w:rPr>
-          <w:rFonts w:ascii="Arial" w:hAnsi="Arial" w:cs="Arial"/>
-          <w:sz w:val="22"/>
-          <w:szCs w:val="22"/>
-        </w:rPr>
-        <w:lastRenderedPageBreak/>
         <w:t xml:space="preserve">Das Spiel hält sich an ein strenges Raumkonzept und verzichtet gänzlich auf Karten. Einzig ein Übersichtsplan ermöglicht es dem Spieler, miteinander verbundene Räume zu identifizieren. </w:t>
       </w:r>
     </w:p>
@@ -6906,7 +7075,17 @@
           <w:sz w:val="22"/>
           <w:szCs w:val="22"/>
         </w:rPr>
-        <w:t xml:space="preserve"> als auch über andere MUD Clients. Allerdings wird die Verwendung des Web Clients wärmstens empfohlen. Das Projekt verzichtet (soweit Einblick gewährt wurde) auf öffentliche Bibliotheken und Protokolle, sondern verwendet nur eigens entwickelte Ressourcen. Die Spielbasis ist textbasiert, aber es finden sich auch Grafiken und Animationen sowie Videomaterial, das gezielt in manchen Spielabschnitten zum Einsatz komm</w:t>
+        <w:t xml:space="preserve"> als auch über andere MUD Clients. Allerdings wird die Verwendung des Web Clients wärmstens em</w:t>
+      </w:r>
+      <w:bookmarkStart w:id="17" w:name="_GoBack"/>
+      <w:bookmarkEnd w:id="17"/>
+      <w:r>
+        <w:rPr>
+          <w:rFonts w:ascii="Arial" w:hAnsi="Arial" w:cs="Arial"/>
+          <w:sz w:val="22"/>
+          <w:szCs w:val="22"/>
+        </w:rPr>
+        <w:t>pfohlen. Das Projekt verzichtet (soweit Einblick gewährt wurde) auf öffentliche Bibliotheken und Protokolle, sondern verwendet nur eigens entwickelte Ressourcen. Die Spielbasis ist textbasiert, aber es finden sich auch Grafiken und Animationen sowie Videomaterial, das gezielt in manchen Spielabschnitten zum Einsatz komm</w:t>
       </w:r>
       <w:r>
         <w:rPr>
@@ -7041,11 +7220,11 @@
       <w:pPr>
         <w:pStyle w:val="berschrift1"/>
       </w:pPr>
-      <w:bookmarkStart w:id="17" w:name="_Toc35764607"/>
+      <w:bookmarkStart w:id="18" w:name="_Toc35764607"/>
       <w:r>
         <w:t>Zusammenfassung</w:t>
       </w:r>
-      <w:bookmarkEnd w:id="17"/>
+      <w:bookmarkEnd w:id="18"/>
     </w:p>
     <w:p>
       <w:pPr>
@@ -7097,8 +7276,6 @@
           <w:szCs w:val="22"/>
         </w:rPr>
       </w:pPr>
-      <w:bookmarkStart w:id="18" w:name="_GoBack"/>
-      <w:bookmarkEnd w:id="18"/>
     </w:p>
     <w:p>
       <w:pPr>
@@ -9643,11 +9820,72 @@
     <b:URL>https://mud.fandom.com/wiki/LegendMUD</b:URL>
     <b:RefOrder>4</b:RefOrder>
   </b:Source>
+  <b:Source>
+    <b:Tag>Rea14</b:Tag>
+    <b:SourceType>InternetSite</b:SourceType>
+    <b:Guid>{5F13D5CB-182E-4298-AE92-50621F8C137B}</b:Guid>
+    <b:Title>Realms of Despair</b:Title>
+    <b:Year>1994-2014</b:Year>
+    <b:Author>
+      <b:Author>
+        <b:NameList>
+          <b:Person>
+            <b:Last>Despair</b:Last>
+            <b:First>Realms</b:First>
+            <b:Middle>of</b:Middle>
+          </b:Person>
+        </b:NameList>
+      </b:Author>
+    </b:Author>
+    <b:URL>http://www.realmsofdespair.com/</b:URL>
+    <b:RefOrder>7</b:RefOrder>
+  </b:Source>
+  <b:Source>
+    <b:Tag>Rea15</b:Tag>
+    <b:SourceType>InternetSite</b:SourceType>
+    <b:Guid>{40823C83-5F8A-4611-B79E-75A8E3E19E12}</b:Guid>
+    <b:Author>
+      <b:Author>
+        <b:NameList>
+          <b:Person>
+            <b:Last>Despair</b:Last>
+            <b:First>Realms</b:First>
+            <b:Middle>of</b:Middle>
+          </b:Person>
+        </b:NameList>
+      </b:Author>
+    </b:Author>
+    <b:Title>Realms of Despair Roleplay Wiki</b:Title>
+    <b:Year>2015</b:Year>
+    <b:Month>Dezember</b:Month>
+    <b:Day>13</b:Day>
+    <b:URL>http://realmsroleplay.wikidot.com/</b:URL>
+    <b:RefOrder>8</b:RefOrder>
+  </b:Source>
+  <b:Source>
+    <b:Tag>Iro20</b:Tag>
+    <b:SourceType>InternetSite</b:SourceType>
+    <b:Guid>{FC7328CB-A23A-4BCE-A38B-25979C49582F}</b:Guid>
+    <b:Author>
+      <b:Author>
+        <b:NameList>
+          <b:Person>
+            <b:Last>Iron Realms Entertainment</b:Last>
+            <b:First>LLC</b:First>
+          </b:Person>
+        </b:NameList>
+      </b:Author>
+    </b:Author>
+    <b:Title>Starmoun</b:Title>
+    <b:Year>2020</b:Year>
+    <b:URL>https://www.starmourn.com/</b:URL>
+    <b:RefOrder>9</b:RefOrder>
+  </b:Source>
 </b:Sources>
 </file>
 
 <file path=customXml/itemProps1.xml><?xml version="1.0" encoding="utf-8"?>
-<ds:datastoreItem xmlns:ds="http://schemas.openxmlformats.org/officeDocument/2006/customXml" ds:itemID="{7400736E-3D98-44BB-B3E4-DBE150295D3F}">
+<ds:datastoreItem xmlns:ds="http://schemas.openxmlformats.org/officeDocument/2006/customXml" ds:itemID="{FE426A26-FBE7-48CF-803E-29E24316ABDA}">
   <ds:schemaRefs>
     <ds:schemaRef ds:uri="http://schemas.openxmlformats.org/officeDocument/2006/bibliography"/>
   </ds:schemaRefs>

</xml_diff>

<commit_message>
Explained telnet and MCP
</commit_message>
<xml_diff>
--- a/doc/Konkurrenzprodukte/Konkurrenzprodukte gesamt.docx
+++ b/doc/Konkurrenzprodukte/Konkurrenzprodukte gesamt.docx
@@ -1568,8 +1568,8 @@
         <w:tblLook w:val="04A0" w:firstRow="1" w:lastRow="0" w:firstColumn="1" w:lastColumn="0" w:noHBand="0" w:noVBand="1"/>
       </w:tblPr>
       <w:tblGrid>
-        <w:gridCol w:w="4497"/>
-        <w:gridCol w:w="4515"/>
+        <w:gridCol w:w="4496"/>
+        <w:gridCol w:w="4516"/>
       </w:tblGrid>
       <w:tr>
         <w:trPr>
@@ -1613,15 +1613,7 @@
           </w:tcPr>
           <w:p>
             <w:r>
-              <w:t xml:space="preserve">Multi-user </w:t>
-            </w:r>
-            <w:proofErr w:type="spellStart"/>
-            <w:r>
-              <w:t>dungeon</w:t>
-            </w:r>
-            <w:proofErr w:type="spellEnd"/>
-            <w:r>
-              <w:t>; Ein Rollenspiel in dem mehrere Spielercharaktere ein Abenteuer erleben</w:t>
+              <w:t>Multi-user dungeon; Ein Rollenspiel in dem mehrere Spielercharaktere ein Abenteuer erleben</w:t>
             </w:r>
           </w:p>
         </w:tc>
@@ -1643,15 +1635,7 @@
           </w:tcPr>
           <w:p>
             <w:r>
-              <w:t xml:space="preserve">Non-player </w:t>
-            </w:r>
-            <w:proofErr w:type="spellStart"/>
-            <w:r>
-              <w:t>characters</w:t>
-            </w:r>
-            <w:proofErr w:type="spellEnd"/>
-            <w:r>
-              <w:t>; Charaktere, die nicht von</w:t>
+              <w:t>Non-player characters; Charaktere, die nicht von</w:t>
             </w:r>
             <w:r>
               <w:t xml:space="preserve"> Spielern gesteuert werden</w:t>
@@ -1699,6 +1683,33 @@
           <w:p>
             <w:r>
               <w:t>MUD Client Protocol</w:t>
+            </w:r>
+            <w:r>
+              <w:t>; Ein Netzwerkprotokoll speziell für MUDs</w:t>
+            </w:r>
+            <w:bookmarkStart w:id="2" w:name="_GoBack"/>
+            <w:bookmarkEnd w:id="2"/>
+          </w:p>
+        </w:tc>
+      </w:tr>
+      <w:tr>
+        <w:tc>
+          <w:tcPr>
+            <w:tcW w:w="4531" w:type="dxa"/>
+          </w:tcPr>
+          <w:p>
+            <w:r>
+              <w:t>Telnet</w:t>
+            </w:r>
+          </w:p>
+        </w:tc>
+        <w:tc>
+          <w:tcPr>
+            <w:tcW w:w="4531" w:type="dxa"/>
+          </w:tcPr>
+          <w:p>
+            <w:r>
+              <w:t>Teletype Network; Ein weit verbreitetes Netzwerkprotokoll</w:t>
             </w:r>
           </w:p>
         </w:tc>
@@ -1745,20 +1756,6 @@
           <w:p/>
         </w:tc>
       </w:tr>
-      <w:tr>
-        <w:tc>
-          <w:tcPr>
-            <w:tcW w:w="4531" w:type="dxa"/>
-          </w:tcPr>
-          <w:p/>
-        </w:tc>
-        <w:tc>
-          <w:tcPr>
-            <w:tcW w:w="4531" w:type="dxa"/>
-          </w:tcPr>
-          <w:p/>
-        </w:tc>
-      </w:tr>
     </w:tbl>
     <w:p>
       <w:r>
@@ -1769,14 +1766,14 @@
       <w:pPr>
         <w:pStyle w:val="berschrift1"/>
       </w:pPr>
-      <w:bookmarkStart w:id="2" w:name="_Hlk35703347"/>
-      <w:bookmarkStart w:id="3" w:name="_Toc35764593"/>
+      <w:bookmarkStart w:id="3" w:name="_Hlk35703347"/>
+      <w:bookmarkStart w:id="4" w:name="_Toc35764593"/>
       <w:r>
         <w:lastRenderedPageBreak/>
         <w:t>Konkurrenzprodukte</w:t>
       </w:r>
-      <w:bookmarkEnd w:id="2"/>
       <w:bookmarkEnd w:id="3"/>
+      <w:bookmarkEnd w:id="4"/>
     </w:p>
     <w:p>
       <w:pPr>
@@ -1821,28 +1818,28 @@
       <w:pPr>
         <w:pStyle w:val="berschrift1"/>
       </w:pPr>
-      <w:bookmarkStart w:id="4" w:name="_Toc35764594"/>
+      <w:bookmarkStart w:id="5" w:name="_Toc35764594"/>
       <w:r>
         <w:t>Brettspiele</w:t>
       </w:r>
-      <w:bookmarkEnd w:id="4"/>
-    </w:p>
-    <w:p>
-      <w:pPr>
-        <w:rPr>
-          <w:rFonts w:ascii="Arial" w:hAnsi="Arial" w:cs="Arial"/>
-          <w:sz w:val="22"/>
-          <w:szCs w:val="22"/>
-        </w:rPr>
-      </w:pPr>
-      <w:bookmarkStart w:id="5" w:name="_Toc35764595"/>
+      <w:bookmarkEnd w:id="5"/>
+    </w:p>
+    <w:p>
+      <w:pPr>
+        <w:rPr>
+          <w:rFonts w:ascii="Arial" w:hAnsi="Arial" w:cs="Arial"/>
+          <w:sz w:val="22"/>
+          <w:szCs w:val="22"/>
+        </w:rPr>
+      </w:pPr>
+      <w:bookmarkStart w:id="6" w:name="_Toc35764595"/>
       <w:r>
         <w:rPr>
           <w:rStyle w:val="berschrift2Zchn"/>
         </w:rPr>
         <w:t>Dungeons &amp; Dragons:</w:t>
       </w:r>
-      <w:bookmarkEnd w:id="5"/>
+      <w:bookmarkEnd w:id="6"/>
       <w:r>
         <w:br/>
       </w:r>
@@ -1895,79 +1892,7 @@
           <w:sz w:val="22"/>
           <w:szCs w:val="22"/>
         </w:rPr>
-        <w:t xml:space="preserve"> wurde 1974 von Gary Gygax und Dave </w:t>
-      </w:r>
-      <w:proofErr w:type="spellStart"/>
-      <w:r>
-        <w:rPr>
-          <w:rFonts w:ascii="Arial" w:hAnsi="Arial" w:cs="Arial"/>
-          <w:sz w:val="22"/>
-          <w:szCs w:val="22"/>
-        </w:rPr>
-        <w:t>Arneson</w:t>
-      </w:r>
-      <w:proofErr w:type="spellEnd"/>
-      <w:r>
-        <w:rPr>
-          <w:rFonts w:ascii="Arial" w:hAnsi="Arial" w:cs="Arial"/>
-          <w:sz w:val="22"/>
-          <w:szCs w:val="22"/>
-        </w:rPr>
-        <w:t xml:space="preserve"> entwickelt und von der Firma </w:t>
-      </w:r>
-      <w:proofErr w:type="spellStart"/>
-      <w:r>
-        <w:rPr>
-          <w:rFonts w:ascii="Arial" w:hAnsi="Arial" w:cs="Arial"/>
-          <w:sz w:val="22"/>
-          <w:szCs w:val="22"/>
-        </w:rPr>
-        <w:t>Tactical</w:t>
-      </w:r>
-      <w:proofErr w:type="spellEnd"/>
-      <w:r>
-        <w:rPr>
-          <w:rFonts w:ascii="Arial" w:hAnsi="Arial" w:cs="Arial"/>
-          <w:sz w:val="22"/>
-          <w:szCs w:val="22"/>
-        </w:rPr>
-        <w:t xml:space="preserve"> Studies Rules vertrieben, mittlerweile gehört D&amp;D zu „Wizards </w:t>
-      </w:r>
-      <w:proofErr w:type="spellStart"/>
-      <w:r>
-        <w:rPr>
-          <w:rFonts w:ascii="Arial" w:hAnsi="Arial" w:cs="Arial"/>
-          <w:sz w:val="22"/>
-          <w:szCs w:val="22"/>
-        </w:rPr>
-        <w:t>of</w:t>
-      </w:r>
-      <w:proofErr w:type="spellEnd"/>
-      <w:r>
-        <w:rPr>
-          <w:rFonts w:ascii="Arial" w:hAnsi="Arial" w:cs="Arial"/>
-          <w:sz w:val="22"/>
-          <w:szCs w:val="22"/>
-        </w:rPr>
-        <w:t xml:space="preserve"> </w:t>
-      </w:r>
-      <w:proofErr w:type="spellStart"/>
-      <w:r>
-        <w:rPr>
-          <w:rFonts w:ascii="Arial" w:hAnsi="Arial" w:cs="Arial"/>
-          <w:sz w:val="22"/>
-          <w:szCs w:val="22"/>
-        </w:rPr>
-        <w:t>the</w:t>
-      </w:r>
-      <w:proofErr w:type="spellEnd"/>
-      <w:r>
-        <w:rPr>
-          <w:rFonts w:ascii="Arial" w:hAnsi="Arial" w:cs="Arial"/>
-          <w:sz w:val="22"/>
-          <w:szCs w:val="22"/>
-        </w:rPr>
-        <w:t xml:space="preserve"> Coast“. Es wird empfohlen zwischen vier bis sechs Spieler pro Gruppe zu haben, mit jeweils einem DM. Das Grundregelwerk Set kostet auf Amazon derzeit 131,47€ (</w:t>
+        <w:t xml:space="preserve"> wurde 1974 von Gary Gygax und Dave Arneson entwickelt und von der Firma Tactical Studies Rules vertrieben, mittlerweile gehört D&amp;D zu „Wizards of the Coast“. Es wird empfohlen zwischen vier bis sechs Spieler pro Gruppe zu haben, mit jeweils einem DM. Das Grundregelwerk Set kostet auf Amazon derzeit 131,47€ (</w:t>
       </w:r>
       <w:r>
         <w:rPr>
@@ -2046,43 +1971,7 @@
           <w:szCs w:val="22"/>
         </w:rPr>
         <w:lastRenderedPageBreak/>
-        <w:t>Schwierigkeit entspricht und der Spieler über diese Zahl mit einem d20 mit Modifikatoren kommen muss. Das Abenteuer kann von dem DM erstellt, oder von bereits vorerstellten Kampagnen entnommen werden. Die Charaktere der Spieler werden zumeist auf einem sogenannten „</w:t>
-      </w:r>
-      <w:proofErr w:type="spellStart"/>
-      <w:r>
-        <w:rPr>
-          <w:rFonts w:ascii="Arial" w:hAnsi="Arial" w:cs="Arial"/>
-          <w:sz w:val="22"/>
-          <w:szCs w:val="22"/>
-        </w:rPr>
-        <w:t>Charactersheet</w:t>
-      </w:r>
-      <w:proofErr w:type="spellEnd"/>
-      <w:r>
-        <w:rPr>
-          <w:rFonts w:ascii="Arial" w:hAnsi="Arial" w:cs="Arial"/>
-          <w:sz w:val="22"/>
-          <w:szCs w:val="22"/>
-        </w:rPr>
-        <w:t xml:space="preserve">“ erstellt und diese werden mit der Progression in dem Abenteuer aktualisiert, sodass ein Charakter normal immer auf dem gleichen </w:t>
-      </w:r>
-      <w:proofErr w:type="spellStart"/>
-      <w:r>
-        <w:rPr>
-          <w:rFonts w:ascii="Arial" w:hAnsi="Arial" w:cs="Arial"/>
-          <w:sz w:val="22"/>
-          <w:szCs w:val="22"/>
-        </w:rPr>
-        <w:t>Charactersheet</w:t>
-      </w:r>
-      <w:proofErr w:type="spellEnd"/>
-      <w:r>
-        <w:rPr>
-          <w:rFonts w:ascii="Arial" w:hAnsi="Arial" w:cs="Arial"/>
-          <w:sz w:val="22"/>
-          <w:szCs w:val="22"/>
-        </w:rPr>
-        <w:t xml:space="preserve"> niedergeschrieben bleibt. Um das Spiel zu spielen wird sich meistens persönlich getroffen, es gibt jedoch Möglichkeiten D&amp;D online zu spielen. Es ist zumeist ein Spielbrett vorhanden, welches aus Quadratischen oder Hexagonalen Feldern besteht, auf diesem können sich die Spielercharaktere bewegen und im Kampf mit Gegnern interagieren und Strategien formen. Im Allgemeinen darf sich ein Spieler für seinen Charakter eine Rasse (oder Mischrasse) in Kombination mit mindestens einer Klasse aussuchen, davon abhängig werden dann Fähigkeitspunkte und Attributpunkte verteilt, einige Klassen können Magie verwenden, diese dürfen dann auch Zauber lernen. Bei einem Level aufstieg bekommt ein Charakter abhängig von seinen Klassen mehr Fertigkeiten, Zauber oder Attributpunkte. Nach einem Kampf oder nach dem erfolgreichen Abschluss eines Auftrages wird an die gesamte Gruppe Erfahrungspunkte verteilt, durch Erfahrungspunkte kann man dann einen Levelaufstieg erhalten. Das Maximale Level ist 20 in D&amp;D 5E.</w:t>
+        <w:t>Schwierigkeit entspricht und der Spieler über diese Zahl mit einem d20 mit Modifikatoren kommen muss. Das Abenteuer kann von dem DM erstellt, oder von bereits vorerstellten Kampagnen entnommen werden. Die Charaktere der Spieler werden zumeist auf einem sogenannten „Charactersheet“ erstellt und diese werden mit der Progression in dem Abenteuer aktualisiert, sodass ein Charakter normal immer auf dem gleichen Charactersheet niedergeschrieben bleibt. Um das Spiel zu spielen wird sich meistens persönlich getroffen, es gibt jedoch Möglichkeiten D&amp;D online zu spielen. Es ist zumeist ein Spielbrett vorhanden, welches aus Quadratischen oder Hexagonalen Feldern besteht, auf diesem können sich die Spielercharaktere bewegen und im Kampf mit Gegnern interagieren und Strategien formen. Im Allgemeinen darf sich ein Spieler für seinen Charakter eine Rasse (oder Mischrasse) in Kombination mit mindestens einer Klasse aussuchen, davon abhängig werden dann Fähigkeitspunkte und Attributpunkte verteilt, einige Klassen können Magie verwenden, diese dürfen dann auch Zauber lernen. Bei einem Level aufstieg bekommt ein Charakter abhängig von seinen Klassen mehr Fertigkeiten, Zauber oder Attributpunkte. Nach einem Kampf oder nach dem erfolgreichen Abschluss eines Auftrages wird an die gesamte Gruppe Erfahrungspunkte verteilt, durch Erfahrungspunkte kann man dann einen Levelaufstieg erhalten. Das Maximale Level ist 20 in D&amp;D 5E.</w:t>
       </w:r>
     </w:p>
     <w:p>
@@ -2111,43 +2000,25 @@
           <w:szCs w:val="22"/>
         </w:rPr>
         <w:br/>
-        <w:t>Wenn man sich persönlich trifft, so kann man D&amp;D zum größten Teil unabhängig von Hardware oder Software spielen, selbst die Regelwerke werden nicht unbedingt benötigt, da am Ende der DM die höchste Macht hat und Regeln ändern darf, sofern er dies für richtig hält. Dies sorgt auch dafür, dass man D&amp;D vor allem mit Leuten spielt die man länger kennt und vorhat über längere Zeit zusammen zu spielen, daher werden häufiger Regeln „gebeugt“ um einen geliebten Charakter vielleicht doch nicht sterben zu lassen, nachdem der Spieler mehrere Male hintereinander das schlechteste Wurfergebnis erzielt hat. Das Spiel an sich veraltet nicht, wie es z.B. Hardware kann, da alles vor allem in der Fantasie geschieht und gespielt wird, es werden auf Foren auch noch heute über sehr alte Systeme, wie AD&amp;D und D&amp;D 3.5E gesprochen, da die Regeln nicht schlecht durch alter werden. Das wichtigste an D&amp;D ist, dass es nicht an ein Framework oder sonstiges gebunden ist, es können neue Zauber, magische Gegenstände, Dimensionen, Rätsel usw. einfach erstellt werden, nach dem Motto: Wenn man es beschreiben kann, dann kann es existieren. Sollte man ein eigenes Abenteuer spielen, so muss der DM neue Inhalte erarbeiten, daher kann man nicht einfach nach mehreren Monaten Pause zurückkommen und neue spielbare Inhalte erwarten, es sei denn man kauft sich ein neues Abenteuer, dies ist dann aber getrennt von dem bisher gespieltem Abenteuer. Man sollte außerdem auch nicht weiterspielen, wenn mehrere Mitspieler an einem gegebenen Tag keine Zeit haben, auch wenn die anderen wollten. Hierfür werden oft sogenannte „</w:t>
-      </w:r>
-      <w:proofErr w:type="spellStart"/>
-      <w:r>
-        <w:rPr>
-          <w:rFonts w:ascii="Arial" w:hAnsi="Arial" w:cs="Arial"/>
-          <w:sz w:val="22"/>
-          <w:szCs w:val="22"/>
-        </w:rPr>
-        <w:t>One-shots</w:t>
-      </w:r>
-      <w:proofErr w:type="spellEnd"/>
-      <w:r>
-        <w:rPr>
-          <w:rFonts w:ascii="Arial" w:hAnsi="Arial" w:cs="Arial"/>
-          <w:sz w:val="22"/>
-          <w:szCs w:val="22"/>
-        </w:rPr>
-        <w:t>“ also Kurzabenteuer gespielt, die oft die Geschichte nicht vorantreiben, sondern nur tiefer in sie eingehen, oder einen anderen Aspekt erzählen.</w:t>
-      </w:r>
-    </w:p>
-    <w:p>
-      <w:pPr>
-        <w:rPr>
-          <w:rFonts w:ascii="Arial" w:hAnsi="Arial" w:cs="Arial"/>
-          <w:sz w:val="22"/>
-          <w:szCs w:val="22"/>
-        </w:rPr>
-      </w:pPr>
-      <w:bookmarkStart w:id="6" w:name="_Toc35764596"/>
+        <w:t>Wenn man sich persönlich trifft, so kann man D&amp;D zum größten Teil unabhängig von Hardware oder Software spielen, selbst die Regelwerke werden nicht unbedingt benötigt, da am Ende der DM die höchste Macht hat und Regeln ändern darf, sofern er dies für richtig hält. Dies sorgt auch dafür, dass man D&amp;D vor allem mit Leuten spielt die man länger kennt und vorhat über längere Zeit zusammen zu spielen, daher werden häufiger Regeln „gebeugt“ um einen geliebten Charakter vielleicht doch nicht sterben zu lassen, nachdem der Spieler mehrere Male hintereinander das schlechteste Wurfergebnis erzielt hat. Das Spiel an sich veraltet nicht, wie es z.B. Hardware kann, da alles vor allem in der Fantasie geschieht und gespielt wird, es werden auf Foren auch noch heute über sehr alte Systeme, wie AD&amp;D und D&amp;D 3.5E gesprochen, da die Regeln nicht schlecht durch alter werden. Das wichtigste an D&amp;D ist, dass es nicht an ein Framework oder sonstiges gebunden ist, es können neue Zauber, magische Gegenstände, Dimensionen, Rätsel usw. einfach erstellt werden, nach dem Motto: Wenn man es beschreiben kann, dann kann es existieren. Sollte man ein eigenes Abenteuer spielen, so muss der DM neue Inhalte erarbeiten, daher kann man nicht einfach nach mehreren Monaten Pause zurückkommen und neue spielbare Inhalte erwarten, es sei denn man kauft sich ein neues Abenteuer, dies ist dann aber getrennt von dem bisher gespieltem Abenteuer. Man sollte außerdem auch nicht weiterspielen, wenn mehrere Mitspieler an einem gegebenen Tag keine Zeit haben, auch wenn die anderen wollten. Hierfür werden oft sogenannte „One-shots“ also Kurzabenteuer gespielt, die oft die Geschichte nicht vorantreiben, sondern nur tiefer in sie eingehen, oder einen anderen Aspekt erzählen.</w:t>
+      </w:r>
+    </w:p>
+    <w:p>
+      <w:pPr>
+        <w:rPr>
+          <w:rFonts w:ascii="Arial" w:hAnsi="Arial" w:cs="Arial"/>
+          <w:sz w:val="22"/>
+          <w:szCs w:val="22"/>
+        </w:rPr>
+      </w:pPr>
+      <w:bookmarkStart w:id="7" w:name="_Toc35764596"/>
       <w:r>
         <w:rPr>
           <w:rStyle w:val="berschrift2Zchn"/>
         </w:rPr>
         <w:t>Savage Worlds:</w:t>
       </w:r>
-      <w:bookmarkEnd w:id="6"/>
+      <w:bookmarkEnd w:id="7"/>
       <w:r>
         <w:br/>
       </w:r>
@@ -2236,36 +2107,18 @@
           <w:szCs w:val="22"/>
         </w:rPr>
         <w:br/>
-        <w:t xml:space="preserve">Auch hier wird ein </w:t>
-      </w:r>
-      <w:proofErr w:type="spellStart"/>
-      <w:r>
-        <w:rPr>
-          <w:rFonts w:ascii="Arial" w:hAnsi="Arial" w:cs="Arial"/>
-          <w:sz w:val="22"/>
-          <w:szCs w:val="22"/>
-        </w:rPr>
-        <w:t>Charactersheet</w:t>
-      </w:r>
-      <w:proofErr w:type="spellEnd"/>
-      <w:r>
-        <w:rPr>
-          <w:rFonts w:ascii="Arial" w:hAnsi="Arial" w:cs="Arial"/>
-          <w:sz w:val="22"/>
-          <w:szCs w:val="22"/>
-        </w:rPr>
-        <w:t xml:space="preserve"> verwendet um die Daten eines Charakters festzuhalten. Dieses ist im Aufbau dem von D&amp;D ähnlich aber mit anderen Attributen, Fähigkeiten, usw. Charaktere werden individualisiert, indem man ihnen Talente und Handicaps vergibt, um diese interessanter und stärker zu machen. Schwere Handicaps geben zwei Punkte, leichte einen Punkt, welche man dann auf Talente verteilen kann.</w:t>
-      </w:r>
-    </w:p>
-    <w:p>
-      <w:pPr>
-        <w:rPr>
-          <w:rFonts w:ascii="Arial" w:hAnsi="Arial" w:cs="Arial"/>
-          <w:sz w:val="22"/>
-          <w:szCs w:val="22"/>
-        </w:rPr>
-      </w:pPr>
-      <w:bookmarkStart w:id="7" w:name="_Toc35764597"/>
+        <w:t>Auch hier wird ein Charactersheet verwendet um die Daten eines Charakters festzuhalten. Dieses ist im Aufbau dem von D&amp;D ähnlich aber mit anderen Attributen, Fähigkeiten, usw. Charaktere werden individualisiert, indem man ihnen Talente und Handicaps vergibt, um diese interessanter und stärker zu machen. Schwere Handicaps geben zwei Punkte, leichte einen Punkt, welche man dann auf Talente verteilen kann.</w:t>
+      </w:r>
+    </w:p>
+    <w:p>
+      <w:pPr>
+        <w:rPr>
+          <w:rFonts w:ascii="Arial" w:hAnsi="Arial" w:cs="Arial"/>
+          <w:sz w:val="22"/>
+          <w:szCs w:val="22"/>
+        </w:rPr>
+      </w:pPr>
+      <w:bookmarkStart w:id="8" w:name="_Toc35764597"/>
       <w:r>
         <w:rPr>
           <w:rStyle w:val="berschrift2Zchn"/>
@@ -2275,7 +2128,7 @@
         </w:rPr>
         <w:t>Pathfinder</w:t>
       </w:r>
-      <w:bookmarkEnd w:id="7"/>
+      <w:bookmarkEnd w:id="8"/>
       <w:r>
         <w:rPr>
           <w:rFonts w:ascii="Arial" w:hAnsi="Arial" w:cs="Arial"/>
@@ -2348,12 +2201,12 @@
       <w:pPr>
         <w:pStyle w:val="berschrift1"/>
       </w:pPr>
-      <w:bookmarkStart w:id="8" w:name="_Toc35764598"/>
+      <w:bookmarkStart w:id="9" w:name="_Toc35764598"/>
       <w:r>
         <w:lastRenderedPageBreak/>
         <w:t>Online MUD-spiele</w:t>
       </w:r>
-      <w:bookmarkEnd w:id="8"/>
+      <w:bookmarkEnd w:id="9"/>
     </w:p>
     <w:p>
       <w:pPr>
@@ -2528,14 +2381,12 @@
                 <w:rFonts w:ascii="Calibri" w:hAnsi="Calibri" w:cs="Calibri"/>
               </w:rPr>
             </w:pPr>
-            <w:proofErr w:type="spellStart"/>
             <w:r>
               <w:rPr>
                 <w:rFonts w:ascii="Calibri" w:hAnsi="Calibri" w:cs="Calibri"/>
               </w:rPr>
               <w:t>Elderlands</w:t>
             </w:r>
-            <w:proofErr w:type="spellEnd"/>
           </w:p>
         </w:tc>
         <w:tc>
@@ -2612,7 +2463,6 @@
                 <w:rFonts w:ascii="Calibri" w:hAnsi="Calibri" w:cs="Calibri"/>
               </w:rPr>
             </w:pPr>
-            <w:proofErr w:type="spellStart"/>
             <w:r>
               <w:rPr>
                 <w:rFonts w:ascii="Calibri" w:hAnsi="Calibri" w:cs="Calibri"/>
@@ -2625,7 +2475,6 @@
               </w:rPr>
               <w:t>llarion</w:t>
             </w:r>
-            <w:proofErr w:type="spellEnd"/>
           </w:p>
         </w:tc>
         <w:tc>
@@ -2688,14 +2537,12 @@
                 <w:rFonts w:ascii="Calibri" w:hAnsi="Calibri" w:cs="Calibri"/>
               </w:rPr>
             </w:pPr>
-            <w:proofErr w:type="spellStart"/>
             <w:r>
               <w:rPr>
                 <w:rFonts w:ascii="Calibri" w:hAnsi="Calibri" w:cs="Calibri"/>
               </w:rPr>
               <w:t>MorgenGrauen</w:t>
             </w:r>
-            <w:proofErr w:type="spellEnd"/>
           </w:p>
         </w:tc>
         <w:tc>
@@ -2806,19 +2653,11 @@
                 <w:rFonts w:ascii="Calibri" w:hAnsi="Calibri" w:cs="Calibri"/>
               </w:rPr>
             </w:pPr>
-            <w:proofErr w:type="spellStart"/>
             <w:r>
               <w:rPr>
                 <w:rFonts w:ascii="Calibri" w:hAnsi="Calibri" w:cs="Calibri"/>
               </w:rPr>
-              <w:t>Aardwolf</w:t>
-            </w:r>
-            <w:proofErr w:type="spellEnd"/>
-            <w:r>
-              <w:rPr>
-                <w:rFonts w:ascii="Calibri" w:hAnsi="Calibri" w:cs="Calibri"/>
-              </w:rPr>
-              <w:t xml:space="preserve"> RPG</w:t>
+              <w:t>Aardwolf RPG</w:t>
             </w:r>
           </w:p>
         </w:tc>
@@ -2855,14 +2694,12 @@
                 <w:rFonts w:ascii="Calibri" w:hAnsi="Calibri" w:cs="Calibri"/>
               </w:rPr>
             </w:pPr>
-            <w:proofErr w:type="spellStart"/>
             <w:r>
               <w:rPr>
                 <w:rFonts w:ascii="Calibri" w:hAnsi="Calibri" w:cs="Calibri"/>
               </w:rPr>
               <w:t>Achaea</w:t>
             </w:r>
-            <w:proofErr w:type="spellEnd"/>
           </w:p>
         </w:tc>
         <w:tc>
@@ -2898,14 +2735,12 @@
                 <w:rFonts w:ascii="Calibri" w:hAnsi="Calibri" w:cs="Calibri"/>
               </w:rPr>
             </w:pPr>
-            <w:proofErr w:type="spellStart"/>
             <w:r>
               <w:rPr>
                 <w:rFonts w:ascii="Calibri" w:hAnsi="Calibri" w:cs="Calibri"/>
               </w:rPr>
               <w:t>Discworld</w:t>
             </w:r>
-            <w:proofErr w:type="spellEnd"/>
           </w:p>
         </w:tc>
         <w:tc>
@@ -2941,19 +2776,11 @@
                 <w:rFonts w:ascii="Calibri" w:hAnsi="Calibri" w:cs="Calibri"/>
               </w:rPr>
             </w:pPr>
-            <w:proofErr w:type="spellStart"/>
             <w:r>
               <w:rPr>
                 <w:rFonts w:ascii="Calibri" w:hAnsi="Calibri" w:cs="Calibri"/>
               </w:rPr>
-              <w:t>Gemstone</w:t>
-            </w:r>
-            <w:proofErr w:type="spellEnd"/>
-            <w:r>
-              <w:rPr>
-                <w:rFonts w:ascii="Calibri" w:hAnsi="Calibri" w:cs="Calibri"/>
-              </w:rPr>
-              <w:t xml:space="preserve"> IV</w:t>
+              <w:t>Gemstone IV</w:t>
             </w:r>
           </w:p>
         </w:tc>
@@ -3031,14 +2858,12 @@
                 <w:rFonts w:ascii="Calibri" w:hAnsi="Calibri" w:cs="Calibri"/>
               </w:rPr>
             </w:pPr>
-            <w:proofErr w:type="spellStart"/>
             <w:r>
               <w:rPr>
                 <w:rFonts w:ascii="Calibri" w:hAnsi="Calibri" w:cs="Calibri"/>
               </w:rPr>
               <w:t>Lusternia</w:t>
             </w:r>
-            <w:proofErr w:type="spellEnd"/>
           </w:p>
         </w:tc>
         <w:tc>
@@ -3074,42 +2899,12 @@
                 <w:rFonts w:ascii="Calibri" w:hAnsi="Calibri" w:cs="Calibri"/>
               </w:rPr>
             </w:pPr>
-            <w:proofErr w:type="spellStart"/>
             <w:r>
               <w:rPr>
                 <w:rFonts w:ascii="Calibri" w:hAnsi="Calibri" w:cs="Calibri"/>
               </w:rPr>
-              <w:t>Realms</w:t>
-            </w:r>
-            <w:proofErr w:type="spellEnd"/>
-            <w:r>
-              <w:rPr>
-                <w:rFonts w:ascii="Calibri" w:hAnsi="Calibri" w:cs="Calibri"/>
-              </w:rPr>
-              <w:t xml:space="preserve"> </w:t>
-            </w:r>
-            <w:proofErr w:type="spellStart"/>
-            <w:r>
-              <w:rPr>
-                <w:rFonts w:ascii="Calibri" w:hAnsi="Calibri" w:cs="Calibri"/>
-              </w:rPr>
-              <w:t>of</w:t>
-            </w:r>
-            <w:proofErr w:type="spellEnd"/>
-            <w:r>
-              <w:rPr>
-                <w:rFonts w:ascii="Calibri" w:hAnsi="Calibri" w:cs="Calibri"/>
-              </w:rPr>
-              <w:t xml:space="preserve"> </w:t>
-            </w:r>
-            <w:proofErr w:type="spellStart"/>
-            <w:r>
-              <w:rPr>
-                <w:rFonts w:ascii="Calibri" w:hAnsi="Calibri" w:cs="Calibri"/>
-              </w:rPr>
-              <w:t>Despair</w:t>
-            </w:r>
-            <w:proofErr w:type="spellEnd"/>
+              <w:t>Realms of Despair</w:t>
+            </w:r>
           </w:p>
         </w:tc>
         <w:tc>
@@ -3145,14 +2940,12 @@
                 <w:rFonts w:ascii="Calibri" w:hAnsi="Calibri" w:cs="Calibri"/>
               </w:rPr>
             </w:pPr>
-            <w:proofErr w:type="spellStart"/>
             <w:r>
               <w:rPr>
                 <w:rFonts w:ascii="Calibri" w:hAnsi="Calibri" w:cs="Calibri"/>
               </w:rPr>
               <w:t>Starmourn</w:t>
             </w:r>
-            <w:proofErr w:type="spellEnd"/>
           </w:p>
         </w:tc>
         <w:tc>
@@ -3188,14 +2981,12 @@
                 <w:rFonts w:ascii="Calibri" w:hAnsi="Calibri" w:cs="Calibri"/>
               </w:rPr>
             </w:pPr>
-            <w:proofErr w:type="spellStart"/>
             <w:r>
               <w:rPr>
                 <w:rFonts w:ascii="Calibri" w:hAnsi="Calibri" w:cs="Calibri"/>
               </w:rPr>
               <w:t>Xyllomer</w:t>
             </w:r>
-            <w:proofErr w:type="spellEnd"/>
           </w:p>
         </w:tc>
         <w:tc>
@@ -3230,11 +3021,11 @@
       <w:pPr>
         <w:pStyle w:val="berschrift2"/>
       </w:pPr>
-      <w:bookmarkStart w:id="9" w:name="_Toc35764599"/>
+      <w:bookmarkStart w:id="10" w:name="_Toc35764599"/>
       <w:r>
         <w:t>Silberland</w:t>
       </w:r>
-      <w:bookmarkEnd w:id="9"/>
+      <w:bookmarkEnd w:id="10"/>
     </w:p>
     <w:p>
       <w:pPr>
@@ -3282,43 +3073,7 @@
           <w:sz w:val="22"/>
           <w:szCs w:val="22"/>
         </w:rPr>
-        <w:t xml:space="preserve">Silberland gibt es schon seit 1996 und ist mittlerweile ein sehr großes deutsches MUD. Silberland baut auf der </w:t>
-      </w:r>
-      <w:proofErr w:type="spellStart"/>
-      <w:r>
-        <w:rPr>
-          <w:rFonts w:ascii="Arial" w:hAnsi="Arial" w:cs="Arial"/>
-          <w:sz w:val="22"/>
-          <w:szCs w:val="22"/>
-        </w:rPr>
-        <w:t>MUDlib</w:t>
-      </w:r>
-      <w:proofErr w:type="spellEnd"/>
-      <w:r>
-        <w:rPr>
-          <w:rFonts w:ascii="Arial" w:hAnsi="Arial" w:cs="Arial"/>
-          <w:sz w:val="22"/>
-          <w:szCs w:val="22"/>
-        </w:rPr>
-        <w:t xml:space="preserve"> von </w:t>
-      </w:r>
-      <w:proofErr w:type="spellStart"/>
-      <w:r>
-        <w:rPr>
-          <w:rFonts w:ascii="Arial" w:hAnsi="Arial" w:cs="Arial"/>
-          <w:sz w:val="22"/>
-          <w:szCs w:val="22"/>
-        </w:rPr>
-        <w:t>Anderland</w:t>
-      </w:r>
-      <w:proofErr w:type="spellEnd"/>
-      <w:r>
-        <w:rPr>
-          <w:rFonts w:ascii="Arial" w:hAnsi="Arial" w:cs="Arial"/>
-          <w:sz w:val="22"/>
-          <w:szCs w:val="22"/>
-        </w:rPr>
-        <w:t xml:space="preserve"> auf, die jedoch um einiges weiterentwickelt wurde. Silberland beinhaltet keinerlei Bilder bzw. Videos und ist komplett Textbasiert. Zudem ist dieser MUD vollständig kostenlos. Die Verbindung kann mittels Telnet erfolgen. Jedoch wird empfohlen einen geeigneten Client von den verschiedenen Clients, die angeboten werden herunterzuladen und über diesen Clients kann dann eine Verbindung aufgebaut werden. Auf der offiziellen Homepage gibt es als Hilfestellung einige Beschreibungen über die verschiedenen Rassen, Regionen, Gilden, usw. Da Silberland ein deutsches MUD ist, besteht auch die Community aus deutschsprechenden Mitspielern.</w:t>
+        <w:t>Silberland gibt es schon seit 1996 und ist mittlerweile ein sehr großes deutsches MUD. Silberland baut auf der MUDlib von Anderland auf, die jedoch um einiges weiterentwickelt wurde. Silberland beinhaltet keinerlei Bilder bzw. Videos und ist komplett Textbasiert. Zudem ist dieser MUD vollständig kostenlos. Die Verbindung kann mittels Telnet erfolgen. Jedoch wird empfohlen einen geeigneten Client von den verschiedenen Clients, die angeboten werden herunterzuladen und über diesen Clients kann dann eine Verbindung aufgebaut werden. Auf der offiziellen Homepage gibt es als Hilfestellung einige Beschreibungen über die verschiedenen Rassen, Regionen, Gilden, usw. Da Silberland ein deutsches MUD ist, besteht auch die Community aus deutschsprechenden Mitspielern.</w:t>
       </w:r>
     </w:p>
     <w:p>
@@ -3414,12 +3169,12 @@
         <w:pStyle w:val="berschrift2"/>
         <w:jc w:val="left"/>
       </w:pPr>
-      <w:bookmarkStart w:id="10" w:name="_Toc35764600"/>
+      <w:bookmarkStart w:id="11" w:name="_Toc35764600"/>
       <w:r>
         <w:lastRenderedPageBreak/>
         <w:t>Final frontier</w:t>
       </w:r>
-      <w:bookmarkEnd w:id="10"/>
+      <w:bookmarkEnd w:id="11"/>
     </w:p>
     <w:p>
       <w:pPr>
@@ -3467,187 +3222,7 @@
           <w:sz w:val="22"/>
           <w:szCs w:val="22"/>
         </w:rPr>
-        <w:t xml:space="preserve">Gegründet wurde </w:t>
-      </w:r>
-      <w:proofErr w:type="spellStart"/>
-      <w:r>
-        <w:rPr>
-          <w:rFonts w:ascii="Arial" w:hAnsi="Arial" w:cs="Arial"/>
-          <w:sz w:val="22"/>
-          <w:szCs w:val="22"/>
-        </w:rPr>
-        <w:t>FinalFrontier</w:t>
-      </w:r>
-      <w:proofErr w:type="spellEnd"/>
-      <w:r>
-        <w:rPr>
-          <w:rFonts w:ascii="Arial" w:hAnsi="Arial" w:cs="Arial"/>
-          <w:sz w:val="22"/>
-          <w:szCs w:val="22"/>
-        </w:rPr>
-        <w:t xml:space="preserve"> 1994 nach dem Leitbild von dem MUD </w:t>
-      </w:r>
-      <w:proofErr w:type="spellStart"/>
-      <w:r>
-        <w:rPr>
-          <w:rFonts w:ascii="Arial" w:hAnsi="Arial" w:cs="Arial"/>
-          <w:sz w:val="22"/>
-          <w:szCs w:val="22"/>
-        </w:rPr>
-        <w:t>Unitopia</w:t>
-      </w:r>
-      <w:proofErr w:type="spellEnd"/>
-      <w:r>
-        <w:rPr>
-          <w:rFonts w:ascii="Arial" w:hAnsi="Arial" w:cs="Arial"/>
-          <w:sz w:val="22"/>
-          <w:szCs w:val="22"/>
-        </w:rPr>
-        <w:t xml:space="preserve"> und bezieht sich auf die </w:t>
-      </w:r>
-      <w:proofErr w:type="spellStart"/>
-      <w:r>
-        <w:rPr>
-          <w:rFonts w:ascii="Arial" w:hAnsi="Arial" w:cs="Arial"/>
-          <w:sz w:val="22"/>
-          <w:szCs w:val="22"/>
-        </w:rPr>
-        <w:t>Startrek</w:t>
-      </w:r>
-      <w:proofErr w:type="spellEnd"/>
-      <w:r>
-        <w:rPr>
-          <w:rFonts w:ascii="Arial" w:hAnsi="Arial" w:cs="Arial"/>
-          <w:sz w:val="22"/>
-          <w:szCs w:val="22"/>
-        </w:rPr>
-        <w:t xml:space="preserve">-Serie. </w:t>
-      </w:r>
-      <w:proofErr w:type="spellStart"/>
-      <w:r>
-        <w:rPr>
-          <w:rFonts w:ascii="Arial" w:hAnsi="Arial" w:cs="Arial"/>
-          <w:sz w:val="22"/>
-          <w:szCs w:val="22"/>
-        </w:rPr>
-        <w:t>FinalFrontier</w:t>
-      </w:r>
-      <w:proofErr w:type="spellEnd"/>
-      <w:r>
-        <w:rPr>
-          <w:rFonts w:ascii="Arial" w:hAnsi="Arial" w:cs="Arial"/>
-          <w:sz w:val="22"/>
-          <w:szCs w:val="22"/>
-        </w:rPr>
-        <w:t xml:space="preserve"> ist der größte Science-Fiction-MUD in deutscher Sprache. Anfangs lief der MUD auf einem Computer der Universität Magdeburg und war weitgehend nur für Studenten zugänglich. </w:t>
-      </w:r>
-      <w:proofErr w:type="spellStart"/>
-      <w:r>
-        <w:rPr>
-          <w:rFonts w:ascii="Arial" w:hAnsi="Arial" w:cs="Arial"/>
-          <w:sz w:val="22"/>
-          <w:szCs w:val="22"/>
-        </w:rPr>
-        <w:t>FinalFrontier</w:t>
-      </w:r>
-      <w:proofErr w:type="spellEnd"/>
-      <w:r>
-        <w:rPr>
-          <w:rFonts w:ascii="Arial" w:hAnsi="Arial" w:cs="Arial"/>
-          <w:sz w:val="22"/>
-          <w:szCs w:val="22"/>
-        </w:rPr>
-        <w:t xml:space="preserve"> ist komplett textbasiert und beinhaltet somit keine Bilder oder Videos. Zudem ist dieser MUD kostenlos. </w:t>
-      </w:r>
-      <w:proofErr w:type="spellStart"/>
-      <w:r>
-        <w:rPr>
-          <w:rFonts w:ascii="Arial" w:hAnsi="Arial" w:cs="Arial"/>
-          <w:sz w:val="22"/>
-          <w:szCs w:val="22"/>
-        </w:rPr>
-        <w:t>FinalFrontier</w:t>
-      </w:r>
-      <w:proofErr w:type="spellEnd"/>
-      <w:r>
-        <w:rPr>
-          <w:rFonts w:ascii="Arial" w:hAnsi="Arial" w:cs="Arial"/>
-          <w:sz w:val="22"/>
-          <w:szCs w:val="22"/>
-        </w:rPr>
-        <w:t xml:space="preserve"> ist unterteilt in fünf Hauptwelten die sich „Domains“ nennen. Die Spieler können sich fünf verschiedene Rassen aussuchen und Mitglied eines von sechs </w:t>
-      </w:r>
-      <w:proofErr w:type="spellStart"/>
-      <w:r>
-        <w:rPr>
-          <w:rFonts w:ascii="Arial" w:hAnsi="Arial" w:cs="Arial"/>
-          <w:sz w:val="22"/>
-          <w:szCs w:val="22"/>
-        </w:rPr>
-        <w:t>Gilds</w:t>
-      </w:r>
-      <w:proofErr w:type="spellEnd"/>
-      <w:r>
-        <w:rPr>
-          <w:rFonts w:ascii="Arial" w:hAnsi="Arial" w:cs="Arial"/>
-          <w:sz w:val="22"/>
-          <w:szCs w:val="22"/>
-        </w:rPr>
-        <w:t xml:space="preserve"> werden. Eine entsprechende Doku mit Informationen über Domains, Rassen, Gilden, usw. findet man auf der offiziellen Website. Es gibt drei verschiedene Wege um </w:t>
-      </w:r>
-      <w:proofErr w:type="spellStart"/>
-      <w:r>
-        <w:rPr>
-          <w:rFonts w:ascii="Arial" w:hAnsi="Arial" w:cs="Arial"/>
-          <w:sz w:val="22"/>
-          <w:szCs w:val="22"/>
-        </w:rPr>
-        <w:t>FinalFrontier</w:t>
-      </w:r>
-      <w:proofErr w:type="spellEnd"/>
-      <w:r>
-        <w:rPr>
-          <w:rFonts w:ascii="Arial" w:hAnsi="Arial" w:cs="Arial"/>
-          <w:sz w:val="22"/>
-          <w:szCs w:val="22"/>
-        </w:rPr>
-        <w:t xml:space="preserve"> zu spielen. Zum einen sind Clients auf dem </w:t>
-      </w:r>
-      <w:proofErr w:type="spellStart"/>
-      <w:r>
-        <w:rPr>
-          <w:rFonts w:ascii="Arial" w:hAnsi="Arial" w:cs="Arial"/>
-          <w:sz w:val="22"/>
-          <w:szCs w:val="22"/>
-        </w:rPr>
-        <w:t>Mudserver</w:t>
-      </w:r>
-      <w:proofErr w:type="spellEnd"/>
-      <w:r>
-        <w:rPr>
-          <w:rFonts w:ascii="Arial" w:hAnsi="Arial" w:cs="Arial"/>
-          <w:sz w:val="22"/>
-          <w:szCs w:val="22"/>
-        </w:rPr>
-        <w:t xml:space="preserve"> installiert die man mittels </w:t>
-      </w:r>
-      <w:proofErr w:type="spellStart"/>
-      <w:r>
-        <w:rPr>
-          <w:rFonts w:ascii="Arial" w:hAnsi="Arial" w:cs="Arial"/>
-          <w:sz w:val="22"/>
-          <w:szCs w:val="22"/>
-        </w:rPr>
-        <w:t>ssh</w:t>
-      </w:r>
-      <w:proofErr w:type="spellEnd"/>
-      <w:r>
-        <w:rPr>
-          <w:rFonts w:ascii="Arial" w:hAnsi="Arial" w:cs="Arial"/>
-          <w:sz w:val="22"/>
-          <w:szCs w:val="22"/>
-        </w:rPr>
-        <w:t>-Befehl auf der Kommandozeile erreicht. Zum anderen kann man aber auch eine Telnet-Verbindung aufbauen, die aber nicht empfohlen wird, da diese Möglichkeit nicht ganz komfortabel ist. Man kann sich aber auch einen Client lokal auf seinem Computer installieren. Auf der Website stehen einige Clients zur Auswahl, die man installieren kann.</w:t>
+        <w:t>Gegründet wurde FinalFrontier 1994 nach dem Leitbild von dem MUD Unitopia und bezieht sich auf die Startrek-Serie. FinalFrontier ist der größte Science-Fiction-MUD in deutscher Sprache. Anfangs lief der MUD auf einem Computer der Universität Magdeburg und war weitgehend nur für Studenten zugänglich. FinalFrontier ist komplett textbasiert und beinhaltet somit keine Bilder oder Videos. Zudem ist dieser MUD kostenlos. FinalFrontier ist unterteilt in fünf Hauptwelten die sich „Domains“ nennen. Die Spieler können sich fünf verschiedene Rassen aussuchen und Mitglied eines von sechs Gilds werden. Eine entsprechende Doku mit Informationen über Domains, Rassen, Gilden, usw. findet man auf der offiziellen Website. Es gibt drei verschiedene Wege um FinalFrontier zu spielen. Zum einen sind Clients auf dem Mudserver installiert die man mittels ssh-Befehl auf der Kommandozeile erreicht. Zum anderen kann man aber auch eine Telnet-Verbindung aufbauen, die aber nicht empfohlen wird, da diese Möglichkeit nicht ganz komfortabel ist. Man kann sich aber auch einen Client lokal auf seinem Computer installieren. Auf der Website stehen einige Clients zur Auswahl, die man installieren kann.</w:t>
       </w:r>
     </w:p>
     <w:p>
@@ -3706,115 +3281,7 @@
           <w:sz w:val="22"/>
           <w:szCs w:val="22"/>
         </w:rPr>
-        <w:t xml:space="preserve">Getestet wurde </w:t>
-      </w:r>
-      <w:proofErr w:type="spellStart"/>
-      <w:r>
-        <w:rPr>
-          <w:rFonts w:ascii="Arial" w:hAnsi="Arial" w:cs="Arial"/>
-          <w:sz w:val="22"/>
-          <w:szCs w:val="22"/>
-        </w:rPr>
-        <w:t>FinalFrontier</w:t>
-      </w:r>
-      <w:proofErr w:type="spellEnd"/>
-      <w:r>
-        <w:rPr>
-          <w:rFonts w:ascii="Arial" w:hAnsi="Arial" w:cs="Arial"/>
-          <w:sz w:val="22"/>
-          <w:szCs w:val="22"/>
-        </w:rPr>
-        <w:t xml:space="preserve"> auf einem Drittanbieter-Client namens „</w:t>
-      </w:r>
-      <w:proofErr w:type="spellStart"/>
-      <w:r>
-        <w:rPr>
-          <w:rFonts w:ascii="Arial" w:hAnsi="Arial" w:cs="Arial"/>
-          <w:sz w:val="22"/>
-          <w:szCs w:val="22"/>
-        </w:rPr>
-        <w:t>Mudlet</w:t>
-      </w:r>
-      <w:proofErr w:type="spellEnd"/>
-      <w:r>
-        <w:rPr>
-          <w:rFonts w:ascii="Arial" w:hAnsi="Arial" w:cs="Arial"/>
-          <w:sz w:val="22"/>
-          <w:szCs w:val="22"/>
-        </w:rPr>
-        <w:t xml:space="preserve">“. </w:t>
-      </w:r>
-      <w:proofErr w:type="spellStart"/>
-      <w:r>
-        <w:rPr>
-          <w:rFonts w:ascii="Arial" w:hAnsi="Arial" w:cs="Arial"/>
-          <w:sz w:val="22"/>
-          <w:szCs w:val="22"/>
-        </w:rPr>
-        <w:t>FinalFrontier</w:t>
-      </w:r>
-      <w:proofErr w:type="spellEnd"/>
-      <w:r>
-        <w:rPr>
-          <w:rFonts w:ascii="Arial" w:hAnsi="Arial" w:cs="Arial"/>
-          <w:sz w:val="22"/>
-          <w:szCs w:val="22"/>
-        </w:rPr>
-        <w:t xml:space="preserve"> bietet unter diesen Client hauptsächlich eine Hauptanzeige und ein Eingabebereich um die Befehle vom Spieler entgegenzunehmen. Außer einige Einstellungsmöglichkeiten gibt es bei </w:t>
-      </w:r>
-      <w:proofErr w:type="spellStart"/>
-      <w:r>
-        <w:rPr>
-          <w:rFonts w:ascii="Arial" w:hAnsi="Arial" w:cs="Arial"/>
-          <w:sz w:val="22"/>
-          <w:szCs w:val="22"/>
-        </w:rPr>
-        <w:t>FinalFrontier</w:t>
-      </w:r>
-      <w:proofErr w:type="spellEnd"/>
-      <w:r>
-        <w:rPr>
-          <w:rFonts w:ascii="Arial" w:hAnsi="Arial" w:cs="Arial"/>
-          <w:sz w:val="22"/>
-          <w:szCs w:val="22"/>
-        </w:rPr>
-        <w:t xml:space="preserve"> sonst nichts mehr. Über die Einstellungen kann man zum Beispiel Triggers oder </w:t>
-      </w:r>
-      <w:proofErr w:type="spellStart"/>
-      <w:r>
-        <w:rPr>
-          <w:rFonts w:ascii="Arial" w:hAnsi="Arial" w:cs="Arial"/>
-          <w:sz w:val="22"/>
-          <w:szCs w:val="22"/>
-        </w:rPr>
-        <w:t>Aliases</w:t>
-      </w:r>
-      <w:proofErr w:type="spellEnd"/>
-      <w:r>
-        <w:rPr>
-          <w:rFonts w:ascii="Arial" w:hAnsi="Arial" w:cs="Arial"/>
-          <w:sz w:val="22"/>
-          <w:szCs w:val="22"/>
-        </w:rPr>
-        <w:t xml:space="preserve"> erstellen. Mit Triggers kann der Spieler Farben für bestimmte Befehle setzen damit die Texte transparenter und lesbarer werden. </w:t>
-      </w:r>
-      <w:proofErr w:type="spellStart"/>
-      <w:r>
-        <w:rPr>
-          <w:rFonts w:ascii="Arial" w:hAnsi="Arial" w:cs="Arial"/>
-          <w:sz w:val="22"/>
-          <w:szCs w:val="22"/>
-        </w:rPr>
-        <w:t>Aliases</w:t>
-      </w:r>
-      <w:proofErr w:type="spellEnd"/>
-      <w:r>
-        <w:rPr>
-          <w:rFonts w:ascii="Arial" w:hAnsi="Arial" w:cs="Arial"/>
-          <w:sz w:val="22"/>
-          <w:szCs w:val="22"/>
-        </w:rPr>
-        <w:t xml:space="preserve"> dienen dazu dem Spieler Kurzbefehle für bestimmte Befehle zu definieren.</w:t>
+        <w:t>Getestet wurde FinalFrontier auf einem Drittanbieter-Client namens „Mudlet“. FinalFrontier bietet unter diesen Client hauptsächlich eine Hauptanzeige und ein Eingabebereich um die Befehle vom Spieler entgegenzunehmen. Außer einige Einstellungsmöglichkeiten gibt es bei FinalFrontier sonst nichts mehr. Über die Einstellungen kann man zum Beispiel Triggers oder Aliases erstellen. Mit Triggers kann der Spieler Farben für bestimmte Befehle setzen damit die Texte transparenter und lesbarer werden. Aliases dienen dazu dem Spieler Kurzbefehle für bestimmte Befehle zu definieren.</w:t>
       </w:r>
     </w:p>
     <w:p>
@@ -3841,12 +3308,12 @@
         <w:pStyle w:val="berschrift2"/>
         <w:jc w:val="left"/>
       </w:pPr>
-      <w:bookmarkStart w:id="11" w:name="_Toc35764601"/>
+      <w:bookmarkStart w:id="12" w:name="_Toc35764601"/>
       <w:r>
         <w:lastRenderedPageBreak/>
         <w:t>AARdwolf mud</w:t>
       </w:r>
-      <w:bookmarkEnd w:id="11"/>
+      <w:bookmarkEnd w:id="12"/>
     </w:p>
     <w:p>
       <w:pPr>
@@ -3881,61 +3348,7 @@
           <w:sz w:val="22"/>
           <w:szCs w:val="22"/>
         </w:rPr>
-        <w:t xml:space="preserve">Bei </w:t>
-      </w:r>
-      <w:proofErr w:type="spellStart"/>
-      <w:r>
-        <w:rPr>
-          <w:rFonts w:ascii="Arial" w:hAnsi="Arial" w:cs="Arial"/>
-          <w:sz w:val="22"/>
-          <w:szCs w:val="22"/>
-        </w:rPr>
-        <w:t>Aardwolf</w:t>
-      </w:r>
-      <w:proofErr w:type="spellEnd"/>
-      <w:r>
-        <w:rPr>
-          <w:rFonts w:ascii="Arial" w:hAnsi="Arial" w:cs="Arial"/>
-          <w:sz w:val="22"/>
-          <w:szCs w:val="22"/>
-        </w:rPr>
-        <w:t xml:space="preserve"> MUD handelt es sich um ein textbasiertes RPG, das die typischen, aus D&amp;D bekannten </w:t>
-      </w:r>
-      <w:proofErr w:type="spellStart"/>
-      <w:r>
-        <w:rPr>
-          <w:rFonts w:ascii="Arial" w:hAnsi="Arial" w:cs="Arial"/>
-          <w:sz w:val="22"/>
-          <w:szCs w:val="22"/>
-        </w:rPr>
-        <w:t>Fantasyaspekte</w:t>
-      </w:r>
-      <w:proofErr w:type="spellEnd"/>
-      <w:r>
-        <w:rPr>
-          <w:rFonts w:ascii="Arial" w:hAnsi="Arial" w:cs="Arial"/>
-          <w:sz w:val="22"/>
-          <w:szCs w:val="22"/>
-        </w:rPr>
-        <w:t xml:space="preserve"> umsetzt. Es wird nur in der englischen Sprache angeboten, und ist über den Link aardwolf.com kostenlos verfügbar. </w:t>
-      </w:r>
-      <w:proofErr w:type="spellStart"/>
-      <w:r>
-        <w:rPr>
-          <w:rFonts w:ascii="Arial" w:hAnsi="Arial" w:cs="Arial"/>
-          <w:sz w:val="22"/>
-          <w:szCs w:val="22"/>
-        </w:rPr>
-        <w:t>Aardwolf</w:t>
-      </w:r>
-      <w:proofErr w:type="spellEnd"/>
-      <w:r>
-        <w:rPr>
-          <w:rFonts w:ascii="Arial" w:hAnsi="Arial" w:cs="Arial"/>
-          <w:sz w:val="22"/>
-          <w:szCs w:val="22"/>
-        </w:rPr>
-        <w:t xml:space="preserve"> kann von vielen Spielern im Team gespielt werden.</w:t>
+        <w:t>Bei Aardwolf MUD handelt es sich um ein textbasiertes RPG, das die typischen, aus D&amp;D bekannten Fantasyaspekte umsetzt. Es wird nur in der englischen Sprache angeboten, und ist über den Link aardwolf.com kostenlos verfügbar. Aardwolf kann von vielen Spielern im Team gespielt werden.</w:t>
       </w:r>
       <w:r>
         <w:rPr>
@@ -3953,43 +3366,7 @@
           <w:szCs w:val="22"/>
         </w:rPr>
         <w:br/>
-        <w:t>Das Spiel verfügt über eine aktive Community und ein umfangreiches Wiki, das über wie aardwolf.com/</w:t>
-      </w:r>
-      <w:proofErr w:type="spellStart"/>
-      <w:r>
-        <w:rPr>
-          <w:rFonts w:ascii="Arial" w:hAnsi="Arial" w:cs="Arial"/>
-          <w:sz w:val="22"/>
-          <w:szCs w:val="22"/>
-        </w:rPr>
-        <w:t>wiki</w:t>
-      </w:r>
-      <w:proofErr w:type="spellEnd"/>
-      <w:r>
-        <w:rPr>
-          <w:rFonts w:ascii="Arial" w:hAnsi="Arial" w:cs="Arial"/>
-          <w:sz w:val="22"/>
-          <w:szCs w:val="22"/>
-        </w:rPr>
-        <w:t>/</w:t>
-      </w:r>
-      <w:proofErr w:type="spellStart"/>
-      <w:r>
-        <w:rPr>
-          <w:rFonts w:ascii="Arial" w:hAnsi="Arial" w:cs="Arial"/>
-          <w:sz w:val="22"/>
-          <w:szCs w:val="22"/>
-        </w:rPr>
-        <w:t>index.php</w:t>
-      </w:r>
-      <w:proofErr w:type="spellEnd"/>
-      <w:r>
-        <w:rPr>
-          <w:rFonts w:ascii="Arial" w:hAnsi="Arial" w:cs="Arial"/>
-          <w:sz w:val="22"/>
-          <w:szCs w:val="22"/>
-        </w:rPr>
-        <w:t>/ aufgerufen werden kann. Durch die fast ausschließlich textuelle Umsetzung und dem Umfang der verschiedenen Befehle ist das Wiki nötig, um sich im Spiel zurechtzufinden.</w:t>
+        <w:t>Das Spiel verfügt über eine aktive Community und ein umfangreiches Wiki, das über wie aardwolf.com/wiki/index.php/ aufgerufen werden kann. Durch die fast ausschließlich textuelle Umsetzung und dem Umfang der verschiedenen Befehle ist das Wiki nötig, um sich im Spiel zurechtzufinden.</w:t>
       </w:r>
       <w:r>
         <w:rPr>
@@ -3998,79 +3375,7 @@
           <w:szCs w:val="22"/>
         </w:rPr>
         <w:br/>
-        <w:t xml:space="preserve">Auf der Website werden fünf verschiedene Möglichkeiten aufgeführt, die das Spielen von </w:t>
-      </w:r>
-      <w:proofErr w:type="spellStart"/>
-      <w:r>
-        <w:rPr>
-          <w:rFonts w:ascii="Arial" w:hAnsi="Arial" w:cs="Arial"/>
-          <w:sz w:val="22"/>
-          <w:szCs w:val="22"/>
-        </w:rPr>
-        <w:t>Aardwolf</w:t>
-      </w:r>
-      <w:proofErr w:type="spellEnd"/>
-      <w:r>
-        <w:rPr>
-          <w:rFonts w:ascii="Arial" w:hAnsi="Arial" w:cs="Arial"/>
-          <w:sz w:val="22"/>
-          <w:szCs w:val="22"/>
-        </w:rPr>
-        <w:t xml:space="preserve"> ermöglichen. Bei den zwei empfohlenen Möglichkeiten handelt es sich um die Installation des </w:t>
-      </w:r>
-      <w:proofErr w:type="spellStart"/>
-      <w:r>
-        <w:rPr>
-          <w:rFonts w:ascii="Arial" w:hAnsi="Arial" w:cs="Arial"/>
-          <w:sz w:val="22"/>
-          <w:szCs w:val="22"/>
-        </w:rPr>
-        <w:t>Aardwolf</w:t>
-      </w:r>
-      <w:proofErr w:type="spellEnd"/>
-      <w:r>
-        <w:rPr>
-          <w:rFonts w:ascii="Arial" w:hAnsi="Arial" w:cs="Arial"/>
-          <w:sz w:val="22"/>
-          <w:szCs w:val="22"/>
-        </w:rPr>
-        <w:t xml:space="preserve"> </w:t>
-      </w:r>
-      <w:proofErr w:type="spellStart"/>
-      <w:r>
-        <w:rPr>
-          <w:rFonts w:ascii="Arial" w:hAnsi="Arial" w:cs="Arial"/>
-          <w:sz w:val="22"/>
-          <w:szCs w:val="22"/>
-        </w:rPr>
-        <w:t>MushClient</w:t>
-      </w:r>
-      <w:proofErr w:type="spellEnd"/>
-      <w:r>
-        <w:rPr>
-          <w:rFonts w:ascii="Arial" w:hAnsi="Arial" w:cs="Arial"/>
-          <w:sz w:val="22"/>
-          <w:szCs w:val="22"/>
-        </w:rPr>
-        <w:t xml:space="preserve">, der 27,2 MB Speicher einnimmt, oder die Installation eines Flash Clients, der das Spielen über den Browser ermöglicht. Die Installation des </w:t>
-      </w:r>
-      <w:proofErr w:type="spellStart"/>
-      <w:r>
-        <w:rPr>
-          <w:rFonts w:ascii="Arial" w:hAnsi="Arial" w:cs="Arial"/>
-          <w:sz w:val="22"/>
-          <w:szCs w:val="22"/>
-        </w:rPr>
-        <w:t>MushClients</w:t>
-      </w:r>
-      <w:proofErr w:type="spellEnd"/>
-      <w:r>
-        <w:rPr>
-          <w:rFonts w:ascii="Arial" w:hAnsi="Arial" w:cs="Arial"/>
-          <w:sz w:val="22"/>
-          <w:szCs w:val="22"/>
-        </w:rPr>
-        <w:t xml:space="preserve"> ist sehr benutzerfreundlich gestaltet, und unterstützt sowohl blinde als auch farbenblinde Spieler.</w:t>
+        <w:t>Auf der Website werden fünf verschiedene Möglichkeiten aufgeführt, die das Spielen von Aardwolf ermöglichen. Bei den zwei empfohlenen Möglichkeiten handelt es sich um die Installation des Aardwolf MushClient, der 27,2 MB Speicher einnimmt, oder die Installation eines Flash Clients, der das Spielen über den Browser ermöglicht. Die Installation des MushClients ist sehr benutzerfreundlich gestaltet, und unterstützt sowohl blinde als auch farbenblinde Spieler.</w:t>
       </w:r>
     </w:p>
     <w:p>
@@ -4107,25 +3412,7 @@
           <w:sz w:val="22"/>
           <w:szCs w:val="22"/>
         </w:rPr>
-        <w:t xml:space="preserve">Die Interaktion mit </w:t>
-      </w:r>
-      <w:proofErr w:type="spellStart"/>
-      <w:r>
-        <w:rPr>
-          <w:rFonts w:ascii="Arial" w:hAnsi="Arial" w:cs="Arial"/>
-          <w:sz w:val="22"/>
-          <w:szCs w:val="22"/>
-        </w:rPr>
-        <w:t>Aardwolf</w:t>
-      </w:r>
-      <w:proofErr w:type="spellEnd"/>
-      <w:r>
-        <w:rPr>
-          <w:rFonts w:ascii="Arial" w:hAnsi="Arial" w:cs="Arial"/>
-          <w:sz w:val="22"/>
-          <w:szCs w:val="22"/>
-        </w:rPr>
-        <w:t xml:space="preserve"> läuft als Spieler primär über zwei Fenster ab. Ein Fenster ist für die Textdarstellung, auf dem die verschiedenen Textausgaben z.B. beim Betreten neuer Räume dargestellt werden, und auf dem zusätzlich noch Chatnachrichten zu finden sind. Ein weiteres Fenster dient für die Raumübersicht, über welche eine Navigation durch verschiedenen Räume ermöglicht wird.</w:t>
+        <w:t>Die Interaktion mit Aardwolf läuft als Spieler primär über zwei Fenster ab. Ein Fenster ist für die Textdarstellung, auf dem die verschiedenen Textausgaben z.B. beim Betreten neuer Räume dargestellt werden, und auf dem zusätzlich noch Chatnachrichten zu finden sind. Ein weiteres Fenster dient für die Raumübersicht, über welche eine Navigation durch verschiedenen Räume ermöglicht wird.</w:t>
       </w:r>
       <w:r>
         <w:rPr>
@@ -4143,79 +3430,7 @@
           <w:szCs w:val="22"/>
         </w:rPr>
         <w:br/>
-        <w:t>Der Chat wurde über zusätzliche Befehle implementiert. Zum Beispiel erlaubt es der Befehl ‚</w:t>
-      </w:r>
-      <w:proofErr w:type="spellStart"/>
-      <w:r>
-        <w:rPr>
-          <w:rFonts w:ascii="Arial" w:hAnsi="Arial" w:cs="Arial"/>
-          <w:sz w:val="22"/>
-          <w:szCs w:val="22"/>
-        </w:rPr>
-        <w:t>newbie</w:t>
-      </w:r>
-      <w:proofErr w:type="spellEnd"/>
-      <w:r>
-        <w:rPr>
-          <w:rFonts w:ascii="Arial" w:hAnsi="Arial" w:cs="Arial"/>
-          <w:sz w:val="22"/>
-          <w:szCs w:val="22"/>
-        </w:rPr>
-        <w:t xml:space="preserve">‘ an einem Chat für Neueinsteiger teilzunehmen, und erfahrene Spieler um Hilfe zu fragen. Dadurch ist ein zusätzliches Fenster für den Chat nicht nötig. Das Spiel basiert auf Räumen, durch welche die Spieler sich bewegen. Eine Interaktion mit Objekten, die sich nicht in dem Raum des Charakters befinden, ist nicht möglich. Das Spiel wurde in </w:t>
-      </w:r>
-      <w:proofErr w:type="spellStart"/>
-      <w:r>
-        <w:rPr>
-          <w:rFonts w:ascii="Arial" w:hAnsi="Arial" w:cs="Arial"/>
-          <w:sz w:val="22"/>
-          <w:szCs w:val="22"/>
-        </w:rPr>
-        <w:t>Lua</w:t>
-      </w:r>
-      <w:proofErr w:type="spellEnd"/>
-      <w:r>
-        <w:rPr>
-          <w:rFonts w:ascii="Arial" w:hAnsi="Arial" w:cs="Arial"/>
-          <w:sz w:val="22"/>
-          <w:szCs w:val="22"/>
-        </w:rPr>
-        <w:t xml:space="preserve"> implementiert, und die Software des Clients kann auf github.com/</w:t>
-      </w:r>
-      <w:proofErr w:type="spellStart"/>
-      <w:r>
-        <w:rPr>
-          <w:rFonts w:ascii="Arial" w:hAnsi="Arial" w:cs="Arial"/>
-          <w:sz w:val="22"/>
-          <w:szCs w:val="22"/>
-        </w:rPr>
-        <w:t>fiendish</w:t>
-      </w:r>
-      <w:proofErr w:type="spellEnd"/>
-      <w:r>
-        <w:rPr>
-          <w:rFonts w:ascii="Arial" w:hAnsi="Arial" w:cs="Arial"/>
-          <w:sz w:val="22"/>
-          <w:szCs w:val="22"/>
-        </w:rPr>
-        <w:t>/</w:t>
-      </w:r>
-      <w:proofErr w:type="spellStart"/>
-      <w:r>
-        <w:rPr>
-          <w:rFonts w:ascii="Arial" w:hAnsi="Arial" w:cs="Arial"/>
-          <w:sz w:val="22"/>
-          <w:szCs w:val="22"/>
-        </w:rPr>
-        <w:t>aardwolfclientpackage</w:t>
-      </w:r>
-      <w:proofErr w:type="spellEnd"/>
-      <w:r>
-        <w:rPr>
-          <w:rFonts w:ascii="Arial" w:hAnsi="Arial" w:cs="Arial"/>
-          <w:sz w:val="22"/>
-          <w:szCs w:val="22"/>
-        </w:rPr>
-        <w:t xml:space="preserve"> eingesehen werden. Die Dateien sind sehr strukturiert und lesbar gestaltet, und an der Ordnerstruktur lässt sich zum Teil schon die Bedeutung der Dateien erkennen. Funktionen werden außerdem kurz und übersichtlich gehalten, wodurch neuen Entwicklern die Einarbeitung mit der Codebasis erleichtert wird. Unter dem Link http://www.aardwolf.com/lua.html</w:t>
+        <w:t>Der Chat wurde über zusätzliche Befehle implementiert. Zum Beispiel erlaubt es der Befehl ‚newbie‘ an einem Chat für Neueinsteiger teilzunehmen, und erfahrene Spieler um Hilfe zu fragen. Dadurch ist ein zusätzliches Fenster für den Chat nicht nötig. Das Spiel basiert auf Räumen, durch welche die Spieler sich bewegen. Eine Interaktion mit Objekten, die sich nicht in dem Raum des Charakters befinden, ist nicht möglich. Das Spiel wurde in Lua implementiert, und die Software des Clients kann auf github.com/fiendish/aardwolfclientpackage eingesehen werden. Die Dateien sind sehr strukturiert und lesbar gestaltet, und an der Ordnerstruktur lässt sich zum Teil schon die Bedeutung der Dateien erkennen. Funktionen werden außerdem kurz und übersichtlich gehalten, wodurch neuen Entwicklern die Einarbeitung mit der Codebasis erleichtert wird. Unter dem Link http://www.aardwolf.com/lua.html</w:t>
       </w:r>
       <w:r>
         <w:rPr>
@@ -4263,23 +3478,13 @@
           <w:szCs w:val="22"/>
         </w:rPr>
       </w:pPr>
-      <w:proofErr w:type="spellStart"/>
-      <w:r>
-        <w:rPr>
-          <w:rFonts w:ascii="Arial" w:hAnsi="Arial" w:cs="Arial"/>
-          <w:sz w:val="22"/>
-          <w:szCs w:val="22"/>
-        </w:rPr>
-        <w:t>Aardwolf</w:t>
-      </w:r>
-      <w:proofErr w:type="spellEnd"/>
-      <w:r>
-        <w:rPr>
-          <w:rFonts w:ascii="Arial" w:hAnsi="Arial" w:cs="Arial"/>
-          <w:sz w:val="22"/>
-          <w:szCs w:val="22"/>
-        </w:rPr>
-        <w:t xml:space="preserve"> MUD ist sehr beliebt, und sticht mit seiner großen Spielerbasis aus der Masse heraus. Das umfangreiche Tutorial bietet Neueinsteigern Hilfe, und der sehr großen Umfang des Spiels erlaubt langfristigen Spielspaß. Es werden fünf verschiedene Arten angeboten, sich mit dem Spiel zu verbinden, und Informationen zu Befehlen können sowohl im Spiel als auch auf der Wiki Seite gefunden werden.</w:t>
+      <w:r>
+        <w:rPr>
+          <w:rFonts w:ascii="Arial" w:hAnsi="Arial" w:cs="Arial"/>
+          <w:sz w:val="22"/>
+          <w:szCs w:val="22"/>
+        </w:rPr>
+        <w:t>Aardwolf MUD ist sehr beliebt, und sticht mit seiner großen Spielerbasis aus der Masse heraus. Das umfangreiche Tutorial bietet Neueinsteigern Hilfe, und der sehr großen Umfang des Spiels erlaubt langfristigen Spielspaß. Es werden fünf verschiedene Arten angeboten, sich mit dem Spiel zu verbinden, und Informationen zu Befehlen können sowohl im Spiel als auch auf der Wiki Seite gefunden werden.</w:t>
       </w:r>
     </w:p>
     <w:p>
@@ -4296,11 +3501,11 @@
       <w:pPr>
         <w:pStyle w:val="berschrift2"/>
       </w:pPr>
-      <w:bookmarkStart w:id="12" w:name="_Toc35764602"/>
+      <w:bookmarkStart w:id="13" w:name="_Toc35764602"/>
       <w:r>
         <w:t>Achae</w:t>
       </w:r>
-      <w:bookmarkEnd w:id="12"/>
+      <w:bookmarkEnd w:id="13"/>
     </w:p>
     <w:p>
       <w:pPr>
@@ -4347,61 +3552,7 @@
           <w:sz w:val="22"/>
           <w:szCs w:val="22"/>
         </w:rPr>
-        <w:t xml:space="preserve">Bei </w:t>
-      </w:r>
-      <w:proofErr w:type="spellStart"/>
-      <w:r>
-        <w:rPr>
-          <w:rFonts w:ascii="Arial" w:hAnsi="Arial" w:cs="Arial"/>
-          <w:sz w:val="22"/>
-          <w:szCs w:val="22"/>
-        </w:rPr>
-        <w:t>Achaea</w:t>
-      </w:r>
-      <w:proofErr w:type="spellEnd"/>
-      <w:r>
-        <w:rPr>
-          <w:rFonts w:ascii="Arial" w:hAnsi="Arial" w:cs="Arial"/>
-          <w:sz w:val="22"/>
-          <w:szCs w:val="22"/>
-        </w:rPr>
-        <w:t xml:space="preserve"> handelt es sich um ein MUD, das zwar hauptsächlich textbasiert Informationen vermittelt, jedoch diverse Fenster zur Verfügung stellt, die dem Spieler das Erlernen diverser Befehle ersparen. Es wird nur in der englischen Sprache angeboten, und ist über den Link play.achaea.com kostenlos verfügbar. Auch hier ist das Spielen im Team möglich, und der Umfang des Spiels wird als ebenso umfangreich wie die Beschreibungen von </w:t>
-      </w:r>
-      <w:proofErr w:type="spellStart"/>
-      <w:r>
-        <w:rPr>
-          <w:rFonts w:ascii="Arial" w:hAnsi="Arial" w:cs="Arial"/>
-          <w:sz w:val="22"/>
-          <w:szCs w:val="22"/>
-        </w:rPr>
-        <w:t>Aardwolf</w:t>
-      </w:r>
-      <w:proofErr w:type="spellEnd"/>
-      <w:r>
-        <w:rPr>
-          <w:rFonts w:ascii="Arial" w:hAnsi="Arial" w:cs="Arial"/>
-          <w:sz w:val="22"/>
-          <w:szCs w:val="22"/>
-        </w:rPr>
-        <w:t xml:space="preserve"> angegeben. Auch hier wird der Großteil der Informationen textbasiert vermittelt, allerdings kann sich ein Spieler von </w:t>
-      </w:r>
-      <w:proofErr w:type="spellStart"/>
-      <w:r>
-        <w:rPr>
-          <w:rFonts w:ascii="Arial" w:hAnsi="Arial" w:cs="Arial"/>
-          <w:sz w:val="22"/>
-          <w:szCs w:val="22"/>
-        </w:rPr>
-        <w:t>Achaea</w:t>
-      </w:r>
-      <w:proofErr w:type="spellEnd"/>
-      <w:r>
-        <w:rPr>
-          <w:rFonts w:ascii="Arial" w:hAnsi="Arial" w:cs="Arial"/>
-          <w:sz w:val="22"/>
-          <w:szCs w:val="22"/>
-        </w:rPr>
-        <w:t xml:space="preserve"> Klicken auf die Karte fortbewegen, zusätzliche Fenster öffnen oder schließen, und die verschiedenen Aufträge in einem Fenster ansehen, die von NPCs an den Spieler gestellt wurden.</w:t>
+        <w:t>Bei Achaea handelt es sich um ein MUD, das zwar hauptsächlich textbasiert Informationen vermittelt, jedoch diverse Fenster zur Verfügung stellt, die dem Spieler das Erlernen diverser Befehle ersparen. Es wird nur in der englischen Sprache angeboten, und ist über den Link play.achaea.com kostenlos verfügbar. Auch hier ist das Spielen im Team möglich, und der Umfang des Spiels wird als ebenso umfangreich wie die Beschreibungen von Aardwolf angegeben. Auch hier wird der Großteil der Informationen textbasiert vermittelt, allerdings kann sich ein Spieler von Achaea Klicken auf die Karte fortbewegen, zusätzliche Fenster öffnen oder schließen, und die verschiedenen Aufträge in einem Fenster ansehen, die von NPCs an den Spieler gestellt wurden.</w:t>
       </w:r>
       <w:r>
         <w:rPr>
@@ -4410,61 +3561,7 @@
           <w:szCs w:val="22"/>
         </w:rPr>
         <w:br/>
-        <w:t xml:space="preserve">Das Spiel verfügt über eine große aktive Spielerbasis, und die Chatfunktionen sind wie in </w:t>
-      </w:r>
-      <w:proofErr w:type="spellStart"/>
-      <w:r>
-        <w:rPr>
-          <w:rFonts w:ascii="Arial" w:hAnsi="Arial" w:cs="Arial"/>
-          <w:sz w:val="22"/>
-          <w:szCs w:val="22"/>
-        </w:rPr>
-        <w:t>Aardwolf</w:t>
-      </w:r>
-      <w:proofErr w:type="spellEnd"/>
-      <w:r>
-        <w:rPr>
-          <w:rFonts w:ascii="Arial" w:hAnsi="Arial" w:cs="Arial"/>
-          <w:sz w:val="22"/>
-          <w:szCs w:val="22"/>
-        </w:rPr>
-        <w:t xml:space="preserve"> implementiert, wobei jedoch ein zusätzliches Fenster den Gesprächsverlauf anzeigt. Das Spiel besitzt ein kleines Tutorial für Neueinsteiger, jedoch wird zu der Nutzung des </w:t>
-      </w:r>
-      <w:proofErr w:type="spellStart"/>
-      <w:r>
-        <w:rPr>
-          <w:rFonts w:ascii="Arial" w:hAnsi="Arial" w:cs="Arial"/>
-          <w:sz w:val="22"/>
-          <w:szCs w:val="22"/>
-        </w:rPr>
-        <w:t>Mentorsystems</w:t>
-      </w:r>
-      <w:proofErr w:type="spellEnd"/>
-      <w:r>
-        <w:rPr>
-          <w:rFonts w:ascii="Arial" w:hAnsi="Arial" w:cs="Arial"/>
-          <w:sz w:val="22"/>
-          <w:szCs w:val="22"/>
-        </w:rPr>
-        <w:t xml:space="preserve"> von </w:t>
-      </w:r>
-      <w:proofErr w:type="spellStart"/>
-      <w:r>
-        <w:rPr>
-          <w:rFonts w:ascii="Arial" w:hAnsi="Arial" w:cs="Arial"/>
-          <w:sz w:val="22"/>
-          <w:szCs w:val="22"/>
-        </w:rPr>
-        <w:t>Achaea</w:t>
-      </w:r>
-      <w:proofErr w:type="spellEnd"/>
-      <w:r>
-        <w:rPr>
-          <w:rFonts w:ascii="Arial" w:hAnsi="Arial" w:cs="Arial"/>
-          <w:sz w:val="22"/>
-          <w:szCs w:val="22"/>
-        </w:rPr>
-        <w:t xml:space="preserve"> geraten, von dem sowohl Mentoren als auch neue Spieler profitieren können. Auch für dieses Spiel ist ein umfangreiches Wiki vorhanden, unter wiki.achaea.com. Aufgrund diverser spezialisierter Fenster müssen hier bedeutend weniger Befehle auswendig gelernt werden, was den Spieleinstieg erleichtert.</w:t>
+        <w:t>Das Spiel verfügt über eine große aktive Spielerbasis, und die Chatfunktionen sind wie in Aardwolf implementiert, wobei jedoch ein zusätzliches Fenster den Gesprächsverlauf anzeigt. Das Spiel besitzt ein kleines Tutorial für Neueinsteiger, jedoch wird zu der Nutzung des Mentorsystems von Achaea geraten, von dem sowohl Mentoren als auch neue Spieler profitieren können. Auch für dieses Spiel ist ein umfangreiches Wiki vorhanden, unter wiki.achaea.com. Aufgrund diverser spezialisierter Fenster müssen hier bedeutend weniger Befehle auswendig gelernt werden, was den Spieleinstieg erleichtert.</w:t>
       </w:r>
       <w:r>
         <w:rPr>
@@ -4513,25 +3610,7 @@
           <w:sz w:val="22"/>
           <w:szCs w:val="22"/>
         </w:rPr>
-        <w:t xml:space="preserve">Die Interaktion mit </w:t>
-      </w:r>
-      <w:proofErr w:type="spellStart"/>
-      <w:r>
-        <w:rPr>
-          <w:rFonts w:ascii="Arial" w:hAnsi="Arial" w:cs="Arial"/>
-          <w:sz w:val="22"/>
-          <w:szCs w:val="22"/>
-        </w:rPr>
-        <w:t>Achaea</w:t>
-      </w:r>
-      <w:proofErr w:type="spellEnd"/>
-      <w:r>
-        <w:rPr>
-          <w:rFonts w:ascii="Arial" w:hAnsi="Arial" w:cs="Arial"/>
-          <w:sz w:val="22"/>
-          <w:szCs w:val="22"/>
-        </w:rPr>
-        <w:t xml:space="preserve"> läuft über diverse Fenster ab, welche flexibel angepasst und angeordnet werden können. Der Client passt sich beliebigen Browsergrößen an, und erlaubt Spielern eine bedeutend schnellere Einarbeitung. Der Spieler erhält beim Betreten eines neuen Raums sowohl eine textuelle Beschreibung, als auch eine Übersicht über alle darin befindlichen Gegenstände, Spieler und Monster in einem zusätzlichen Fenster. Durch diese Ansichten ist das Spiel für Neueinsteiger sehr zu empfehlen.</w:t>
+        <w:t>Die Interaktion mit Achaea läuft über diverse Fenster ab, welche flexibel angepasst und angeordnet werden können. Der Client passt sich beliebigen Browsergrößen an, und erlaubt Spielern eine bedeutend schnellere Einarbeitung. Der Spieler erhält beim Betreten eines neuen Raums sowohl eine textuelle Beschreibung, als auch eine Übersicht über alle darin befindlichen Gegenstände, Spieler und Monster in einem zusätzlichen Fenster. Durch diese Ansichten ist das Spiel für Neueinsteiger sehr zu empfehlen.</w:t>
       </w:r>
       <w:r>
         <w:rPr>
@@ -4540,61 +3619,7 @@
           <w:szCs w:val="22"/>
         </w:rPr>
         <w:br/>
-        <w:t>Das Tutorial ist sehr kurz gehalten, und manche Befehle werden dem Spieler erst im späteren Spielverlauf bekannt. Zum Beispiel wird dem Spieler bei einem niedrigen MP Stand empfohlen, dieses mithilfe des Befehls ‚</w:t>
-      </w:r>
-      <w:proofErr w:type="spellStart"/>
-      <w:r>
-        <w:rPr>
-          <w:rFonts w:ascii="Arial" w:hAnsi="Arial" w:cs="Arial"/>
-          <w:sz w:val="22"/>
-          <w:szCs w:val="22"/>
-        </w:rPr>
-        <w:t>meditate</w:t>
-      </w:r>
-      <w:proofErr w:type="spellEnd"/>
-      <w:r>
-        <w:rPr>
-          <w:rFonts w:ascii="Arial" w:hAnsi="Arial" w:cs="Arial"/>
-          <w:sz w:val="22"/>
-          <w:szCs w:val="22"/>
-        </w:rPr>
-        <w:t>‘ zu regenerieren. Außerdem gibt es auch hier einen ‚</w:t>
-      </w:r>
-      <w:proofErr w:type="spellStart"/>
-      <w:r>
-        <w:rPr>
-          <w:rFonts w:ascii="Arial" w:hAnsi="Arial" w:cs="Arial"/>
-          <w:sz w:val="22"/>
-          <w:szCs w:val="22"/>
-        </w:rPr>
-        <w:t>newbie</w:t>
-      </w:r>
-      <w:proofErr w:type="spellEnd"/>
-      <w:r>
-        <w:rPr>
-          <w:rFonts w:ascii="Arial" w:hAnsi="Arial" w:cs="Arial"/>
-          <w:sz w:val="22"/>
-          <w:szCs w:val="22"/>
-        </w:rPr>
-        <w:t xml:space="preserve">‘ Chat, und das </w:t>
-      </w:r>
-      <w:proofErr w:type="spellStart"/>
-      <w:r>
-        <w:rPr>
-          <w:rFonts w:ascii="Arial" w:hAnsi="Arial" w:cs="Arial"/>
-          <w:sz w:val="22"/>
-          <w:szCs w:val="22"/>
-        </w:rPr>
-        <w:t>Mentorsystem</w:t>
-      </w:r>
-      <w:proofErr w:type="spellEnd"/>
-      <w:r>
-        <w:rPr>
-          <w:rFonts w:ascii="Arial" w:hAnsi="Arial" w:cs="Arial"/>
-          <w:sz w:val="22"/>
-          <w:szCs w:val="22"/>
-        </w:rPr>
-        <w:t xml:space="preserve"> unterstützt neue Spieler. </w:t>
+        <w:t xml:space="preserve">Das Tutorial ist sehr kurz gehalten, und manche Befehle werden dem Spieler erst im späteren Spielverlauf bekannt. Zum Beispiel wird dem Spieler bei einem niedrigen MP Stand empfohlen, dieses mithilfe des Befehls ‚meditate‘ zu regenerieren. Außerdem gibt es auch hier einen ‚newbie‘ Chat, und das Mentorsystem unterstützt neue Spieler. </w:t>
       </w:r>
       <w:r>
         <w:rPr>
@@ -4603,133 +3628,7 @@
           <w:szCs w:val="22"/>
         </w:rPr>
         <w:lastRenderedPageBreak/>
-        <w:t xml:space="preserve">Interaktionen sind auch hier auf den aktuellen Raum begrenzt, Die Implementierung einiger öffentlich einsehbarer Komponenten ist in </w:t>
-      </w:r>
-      <w:proofErr w:type="spellStart"/>
-      <w:r>
-        <w:rPr>
-          <w:rFonts w:ascii="Arial" w:hAnsi="Arial" w:cs="Arial"/>
-          <w:sz w:val="22"/>
-          <w:szCs w:val="22"/>
-        </w:rPr>
-        <w:t>Lua</w:t>
-      </w:r>
-      <w:proofErr w:type="spellEnd"/>
-      <w:r>
-        <w:rPr>
-          <w:rFonts w:ascii="Arial" w:hAnsi="Arial" w:cs="Arial"/>
-          <w:sz w:val="22"/>
-          <w:szCs w:val="22"/>
-        </w:rPr>
-        <w:t xml:space="preserve"> umgesetzt, jedoch konnte online kein vollständiges Repository gefunden werden. Die Umsetzung der AI in </w:t>
-      </w:r>
-      <w:proofErr w:type="spellStart"/>
-      <w:r>
-        <w:rPr>
-          <w:rFonts w:ascii="Arial" w:hAnsi="Arial" w:cs="Arial"/>
-          <w:sz w:val="22"/>
-          <w:szCs w:val="22"/>
-        </w:rPr>
-        <w:t>Achaea</w:t>
-      </w:r>
-      <w:proofErr w:type="spellEnd"/>
-      <w:r>
-        <w:rPr>
-          <w:rFonts w:ascii="Arial" w:hAnsi="Arial" w:cs="Arial"/>
-          <w:sz w:val="22"/>
-          <w:szCs w:val="22"/>
-        </w:rPr>
-        <w:t xml:space="preserve"> ist auf github.com/</w:t>
-      </w:r>
-      <w:proofErr w:type="spellStart"/>
-      <w:r>
-        <w:rPr>
-          <w:rFonts w:ascii="Arial" w:hAnsi="Arial" w:cs="Arial"/>
-          <w:sz w:val="22"/>
-          <w:szCs w:val="22"/>
-        </w:rPr>
-        <w:t>svof</w:t>
-      </w:r>
-      <w:proofErr w:type="spellEnd"/>
-      <w:r>
-        <w:rPr>
-          <w:rFonts w:ascii="Arial" w:hAnsi="Arial" w:cs="Arial"/>
-          <w:sz w:val="22"/>
-          <w:szCs w:val="22"/>
-        </w:rPr>
-        <w:t>/</w:t>
-      </w:r>
-      <w:proofErr w:type="spellStart"/>
-      <w:r>
-        <w:rPr>
-          <w:rFonts w:ascii="Arial" w:hAnsi="Arial" w:cs="Arial"/>
-          <w:sz w:val="22"/>
-          <w:szCs w:val="22"/>
-        </w:rPr>
-        <w:t>svof</w:t>
-      </w:r>
-      <w:proofErr w:type="spellEnd"/>
-      <w:r>
-        <w:rPr>
-          <w:rFonts w:ascii="Arial" w:hAnsi="Arial" w:cs="Arial"/>
-          <w:sz w:val="22"/>
-          <w:szCs w:val="22"/>
-        </w:rPr>
-        <w:t xml:space="preserve"> einsehbar, und das </w:t>
-      </w:r>
-      <w:proofErr w:type="spellStart"/>
-      <w:r>
-        <w:rPr>
-          <w:rFonts w:ascii="Arial" w:hAnsi="Arial" w:cs="Arial"/>
-          <w:sz w:val="22"/>
-          <w:szCs w:val="22"/>
-        </w:rPr>
-        <w:t>bashing</w:t>
-      </w:r>
-      <w:proofErr w:type="spellEnd"/>
-      <w:r>
-        <w:rPr>
-          <w:rFonts w:ascii="Arial" w:hAnsi="Arial" w:cs="Arial"/>
-          <w:sz w:val="22"/>
-          <w:szCs w:val="22"/>
-        </w:rPr>
-        <w:t xml:space="preserve"> </w:t>
-      </w:r>
-      <w:proofErr w:type="spellStart"/>
-      <w:r>
-        <w:rPr>
-          <w:rFonts w:ascii="Arial" w:hAnsi="Arial" w:cs="Arial"/>
-          <w:sz w:val="22"/>
-          <w:szCs w:val="22"/>
-        </w:rPr>
-        <w:t>script</w:t>
-      </w:r>
-      <w:proofErr w:type="spellEnd"/>
-      <w:r>
-        <w:rPr>
-          <w:rFonts w:ascii="Arial" w:hAnsi="Arial" w:cs="Arial"/>
-          <w:sz w:val="22"/>
-          <w:szCs w:val="22"/>
-        </w:rPr>
-        <w:t xml:space="preserve"> ist über den Link github.com/</w:t>
-      </w:r>
-      <w:proofErr w:type="spellStart"/>
-      <w:r>
-        <w:rPr>
-          <w:rFonts w:ascii="Arial" w:hAnsi="Arial" w:cs="Arial"/>
-          <w:sz w:val="22"/>
-          <w:szCs w:val="22"/>
-        </w:rPr>
-        <w:t>AchaeaBashingScript</w:t>
-      </w:r>
-      <w:proofErr w:type="spellEnd"/>
-      <w:r>
-        <w:rPr>
-          <w:rFonts w:ascii="Arial" w:hAnsi="Arial" w:cs="Arial"/>
-          <w:sz w:val="22"/>
-          <w:szCs w:val="22"/>
-        </w:rPr>
-        <w:t>/Bashing verfügbar.</w:t>
+        <w:t>Interaktionen sind auch hier auf den aktuellen Raum begrenzt, Die Implementierung einiger öffentlich einsehbarer Komponenten ist in Lua umgesetzt, jedoch konnte online kein vollständiges Repository gefunden werden. Die Umsetzung der AI in Achaea ist auf github.com/svof/svof einsehbar, und das bashing script ist über den Link github.com/AchaeaBashingScript/Bashing verfügbar.</w:t>
       </w:r>
       <w:r>
         <w:rPr>
@@ -4791,59 +3690,13 @@
           <w:szCs w:val="22"/>
         </w:rPr>
       </w:pPr>
-      <w:proofErr w:type="spellStart"/>
-      <w:r>
-        <w:rPr>
-          <w:rFonts w:ascii="Arial" w:hAnsi="Arial" w:cs="Arial"/>
-          <w:sz w:val="22"/>
-          <w:szCs w:val="22"/>
-        </w:rPr>
-        <w:t>Achaea</w:t>
-      </w:r>
-      <w:proofErr w:type="spellEnd"/>
-      <w:r>
-        <w:rPr>
-          <w:rFonts w:ascii="Arial" w:hAnsi="Arial" w:cs="Arial"/>
-          <w:sz w:val="22"/>
-          <w:szCs w:val="22"/>
-        </w:rPr>
-        <w:t xml:space="preserve"> ist für MUD Neueinsteiger sehr geeignet, und die Oberflächen können flexibel angepasst werden. Wie auch </w:t>
-      </w:r>
-      <w:proofErr w:type="spellStart"/>
-      <w:r>
-        <w:rPr>
-          <w:rFonts w:ascii="Arial" w:hAnsi="Arial" w:cs="Arial"/>
-          <w:sz w:val="22"/>
-          <w:szCs w:val="22"/>
-        </w:rPr>
-        <w:t>Aardwolf</w:t>
-      </w:r>
-      <w:proofErr w:type="spellEnd"/>
-      <w:r>
-        <w:rPr>
-          <w:rFonts w:ascii="Arial" w:hAnsi="Arial" w:cs="Arial"/>
-          <w:sz w:val="22"/>
-          <w:szCs w:val="22"/>
-        </w:rPr>
-        <w:t xml:space="preserve"> ist es jedoch für die private Nutzung von Spielern angepasst, und kann nicht flexibel konfiguriert werden. Das bedeutet, eine Privatperson kann nicht ohne weiteres ihr eigenes Spiel aufsetzen, sondern man ist an die Vorgaben z.B. der Klassen von </w:t>
-      </w:r>
-      <w:proofErr w:type="spellStart"/>
-      <w:r>
-        <w:rPr>
-          <w:rFonts w:ascii="Arial" w:hAnsi="Arial" w:cs="Arial"/>
-          <w:sz w:val="22"/>
-          <w:szCs w:val="22"/>
-        </w:rPr>
-        <w:t>Achaea</w:t>
-      </w:r>
-      <w:proofErr w:type="spellEnd"/>
-      <w:r>
-        <w:rPr>
-          <w:rFonts w:ascii="Arial" w:hAnsi="Arial" w:cs="Arial"/>
-          <w:sz w:val="22"/>
-          <w:szCs w:val="22"/>
-        </w:rPr>
-        <w:t xml:space="preserve"> gebunden. Die Rolle des DMs entfällt also bei der Nutzung des Spiels. </w:t>
+      <w:r>
+        <w:rPr>
+          <w:rFonts w:ascii="Arial" w:hAnsi="Arial" w:cs="Arial"/>
+          <w:sz w:val="22"/>
+          <w:szCs w:val="22"/>
+        </w:rPr>
+        <w:t xml:space="preserve">Achaea ist für MUD Neueinsteiger sehr geeignet, und die Oberflächen können flexibel angepasst werden. Wie auch Aardwolf ist es jedoch für die private Nutzung von Spielern angepasst, und kann nicht flexibel konfiguriert werden. Das bedeutet, eine Privatperson kann nicht ohne weiteres ihr eigenes Spiel aufsetzen, sondern man ist an die Vorgaben z.B. der Klassen von Achaea gebunden. Die Rolle des DMs entfällt also bei der Nutzung des Spiels. </w:t>
       </w:r>
     </w:p>
     <w:p>
@@ -4863,11 +3716,11 @@
       <w:pPr>
         <w:pStyle w:val="berschrift2"/>
       </w:pPr>
-      <w:bookmarkStart w:id="13" w:name="_Toc35764603"/>
+      <w:bookmarkStart w:id="14" w:name="_Toc35764603"/>
       <w:r>
         <w:t>Gemstone IV</w:t>
       </w:r>
-      <w:bookmarkEnd w:id="13"/>
+      <w:bookmarkEnd w:id="14"/>
     </w:p>
     <w:p>
       <w:pPr>
@@ -4904,23 +3757,13 @@
           <w:szCs w:val="22"/>
         </w:rPr>
       </w:pPr>
-      <w:proofErr w:type="spellStart"/>
-      <w:r>
-        <w:rPr>
-          <w:rFonts w:ascii="Arial" w:hAnsi="Arial" w:cs="Arial"/>
-          <w:sz w:val="22"/>
-          <w:szCs w:val="22"/>
-        </w:rPr>
-        <w:t>GemStone</w:t>
-      </w:r>
-      <w:proofErr w:type="spellEnd"/>
-      <w:r>
-        <w:rPr>
-          <w:rFonts w:ascii="Arial" w:hAnsi="Arial" w:cs="Arial"/>
-          <w:sz w:val="22"/>
-          <w:szCs w:val="22"/>
-        </w:rPr>
-        <w:t xml:space="preserve"> IV ist ein</w:t>
+      <w:r>
+        <w:rPr>
+          <w:rFonts w:ascii="Arial" w:hAnsi="Arial" w:cs="Arial"/>
+          <w:sz w:val="22"/>
+          <w:szCs w:val="22"/>
+        </w:rPr>
+        <w:t>GemStone IV ist ein</w:t>
       </w:r>
       <w:r>
         <w:rPr>
@@ -4944,25 +3787,7 @@
           <w:sz w:val="22"/>
           <w:szCs w:val="22"/>
         </w:rPr>
-        <w:t xml:space="preserve">, welches von </w:t>
-      </w:r>
-      <w:proofErr w:type="spellStart"/>
-      <w:r>
-        <w:rPr>
-          <w:rFonts w:ascii="Arial" w:hAnsi="Arial" w:cs="Arial"/>
-          <w:sz w:val="22"/>
-          <w:szCs w:val="22"/>
-        </w:rPr>
-        <w:t>Simultronics</w:t>
-      </w:r>
-      <w:proofErr w:type="spellEnd"/>
-      <w:r>
-        <w:rPr>
-          <w:rFonts w:ascii="Arial" w:hAnsi="Arial" w:cs="Arial"/>
-          <w:sz w:val="22"/>
-          <w:szCs w:val="22"/>
-        </w:rPr>
-        <w:t xml:space="preserve"> entwickelt wurde</w:t>
+        <w:t>, welches von Simultronics entwickelt wurde</w:t>
       </w:r>
       <w:r>
         <w:rPr>
@@ -5033,61 +3858,7 @@
           <w:sz w:val="22"/>
           <w:szCs w:val="22"/>
         </w:rPr>
-        <w:t xml:space="preserve">. Es wurde Veröffentlicht im Jahr 1988 und ist weiterhin in Betrieb. Damit ist es eines der ersten und am längsten bestehenden Online-Spielen. Anfangs war ein kostenpflichtiges Abonnement notwendig um zu spielen, jedoch wurde ab 2015 ein kostenfreies Modell eingeführt. Die Vorgängerversion </w:t>
-      </w:r>
-      <w:proofErr w:type="spellStart"/>
-      <w:r>
-        <w:rPr>
-          <w:rFonts w:ascii="Arial" w:hAnsi="Arial" w:cs="Arial"/>
-          <w:sz w:val="22"/>
-          <w:szCs w:val="22"/>
-        </w:rPr>
-        <w:t>GemStone</w:t>
-      </w:r>
-      <w:proofErr w:type="spellEnd"/>
-      <w:r>
-        <w:rPr>
-          <w:rFonts w:ascii="Arial" w:hAnsi="Arial" w:cs="Arial"/>
-          <w:sz w:val="22"/>
-          <w:szCs w:val="22"/>
-        </w:rPr>
-        <w:t xml:space="preserve"> III hat bereits 2000 bis 2500 Spieler gleichzeitig verwalten können. Um dieses MUD zu spielen kann man „</w:t>
-      </w:r>
-      <w:proofErr w:type="spellStart"/>
-      <w:r>
-        <w:rPr>
-          <w:rFonts w:ascii="Arial" w:hAnsi="Arial" w:cs="Arial"/>
-          <w:sz w:val="22"/>
-          <w:szCs w:val="22"/>
-        </w:rPr>
-        <w:t>StormFront</w:t>
-      </w:r>
-      <w:proofErr w:type="spellEnd"/>
-      <w:r>
-        <w:rPr>
-          <w:rFonts w:ascii="Arial" w:hAnsi="Arial" w:cs="Arial"/>
-          <w:sz w:val="22"/>
-          <w:szCs w:val="22"/>
-        </w:rPr>
-        <w:t xml:space="preserve">“ benutzen, einen Client der von </w:t>
-      </w:r>
-      <w:proofErr w:type="spellStart"/>
-      <w:r>
-        <w:rPr>
-          <w:rFonts w:ascii="Arial" w:hAnsi="Arial" w:cs="Arial"/>
-          <w:sz w:val="22"/>
-          <w:szCs w:val="22"/>
-        </w:rPr>
-        <w:t>Simultronics</w:t>
-      </w:r>
-      <w:proofErr w:type="spellEnd"/>
-      <w:r>
-        <w:rPr>
-          <w:rFonts w:ascii="Arial" w:hAnsi="Arial" w:cs="Arial"/>
-          <w:sz w:val="22"/>
-          <w:szCs w:val="22"/>
-        </w:rPr>
-        <w:t xml:space="preserve"> zum Download angeboten wird</w:t>
+        <w:t>. Es wurde Veröffentlicht im Jahr 1988 und ist weiterhin in Betrieb. Damit ist es eines der ersten und am längsten bestehenden Online-Spielen. Anfangs war ein kostenpflichtiges Abonnement notwendig um zu spielen, jedoch wurde ab 2015 ein kostenfreies Modell eingeführt. Die Vorgängerversion GemStone III hat bereits 2000 bis 2500 Spieler gleichzeitig verwalten können. Um dieses MUD zu spielen kann man „StormFront“ benutzen, einen Client der von Simultronics zum Download angeboten wird</w:t>
       </w:r>
       <w:sdt>
         <w:sdtPr>
@@ -5159,25 +3930,7 @@
           <w:sz w:val="22"/>
           <w:szCs w:val="22"/>
         </w:rPr>
-        <w:t xml:space="preserve">. Es gibt auch alternativ Web- und </w:t>
-      </w:r>
-      <w:proofErr w:type="spellStart"/>
-      <w:r>
-        <w:rPr>
-          <w:rFonts w:ascii="Arial" w:hAnsi="Arial" w:cs="Arial"/>
-          <w:sz w:val="22"/>
-          <w:szCs w:val="22"/>
-        </w:rPr>
-        <w:t>Javaclients</w:t>
-      </w:r>
-      <w:proofErr w:type="spellEnd"/>
-      <w:r>
-        <w:rPr>
-          <w:rFonts w:ascii="Arial" w:hAnsi="Arial" w:cs="Arial"/>
-          <w:sz w:val="22"/>
-          <w:szCs w:val="22"/>
-        </w:rPr>
-        <w:t>.</w:t>
+        <w:t>. Es gibt auch alternativ Web- und Javaclients.</w:t>
       </w:r>
     </w:p>
     <w:p>
@@ -5249,25 +4002,7 @@
           <w:szCs w:val="22"/>
         </w:rPr>
         <w:lastRenderedPageBreak/>
-        <w:t xml:space="preserve">Das Interface ist textbasiert und kann via eines Telnet Interfaces aufgerufen werden. Es gibt einige offizielle und viele inoffizielle Interfaces für dieses Spiel, mit Funktionen wie Makros, Status Anzeigen, beschränkte </w:t>
-      </w:r>
-      <w:proofErr w:type="spellStart"/>
-      <w:r>
-        <w:rPr>
-          <w:rFonts w:ascii="Arial" w:hAnsi="Arial" w:cs="Arial"/>
-          <w:sz w:val="22"/>
-          <w:szCs w:val="22"/>
-        </w:rPr>
-        <w:t>Skriptingmöglichkeiten</w:t>
-      </w:r>
-      <w:proofErr w:type="spellEnd"/>
-      <w:r>
-        <w:rPr>
-          <w:rFonts w:ascii="Arial" w:hAnsi="Arial" w:cs="Arial"/>
-          <w:sz w:val="22"/>
-          <w:szCs w:val="22"/>
-        </w:rPr>
-        <w:t xml:space="preserve"> bis hin zu ganzen „Point and Click“ Interfaces</w:t>
+        <w:t>Das Interface ist textbasiert und kann via eines Telnet Interfaces aufgerufen werden. Es gibt einige offizielle und viele inoffizielle Interfaces für dieses Spiel, mit Funktionen wie Makros, Status Anzeigen, beschränkte Skriptingmöglichkeiten bis hin zu ganzen „Point and Click“ Interfaces</w:t>
       </w:r>
       <w:sdt>
         <w:sdtPr>
@@ -5498,14 +4233,12 @@
       <w:pPr>
         <w:pStyle w:val="berschrift2"/>
       </w:pPr>
-      <w:bookmarkStart w:id="14" w:name="_Toc35764604"/>
-      <w:proofErr w:type="spellStart"/>
+      <w:bookmarkStart w:id="15" w:name="_Toc35764604"/>
       <w:r>
         <w:lastRenderedPageBreak/>
         <w:t>LegendMUD</w:t>
       </w:r>
-      <w:bookmarkEnd w:id="14"/>
-      <w:proofErr w:type="spellEnd"/>
+      <w:bookmarkEnd w:id="15"/>
     </w:p>
     <w:p>
       <w:pPr>
@@ -5542,23 +4275,13 @@
           <w:szCs w:val="22"/>
         </w:rPr>
       </w:pPr>
-      <w:proofErr w:type="spellStart"/>
-      <w:r>
-        <w:rPr>
-          <w:rFonts w:ascii="Arial" w:hAnsi="Arial" w:cs="Arial"/>
-          <w:sz w:val="22"/>
-          <w:szCs w:val="22"/>
-        </w:rPr>
-        <w:t>LegendMUD</w:t>
-      </w:r>
-      <w:proofErr w:type="spellEnd"/>
-      <w:r>
-        <w:rPr>
-          <w:rFonts w:ascii="Arial" w:hAnsi="Arial" w:cs="Arial"/>
-          <w:sz w:val="22"/>
-          <w:szCs w:val="22"/>
-        </w:rPr>
-        <w:t xml:space="preserve"> ist ein weiteres </w:t>
+      <w:r>
+        <w:rPr>
+          <w:rFonts w:ascii="Arial" w:hAnsi="Arial" w:cs="Arial"/>
+          <w:sz w:val="22"/>
+          <w:szCs w:val="22"/>
+        </w:rPr>
+        <w:t xml:space="preserve">LegendMUD ist ein weiteres </w:t>
       </w:r>
       <w:r>
         <w:rPr>
@@ -5582,25 +4305,7 @@
           <w:sz w:val="22"/>
           <w:szCs w:val="22"/>
         </w:rPr>
-        <w:t xml:space="preserve">. Es basiert auf realer Geschichte und wurde im Jahr 1994 veröffentlicht. Es wurde als Gruppenprojekt unter Freunden gegründet unter anderem von </w:t>
-      </w:r>
-      <w:proofErr w:type="spellStart"/>
-      <w:r>
-        <w:rPr>
-          <w:rFonts w:ascii="Arial" w:hAnsi="Arial" w:cs="Arial"/>
-          <w:sz w:val="22"/>
-          <w:szCs w:val="22"/>
-        </w:rPr>
-        <w:t>Raph</w:t>
-      </w:r>
-      <w:proofErr w:type="spellEnd"/>
-      <w:r>
-        <w:rPr>
-          <w:rFonts w:ascii="Arial" w:hAnsi="Arial" w:cs="Arial"/>
-          <w:sz w:val="22"/>
-          <w:szCs w:val="22"/>
-        </w:rPr>
-        <w:t xml:space="preserve"> Koster</w:t>
+        <w:t>. Es basiert auf realer Geschichte und wurde im Jahr 1994 veröffentlicht. Es wurde als Gruppenprojekt unter Freunden gegründet unter anderem von Raph Koster</w:t>
       </w:r>
       <w:sdt>
         <w:sdtPr>
@@ -5845,43 +4550,7 @@
           <w:sz w:val="22"/>
           <w:szCs w:val="22"/>
         </w:rPr>
-        <w:t>). Ebenfalls kann man über Telnet eine Verbindung herstellen. Es können auch die meisten MUD-Clients genutzt werden, wie zum Beispiel „</w:t>
-      </w:r>
-      <w:proofErr w:type="spellStart"/>
-      <w:r>
-        <w:rPr>
-          <w:rFonts w:ascii="Arial" w:hAnsi="Arial" w:cs="Arial"/>
-          <w:sz w:val="22"/>
-          <w:szCs w:val="22"/>
-        </w:rPr>
-        <w:t>MudMaster</w:t>
-      </w:r>
-      <w:proofErr w:type="spellEnd"/>
-      <w:r>
-        <w:rPr>
-          <w:rFonts w:ascii="Arial" w:hAnsi="Arial" w:cs="Arial"/>
-          <w:sz w:val="22"/>
-          <w:szCs w:val="22"/>
-        </w:rPr>
-        <w:t>“ oder „</w:t>
-      </w:r>
-      <w:proofErr w:type="spellStart"/>
-      <w:r>
-        <w:rPr>
-          <w:rFonts w:ascii="Arial" w:hAnsi="Arial" w:cs="Arial"/>
-          <w:sz w:val="22"/>
-          <w:szCs w:val="22"/>
-        </w:rPr>
-        <w:t>ZMud</w:t>
-      </w:r>
-      <w:proofErr w:type="spellEnd"/>
-      <w:r>
-        <w:rPr>
-          <w:rFonts w:ascii="Arial" w:hAnsi="Arial" w:cs="Arial"/>
-          <w:sz w:val="22"/>
-          <w:szCs w:val="22"/>
-        </w:rPr>
-        <w:t>“</w:t>
+        <w:t>). Ebenfalls kann man über Telnet eine Verbindung herstellen. Es können auch die meisten MUD-Clients genutzt werden, wie zum Beispiel „MudMaster“ oder „ZMud“</w:t>
       </w:r>
       <w:sdt>
         <w:sdtPr>
@@ -5972,25 +4641,7 @@
           <w:sz w:val="22"/>
           <w:szCs w:val="22"/>
         </w:rPr>
-        <w:t xml:space="preserve">Dieses MUD läuft unter der </w:t>
-      </w:r>
-      <w:proofErr w:type="spellStart"/>
-      <w:r>
-        <w:rPr>
-          <w:rFonts w:ascii="Arial" w:hAnsi="Arial" w:cs="Arial"/>
-          <w:sz w:val="22"/>
-          <w:szCs w:val="22"/>
-        </w:rPr>
-        <w:t>Diku</w:t>
-      </w:r>
-      <w:proofErr w:type="spellEnd"/>
-      <w:r>
-        <w:rPr>
-          <w:rFonts w:ascii="Arial" w:hAnsi="Arial" w:cs="Arial"/>
-          <w:sz w:val="22"/>
-          <w:szCs w:val="22"/>
-        </w:rPr>
-        <w:t xml:space="preserve"> Lizenz und umfasst etwa 60 Regionen mit gemeinsam über 8000 Räumen.</w:t>
+        <w:t>Dieses MUD läuft unter der Diku Lizenz und umfasst etwa 60 Regionen mit gemeinsam über 8000 Räumen.</w:t>
       </w:r>
     </w:p>
     <w:p>
@@ -6156,30 +4807,12 @@
       <w:pPr>
         <w:pStyle w:val="berschrift2"/>
       </w:pPr>
-      <w:bookmarkStart w:id="15" w:name="_Toc35764605"/>
-      <w:proofErr w:type="spellStart"/>
+      <w:bookmarkStart w:id="16" w:name="_Toc35764605"/>
       <w:r>
         <w:lastRenderedPageBreak/>
-        <w:t>Realms</w:t>
-      </w:r>
-      <w:proofErr w:type="spellEnd"/>
-      <w:r>
-        <w:t xml:space="preserve"> </w:t>
-      </w:r>
-      <w:proofErr w:type="spellStart"/>
-      <w:r>
-        <w:t>of</w:t>
-      </w:r>
-      <w:proofErr w:type="spellEnd"/>
-      <w:r>
-        <w:t xml:space="preserve"> </w:t>
-      </w:r>
-      <w:proofErr w:type="spellStart"/>
-      <w:r>
-        <w:t>despair</w:t>
-      </w:r>
-      <w:bookmarkEnd w:id="15"/>
-      <w:proofErr w:type="spellEnd"/>
+        <w:t>Realms of despair</w:t>
+      </w:r>
+      <w:bookmarkEnd w:id="16"/>
     </w:p>
     <w:p>
       <w:pPr>
@@ -6229,61 +4862,7 @@
           <w:sz w:val="22"/>
           <w:szCs w:val="22"/>
         </w:rPr>
-        <w:t xml:space="preserve">Bei </w:t>
-      </w:r>
-      <w:proofErr w:type="spellStart"/>
-      <w:r>
-        <w:rPr>
-          <w:rFonts w:ascii="Arial" w:hAnsi="Arial" w:cs="Arial"/>
-          <w:sz w:val="22"/>
-          <w:szCs w:val="22"/>
-        </w:rPr>
-        <w:t>Realms</w:t>
-      </w:r>
-      <w:proofErr w:type="spellEnd"/>
-      <w:r>
-        <w:rPr>
-          <w:rFonts w:ascii="Arial" w:hAnsi="Arial" w:cs="Arial"/>
-          <w:sz w:val="22"/>
-          <w:szCs w:val="22"/>
-        </w:rPr>
-        <w:t xml:space="preserve"> </w:t>
-      </w:r>
-      <w:proofErr w:type="spellStart"/>
-      <w:r>
-        <w:rPr>
-          <w:rFonts w:ascii="Arial" w:hAnsi="Arial" w:cs="Arial"/>
-          <w:sz w:val="22"/>
-          <w:szCs w:val="22"/>
-        </w:rPr>
-        <w:t>of</w:t>
-      </w:r>
-      <w:proofErr w:type="spellEnd"/>
-      <w:r>
-        <w:rPr>
-          <w:rFonts w:ascii="Arial" w:hAnsi="Arial" w:cs="Arial"/>
-          <w:sz w:val="22"/>
-          <w:szCs w:val="22"/>
-        </w:rPr>
-        <w:t xml:space="preserve"> </w:t>
-      </w:r>
-      <w:proofErr w:type="spellStart"/>
-      <w:r>
-        <w:rPr>
-          <w:rFonts w:ascii="Arial" w:hAnsi="Arial" w:cs="Arial"/>
-          <w:sz w:val="22"/>
-          <w:szCs w:val="22"/>
-        </w:rPr>
-        <w:t>Despair</w:t>
-      </w:r>
-      <w:proofErr w:type="spellEnd"/>
-      <w:r>
-        <w:rPr>
-          <w:rFonts w:ascii="Arial" w:hAnsi="Arial" w:cs="Arial"/>
-          <w:sz w:val="22"/>
-          <w:szCs w:val="22"/>
-        </w:rPr>
-        <w:t xml:space="preserve"> handelt es sich um einen </w:t>
+        <w:t xml:space="preserve">Bei Realms of Despair handelt es sich um einen </w:t>
       </w:r>
       <w:r>
         <w:rPr>
@@ -6299,43 +4878,7 @@
           <w:sz w:val="22"/>
           <w:szCs w:val="22"/>
         </w:rPr>
-        <w:t xml:space="preserve"> (</w:t>
-      </w:r>
-      <w:proofErr w:type="spellStart"/>
-      <w:r>
-        <w:rPr>
-          <w:rFonts w:ascii="Arial" w:hAnsi="Arial" w:cs="Arial"/>
-          <w:sz w:val="22"/>
-          <w:szCs w:val="22"/>
-        </w:rPr>
-        <w:t>Simulated</w:t>
-      </w:r>
-      <w:proofErr w:type="spellEnd"/>
-      <w:r>
-        <w:rPr>
-          <w:rFonts w:ascii="Arial" w:hAnsi="Arial" w:cs="Arial"/>
-          <w:sz w:val="22"/>
-          <w:szCs w:val="22"/>
-        </w:rPr>
-        <w:t xml:space="preserve"> </w:t>
-      </w:r>
-      <w:proofErr w:type="spellStart"/>
-      <w:r>
-        <w:rPr>
-          <w:rFonts w:ascii="Arial" w:hAnsi="Arial" w:cs="Arial"/>
-          <w:sz w:val="22"/>
-          <w:szCs w:val="22"/>
-        </w:rPr>
-        <w:t>Mideval</w:t>
-      </w:r>
-      <w:proofErr w:type="spellEnd"/>
-      <w:r>
-        <w:rPr>
-          <w:rFonts w:ascii="Arial" w:hAnsi="Arial" w:cs="Arial"/>
-          <w:sz w:val="22"/>
-          <w:szCs w:val="22"/>
-        </w:rPr>
-        <w:t xml:space="preserve"> Adventure Multi User Game) Server, der kostenlos zur Verfügung steht. Als Unterstützung stehen dem User zwei Communities zur Verfügung: eine umgangssprachliche, die sich an Gesprächskonventionen hält und eine dem rauen Ton des Mittelalters angepasste. </w:t>
+        <w:t xml:space="preserve"> (Simulated Mideval Adventure Multi User Game) Server, der kostenlos zur Verfügung steht. Als Unterstützung stehen dem User zwei Communities zur Verfügung: eine umgangssprachliche, die sich an Gesprächskonventionen hält und eine dem rauen Ton des Mittelalters angepasste. </w:t>
       </w:r>
       <w:sdt>
         <w:sdtPr>
@@ -6431,18 +4974,8 @@
           <w:sz w:val="22"/>
           <w:szCs w:val="22"/>
         </w:rPr>
-        <w:t xml:space="preserve">Der Verbindungsaufbau wird über </w:t>
-      </w:r>
-      <w:proofErr w:type="spellStart"/>
-      <w:r>
-        <w:rPr>
-          <w:rFonts w:ascii="Arial" w:hAnsi="Arial" w:cs="Arial"/>
-          <w:sz w:val="22"/>
-          <w:szCs w:val="22"/>
-        </w:rPr>
-        <w:t>telnet</w:t>
-      </w:r>
-      <w:proofErr w:type="spellEnd"/>
+        <w:t>Der Verbindungsaufbau wird über telnet</w:t>
+      </w:r>
       <w:r>
         <w:rPr>
           <w:rFonts w:ascii="Arial" w:hAnsi="Arial" w:cs="Arial"/>
@@ -6466,60 +4999,7 @@
           <w:szCs w:val="22"/>
         </w:rPr>
         <w:br/>
-      </w:r>
-      <w:proofErr w:type="spellStart"/>
-      <w:r>
-        <w:rPr>
-          <w:rFonts w:ascii="Arial" w:hAnsi="Arial" w:cs="Arial"/>
-          <w:sz w:val="22"/>
-          <w:szCs w:val="22"/>
-        </w:rPr>
-        <w:t>Realms</w:t>
-      </w:r>
-      <w:proofErr w:type="spellEnd"/>
-      <w:r>
-        <w:rPr>
-          <w:rFonts w:ascii="Arial" w:hAnsi="Arial" w:cs="Arial"/>
-          <w:sz w:val="22"/>
-          <w:szCs w:val="22"/>
-        </w:rPr>
-        <w:t xml:space="preserve"> </w:t>
-      </w:r>
-      <w:proofErr w:type="spellStart"/>
-      <w:r>
-        <w:rPr>
-          <w:rFonts w:ascii="Arial" w:hAnsi="Arial" w:cs="Arial"/>
-          <w:sz w:val="22"/>
-          <w:szCs w:val="22"/>
-        </w:rPr>
-        <w:t>of</w:t>
-      </w:r>
-      <w:proofErr w:type="spellEnd"/>
-      <w:r>
-        <w:rPr>
-          <w:rFonts w:ascii="Arial" w:hAnsi="Arial" w:cs="Arial"/>
-          <w:sz w:val="22"/>
-          <w:szCs w:val="22"/>
-        </w:rPr>
-        <w:t xml:space="preserve"> </w:t>
-      </w:r>
-      <w:proofErr w:type="spellStart"/>
-      <w:r>
-        <w:rPr>
-          <w:rFonts w:ascii="Arial" w:hAnsi="Arial" w:cs="Arial"/>
-          <w:sz w:val="22"/>
-          <w:szCs w:val="22"/>
-        </w:rPr>
-        <w:t>Despair</w:t>
-      </w:r>
-      <w:proofErr w:type="spellEnd"/>
-      <w:r>
-        <w:rPr>
-          <w:rFonts w:ascii="Arial" w:hAnsi="Arial" w:cs="Arial"/>
-          <w:sz w:val="22"/>
-          <w:szCs w:val="22"/>
-        </w:rPr>
-        <w:t xml:space="preserve"> wird nur auf einem Server betrieben, weswegen das Spiel als nicht ausfallsicher eingestuft wird. Die maximale Anzahl von Spielern, die </w:t>
+        <w:t xml:space="preserve">Realms of Despair wird nur auf einem Server betrieben, weswegen das Spiel als nicht ausfallsicher eingestuft wird. Die maximale Anzahl von Spielern, die </w:t>
       </w:r>
       <w:r>
         <w:rPr>
@@ -6705,59 +5185,13 @@
           <w:szCs w:val="22"/>
         </w:rPr>
       </w:pPr>
-      <w:proofErr w:type="spellStart"/>
-      <w:r>
-        <w:rPr>
-          <w:rFonts w:ascii="Arial" w:hAnsi="Arial" w:cs="Arial"/>
-          <w:sz w:val="22"/>
-          <w:szCs w:val="22"/>
-        </w:rPr>
-        <w:t>Realms</w:t>
-      </w:r>
-      <w:proofErr w:type="spellEnd"/>
-      <w:r>
-        <w:rPr>
-          <w:rFonts w:ascii="Arial" w:hAnsi="Arial" w:cs="Arial"/>
-          <w:sz w:val="22"/>
-          <w:szCs w:val="22"/>
-        </w:rPr>
-        <w:t xml:space="preserve"> </w:t>
-      </w:r>
-      <w:proofErr w:type="spellStart"/>
-      <w:r>
-        <w:rPr>
-          <w:rFonts w:ascii="Arial" w:hAnsi="Arial" w:cs="Arial"/>
-          <w:sz w:val="22"/>
-          <w:szCs w:val="22"/>
-        </w:rPr>
-        <w:t>of</w:t>
-      </w:r>
-      <w:proofErr w:type="spellEnd"/>
-      <w:r>
-        <w:rPr>
-          <w:rFonts w:ascii="Arial" w:hAnsi="Arial" w:cs="Arial"/>
-          <w:sz w:val="22"/>
-          <w:szCs w:val="22"/>
-        </w:rPr>
-        <w:t xml:space="preserve"> </w:t>
-      </w:r>
-      <w:proofErr w:type="spellStart"/>
-      <w:r>
-        <w:rPr>
-          <w:rFonts w:ascii="Arial" w:hAnsi="Arial" w:cs="Arial"/>
-          <w:sz w:val="22"/>
-          <w:szCs w:val="22"/>
-        </w:rPr>
-        <w:t>Despair</w:t>
-      </w:r>
-      <w:proofErr w:type="spellEnd"/>
-      <w:r>
-        <w:rPr>
-          <w:rFonts w:ascii="Arial" w:hAnsi="Arial" w:cs="Arial"/>
-          <w:sz w:val="22"/>
-          <w:szCs w:val="22"/>
-        </w:rPr>
-        <w:t xml:space="preserve"> spielt im Mittelalter und bietet 13 Rollen, die in 6 Genres aufgeteilt werden. Insgesamt gibt es 14 spielbare Rassen. Seine Rasse begrenzt den Spieler auf ein paar einnehmbare Rollen. </w:t>
+      <w:r>
+        <w:rPr>
+          <w:rFonts w:ascii="Arial" w:hAnsi="Arial" w:cs="Arial"/>
+          <w:sz w:val="22"/>
+          <w:szCs w:val="22"/>
+        </w:rPr>
+        <w:t xml:space="preserve">Realms of Despair spielt im Mittelalter und bietet 13 Rollen, die in 6 Genres aufgeteilt werden. Insgesamt gibt es 14 spielbare Rassen. Seine Rasse begrenzt den Spieler auf ein paar einnehmbare Rollen. </w:t>
       </w:r>
       <w:r>
         <w:rPr>
@@ -6839,13 +5273,11 @@
       <w:pPr>
         <w:pStyle w:val="berschrift2"/>
       </w:pPr>
-      <w:bookmarkStart w:id="16" w:name="_Toc35764606"/>
-      <w:proofErr w:type="spellStart"/>
+      <w:bookmarkStart w:id="17" w:name="_Toc35764606"/>
       <w:r>
         <w:t>Starmoun</w:t>
       </w:r>
-      <w:bookmarkEnd w:id="16"/>
-      <w:proofErr w:type="spellEnd"/>
+      <w:bookmarkEnd w:id="17"/>
     </w:p>
     <w:p>
       <w:pPr>
@@ -6884,7 +5316,6 @@
           <w:szCs w:val="22"/>
         </w:rPr>
       </w:pPr>
-      <w:proofErr w:type="spellStart"/>
       <w:r>
         <w:rPr>
           <w:rFonts w:ascii="Arial" w:hAnsi="Arial" w:cs="Arial"/>
@@ -6892,34 +5323,7 @@
           <w:szCs w:val="22"/>
         </w:rPr>
         <w:lastRenderedPageBreak/>
-        <w:t>Starmoun</w:t>
-      </w:r>
-      <w:proofErr w:type="spellEnd"/>
-      <w:r>
-        <w:rPr>
-          <w:rFonts w:ascii="Arial" w:hAnsi="Arial" w:cs="Arial"/>
-          <w:sz w:val="22"/>
-          <w:szCs w:val="22"/>
-        </w:rPr>
-        <w:t xml:space="preserve"> wird von Iron </w:t>
-      </w:r>
-      <w:proofErr w:type="spellStart"/>
-      <w:r>
-        <w:rPr>
-          <w:rFonts w:ascii="Arial" w:hAnsi="Arial" w:cs="Arial"/>
-          <w:sz w:val="22"/>
-          <w:szCs w:val="22"/>
-        </w:rPr>
-        <w:t>Realms</w:t>
-      </w:r>
-      <w:proofErr w:type="spellEnd"/>
-      <w:r>
-        <w:rPr>
-          <w:rFonts w:ascii="Arial" w:hAnsi="Arial" w:cs="Arial"/>
-          <w:sz w:val="22"/>
-          <w:szCs w:val="22"/>
-        </w:rPr>
-        <w:t xml:space="preserve"> betrieben und befindet sich seit Oktober 2018 in der Entwicklungsphase. Derzeit ist die Open Beta Version verfügbar.</w:t>
+        <w:t>Starmoun wird von Iron Realms betrieben und befindet sich seit Oktober 2018 in der Entwicklungsphase. Derzeit ist die Open Beta Version verfügbar.</w:t>
       </w:r>
       <w:r>
         <w:rPr>
@@ -7041,25 +5445,7 @@
           <w:sz w:val="22"/>
           <w:szCs w:val="22"/>
         </w:rPr>
-        <w:t xml:space="preserve">Auf </w:t>
-      </w:r>
-      <w:proofErr w:type="spellStart"/>
-      <w:r>
-        <w:rPr>
-          <w:rFonts w:ascii="Arial" w:hAnsi="Arial" w:cs="Arial"/>
-          <w:sz w:val="22"/>
-          <w:szCs w:val="22"/>
-        </w:rPr>
-        <w:t>Starmoun</w:t>
-      </w:r>
-      <w:proofErr w:type="spellEnd"/>
-      <w:r>
-        <w:rPr>
-          <w:rFonts w:ascii="Arial" w:hAnsi="Arial" w:cs="Arial"/>
-          <w:sz w:val="22"/>
-          <w:szCs w:val="22"/>
-        </w:rPr>
-        <w:t xml:space="preserve"> kann sowohl über einen Web Client zugegriffen werden</w:t>
+        <w:t>Auf Starmoun kann sowohl über einen Web Client zugegriffen werden</w:t>
       </w:r>
       <w:r>
         <w:rPr>
@@ -7075,17 +5461,7 @@
           <w:sz w:val="22"/>
           <w:szCs w:val="22"/>
         </w:rPr>
-        <w:t xml:space="preserve"> als auch über andere MUD Clients. Allerdings wird die Verwendung des Web Clients wärmstens em</w:t>
-      </w:r>
-      <w:bookmarkStart w:id="17" w:name="_GoBack"/>
-      <w:bookmarkEnd w:id="17"/>
-      <w:r>
-        <w:rPr>
-          <w:rFonts w:ascii="Arial" w:hAnsi="Arial" w:cs="Arial"/>
-          <w:sz w:val="22"/>
-          <w:szCs w:val="22"/>
-        </w:rPr>
-        <w:t>pfohlen. Das Projekt verzichtet (soweit Einblick gewährt wurde) auf öffentliche Bibliotheken und Protokolle, sondern verwendet nur eigens entwickelte Ressourcen. Die Spielbasis ist textbasiert, aber es finden sich auch Grafiken und Animationen sowie Videomaterial, das gezielt in manchen Spielabschnitten zum Einsatz komm</w:t>
+        <w:t xml:space="preserve"> als auch über andere MUD Clients. Allerdings wird die Verwendung des Web Clients wärmstens empfohlen. Das Projekt verzichtet (soweit Einblick gewährt wurde) auf öffentliche Bibliotheken und Protokolle, sondern verwendet nur eigens entwickelte Ressourcen. Die Spielbasis ist textbasiert, aber es finden sich auch Grafiken und Animationen sowie Videomaterial, das gezielt in manchen Spielabschnitten zum Einsatz komm</w:t>
       </w:r>
       <w:r>
         <w:rPr>
@@ -9885,7 +8261,7 @@
 </file>
 
 <file path=customXml/itemProps1.xml><?xml version="1.0" encoding="utf-8"?>
-<ds:datastoreItem xmlns:ds="http://schemas.openxmlformats.org/officeDocument/2006/customXml" ds:itemID="{FE426A26-FBE7-48CF-803E-29E24316ABDA}">
+<ds:datastoreItem xmlns:ds="http://schemas.openxmlformats.org/officeDocument/2006/customXml" ds:itemID="{025B739E-3722-49FD-BCAA-46F1F285F3D4}">
   <ds:schemaRefs>
     <ds:schemaRef ds:uri="http://schemas.openxmlformats.org/officeDocument/2006/bibliography"/>
   </ds:schemaRefs>

</xml_diff>

<commit_message>
Added "Folgerungen für Prototyp"
</commit_message>
<xml_diff>
--- a/doc/Konkurrenzprodukte/Konkurrenzprodukte gesamt.docx
+++ b/doc/Konkurrenzprodukte/Konkurrenzprodukte gesamt.docx
@@ -4,7 +4,7 @@
   <w:body>
     <w:p>
       <w:pPr>
-        <w:pStyle w:val="Title"/>
+        <w:pStyle w:val="Titel"/>
         <w:jc w:val="left"/>
         <w:rPr>
           <w:rFonts w:ascii="Calibri" w:hAnsi="Calibri" w:cs="Calibri"/>
@@ -42,7 +42,7 @@
       <w:sdtContent>
         <w:p>
           <w:pPr>
-            <w:pStyle w:val="TOCHeading"/>
+            <w:pStyle w:val="Inhaltsverzeichnisberschrift"/>
           </w:pPr>
           <w:r>
             <w:t>Inhalt</w:t>
@@ -50,7 +50,7 @@
         </w:p>
         <w:p>
           <w:pPr>
-            <w:pStyle w:val="TOC1"/>
+            <w:pStyle w:val="Verzeichnis1"/>
             <w:tabs>
               <w:tab w:val="right" w:leader="dot" w:pos="9062"/>
             </w:tabs>
@@ -58,7 +58,7 @@
               <w:noProof/>
               <w:sz w:val="22"/>
               <w:szCs w:val="22"/>
-              <w:lang w:eastAsia="de-DE"/>
+              <w:lang w:val="de-AT" w:eastAsia="de-AT"/>
             </w:rPr>
           </w:pPr>
           <w:r>
@@ -70,13 +70,131 @@
           <w:r>
             <w:fldChar w:fldCharType="separate"/>
           </w:r>
-          <w:hyperlink w:anchor="_Toc35783467" w:history="1">
+          <w:bookmarkStart w:id="0" w:name="_GoBack"/>
+          <w:bookmarkEnd w:id="0"/>
+          <w:r>
+            <w:rPr>
+              <w:rStyle w:val="Hyperlink"/>
+              <w:noProof/>
+            </w:rPr>
+            <w:fldChar w:fldCharType="begin"/>
+          </w:r>
+          <w:r>
+            <w:rPr>
+              <w:rStyle w:val="Hyperlink"/>
+              <w:noProof/>
+            </w:rPr>
+            <w:instrText xml:space="preserve"> </w:instrText>
+          </w:r>
+          <w:r>
+            <w:rPr>
+              <w:noProof/>
+            </w:rPr>
+            <w:instrText>HYPERLINK \l "_Toc35788720"</w:instrText>
+          </w:r>
+          <w:r>
+            <w:rPr>
+              <w:rStyle w:val="Hyperlink"/>
+              <w:noProof/>
+            </w:rPr>
+            <w:instrText xml:space="preserve"> </w:instrText>
+          </w:r>
+          <w:r>
+            <w:rPr>
+              <w:rStyle w:val="Hyperlink"/>
+              <w:noProof/>
+            </w:rPr>
+          </w:r>
+          <w:r>
+            <w:rPr>
+              <w:rStyle w:val="Hyperlink"/>
+              <w:noProof/>
+            </w:rPr>
+            <w:fldChar w:fldCharType="separate"/>
+          </w:r>
+          <w:r>
+            <w:rPr>
+              <w:rStyle w:val="Hyperlink"/>
+              <w:noProof/>
+            </w:rPr>
+            <w:t>Einleitung</w:t>
+          </w:r>
+          <w:r>
+            <w:rPr>
+              <w:noProof/>
+              <w:webHidden/>
+            </w:rPr>
+            <w:tab/>
+          </w:r>
+          <w:r>
+            <w:rPr>
+              <w:noProof/>
+              <w:webHidden/>
+            </w:rPr>
+            <w:fldChar w:fldCharType="begin"/>
+          </w:r>
+          <w:r>
+            <w:rPr>
+              <w:noProof/>
+              <w:webHidden/>
+            </w:rPr>
+            <w:instrText xml:space="preserve"> PAGEREF _Toc35788720 \h </w:instrText>
+          </w:r>
+          <w:r>
+            <w:rPr>
+              <w:noProof/>
+              <w:webHidden/>
+            </w:rPr>
+          </w:r>
+          <w:r>
+            <w:rPr>
+              <w:noProof/>
+              <w:webHidden/>
+            </w:rPr>
+            <w:fldChar w:fldCharType="separate"/>
+          </w:r>
+          <w:r>
+            <w:rPr>
+              <w:noProof/>
+              <w:webHidden/>
+            </w:rPr>
+            <w:t>2</w:t>
+          </w:r>
+          <w:r>
+            <w:rPr>
+              <w:noProof/>
+              <w:webHidden/>
+            </w:rPr>
+            <w:fldChar w:fldCharType="end"/>
+          </w:r>
+          <w:r>
+            <w:rPr>
+              <w:rStyle w:val="Hyperlink"/>
+              <w:noProof/>
+            </w:rPr>
+            <w:fldChar w:fldCharType="end"/>
+          </w:r>
+        </w:p>
+        <w:p>
+          <w:pPr>
+            <w:pStyle w:val="Verzeichnis1"/>
+            <w:tabs>
+              <w:tab w:val="right" w:leader="dot" w:pos="9062"/>
+            </w:tabs>
+            <w:rPr>
+              <w:noProof/>
+              <w:sz w:val="22"/>
+              <w:szCs w:val="22"/>
+              <w:lang w:val="de-AT" w:eastAsia="de-AT"/>
+            </w:rPr>
+          </w:pPr>
+          <w:hyperlink w:anchor="_Toc35788721" w:history="1">
             <w:r>
               <w:rPr>
                 <w:rStyle w:val="Hyperlink"/>
                 <w:noProof/>
               </w:rPr>
-              <w:t>Einleitung</w:t>
+              <w:t>Aufbau des MUD Hosting Service</w:t>
             </w:r>
             <w:r>
               <w:rPr>
@@ -97,7 +215,7 @@
                 <w:noProof/>
                 <w:webHidden/>
               </w:rPr>
-              <w:instrText xml:space="preserve"> PAGEREF _Toc35783467 \h </w:instrText>
+              <w:instrText xml:space="preserve"> PAGEREF _Toc35788721 \h </w:instrText>
             </w:r>
             <w:r>
               <w:rPr>
@@ -130,7 +248,7 @@
         </w:p>
         <w:p>
           <w:pPr>
-            <w:pStyle w:val="TOC1"/>
+            <w:pStyle w:val="Verzeichnis1"/>
             <w:tabs>
               <w:tab w:val="right" w:leader="dot" w:pos="9062"/>
             </w:tabs>
@@ -138,16 +256,16 @@
               <w:noProof/>
               <w:sz w:val="22"/>
               <w:szCs w:val="22"/>
-              <w:lang w:eastAsia="de-DE"/>
+              <w:lang w:val="de-AT" w:eastAsia="de-AT"/>
             </w:rPr>
           </w:pPr>
-          <w:hyperlink w:anchor="_Toc35783468" w:history="1">
+          <w:hyperlink w:anchor="_Toc35788722" w:history="1">
             <w:r>
               <w:rPr>
                 <w:rStyle w:val="Hyperlink"/>
                 <w:noProof/>
               </w:rPr>
-              <w:t>Aufbau des MUD Hosting Service</w:t>
+              <w:t>Terminologie</w:t>
             </w:r>
             <w:r>
               <w:rPr>
@@ -168,7 +286,7 @@
                 <w:noProof/>
                 <w:webHidden/>
               </w:rPr>
-              <w:instrText xml:space="preserve"> PAGEREF _Toc35783468 \h </w:instrText>
+              <w:instrText xml:space="preserve"> PAGEREF _Toc35788722 \h </w:instrText>
             </w:r>
             <w:r>
               <w:rPr>
@@ -188,7 +306,7 @@
                 <w:noProof/>
                 <w:webHidden/>
               </w:rPr>
-              <w:t>2</w:t>
+              <w:t>3</w:t>
             </w:r>
             <w:r>
               <w:rPr>
@@ -201,7 +319,7 @@
         </w:p>
         <w:p>
           <w:pPr>
-            <w:pStyle w:val="TOC1"/>
+            <w:pStyle w:val="Verzeichnis1"/>
             <w:tabs>
               <w:tab w:val="right" w:leader="dot" w:pos="9062"/>
             </w:tabs>
@@ -209,16 +327,16 @@
               <w:noProof/>
               <w:sz w:val="22"/>
               <w:szCs w:val="22"/>
-              <w:lang w:eastAsia="de-DE"/>
+              <w:lang w:val="de-AT" w:eastAsia="de-AT"/>
             </w:rPr>
           </w:pPr>
-          <w:hyperlink w:anchor="_Toc35783469" w:history="1">
+          <w:hyperlink w:anchor="_Toc35788723" w:history="1">
             <w:r>
               <w:rPr>
                 <w:rStyle w:val="Hyperlink"/>
                 <w:noProof/>
               </w:rPr>
-              <w:t>Terminologie</w:t>
+              <w:t>Konkurrenzprodukte</w:t>
             </w:r>
             <w:r>
               <w:rPr>
@@ -239,7 +357,7 @@
                 <w:noProof/>
                 <w:webHidden/>
               </w:rPr>
-              <w:instrText xml:space="preserve"> PAGEREF _Toc35783469 \h </w:instrText>
+              <w:instrText xml:space="preserve"> PAGEREF _Toc35788723 \h </w:instrText>
             </w:r>
             <w:r>
               <w:rPr>
@@ -259,7 +377,7 @@
                 <w:noProof/>
                 <w:webHidden/>
               </w:rPr>
-              <w:t>3</w:t>
+              <w:t>5</w:t>
             </w:r>
             <w:r>
               <w:rPr>
@@ -272,7 +390,7 @@
         </w:p>
         <w:p>
           <w:pPr>
-            <w:pStyle w:val="TOC1"/>
+            <w:pStyle w:val="Verzeichnis1"/>
             <w:tabs>
               <w:tab w:val="right" w:leader="dot" w:pos="9062"/>
             </w:tabs>
@@ -280,16 +398,16 @@
               <w:noProof/>
               <w:sz w:val="22"/>
               <w:szCs w:val="22"/>
-              <w:lang w:eastAsia="de-DE"/>
+              <w:lang w:val="de-AT" w:eastAsia="de-AT"/>
             </w:rPr>
           </w:pPr>
-          <w:hyperlink w:anchor="_Toc35783470" w:history="1">
+          <w:hyperlink w:anchor="_Toc35788724" w:history="1">
             <w:r>
               <w:rPr>
                 <w:rStyle w:val="Hyperlink"/>
                 <w:noProof/>
               </w:rPr>
-              <w:t>Konkurrenzprodukte</w:t>
+              <w:t>Brettspiele</w:t>
             </w:r>
             <w:r>
               <w:rPr>
@@ -310,7 +428,7 @@
                 <w:noProof/>
                 <w:webHidden/>
               </w:rPr>
-              <w:instrText xml:space="preserve"> PAGEREF _Toc35783470 \h </w:instrText>
+              <w:instrText xml:space="preserve"> PAGEREF _Toc35788724 \h </w:instrText>
             </w:r>
             <w:r>
               <w:rPr>
@@ -343,7 +461,7 @@
         </w:p>
         <w:p>
           <w:pPr>
-            <w:pStyle w:val="TOC1"/>
+            <w:pStyle w:val="Verzeichnis2"/>
             <w:tabs>
               <w:tab w:val="right" w:leader="dot" w:pos="9062"/>
             </w:tabs>
@@ -351,16 +469,16 @@
               <w:noProof/>
               <w:sz w:val="22"/>
               <w:szCs w:val="22"/>
-              <w:lang w:eastAsia="de-DE"/>
+              <w:lang w:val="de-AT" w:eastAsia="de-AT"/>
             </w:rPr>
           </w:pPr>
-          <w:hyperlink w:anchor="_Toc35783471" w:history="1">
+          <w:hyperlink w:anchor="_Toc35788725" w:history="1">
             <w:r>
               <w:rPr>
                 <w:rStyle w:val="Hyperlink"/>
                 <w:noProof/>
               </w:rPr>
-              <w:t>Brettspiele</w:t>
+              <w:t>Dungeons &amp; Dragons:</w:t>
             </w:r>
             <w:r>
               <w:rPr>
@@ -381,7 +499,7 @@
                 <w:noProof/>
                 <w:webHidden/>
               </w:rPr>
-              <w:instrText xml:space="preserve"> PAGEREF _Toc35783471 \h </w:instrText>
+              <w:instrText xml:space="preserve"> PAGEREF _Toc35788725 \h </w:instrText>
             </w:r>
             <w:r>
               <w:rPr>
@@ -414,7 +532,7 @@
         </w:p>
         <w:p>
           <w:pPr>
-            <w:pStyle w:val="TOC2"/>
+            <w:pStyle w:val="Verzeichnis2"/>
             <w:tabs>
               <w:tab w:val="right" w:leader="dot" w:pos="9062"/>
             </w:tabs>
@@ -422,16 +540,16 @@
               <w:noProof/>
               <w:sz w:val="22"/>
               <w:szCs w:val="22"/>
-              <w:lang w:eastAsia="de-DE"/>
+              <w:lang w:val="de-AT" w:eastAsia="de-AT"/>
             </w:rPr>
           </w:pPr>
-          <w:hyperlink w:anchor="_Toc35783472" w:history="1">
+          <w:hyperlink w:anchor="_Toc35788726" w:history="1">
             <w:r>
               <w:rPr>
                 <w:rStyle w:val="Hyperlink"/>
                 <w:noProof/>
               </w:rPr>
-              <w:t>Dungeons &amp; Dragons:</w:t>
+              <w:t>Savage Worlds:</w:t>
             </w:r>
             <w:r>
               <w:rPr>
@@ -452,7 +570,7 @@
                 <w:noProof/>
                 <w:webHidden/>
               </w:rPr>
-              <w:instrText xml:space="preserve"> PAGEREF _Toc35783472 \h </w:instrText>
+              <w:instrText xml:space="preserve"> PAGEREF _Toc35788726 \h </w:instrText>
             </w:r>
             <w:r>
               <w:rPr>
@@ -472,7 +590,7 @@
                 <w:noProof/>
                 <w:webHidden/>
               </w:rPr>
-              <w:t>5</w:t>
+              <w:t>6</w:t>
             </w:r>
             <w:r>
               <w:rPr>
@@ -485,7 +603,7 @@
         </w:p>
         <w:p>
           <w:pPr>
-            <w:pStyle w:val="TOC2"/>
+            <w:pStyle w:val="Verzeichnis2"/>
             <w:tabs>
               <w:tab w:val="right" w:leader="dot" w:pos="9062"/>
             </w:tabs>
@@ -493,16 +611,17 @@
               <w:noProof/>
               <w:sz w:val="22"/>
               <w:szCs w:val="22"/>
-              <w:lang w:eastAsia="de-DE"/>
+              <w:lang w:val="de-AT" w:eastAsia="de-AT"/>
             </w:rPr>
           </w:pPr>
-          <w:hyperlink w:anchor="_Toc35783473" w:history="1">
+          <w:hyperlink w:anchor="_Toc35788727" w:history="1">
             <w:r>
               <w:rPr>
                 <w:rStyle w:val="Hyperlink"/>
-                <w:noProof/>
-              </w:rPr>
-              <w:t>Savage Worlds:</w:t>
+                <w:rFonts w:cstheme="majorHAnsi"/>
+                <w:noProof/>
+              </w:rPr>
+              <w:t>Pathfinder</w:t>
             </w:r>
             <w:r>
               <w:rPr>
@@ -523,7 +642,7 @@
                 <w:noProof/>
                 <w:webHidden/>
               </w:rPr>
-              <w:instrText xml:space="preserve"> PAGEREF _Toc35783473 \h </w:instrText>
+              <w:instrText xml:space="preserve"> PAGEREF _Toc35788727 \h </w:instrText>
             </w:r>
             <w:r>
               <w:rPr>
@@ -543,7 +662,7 @@
                 <w:noProof/>
                 <w:webHidden/>
               </w:rPr>
-              <w:t>6</w:t>
+              <w:t>7</w:t>
             </w:r>
             <w:r>
               <w:rPr>
@@ -556,7 +675,7 @@
         </w:p>
         <w:p>
           <w:pPr>
-            <w:pStyle w:val="TOC2"/>
+            <w:pStyle w:val="Verzeichnis2"/>
             <w:tabs>
               <w:tab w:val="right" w:leader="dot" w:pos="9062"/>
             </w:tabs>
@@ -564,17 +683,16 @@
               <w:noProof/>
               <w:sz w:val="22"/>
               <w:szCs w:val="22"/>
-              <w:lang w:eastAsia="de-DE"/>
+              <w:lang w:val="de-AT" w:eastAsia="de-AT"/>
             </w:rPr>
           </w:pPr>
-          <w:hyperlink w:anchor="_Toc35783474" w:history="1">
+          <w:hyperlink w:anchor="_Toc35788728" w:history="1">
             <w:r>
               <w:rPr>
                 <w:rStyle w:val="Hyperlink"/>
-                <w:rFonts w:cstheme="majorHAnsi"/>
-                <w:noProof/>
-              </w:rPr>
-              <w:t>Pathfinder</w:t>
+                <w:noProof/>
+              </w:rPr>
+              <w:t>Silberland</w:t>
             </w:r>
             <w:r>
               <w:rPr>
@@ -595,7 +713,7 @@
                 <w:noProof/>
                 <w:webHidden/>
               </w:rPr>
-              <w:instrText xml:space="preserve"> PAGEREF _Toc35783474 \h </w:instrText>
+              <w:instrText xml:space="preserve"> PAGEREF _Toc35788728 \h </w:instrText>
             </w:r>
             <w:r>
               <w:rPr>
@@ -615,7 +733,7 @@
                 <w:noProof/>
                 <w:webHidden/>
               </w:rPr>
-              <w:t>7</w:t>
+              <w:t>8</w:t>
             </w:r>
             <w:r>
               <w:rPr>
@@ -628,7 +746,7 @@
         </w:p>
         <w:p>
           <w:pPr>
-            <w:pStyle w:val="TOC1"/>
+            <w:pStyle w:val="Verzeichnis2"/>
             <w:tabs>
               <w:tab w:val="right" w:leader="dot" w:pos="9062"/>
             </w:tabs>
@@ -636,16 +754,16 @@
               <w:noProof/>
               <w:sz w:val="22"/>
               <w:szCs w:val="22"/>
-              <w:lang w:eastAsia="de-DE"/>
+              <w:lang w:val="de-AT" w:eastAsia="de-AT"/>
             </w:rPr>
           </w:pPr>
-          <w:hyperlink w:anchor="_Toc35783475" w:history="1">
+          <w:hyperlink w:anchor="_Toc35788729" w:history="1">
             <w:r>
               <w:rPr>
                 <w:rStyle w:val="Hyperlink"/>
                 <w:noProof/>
               </w:rPr>
-              <w:t>Online MUD-spiele</w:t>
+              <w:t>Final frontier</w:t>
             </w:r>
             <w:r>
               <w:rPr>
@@ -666,7 +784,7 @@
                 <w:noProof/>
                 <w:webHidden/>
               </w:rPr>
-              <w:instrText xml:space="preserve"> PAGEREF _Toc35783475 \h </w:instrText>
+              <w:instrText xml:space="preserve"> PAGEREF _Toc35788729 \h </w:instrText>
             </w:r>
             <w:r>
               <w:rPr>
@@ -686,7 +804,7 @@
                 <w:noProof/>
                 <w:webHidden/>
               </w:rPr>
-              <w:t>9</w:t>
+              <w:t>8</w:t>
             </w:r>
             <w:r>
               <w:rPr>
@@ -699,7 +817,7 @@
         </w:p>
         <w:p>
           <w:pPr>
-            <w:pStyle w:val="TOC2"/>
+            <w:pStyle w:val="Verzeichnis2"/>
             <w:tabs>
               <w:tab w:val="right" w:leader="dot" w:pos="9062"/>
             </w:tabs>
@@ -707,16 +825,16 @@
               <w:noProof/>
               <w:sz w:val="22"/>
               <w:szCs w:val="22"/>
-              <w:lang w:eastAsia="de-DE"/>
+              <w:lang w:val="de-AT" w:eastAsia="de-AT"/>
             </w:rPr>
           </w:pPr>
-          <w:hyperlink w:anchor="_Toc35783476" w:history="1">
+          <w:hyperlink w:anchor="_Toc35788730" w:history="1">
             <w:r>
               <w:rPr>
                 <w:rStyle w:val="Hyperlink"/>
                 <w:noProof/>
               </w:rPr>
-              <w:t>Silberland</w:t>
+              <w:t>Aardwolf MUD</w:t>
             </w:r>
             <w:r>
               <w:rPr>
@@ -737,7 +855,7 @@
                 <w:noProof/>
                 <w:webHidden/>
               </w:rPr>
-              <w:instrText xml:space="preserve"> PAGEREF _Toc35783476 \h </w:instrText>
+              <w:instrText xml:space="preserve"> PAGEREF _Toc35788730 \h </w:instrText>
             </w:r>
             <w:r>
               <w:rPr>
@@ -757,7 +875,7 @@
                 <w:noProof/>
                 <w:webHidden/>
               </w:rPr>
-              <w:t>10</w:t>
+              <w:t>9</w:t>
             </w:r>
             <w:r>
               <w:rPr>
@@ -770,7 +888,7 @@
         </w:p>
         <w:p>
           <w:pPr>
-            <w:pStyle w:val="TOC2"/>
+            <w:pStyle w:val="Verzeichnis2"/>
             <w:tabs>
               <w:tab w:val="right" w:leader="dot" w:pos="9062"/>
             </w:tabs>
@@ -778,16 +896,16 @@
               <w:noProof/>
               <w:sz w:val="22"/>
               <w:szCs w:val="22"/>
-              <w:lang w:eastAsia="de-DE"/>
+              <w:lang w:val="de-AT" w:eastAsia="de-AT"/>
             </w:rPr>
           </w:pPr>
-          <w:hyperlink w:anchor="_Toc35783477" w:history="1">
+          <w:hyperlink w:anchor="_Toc35788731" w:history="1">
             <w:r>
               <w:rPr>
                 <w:rStyle w:val="Hyperlink"/>
                 <w:noProof/>
               </w:rPr>
-              <w:t>Final frontier</w:t>
+              <w:t>Achae</w:t>
             </w:r>
             <w:r>
               <w:rPr>
@@ -808,7 +926,7 @@
                 <w:noProof/>
                 <w:webHidden/>
               </w:rPr>
-              <w:instrText xml:space="preserve"> PAGEREF _Toc35783477 \h </w:instrText>
+              <w:instrText xml:space="preserve"> PAGEREF _Toc35788731 \h </w:instrText>
             </w:r>
             <w:r>
               <w:rPr>
@@ -828,7 +946,7 @@
                 <w:noProof/>
                 <w:webHidden/>
               </w:rPr>
-              <w:t>11</w:t>
+              <w:t>10</w:t>
             </w:r>
             <w:r>
               <w:rPr>
@@ -841,7 +959,7 @@
         </w:p>
         <w:p>
           <w:pPr>
-            <w:pStyle w:val="TOC2"/>
+            <w:pStyle w:val="Verzeichnis2"/>
             <w:tabs>
               <w:tab w:val="right" w:leader="dot" w:pos="9062"/>
             </w:tabs>
@@ -849,16 +967,16 @@
               <w:noProof/>
               <w:sz w:val="22"/>
               <w:szCs w:val="22"/>
-              <w:lang w:eastAsia="de-DE"/>
+              <w:lang w:val="de-AT" w:eastAsia="de-AT"/>
             </w:rPr>
           </w:pPr>
-          <w:hyperlink w:anchor="_Toc35783478" w:history="1">
+          <w:hyperlink w:anchor="_Toc35788732" w:history="1">
             <w:r>
               <w:rPr>
                 <w:rStyle w:val="Hyperlink"/>
                 <w:noProof/>
               </w:rPr>
-              <w:t>AARdwolf mud</w:t>
+              <w:t>Gemstone IV</w:t>
             </w:r>
             <w:r>
               <w:rPr>
@@ -879,7 +997,7 @@
                 <w:noProof/>
                 <w:webHidden/>
               </w:rPr>
-              <w:instrText xml:space="preserve"> PAGEREF _Toc35783478 \h </w:instrText>
+              <w:instrText xml:space="preserve"> PAGEREF _Toc35788732 \h </w:instrText>
             </w:r>
             <w:r>
               <w:rPr>
@@ -912,7 +1030,7 @@
         </w:p>
         <w:p>
           <w:pPr>
-            <w:pStyle w:val="TOC2"/>
+            <w:pStyle w:val="Verzeichnis2"/>
             <w:tabs>
               <w:tab w:val="right" w:leader="dot" w:pos="9062"/>
             </w:tabs>
@@ -920,16 +1038,16 @@
               <w:noProof/>
               <w:sz w:val="22"/>
               <w:szCs w:val="22"/>
-              <w:lang w:eastAsia="de-DE"/>
+              <w:lang w:val="de-AT" w:eastAsia="de-AT"/>
             </w:rPr>
           </w:pPr>
-          <w:hyperlink w:anchor="_Toc35783479" w:history="1">
+          <w:hyperlink w:anchor="_Toc35788733" w:history="1">
             <w:r>
               <w:rPr>
                 <w:rStyle w:val="Hyperlink"/>
                 <w:noProof/>
               </w:rPr>
-              <w:t>Achae</w:t>
+              <w:t>LegendMUD</w:t>
             </w:r>
             <w:r>
               <w:rPr>
@@ -950,7 +1068,7 @@
                 <w:noProof/>
                 <w:webHidden/>
               </w:rPr>
-              <w:instrText xml:space="preserve"> PAGEREF _Toc35783479 \h </w:instrText>
+              <w:instrText xml:space="preserve"> PAGEREF _Toc35788733 \h </w:instrText>
             </w:r>
             <w:r>
               <w:rPr>
@@ -983,7 +1101,7 @@
         </w:p>
         <w:p>
           <w:pPr>
-            <w:pStyle w:val="TOC2"/>
+            <w:pStyle w:val="Verzeichnis2"/>
             <w:tabs>
               <w:tab w:val="right" w:leader="dot" w:pos="9062"/>
             </w:tabs>
@@ -991,16 +1109,16 @@
               <w:noProof/>
               <w:sz w:val="22"/>
               <w:szCs w:val="22"/>
-              <w:lang w:eastAsia="de-DE"/>
+              <w:lang w:val="de-AT" w:eastAsia="de-AT"/>
             </w:rPr>
           </w:pPr>
-          <w:hyperlink w:anchor="_Toc35783480" w:history="1">
+          <w:hyperlink w:anchor="_Toc35788734" w:history="1">
             <w:r>
               <w:rPr>
                 <w:rStyle w:val="Hyperlink"/>
                 <w:noProof/>
               </w:rPr>
-              <w:t>Gemstone IV</w:t>
+              <w:t>Realms of despair</w:t>
             </w:r>
             <w:r>
               <w:rPr>
@@ -1021,7 +1139,7 @@
                 <w:noProof/>
                 <w:webHidden/>
               </w:rPr>
-              <w:instrText xml:space="preserve"> PAGEREF _Toc35783480 \h </w:instrText>
+              <w:instrText xml:space="preserve"> PAGEREF _Toc35788734 \h </w:instrText>
             </w:r>
             <w:r>
               <w:rPr>
@@ -1054,7 +1172,7 @@
         </w:p>
         <w:p>
           <w:pPr>
-            <w:pStyle w:val="TOC2"/>
+            <w:pStyle w:val="Verzeichnis2"/>
             <w:tabs>
               <w:tab w:val="right" w:leader="dot" w:pos="9062"/>
             </w:tabs>
@@ -1062,16 +1180,16 @@
               <w:noProof/>
               <w:sz w:val="22"/>
               <w:szCs w:val="22"/>
-              <w:lang w:eastAsia="de-DE"/>
+              <w:lang w:val="de-AT" w:eastAsia="de-AT"/>
             </w:rPr>
           </w:pPr>
-          <w:hyperlink w:anchor="_Toc35783481" w:history="1">
+          <w:hyperlink w:anchor="_Toc35788735" w:history="1">
             <w:r>
               <w:rPr>
                 <w:rStyle w:val="Hyperlink"/>
                 <w:noProof/>
               </w:rPr>
-              <w:t>LegendMUD</w:t>
+              <w:t>Starmoun</w:t>
             </w:r>
             <w:r>
               <w:rPr>
@@ -1092,7 +1210,7 @@
                 <w:noProof/>
                 <w:webHidden/>
               </w:rPr>
-              <w:instrText xml:space="preserve"> PAGEREF _Toc35783481 \h </w:instrText>
+              <w:instrText xml:space="preserve"> PAGEREF _Toc35788735 \h </w:instrText>
             </w:r>
             <w:r>
               <w:rPr>
@@ -1112,7 +1230,7 @@
                 <w:noProof/>
                 <w:webHidden/>
               </w:rPr>
-              <w:t>16</w:t>
+              <w:t>14</w:t>
             </w:r>
             <w:r>
               <w:rPr>
@@ -1125,7 +1243,7 @@
         </w:p>
         <w:p>
           <w:pPr>
-            <w:pStyle w:val="TOC2"/>
+            <w:pStyle w:val="Verzeichnis1"/>
             <w:tabs>
               <w:tab w:val="right" w:leader="dot" w:pos="9062"/>
             </w:tabs>
@@ -1133,16 +1251,16 @@
               <w:noProof/>
               <w:sz w:val="22"/>
               <w:szCs w:val="22"/>
-              <w:lang w:eastAsia="de-DE"/>
+              <w:lang w:val="de-AT" w:eastAsia="de-AT"/>
             </w:rPr>
           </w:pPr>
-          <w:hyperlink w:anchor="_Toc35783482" w:history="1">
+          <w:hyperlink w:anchor="_Toc35788736" w:history="1">
             <w:r>
               <w:rPr>
                 <w:rStyle w:val="Hyperlink"/>
                 <w:noProof/>
               </w:rPr>
-              <w:t>Realms of despair</w:t>
+              <w:t>Folgerungen für Prototyp</w:t>
             </w:r>
             <w:r>
               <w:rPr>
@@ -1163,7 +1281,7 @@
                 <w:noProof/>
                 <w:webHidden/>
               </w:rPr>
-              <w:instrText xml:space="preserve"> PAGEREF _Toc35783482 \h </w:instrText>
+              <w:instrText xml:space="preserve"> PAGEREF _Toc35788736 \h </w:instrText>
             </w:r>
             <w:r>
               <w:rPr>
@@ -1183,7 +1301,7 @@
                 <w:noProof/>
                 <w:webHidden/>
               </w:rPr>
-              <w:t>17</w:t>
+              <w:t>15</w:t>
             </w:r>
             <w:r>
               <w:rPr>
@@ -1196,7 +1314,7 @@
         </w:p>
         <w:p>
           <w:pPr>
-            <w:pStyle w:val="TOC2"/>
+            <w:pStyle w:val="Verzeichnis1"/>
             <w:tabs>
               <w:tab w:val="right" w:leader="dot" w:pos="9062"/>
             </w:tabs>
@@ -1204,16 +1322,16 @@
               <w:noProof/>
               <w:sz w:val="22"/>
               <w:szCs w:val="22"/>
-              <w:lang w:eastAsia="de-DE"/>
+              <w:lang w:val="de-AT" w:eastAsia="de-AT"/>
             </w:rPr>
           </w:pPr>
-          <w:hyperlink w:anchor="_Toc35783483" w:history="1">
+          <w:hyperlink w:anchor="_Toc35788737" w:history="1">
             <w:r>
               <w:rPr>
                 <w:rStyle w:val="Hyperlink"/>
                 <w:noProof/>
               </w:rPr>
-              <w:t>Starmoun</w:t>
+              <w:t>Zusammenfassung</w:t>
             </w:r>
             <w:r>
               <w:rPr>
@@ -1234,7 +1352,7 @@
                 <w:noProof/>
                 <w:webHidden/>
               </w:rPr>
-              <w:instrText xml:space="preserve"> PAGEREF _Toc35783483 \h </w:instrText>
+              <w:instrText xml:space="preserve"> PAGEREF _Toc35788737 \h </w:instrText>
             </w:r>
             <w:r>
               <w:rPr>
@@ -1254,7 +1372,7 @@
                 <w:noProof/>
                 <w:webHidden/>
               </w:rPr>
-              <w:t>17</w:t>
+              <w:t>16</w:t>
             </w:r>
             <w:r>
               <w:rPr>
@@ -1267,7 +1385,7 @@
         </w:p>
         <w:p>
           <w:pPr>
-            <w:pStyle w:val="TOC1"/>
+            <w:pStyle w:val="Verzeichnis1"/>
             <w:tabs>
               <w:tab w:val="right" w:leader="dot" w:pos="9062"/>
             </w:tabs>
@@ -1275,16 +1393,16 @@
               <w:noProof/>
               <w:sz w:val="22"/>
               <w:szCs w:val="22"/>
-              <w:lang w:eastAsia="de-DE"/>
+              <w:lang w:val="de-AT" w:eastAsia="de-AT"/>
             </w:rPr>
           </w:pPr>
-          <w:hyperlink w:anchor="_Toc35783484" w:history="1">
+          <w:hyperlink w:anchor="_Toc35788738" w:history="1">
             <w:r>
               <w:rPr>
                 <w:rStyle w:val="Hyperlink"/>
                 <w:noProof/>
               </w:rPr>
-              <w:t>Zusammenfassung</w:t>
+              <w:t>Literaturverzeichnis</w:t>
             </w:r>
             <w:r>
               <w:rPr>
@@ -1305,7 +1423,7 @@
                 <w:noProof/>
                 <w:webHidden/>
               </w:rPr>
-              <w:instrText xml:space="preserve"> PAGEREF _Toc35783484 \h </w:instrText>
+              <w:instrText xml:space="preserve"> PAGEREF _Toc35788738 \h </w:instrText>
             </w:r>
             <w:r>
               <w:rPr>
@@ -1325,78 +1443,7 @@
                 <w:noProof/>
                 <w:webHidden/>
               </w:rPr>
-              <w:t>18</w:t>
-            </w:r>
-            <w:r>
-              <w:rPr>
-                <w:noProof/>
-                <w:webHidden/>
-              </w:rPr>
-              <w:fldChar w:fldCharType="end"/>
-            </w:r>
-          </w:hyperlink>
-        </w:p>
-        <w:p>
-          <w:pPr>
-            <w:pStyle w:val="TOC1"/>
-            <w:tabs>
-              <w:tab w:val="right" w:leader="dot" w:pos="9062"/>
-            </w:tabs>
-            <w:rPr>
-              <w:noProof/>
-              <w:sz w:val="22"/>
-              <w:szCs w:val="22"/>
-              <w:lang w:eastAsia="de-DE"/>
-            </w:rPr>
-          </w:pPr>
-          <w:hyperlink w:anchor="_Toc35783485" w:history="1">
-            <w:r>
-              <w:rPr>
-                <w:rStyle w:val="Hyperlink"/>
-                <w:noProof/>
-              </w:rPr>
-              <w:t>Literaturverzeichnis</w:t>
-            </w:r>
-            <w:r>
-              <w:rPr>
-                <w:noProof/>
-                <w:webHidden/>
-              </w:rPr>
-              <w:tab/>
-            </w:r>
-            <w:r>
-              <w:rPr>
-                <w:noProof/>
-                <w:webHidden/>
-              </w:rPr>
-              <w:fldChar w:fldCharType="begin"/>
-            </w:r>
-            <w:r>
-              <w:rPr>
-                <w:noProof/>
-                <w:webHidden/>
-              </w:rPr>
-              <w:instrText xml:space="preserve"> PAGEREF _Toc35783485 \h </w:instrText>
-            </w:r>
-            <w:r>
-              <w:rPr>
-                <w:noProof/>
-                <w:webHidden/>
-              </w:rPr>
-            </w:r>
-            <w:r>
-              <w:rPr>
-                <w:noProof/>
-                <w:webHidden/>
-              </w:rPr>
-              <w:fldChar w:fldCharType="separate"/>
-            </w:r>
-            <w:r>
-              <w:rPr>
-                <w:noProof/>
-                <w:webHidden/>
-              </w:rPr>
-              <w:t>19</w:t>
+              <w:t>17</w:t>
             </w:r>
             <w:r>
               <w:rPr>
@@ -1421,566 +1468,12 @@
     </w:p>
     <w:p>
       <w:pPr>
-        <w:pStyle w:val="Heading1"/>
+        <w:pStyle w:val="berschrift1"/>
       </w:pPr>
-      <w:bookmarkStart w:id="0" w:name="_Toc35783467"/>
+      <w:bookmarkStart w:id="1" w:name="_Toc35788720"/>
       <w:r>
         <w:lastRenderedPageBreak/>
         <w:t>Einleitung</w:t>
-      </w:r>
-      <w:bookmarkEnd w:id="0"/>
-    </w:p>
-    <w:p>
-      <w:pPr>
-        <w:rPr>
-          <w:rFonts w:ascii="Arial" w:hAnsi="Arial" w:cs="Arial"/>
-        </w:rPr>
-      </w:pPr>
-      <w:r>
-        <w:rPr>
-          <w:rFonts w:ascii="Arial" w:hAnsi="Arial" w:cs="Arial"/>
-        </w:rPr>
-        <w:t>Ein Multi User Dungeon (kurz: MUD) ist ein textbasiertes Rollenspiel</w:t>
-      </w:r>
-      <w:r>
-        <w:rPr>
-          <w:rFonts w:ascii="Arial" w:hAnsi="Arial" w:cs="Arial"/>
-        </w:rPr>
-        <w:t>.</w:t>
-      </w:r>
-      <w:r>
-        <w:rPr>
-          <w:rFonts w:ascii="Arial" w:hAnsi="Arial" w:cs="Arial"/>
-        </w:rPr>
-        <w:t xml:space="preserve"> Spieler können sich hierbei auf einem zentralen Server einloggen, auf dem das Spiel läuft. Die Spielwelt und Umgebung </w:t>
-      </w:r>
-      <w:r>
-        <w:rPr>
-          <w:rFonts w:ascii="Arial" w:hAnsi="Arial" w:cs="Arial"/>
-        </w:rPr>
-        <w:t>wird</w:t>
-      </w:r>
-      <w:r>
-        <w:rPr>
-          <w:rFonts w:ascii="Arial" w:hAnsi="Arial" w:cs="Arial"/>
-        </w:rPr>
-        <w:t xml:space="preserve"> größtenteils durch Text beschrieben und die Spieler können mittels Befehle mit der Spielwelt und anderen Spielern interagieren und kommunizieren. Beim Abmelden wird der Spielstand des Spielers gespeichert, welcher bei erneuter Anmeldung geladen werden kann</w:t>
-      </w:r>
-      <w:r>
-        <w:rPr>
-          <w:rFonts w:ascii="Arial" w:hAnsi="Arial" w:cs="Arial"/>
-        </w:rPr>
-        <w:t>.</w:t>
-      </w:r>
-      <w:r>
-        <w:rPr>
-          <w:rFonts w:ascii="Arial" w:hAnsi="Arial" w:cs="Arial"/>
-        </w:rPr>
-        <w:t xml:space="preserve"> </w:t>
-      </w:r>
-      <w:r>
-        <w:rPr>
-          <w:rFonts w:ascii="Arial" w:hAnsi="Arial" w:cs="Arial"/>
-        </w:rPr>
-        <w:t>J</w:t>
-      </w:r>
-      <w:r>
-        <w:rPr>
-          <w:rFonts w:ascii="Arial" w:hAnsi="Arial" w:cs="Arial"/>
-        </w:rPr>
-        <w:t xml:space="preserve">eder Spieler kann den </w:t>
-      </w:r>
-      <w:r>
-        <w:rPr>
-          <w:rFonts w:ascii="Arial" w:hAnsi="Arial" w:cs="Arial"/>
-        </w:rPr>
-        <w:t>verfügbaren</w:t>
-      </w:r>
-      <w:r>
-        <w:rPr>
-          <w:rFonts w:ascii="Arial" w:hAnsi="Arial" w:cs="Arial"/>
-        </w:rPr>
-        <w:t xml:space="preserve"> Inhalt in der</w:t>
-      </w:r>
-      <w:r>
-        <w:rPr>
-          <w:rFonts w:ascii="Arial" w:hAnsi="Arial" w:cs="Arial"/>
-        </w:rPr>
-        <w:t xml:space="preserve"> zu</w:t>
-      </w:r>
-      <w:r>
-        <w:rPr>
-          <w:rFonts w:ascii="Arial" w:hAnsi="Arial" w:cs="Arial"/>
-        </w:rPr>
-        <w:t xml:space="preserve"> ihm passenden Geschwindigkeit durchlaufen, da alle Inhalte des Spiels wiederholt von jedem Spieler gespielt werden können. </w:t>
-      </w:r>
-      <w:r>
-        <w:rPr>
-          <w:rFonts w:ascii="Arial" w:hAnsi="Arial" w:cs="Arial"/>
-        </w:rPr>
-        <w:t>N</w:t>
-      </w:r>
-      <w:r>
-        <w:rPr>
-          <w:rFonts w:ascii="Arial" w:hAnsi="Arial" w:cs="Arial"/>
-        </w:rPr>
-        <w:t xml:space="preserve">eue Inhalte </w:t>
-      </w:r>
-      <w:r>
-        <w:rPr>
-          <w:rFonts w:ascii="Arial" w:hAnsi="Arial" w:cs="Arial"/>
-        </w:rPr>
-        <w:t>werden vom</w:t>
-      </w:r>
-      <w:r>
-        <w:rPr>
-          <w:rFonts w:ascii="Arial" w:hAnsi="Arial" w:cs="Arial"/>
-        </w:rPr>
-        <w:t xml:space="preserve"> Serverbetreiber </w:t>
-      </w:r>
-      <w:r>
-        <w:rPr>
-          <w:rFonts w:ascii="Arial" w:hAnsi="Arial" w:cs="Arial"/>
-        </w:rPr>
-        <w:t xml:space="preserve">meist </w:t>
-      </w:r>
-      <w:r>
-        <w:rPr>
-          <w:rFonts w:ascii="Arial" w:hAnsi="Arial" w:cs="Arial"/>
-        </w:rPr>
-        <w:t>in regelmäßigen Abständen zur Verfügung gestellt, um das fortlaufende Interesse der Spieler zu behalten</w:t>
-      </w:r>
-      <w:r>
-        <w:rPr>
-          <w:rFonts w:ascii="Arial" w:hAnsi="Arial" w:cs="Arial"/>
-        </w:rPr>
-        <w:t>.</w:t>
-      </w:r>
-      <w:r>
-        <w:rPr>
-          <w:rFonts w:ascii="Arial" w:hAnsi="Arial" w:cs="Arial"/>
-        </w:rPr>
-        <w:t xml:space="preserve"> </w:t>
-      </w:r>
-      <w:r>
-        <w:rPr>
-          <w:rFonts w:ascii="Arial" w:hAnsi="Arial" w:cs="Arial"/>
-        </w:rPr>
-        <w:t>D</w:t>
-      </w:r>
-      <w:r>
-        <w:rPr>
-          <w:rFonts w:ascii="Arial" w:hAnsi="Arial" w:cs="Arial"/>
-        </w:rPr>
-        <w:t>ies kann in der Form von neuen Gebieten</w:t>
-      </w:r>
-      <w:r>
-        <w:rPr>
-          <w:rFonts w:ascii="Arial" w:hAnsi="Arial" w:cs="Arial"/>
-        </w:rPr>
-        <w:t xml:space="preserve">, </w:t>
-      </w:r>
-      <w:r>
-        <w:rPr>
-          <w:rFonts w:ascii="Arial" w:hAnsi="Arial" w:cs="Arial"/>
-        </w:rPr>
-        <w:t>Klassen,</w:t>
-      </w:r>
-      <w:r>
-        <w:rPr>
-          <w:rFonts w:ascii="Arial" w:hAnsi="Arial" w:cs="Arial"/>
-        </w:rPr>
-        <w:t xml:space="preserve"> </w:t>
-      </w:r>
-      <w:r>
-        <w:rPr>
-          <w:rFonts w:ascii="Arial" w:hAnsi="Arial" w:cs="Arial"/>
-        </w:rPr>
-        <w:t xml:space="preserve">Rassen, Gegenständen oder allem zusammen sein, oder auch etwas vollkommen anderem. </w:t>
-      </w:r>
-      <w:r>
-        <w:rPr>
-          <w:rFonts w:ascii="Arial" w:hAnsi="Arial" w:cs="Arial"/>
-        </w:rPr>
-        <w:br/>
-      </w:r>
-      <w:r>
-        <w:rPr>
-          <w:rFonts w:ascii="Arial" w:hAnsi="Arial" w:cs="Arial"/>
-        </w:rPr>
-        <w:t xml:space="preserve">Viele MUDs haben einen </w:t>
-      </w:r>
-      <w:r>
-        <w:rPr>
-          <w:rFonts w:ascii="Arial" w:hAnsi="Arial" w:cs="Arial"/>
-        </w:rPr>
-        <w:t>stark ausgeprägten</w:t>
-      </w:r>
-      <w:r>
-        <w:rPr>
-          <w:rFonts w:ascii="Arial" w:hAnsi="Arial" w:cs="Arial"/>
-        </w:rPr>
-        <w:t xml:space="preserve"> sozialen Aspekt</w:t>
-      </w:r>
-      <w:r>
-        <w:rPr>
-          <w:rFonts w:ascii="Arial" w:hAnsi="Arial" w:cs="Arial"/>
-        </w:rPr>
-        <w:t>.</w:t>
-      </w:r>
-      <w:r>
-        <w:rPr>
-          <w:rFonts w:ascii="Arial" w:hAnsi="Arial" w:cs="Arial"/>
-        </w:rPr>
-        <w:t xml:space="preserve"> Spieler könne</w:t>
-      </w:r>
-      <w:r>
-        <w:rPr>
-          <w:rFonts w:ascii="Arial" w:hAnsi="Arial" w:cs="Arial"/>
-        </w:rPr>
-        <w:t>n gemeinsam de</w:t>
-      </w:r>
-      <w:r>
-        <w:rPr>
-          <w:rFonts w:ascii="Arial" w:hAnsi="Arial" w:cs="Arial"/>
-        </w:rPr>
-        <w:t xml:space="preserve">n Inhalt des Spiels erkunden, miteinander </w:t>
-      </w:r>
-      <w:r>
-        <w:rPr>
-          <w:rFonts w:ascii="Arial" w:hAnsi="Arial" w:cs="Arial"/>
-        </w:rPr>
-        <w:t>h</w:t>
-      </w:r>
-      <w:r>
-        <w:rPr>
-          <w:rFonts w:ascii="Arial" w:hAnsi="Arial" w:cs="Arial"/>
-        </w:rPr>
-        <w:t xml:space="preserve">andeln und Häuser bauen oder kaufen, in die sie </w:t>
-      </w:r>
-      <w:r>
-        <w:rPr>
-          <w:rFonts w:ascii="Arial" w:hAnsi="Arial" w:cs="Arial"/>
-        </w:rPr>
-        <w:t>i</w:t>
-      </w:r>
-      <w:r>
-        <w:rPr>
-          <w:rFonts w:ascii="Arial" w:hAnsi="Arial" w:cs="Arial"/>
-        </w:rPr>
-        <w:t>hre Mitspieler dann einladen können. Durch den Chat können sich Spieler austauschen und diskutieren</w:t>
-      </w:r>
-      <w:r>
-        <w:rPr>
-          <w:rFonts w:ascii="Arial" w:hAnsi="Arial" w:cs="Arial"/>
-        </w:rPr>
-        <w:t>.</w:t>
-      </w:r>
-      <w:r>
-        <w:rPr>
-          <w:rFonts w:ascii="Arial" w:hAnsi="Arial" w:cs="Arial"/>
-        </w:rPr>
-        <w:t xml:space="preserve"> Gegenstände werden hier zum Verkauf angeboten, </w:t>
-      </w:r>
-      <w:r>
-        <w:rPr>
-          <w:rFonts w:ascii="Arial" w:hAnsi="Arial" w:cs="Arial"/>
-        </w:rPr>
-        <w:t>und die</w:t>
-      </w:r>
-      <w:r>
-        <w:rPr>
-          <w:rFonts w:ascii="Arial" w:hAnsi="Arial" w:cs="Arial"/>
-        </w:rPr>
-        <w:t xml:space="preserve"> neusten Inhalte diskutiert. Durch die oft rein textuelle Beschreibung der Umgebung kann ein Raum oder ein Objekt durch Verändern de</w:t>
-      </w:r>
-      <w:r>
-        <w:rPr>
-          <w:rFonts w:ascii="Arial" w:hAnsi="Arial" w:cs="Arial"/>
-        </w:rPr>
-        <w:t>r Beschreibung</w:t>
-      </w:r>
-      <w:r>
-        <w:rPr>
-          <w:rFonts w:ascii="Arial" w:hAnsi="Arial" w:cs="Arial"/>
-        </w:rPr>
-        <w:t xml:space="preserve"> stark verändert werden</w:t>
-      </w:r>
-      <w:r>
-        <w:rPr>
-          <w:rFonts w:ascii="Arial" w:hAnsi="Arial" w:cs="Arial"/>
-        </w:rPr>
-        <w:t>.</w:t>
-      </w:r>
-      <w:r>
-        <w:rPr>
-          <w:rFonts w:ascii="Arial" w:hAnsi="Arial" w:cs="Arial"/>
-        </w:rPr>
-        <w:t xml:space="preserve"> </w:t>
-      </w:r>
-      <w:r>
-        <w:rPr>
-          <w:rFonts w:ascii="Arial" w:hAnsi="Arial" w:cs="Arial"/>
-        </w:rPr>
-        <w:t>D</w:t>
-      </w:r>
-      <w:r>
-        <w:rPr>
-          <w:rFonts w:ascii="Arial" w:hAnsi="Arial" w:cs="Arial"/>
-        </w:rPr>
-        <w:t>ies steht im Kontrast mit anderen Spielen, die vor allem durch 3D Grafiken ihre Welt beschreiben</w:t>
-      </w:r>
-      <w:r>
-        <w:rPr>
-          <w:rFonts w:ascii="Arial" w:hAnsi="Arial" w:cs="Arial"/>
-        </w:rPr>
-        <w:t>.</w:t>
-      </w:r>
-      <w:r>
-        <w:rPr>
-          <w:rFonts w:ascii="Arial" w:hAnsi="Arial" w:cs="Arial"/>
-        </w:rPr>
-        <w:t xml:space="preserve"> </w:t>
-      </w:r>
-      <w:r>
-        <w:rPr>
-          <w:rFonts w:ascii="Arial" w:hAnsi="Arial" w:cs="Arial"/>
-        </w:rPr>
-        <w:t>I</w:t>
-      </w:r>
-      <w:r>
-        <w:rPr>
-          <w:rFonts w:ascii="Arial" w:hAnsi="Arial" w:cs="Arial"/>
-        </w:rPr>
-        <w:t xml:space="preserve">n einem MUD muss man vergleichsweise wenig Aufwand betreiben, um eine </w:t>
-      </w:r>
-      <w:r>
-        <w:rPr>
-          <w:rFonts w:ascii="Arial" w:hAnsi="Arial" w:cs="Arial"/>
-        </w:rPr>
-        <w:t xml:space="preserve">solche </w:t>
-      </w:r>
-      <w:r>
-        <w:rPr>
-          <w:rFonts w:ascii="Arial" w:hAnsi="Arial" w:cs="Arial"/>
-        </w:rPr>
-        <w:t xml:space="preserve">Änderung zu </w:t>
-      </w:r>
-      <w:r>
-        <w:rPr>
-          <w:rFonts w:ascii="Arial" w:hAnsi="Arial" w:cs="Arial"/>
-        </w:rPr>
-        <w:t>erzielen</w:t>
-      </w:r>
-      <w:r>
-        <w:rPr>
-          <w:rFonts w:ascii="Arial" w:hAnsi="Arial" w:cs="Arial"/>
-        </w:rPr>
-        <w:t xml:space="preserve">. Bei einem MUD wird verlangt, dass die Spieler sich </w:t>
-      </w:r>
-      <w:r>
-        <w:rPr>
-          <w:rFonts w:ascii="Arial" w:hAnsi="Arial" w:cs="Arial"/>
-        </w:rPr>
-        <w:t>vieles selbst</w:t>
-      </w:r>
-      <w:r>
-        <w:rPr>
-          <w:rFonts w:ascii="Arial" w:hAnsi="Arial" w:cs="Arial"/>
-        </w:rPr>
-        <w:t xml:space="preserve"> vorstellen, da </w:t>
-      </w:r>
-      <w:r>
-        <w:rPr>
-          <w:rFonts w:ascii="Arial" w:hAnsi="Arial" w:cs="Arial"/>
-        </w:rPr>
-        <w:t>die</w:t>
-      </w:r>
-      <w:r>
-        <w:rPr>
-          <w:rFonts w:ascii="Arial" w:hAnsi="Arial" w:cs="Arial"/>
-        </w:rPr>
-        <w:t xml:space="preserve"> grafische Hilfestellung vom Spiel selbst</w:t>
-      </w:r>
-      <w:r>
-        <w:rPr>
-          <w:rFonts w:ascii="Arial" w:hAnsi="Arial" w:cs="Arial"/>
-        </w:rPr>
-        <w:t xml:space="preserve"> her oft sehr begrenzt ist</w:t>
-      </w:r>
-      <w:r>
-        <w:rPr>
-          <w:rFonts w:ascii="Arial" w:hAnsi="Arial" w:cs="Arial"/>
-        </w:rPr>
-        <w:t xml:space="preserve">. Viele Spieler sehen dies als großen Vorteil von MUDs, da jeder dadurch seine eigenen Erfahrungen und Abenteuer erleben kann. </w:t>
-      </w:r>
-      <w:r>
-        <w:rPr>
-          <w:rFonts w:ascii="Arial" w:hAnsi="Arial" w:cs="Arial"/>
-        </w:rPr>
-        <w:br/>
-      </w:r>
-      <w:r>
-        <w:rPr>
-          <w:rFonts w:ascii="Arial" w:hAnsi="Arial" w:cs="Arial"/>
-        </w:rPr>
-        <w:t xml:space="preserve">MUDs basieren stark auf Textadventures und Pen &amp; Paper Rollenspielen, </w:t>
-      </w:r>
-      <w:r>
-        <w:rPr>
-          <w:rFonts w:ascii="Arial" w:hAnsi="Arial" w:cs="Arial"/>
-        </w:rPr>
-        <w:t>sie stehen</w:t>
-      </w:r>
-      <w:r>
-        <w:rPr>
-          <w:rFonts w:ascii="Arial" w:hAnsi="Arial" w:cs="Arial"/>
-        </w:rPr>
-        <w:t xml:space="preserve"> jedoch in klarem Kontrast zu beidem. Im Vergleich zu Textadventures kann man in MUDs mit anderen Spielern in Echtzeit interagieren und kämpfen. Obwohl es mittlerweile auch Möglichkeiten gibt</w:t>
-      </w:r>
-      <w:r>
-        <w:rPr>
-          <w:rFonts w:ascii="Arial" w:hAnsi="Arial" w:cs="Arial"/>
-        </w:rPr>
-        <w:t xml:space="preserve"> um</w:t>
-      </w:r>
-      <w:r>
-        <w:rPr>
-          <w:rFonts w:ascii="Arial" w:hAnsi="Arial" w:cs="Arial"/>
-        </w:rPr>
-        <w:t xml:space="preserve"> Pen &amp; Paper Spiele online zu spielen, benötigt es hierfür dennoch eine beaufsichtigende Person, der DM (Dungeon Master) oder GM (Game Master), d</w:t>
-      </w:r>
-      <w:r>
-        <w:rPr>
-          <w:rFonts w:ascii="Arial" w:hAnsi="Arial" w:cs="Arial"/>
-        </w:rPr>
-        <w:t xml:space="preserve">er </w:t>
-      </w:r>
-      <w:r>
-        <w:rPr>
-          <w:rFonts w:ascii="Arial" w:hAnsi="Arial" w:cs="Arial"/>
-        </w:rPr>
-        <w:t>die Inhalte schreibt oder den Spielern vorlegt. Bei einem MUD benötigt man dies nicht. Man kann sich in einem MUD einen eigenen Charakter erstellen</w:t>
-      </w:r>
-      <w:r>
-        <w:rPr>
-          <w:rFonts w:ascii="Arial" w:hAnsi="Arial" w:cs="Arial"/>
-        </w:rPr>
-        <w:t>.</w:t>
-      </w:r>
-      <w:r>
-        <w:rPr>
-          <w:rFonts w:ascii="Arial" w:hAnsi="Arial" w:cs="Arial"/>
-        </w:rPr>
-        <w:t xml:space="preserve"> </w:t>
-      </w:r>
-      <w:r>
-        <w:rPr>
-          <w:rFonts w:ascii="Arial" w:hAnsi="Arial" w:cs="Arial"/>
-        </w:rPr>
-        <w:t>H</w:t>
-      </w:r>
-      <w:r>
-        <w:rPr>
-          <w:rFonts w:ascii="Arial" w:hAnsi="Arial" w:cs="Arial"/>
-        </w:rPr>
-        <w:t>ier kann man</w:t>
-      </w:r>
-      <w:r>
-        <w:rPr>
-          <w:rFonts w:ascii="Arial" w:hAnsi="Arial" w:cs="Arial"/>
-        </w:rPr>
-        <w:t xml:space="preserve"> sich häufig aus</w:t>
-      </w:r>
-      <w:r>
-        <w:rPr>
-          <w:rFonts w:ascii="Arial" w:hAnsi="Arial" w:cs="Arial"/>
-        </w:rPr>
-        <w:t xml:space="preserve"> einer Vielzahl an Rassen und Klassen der Spielwelt</w:t>
-      </w:r>
-      <w:r>
-        <w:rPr>
-          <w:rFonts w:ascii="Arial" w:hAnsi="Arial" w:cs="Arial"/>
-        </w:rPr>
-        <w:t xml:space="preserve"> entscheiden,</w:t>
-      </w:r>
-      <w:r>
-        <w:rPr>
-          <w:rFonts w:ascii="Arial" w:hAnsi="Arial" w:cs="Arial"/>
-        </w:rPr>
-        <w:t xml:space="preserve"> alle mit </w:t>
-      </w:r>
-      <w:r>
-        <w:rPr>
-          <w:rFonts w:ascii="Arial" w:hAnsi="Arial" w:cs="Arial"/>
-        </w:rPr>
-        <w:t>i</w:t>
-      </w:r>
-      <w:r>
-        <w:rPr>
-          <w:rFonts w:ascii="Arial" w:hAnsi="Arial" w:cs="Arial"/>
-        </w:rPr>
-        <w:t xml:space="preserve">hren </w:t>
-      </w:r>
-      <w:r>
-        <w:rPr>
-          <w:rFonts w:ascii="Arial" w:hAnsi="Arial" w:cs="Arial"/>
-        </w:rPr>
-        <w:t>jeweiligen</w:t>
-      </w:r>
-      <w:r>
-        <w:rPr>
-          <w:rFonts w:ascii="Arial" w:hAnsi="Arial" w:cs="Arial"/>
-        </w:rPr>
-        <w:t xml:space="preserve"> Vor</w:t>
-      </w:r>
-      <w:r>
-        <w:rPr>
-          <w:rFonts w:ascii="Arial" w:hAnsi="Arial" w:cs="Arial"/>
-        </w:rPr>
-        <w:t>-</w:t>
-      </w:r>
-      <w:r>
-        <w:rPr>
-          <w:rFonts w:ascii="Arial" w:hAnsi="Arial" w:cs="Arial"/>
-        </w:rPr>
-        <w:t xml:space="preserve"> und Nachteilen. Man kann seinen Charakter durch Gegenstände, die man eventuell erst</w:t>
-      </w:r>
-      <w:r>
-        <w:rPr>
-          <w:rFonts w:ascii="Arial" w:hAnsi="Arial" w:cs="Arial"/>
-        </w:rPr>
-        <w:t xml:space="preserve"> spät</w:t>
-      </w:r>
-      <w:r>
-        <w:rPr>
-          <w:rFonts w:ascii="Arial" w:hAnsi="Arial" w:cs="Arial"/>
-        </w:rPr>
-        <w:t xml:space="preserve"> im Verlauf des Spiels erhält</w:t>
-      </w:r>
-      <w:r>
-        <w:rPr>
-          <w:rFonts w:ascii="Arial" w:hAnsi="Arial" w:cs="Arial"/>
-        </w:rPr>
-        <w:t>, p</w:t>
-      </w:r>
-      <w:r>
-        <w:rPr>
-          <w:rFonts w:ascii="Arial" w:hAnsi="Arial" w:cs="Arial"/>
-        </w:rPr>
-        <w:t xml:space="preserve">ersonalisieren und sich somit im Spiel ausdrücken. </w:t>
-      </w:r>
-    </w:p>
-    <w:p>
-      <w:pPr>
-        <w:pStyle w:val="Heading1"/>
-      </w:pPr>
-      <w:bookmarkStart w:id="1" w:name="_Toc35783468"/>
-      <w:r>
-        <w:t xml:space="preserve">Aufbau </w:t>
-      </w:r>
-      <w:r>
-        <w:t>des MUD Hosting Service</w:t>
       </w:r>
       <w:bookmarkEnd w:id="1"/>
     </w:p>
@@ -1993,178 +1486,732 @@
       <w:r>
         <w:rPr>
           <w:rFonts w:ascii="Arial" w:hAnsi="Arial" w:cs="Arial"/>
-          <w:sz w:val="22"/>
-          <w:szCs w:val="22"/>
-        </w:rPr>
-        <w:t>Die in Folge genannten Funktionen der Webseite entsprechen der momentanen Vision des Projektteams. Diese werden im Lasten- und Pflichtenheft später weiter ausgearbeitet.</w:t>
-      </w:r>
-      <w:r>
-        <w:rPr>
-          <w:rFonts w:ascii="Arial" w:hAnsi="Arial" w:cs="Arial"/>
-          <w:sz w:val="22"/>
-          <w:szCs w:val="22"/>
+        </w:rPr>
+        <w:t>Ein Multi User Dungeon (kurz: MUD) ist ein textbasiertes Rollenspiel</w:t>
+      </w:r>
+      <w:r>
+        <w:rPr>
+          <w:rFonts w:ascii="Arial" w:hAnsi="Arial" w:cs="Arial"/>
+        </w:rPr>
+        <w:t>.</w:t>
+      </w:r>
+      <w:r>
+        <w:rPr>
+          <w:rFonts w:ascii="Arial" w:hAnsi="Arial" w:cs="Arial"/>
+        </w:rPr>
+        <w:t xml:space="preserve"> Spieler können sich hierbei auf einem zentralen Server einloggen, auf dem das Spiel läuft. Die Spielwelt und Umgebung </w:t>
+      </w:r>
+      <w:r>
+        <w:rPr>
+          <w:rFonts w:ascii="Arial" w:hAnsi="Arial" w:cs="Arial"/>
+        </w:rPr>
+        <w:t>wird</w:t>
+      </w:r>
+      <w:r>
+        <w:rPr>
+          <w:rFonts w:ascii="Arial" w:hAnsi="Arial" w:cs="Arial"/>
+        </w:rPr>
+        <w:t xml:space="preserve"> größtenteils durch Text beschrieben und die Spieler können mittels Befehle mit der Spielwelt und anderen Spielern interagieren und kommunizieren. Beim Abmelden wird der Spielstand des Spielers gespeichert, welcher bei erneuter Anmeldung geladen werden kann</w:t>
+      </w:r>
+      <w:r>
+        <w:rPr>
+          <w:rFonts w:ascii="Arial" w:hAnsi="Arial" w:cs="Arial"/>
+        </w:rPr>
+        <w:t>.</w:t>
+      </w:r>
+      <w:r>
+        <w:rPr>
+          <w:rFonts w:ascii="Arial" w:hAnsi="Arial" w:cs="Arial"/>
+        </w:rPr>
+        <w:t xml:space="preserve"> </w:t>
+      </w:r>
+      <w:r>
+        <w:rPr>
+          <w:rFonts w:ascii="Arial" w:hAnsi="Arial" w:cs="Arial"/>
+        </w:rPr>
+        <w:t>J</w:t>
+      </w:r>
+      <w:r>
+        <w:rPr>
+          <w:rFonts w:ascii="Arial" w:hAnsi="Arial" w:cs="Arial"/>
+        </w:rPr>
+        <w:t xml:space="preserve">eder Spieler kann den </w:t>
+      </w:r>
+      <w:r>
+        <w:rPr>
+          <w:rFonts w:ascii="Arial" w:hAnsi="Arial" w:cs="Arial"/>
+        </w:rPr>
+        <w:t>verfügbaren</w:t>
+      </w:r>
+      <w:r>
+        <w:rPr>
+          <w:rFonts w:ascii="Arial" w:hAnsi="Arial" w:cs="Arial"/>
+        </w:rPr>
+        <w:t xml:space="preserve"> Inhalt in der</w:t>
+      </w:r>
+      <w:r>
+        <w:rPr>
+          <w:rFonts w:ascii="Arial" w:hAnsi="Arial" w:cs="Arial"/>
+        </w:rPr>
+        <w:t xml:space="preserve"> zu</w:t>
+      </w:r>
+      <w:r>
+        <w:rPr>
+          <w:rFonts w:ascii="Arial" w:hAnsi="Arial" w:cs="Arial"/>
+        </w:rPr>
+        <w:t xml:space="preserve"> ihm passenden Geschwindigkeit durchlaufen, da alle Inhalte des Spiels wiederholt von jedem Spieler gespielt werden können. </w:t>
+      </w:r>
+      <w:r>
+        <w:rPr>
+          <w:rFonts w:ascii="Arial" w:hAnsi="Arial" w:cs="Arial"/>
+        </w:rPr>
+        <w:t>N</w:t>
+      </w:r>
+      <w:r>
+        <w:rPr>
+          <w:rFonts w:ascii="Arial" w:hAnsi="Arial" w:cs="Arial"/>
+        </w:rPr>
+        <w:t xml:space="preserve">eue Inhalte </w:t>
+      </w:r>
+      <w:r>
+        <w:rPr>
+          <w:rFonts w:ascii="Arial" w:hAnsi="Arial" w:cs="Arial"/>
+        </w:rPr>
+        <w:t>werden vom</w:t>
+      </w:r>
+      <w:r>
+        <w:rPr>
+          <w:rFonts w:ascii="Arial" w:hAnsi="Arial" w:cs="Arial"/>
+        </w:rPr>
+        <w:t xml:space="preserve"> Serverbetreiber </w:t>
+      </w:r>
+      <w:r>
+        <w:rPr>
+          <w:rFonts w:ascii="Arial" w:hAnsi="Arial" w:cs="Arial"/>
+        </w:rPr>
+        <w:t xml:space="preserve">meist </w:t>
+      </w:r>
+      <w:r>
+        <w:rPr>
+          <w:rFonts w:ascii="Arial" w:hAnsi="Arial" w:cs="Arial"/>
+        </w:rPr>
+        <w:t>in regelmäßigen Abständen zur Verfügung gestellt, um das fortlaufende Interesse der Spieler zu behalten</w:t>
+      </w:r>
+      <w:r>
+        <w:rPr>
+          <w:rFonts w:ascii="Arial" w:hAnsi="Arial" w:cs="Arial"/>
+        </w:rPr>
+        <w:t>.</w:t>
+      </w:r>
+      <w:r>
+        <w:rPr>
+          <w:rFonts w:ascii="Arial" w:hAnsi="Arial" w:cs="Arial"/>
+        </w:rPr>
+        <w:t xml:space="preserve"> </w:t>
+      </w:r>
+      <w:r>
+        <w:rPr>
+          <w:rFonts w:ascii="Arial" w:hAnsi="Arial" w:cs="Arial"/>
+        </w:rPr>
+        <w:t>D</w:t>
+      </w:r>
+      <w:r>
+        <w:rPr>
+          <w:rFonts w:ascii="Arial" w:hAnsi="Arial" w:cs="Arial"/>
+        </w:rPr>
+        <w:t>ies kann in der Form von neuen Gebieten</w:t>
+      </w:r>
+      <w:r>
+        <w:rPr>
+          <w:rFonts w:ascii="Arial" w:hAnsi="Arial" w:cs="Arial"/>
+        </w:rPr>
+        <w:t xml:space="preserve">, </w:t>
+      </w:r>
+      <w:r>
+        <w:rPr>
+          <w:rFonts w:ascii="Arial" w:hAnsi="Arial" w:cs="Arial"/>
+        </w:rPr>
+        <w:t>Klassen,</w:t>
+      </w:r>
+      <w:r>
+        <w:rPr>
+          <w:rFonts w:ascii="Arial" w:hAnsi="Arial" w:cs="Arial"/>
+        </w:rPr>
+        <w:t xml:space="preserve"> </w:t>
+      </w:r>
+      <w:r>
+        <w:rPr>
+          <w:rFonts w:ascii="Arial" w:hAnsi="Arial" w:cs="Arial"/>
+        </w:rPr>
+        <w:t xml:space="preserve">Rassen, Gegenständen oder allem zusammen sein, oder auch etwas vollkommen anderem. </w:t>
+      </w:r>
+      <w:r>
+        <w:rPr>
+          <w:rFonts w:ascii="Arial" w:hAnsi="Arial" w:cs="Arial"/>
         </w:rPr>
         <w:br/>
-        <w:t xml:space="preserve">Im Gegensatz zu den verschiedenen online verfügbaren MUD Webseiten soll in diesem Projekt ein skalierbarer Server aufgesetzt werden, der nicht nur Spieler als Kunden gewinnen kann. Er richtet sich auch an DMs, die eine Geschichte erzählen wollen, und kann als Alternative für viele Produkte gesehen werden, die bisher nur in einer privaten Umgebung umsetzbar waren. Die zu erstellende Webseite, die sich auf verschiedene Bildschirmgrößen anpasst, soll den Login verschiedener Personen ermöglichen. Ein DM kann nach seinem </w:t>
-      </w:r>
-      <w:r>
-        <w:rPr>
-          <w:rFonts w:ascii="Arial" w:hAnsi="Arial" w:cs="Arial"/>
-          <w:sz w:val="22"/>
-          <w:szCs w:val="22"/>
-        </w:rPr>
-        <w:lastRenderedPageBreak/>
-        <w:t>Login selbst die Welt erschaffen, in der sein Spiel später ablaufen soll.</w:t>
-      </w:r>
-      <w:r>
-        <w:rPr>
-          <w:rFonts w:ascii="Arial" w:hAnsi="Arial" w:cs="Arial"/>
-          <w:sz w:val="22"/>
-          <w:szCs w:val="22"/>
+      </w:r>
+      <w:r>
+        <w:rPr>
+          <w:rFonts w:ascii="Arial" w:hAnsi="Arial" w:cs="Arial"/>
+        </w:rPr>
+        <w:t xml:space="preserve">Viele MUDs haben einen </w:t>
+      </w:r>
+      <w:r>
+        <w:rPr>
+          <w:rFonts w:ascii="Arial" w:hAnsi="Arial" w:cs="Arial"/>
+        </w:rPr>
+        <w:t>stark ausgeprägten</w:t>
+      </w:r>
+      <w:r>
+        <w:rPr>
+          <w:rFonts w:ascii="Arial" w:hAnsi="Arial" w:cs="Arial"/>
+        </w:rPr>
+        <w:t xml:space="preserve"> sozialen Aspekt</w:t>
+      </w:r>
+      <w:r>
+        <w:rPr>
+          <w:rFonts w:ascii="Arial" w:hAnsi="Arial" w:cs="Arial"/>
+        </w:rPr>
+        <w:t>.</w:t>
+      </w:r>
+      <w:r>
+        <w:rPr>
+          <w:rFonts w:ascii="Arial" w:hAnsi="Arial" w:cs="Arial"/>
+        </w:rPr>
+        <w:t xml:space="preserve"> Spieler könne</w:t>
+      </w:r>
+      <w:r>
+        <w:rPr>
+          <w:rFonts w:ascii="Arial" w:hAnsi="Arial" w:cs="Arial"/>
+        </w:rPr>
+        <w:t>n gemeinsam de</w:t>
+      </w:r>
+      <w:r>
+        <w:rPr>
+          <w:rFonts w:ascii="Arial" w:hAnsi="Arial" w:cs="Arial"/>
+        </w:rPr>
+        <w:t xml:space="preserve">n Inhalt des Spiels erkunden, miteinander </w:t>
+      </w:r>
+      <w:r>
+        <w:rPr>
+          <w:rFonts w:ascii="Arial" w:hAnsi="Arial" w:cs="Arial"/>
+        </w:rPr>
+        <w:t>h</w:t>
+      </w:r>
+      <w:r>
+        <w:rPr>
+          <w:rFonts w:ascii="Arial" w:hAnsi="Arial" w:cs="Arial"/>
+        </w:rPr>
+        <w:t xml:space="preserve">andeln und Häuser bauen oder kaufen, in die sie </w:t>
+      </w:r>
+      <w:r>
+        <w:rPr>
+          <w:rFonts w:ascii="Arial" w:hAnsi="Arial" w:cs="Arial"/>
+        </w:rPr>
+        <w:t>i</w:t>
+      </w:r>
+      <w:r>
+        <w:rPr>
+          <w:rFonts w:ascii="Arial" w:hAnsi="Arial" w:cs="Arial"/>
+        </w:rPr>
+        <w:t>hre Mitspieler dann einladen können. Durch den Chat können sich Spieler austauschen und diskutieren</w:t>
+      </w:r>
+      <w:r>
+        <w:rPr>
+          <w:rFonts w:ascii="Arial" w:hAnsi="Arial" w:cs="Arial"/>
+        </w:rPr>
+        <w:t>.</w:t>
+      </w:r>
+      <w:r>
+        <w:rPr>
+          <w:rFonts w:ascii="Arial" w:hAnsi="Arial" w:cs="Arial"/>
+        </w:rPr>
+        <w:t xml:space="preserve"> Gegenstände werden hier zum Verkauf angeboten, </w:t>
+      </w:r>
+      <w:r>
+        <w:rPr>
+          <w:rFonts w:ascii="Arial" w:hAnsi="Arial" w:cs="Arial"/>
+        </w:rPr>
+        <w:t>und die</w:t>
+      </w:r>
+      <w:r>
+        <w:rPr>
+          <w:rFonts w:ascii="Arial" w:hAnsi="Arial" w:cs="Arial"/>
+        </w:rPr>
+        <w:t xml:space="preserve"> neusten Inhalte diskutiert. Durch die oft rein textuelle Beschreibung der Umgebung kann ein Raum oder ein Objekt durch Verändern de</w:t>
+      </w:r>
+      <w:r>
+        <w:rPr>
+          <w:rFonts w:ascii="Arial" w:hAnsi="Arial" w:cs="Arial"/>
+        </w:rPr>
+        <w:t>r Beschreibung</w:t>
+      </w:r>
+      <w:r>
+        <w:rPr>
+          <w:rFonts w:ascii="Arial" w:hAnsi="Arial" w:cs="Arial"/>
+        </w:rPr>
+        <w:t xml:space="preserve"> stark verändert werden</w:t>
+      </w:r>
+      <w:r>
+        <w:rPr>
+          <w:rFonts w:ascii="Arial" w:hAnsi="Arial" w:cs="Arial"/>
+        </w:rPr>
+        <w:t>.</w:t>
+      </w:r>
+      <w:r>
+        <w:rPr>
+          <w:rFonts w:ascii="Arial" w:hAnsi="Arial" w:cs="Arial"/>
+        </w:rPr>
+        <w:t xml:space="preserve"> </w:t>
+      </w:r>
+      <w:r>
+        <w:rPr>
+          <w:rFonts w:ascii="Arial" w:hAnsi="Arial" w:cs="Arial"/>
+        </w:rPr>
+        <w:t>D</w:t>
+      </w:r>
+      <w:r>
+        <w:rPr>
+          <w:rFonts w:ascii="Arial" w:hAnsi="Arial" w:cs="Arial"/>
+        </w:rPr>
+        <w:t>ies steht im Kontrast mit anderen Spielen, die vor allem durch 3D Grafiken ihre Welt beschreiben</w:t>
+      </w:r>
+      <w:r>
+        <w:rPr>
+          <w:rFonts w:ascii="Arial" w:hAnsi="Arial" w:cs="Arial"/>
+        </w:rPr>
+        <w:t>.</w:t>
+      </w:r>
+      <w:r>
+        <w:rPr>
+          <w:rFonts w:ascii="Arial" w:hAnsi="Arial" w:cs="Arial"/>
+        </w:rPr>
+        <w:t xml:space="preserve"> </w:t>
+      </w:r>
+      <w:r>
+        <w:rPr>
+          <w:rFonts w:ascii="Arial" w:hAnsi="Arial" w:cs="Arial"/>
+        </w:rPr>
+        <w:t>I</w:t>
+      </w:r>
+      <w:r>
+        <w:rPr>
+          <w:rFonts w:ascii="Arial" w:hAnsi="Arial" w:cs="Arial"/>
+        </w:rPr>
+        <w:t xml:space="preserve">n einem MUD muss man vergleichsweise wenig Aufwand betreiben, um eine </w:t>
+      </w:r>
+      <w:r>
+        <w:rPr>
+          <w:rFonts w:ascii="Arial" w:hAnsi="Arial" w:cs="Arial"/>
+        </w:rPr>
+        <w:t xml:space="preserve">solche </w:t>
+      </w:r>
+      <w:r>
+        <w:rPr>
+          <w:rFonts w:ascii="Arial" w:hAnsi="Arial" w:cs="Arial"/>
+        </w:rPr>
+        <w:t xml:space="preserve">Änderung zu </w:t>
+      </w:r>
+      <w:r>
+        <w:rPr>
+          <w:rFonts w:ascii="Arial" w:hAnsi="Arial" w:cs="Arial"/>
+        </w:rPr>
+        <w:t>erzielen</w:t>
+      </w:r>
+      <w:r>
+        <w:rPr>
+          <w:rFonts w:ascii="Arial" w:hAnsi="Arial" w:cs="Arial"/>
+        </w:rPr>
+        <w:t xml:space="preserve">. Bei einem MUD wird verlangt, dass die Spieler sich </w:t>
+      </w:r>
+      <w:r>
+        <w:rPr>
+          <w:rFonts w:ascii="Arial" w:hAnsi="Arial" w:cs="Arial"/>
+        </w:rPr>
+        <w:t>vieles selbst</w:t>
+      </w:r>
+      <w:r>
+        <w:rPr>
+          <w:rFonts w:ascii="Arial" w:hAnsi="Arial" w:cs="Arial"/>
+        </w:rPr>
+        <w:t xml:space="preserve"> vorstellen, da </w:t>
+      </w:r>
+      <w:r>
+        <w:rPr>
+          <w:rFonts w:ascii="Arial" w:hAnsi="Arial" w:cs="Arial"/>
+        </w:rPr>
+        <w:t>die</w:t>
+      </w:r>
+      <w:r>
+        <w:rPr>
+          <w:rFonts w:ascii="Arial" w:hAnsi="Arial" w:cs="Arial"/>
+        </w:rPr>
+        <w:t xml:space="preserve"> grafische Hilfestellung vom Spiel selbst</w:t>
+      </w:r>
+      <w:r>
+        <w:rPr>
+          <w:rFonts w:ascii="Arial" w:hAnsi="Arial" w:cs="Arial"/>
+        </w:rPr>
+        <w:t xml:space="preserve"> her oft sehr begrenzt ist</w:t>
+      </w:r>
+      <w:r>
+        <w:rPr>
+          <w:rFonts w:ascii="Arial" w:hAnsi="Arial" w:cs="Arial"/>
+        </w:rPr>
+        <w:t xml:space="preserve">. Viele Spieler sehen dies als großen Vorteil von MUDs, da jeder dadurch seine eigenen Erfahrungen und Abenteuer erleben kann. </w:t>
+      </w:r>
+      <w:r>
+        <w:rPr>
+          <w:rFonts w:ascii="Arial" w:hAnsi="Arial" w:cs="Arial"/>
         </w:rPr>
         <w:br/>
-        <w:t>Er legt die mögliche Teilnehmeranzahl, die verschiedenen Klassen, Fähigkeiten und ihre Auswirkungen auf die Attribute der Spielercharaktere fest. Attribute wie zum Beispiel Stärke sind eine Voraussetzung, aber die Verteilung davon bleibt dem DM überlassen.</w:t>
-      </w:r>
-      <w:r>
-        <w:rPr>
-          <w:rFonts w:ascii="Arial" w:hAnsi="Arial" w:cs="Arial"/>
-          <w:sz w:val="22"/>
-          <w:szCs w:val="22"/>
-        </w:rPr>
-        <w:br/>
-        <w:t>Der DM bestimmt die Struktur der Räume, die Übergänge zwischen ihnen, und die sich darin befindenden Gegenstände. Außerdem kann er mögliche Interaktionen mit ihnen einrichten, wie z.B. eine Falle, die beim Betreten eines Raus ausgelöst wird, wenn der Spieler keine Geschicklichkeit über einem gewissen Schwellenwert besitzt.</w:t>
-      </w:r>
-      <w:r>
-        <w:rPr>
-          <w:rFonts w:ascii="Arial" w:hAnsi="Arial" w:cs="Arial"/>
-          <w:sz w:val="22"/>
-          <w:szCs w:val="22"/>
-        </w:rPr>
-        <w:br/>
-        <w:t>Der DM kann Beschreibungstexte einrichten, die den Spielern während dem Spiel zur Verfügung steht, zum Beispiel wenn sie einen Raum betreten.</w:t>
-      </w:r>
-      <w:r>
-        <w:rPr>
-          <w:rFonts w:ascii="Arial" w:hAnsi="Arial" w:cs="Arial"/>
-          <w:sz w:val="22"/>
-          <w:szCs w:val="22"/>
-        </w:rPr>
-        <w:br/>
-        <w:t>NPCs und Monster können vom DM in Räumen platziert werden. Mögliche Interaktionen damit können entweder vor dem Spielbeginn vom DM angegeben werden, oder er übernimmt die Rolle während des Spiels selbst. Zudem kann der DM verschiedene Gegenstände erstellen, und diese in der Welt platzieren.</w:t>
-      </w:r>
-      <w:r>
-        <w:rPr>
-          <w:rFonts w:ascii="Arial" w:hAnsi="Arial" w:cs="Arial"/>
-          <w:sz w:val="22"/>
-          <w:szCs w:val="22"/>
-        </w:rPr>
-        <w:br/>
-        <w:t xml:space="preserve">Die meisten Informationen zum Spielverlauf wird den Spielern textbasiert mitgeteilt, und auch der Chat kann über dieses Fenster ablaufen. Dies wird in vielen MUD Servern durch die Eingabe bestimmter Befehle umgesetzt, z.B. </w:t>
-      </w:r>
-      <w:proofErr w:type="spellStart"/>
-      <w:r>
-        <w:rPr>
-          <w:rFonts w:ascii="Arial" w:hAnsi="Arial" w:cs="Arial"/>
-          <w:i/>
-          <w:sz w:val="22"/>
-          <w:szCs w:val="22"/>
-        </w:rPr>
-        <w:t>newbie</w:t>
-      </w:r>
-      <w:proofErr w:type="spellEnd"/>
-      <w:r>
-        <w:rPr>
-          <w:rFonts w:ascii="Arial" w:hAnsi="Arial" w:cs="Arial"/>
-          <w:i/>
-          <w:sz w:val="22"/>
-          <w:szCs w:val="22"/>
-        </w:rPr>
-        <w:t xml:space="preserve"> Nachricht</w:t>
-      </w:r>
-      <w:r>
-        <w:rPr>
-          <w:rFonts w:ascii="Arial" w:hAnsi="Arial" w:cs="Arial"/>
-          <w:sz w:val="22"/>
-          <w:szCs w:val="22"/>
-        </w:rPr>
-        <w:t xml:space="preserve"> erlaubt es in vielen Servern </w:t>
-      </w:r>
-      <w:r>
-        <w:rPr>
-          <w:rFonts w:ascii="Arial" w:hAnsi="Arial" w:cs="Arial"/>
-          <w:sz w:val="22"/>
-          <w:szCs w:val="22"/>
-        </w:rPr>
-        <w:t xml:space="preserve">eine Nachricht </w:t>
-      </w:r>
-      <w:r>
-        <w:rPr>
-          <w:rFonts w:ascii="Arial" w:hAnsi="Arial" w:cs="Arial"/>
-          <w:sz w:val="22"/>
-          <w:szCs w:val="22"/>
-        </w:rPr>
-        <w:t>in eine</w:t>
-      </w:r>
-      <w:r>
-        <w:rPr>
-          <w:rFonts w:ascii="Arial" w:hAnsi="Arial" w:cs="Arial"/>
-          <w:sz w:val="22"/>
-          <w:szCs w:val="22"/>
-        </w:rPr>
-        <w:t>m</w:t>
-      </w:r>
-      <w:r>
-        <w:rPr>
-          <w:rFonts w:ascii="Arial" w:hAnsi="Arial" w:cs="Arial"/>
-          <w:sz w:val="22"/>
-          <w:szCs w:val="22"/>
-        </w:rPr>
-        <w:t xml:space="preserve"> Chat für Neueinsteiger zu schreiben. Dadurch kann die Anzahl der nötigen Fenster  für den Spielablauf eingeschränkt werden. Nach der Einrichtung kann der DM das Spiel starten, und von diesem Punkt an können Spieler dem Spiel beitreten. Der DM hat während der Ausführung die Kontrolle über die verschiedenen Daten. Wenn der DM entscheidet, dass ein Spieler wegen einer unvorsichtigen Aktion stolpert und sich verletzt, kann er die HP des Spielers selbst senken. Außerdem kann er die Beschreibungstexte einsehen und ändern. Er kann den Chat jedes Raums einsehen, abgesehen von den Nachrichten die nur an bestimmte Spieler geflüstert werden. Der DM kann während des Spiels auch Spieler aus dem Spiel kicken. Wenn das Spiel zum Ende kommt, muss eine Option für den DM bestehen, dieses erweitern zu können. Möglichkeiten der Umsetzung wäre eine erneute Öffnung der Seiten, die bei der Erstellung verwendet wurden, oder die Option bei der Erstellung bereits bestehende Daten eines vorherigen Spiels zu übernehmen. Somit gehen die Charaktere nach dem Spielverlauf nicht verloren.</w:t>
-      </w:r>
-      <w:r>
-        <w:rPr>
-          <w:rFonts w:ascii="Arial" w:hAnsi="Arial" w:cs="Arial"/>
-          <w:sz w:val="22"/>
-          <w:szCs w:val="22"/>
-        </w:rPr>
-        <w:br/>
-        <w:t xml:space="preserve">Ein Spieler muss außerdem in der Lage sein, mehreren Spielen beitreten zu können. Auch wenn er als DM ein Spiel verwaltet, sollte die Teilnahme an anderen Spielen mit </w:t>
-      </w:r>
-      <w:r>
-        <w:rPr>
-          <w:rFonts w:ascii="Arial" w:hAnsi="Arial" w:cs="Arial"/>
-          <w:sz w:val="22"/>
-          <w:szCs w:val="22"/>
-        </w:rPr>
-        <w:t>demselben</w:t>
-      </w:r>
-      <w:r>
-        <w:rPr>
-          <w:rFonts w:ascii="Arial" w:hAnsi="Arial" w:cs="Arial"/>
-          <w:sz w:val="22"/>
-          <w:szCs w:val="22"/>
-        </w:rPr>
-        <w:t xml:space="preserve"> Account ermöglicht werden. </w:t>
+      </w:r>
+      <w:r>
+        <w:rPr>
+          <w:rFonts w:ascii="Arial" w:hAnsi="Arial" w:cs="Arial"/>
+        </w:rPr>
+        <w:t xml:space="preserve">MUDs basieren stark auf Textadventures und Pen &amp; Paper Rollenspielen, </w:t>
+      </w:r>
+      <w:r>
+        <w:rPr>
+          <w:rFonts w:ascii="Arial" w:hAnsi="Arial" w:cs="Arial"/>
+        </w:rPr>
+        <w:t>sie stehen</w:t>
+      </w:r>
+      <w:r>
+        <w:rPr>
+          <w:rFonts w:ascii="Arial" w:hAnsi="Arial" w:cs="Arial"/>
+        </w:rPr>
+        <w:t xml:space="preserve"> jedoch in klarem Kontrast zu beidem. Im Vergleich zu Textadventures kann man in MUDs mit anderen Spielern in Echtzeit interagieren und kämpfen. Obwohl es mittlerweile auch Möglichkeiten gibt</w:t>
+      </w:r>
+      <w:r>
+        <w:rPr>
+          <w:rFonts w:ascii="Arial" w:hAnsi="Arial" w:cs="Arial"/>
+        </w:rPr>
+        <w:t xml:space="preserve"> um</w:t>
+      </w:r>
+      <w:r>
+        <w:rPr>
+          <w:rFonts w:ascii="Arial" w:hAnsi="Arial" w:cs="Arial"/>
+        </w:rPr>
+        <w:t xml:space="preserve"> Pen &amp; Paper Spiele online zu spielen, benötigt es hierfür dennoch eine beaufsichtigende Person, der DM (Dungeon Master) oder GM (Game Master), d</w:t>
+      </w:r>
+      <w:r>
+        <w:rPr>
+          <w:rFonts w:ascii="Arial" w:hAnsi="Arial" w:cs="Arial"/>
+        </w:rPr>
+        <w:t xml:space="preserve">er </w:t>
+      </w:r>
+      <w:r>
+        <w:rPr>
+          <w:rFonts w:ascii="Arial" w:hAnsi="Arial" w:cs="Arial"/>
+        </w:rPr>
+        <w:t>die Inhalte schreibt oder den Spielern vorlegt. Bei einem MUD benötigt man dies nicht. Man kann sich in einem MUD einen eigenen Charakter erstellen</w:t>
+      </w:r>
+      <w:r>
+        <w:rPr>
+          <w:rFonts w:ascii="Arial" w:hAnsi="Arial" w:cs="Arial"/>
+        </w:rPr>
+        <w:t>.</w:t>
+      </w:r>
+      <w:r>
+        <w:rPr>
+          <w:rFonts w:ascii="Arial" w:hAnsi="Arial" w:cs="Arial"/>
+        </w:rPr>
+        <w:t xml:space="preserve"> </w:t>
+      </w:r>
+      <w:r>
+        <w:rPr>
+          <w:rFonts w:ascii="Arial" w:hAnsi="Arial" w:cs="Arial"/>
+        </w:rPr>
+        <w:t>H</w:t>
+      </w:r>
+      <w:r>
+        <w:rPr>
+          <w:rFonts w:ascii="Arial" w:hAnsi="Arial" w:cs="Arial"/>
+        </w:rPr>
+        <w:t>ier kann man</w:t>
+      </w:r>
+      <w:r>
+        <w:rPr>
+          <w:rFonts w:ascii="Arial" w:hAnsi="Arial" w:cs="Arial"/>
+        </w:rPr>
+        <w:t xml:space="preserve"> sich häufig aus</w:t>
+      </w:r>
+      <w:r>
+        <w:rPr>
+          <w:rFonts w:ascii="Arial" w:hAnsi="Arial" w:cs="Arial"/>
+        </w:rPr>
+        <w:t xml:space="preserve"> einer Vielzahl an Rassen und Klassen der Spielwelt</w:t>
+      </w:r>
+      <w:r>
+        <w:rPr>
+          <w:rFonts w:ascii="Arial" w:hAnsi="Arial" w:cs="Arial"/>
+        </w:rPr>
+        <w:t xml:space="preserve"> entscheiden,</w:t>
+      </w:r>
+      <w:r>
+        <w:rPr>
+          <w:rFonts w:ascii="Arial" w:hAnsi="Arial" w:cs="Arial"/>
+        </w:rPr>
+        <w:t xml:space="preserve"> alle mit </w:t>
+      </w:r>
+      <w:r>
+        <w:rPr>
+          <w:rFonts w:ascii="Arial" w:hAnsi="Arial" w:cs="Arial"/>
+        </w:rPr>
+        <w:t>i</w:t>
+      </w:r>
+      <w:r>
+        <w:rPr>
+          <w:rFonts w:ascii="Arial" w:hAnsi="Arial" w:cs="Arial"/>
+        </w:rPr>
+        <w:t xml:space="preserve">hren </w:t>
+      </w:r>
+      <w:r>
+        <w:rPr>
+          <w:rFonts w:ascii="Arial" w:hAnsi="Arial" w:cs="Arial"/>
+        </w:rPr>
+        <w:t>jeweiligen</w:t>
+      </w:r>
+      <w:r>
+        <w:rPr>
+          <w:rFonts w:ascii="Arial" w:hAnsi="Arial" w:cs="Arial"/>
+        </w:rPr>
+        <w:t xml:space="preserve"> Vor</w:t>
+      </w:r>
+      <w:r>
+        <w:rPr>
+          <w:rFonts w:ascii="Arial" w:hAnsi="Arial" w:cs="Arial"/>
+        </w:rPr>
+        <w:t>-</w:t>
+      </w:r>
+      <w:r>
+        <w:rPr>
+          <w:rFonts w:ascii="Arial" w:hAnsi="Arial" w:cs="Arial"/>
+        </w:rPr>
+        <w:t xml:space="preserve"> und Nachteilen. Man kann seinen Charakter durch Gegenstände, die man eventuell erst</w:t>
+      </w:r>
+      <w:r>
+        <w:rPr>
+          <w:rFonts w:ascii="Arial" w:hAnsi="Arial" w:cs="Arial"/>
+        </w:rPr>
+        <w:t xml:space="preserve"> spät</w:t>
+      </w:r>
+      <w:r>
+        <w:rPr>
+          <w:rFonts w:ascii="Arial" w:hAnsi="Arial" w:cs="Arial"/>
+        </w:rPr>
+        <w:t xml:space="preserve"> im Verlauf des Spiels erhält</w:t>
+      </w:r>
+      <w:r>
+        <w:rPr>
+          <w:rFonts w:ascii="Arial" w:hAnsi="Arial" w:cs="Arial"/>
+        </w:rPr>
+        <w:t>, p</w:t>
+      </w:r>
+      <w:r>
+        <w:rPr>
+          <w:rFonts w:ascii="Arial" w:hAnsi="Arial" w:cs="Arial"/>
+        </w:rPr>
+        <w:t xml:space="preserve">ersonalisieren und sich somit im Spiel ausdrücken. </w:t>
       </w:r>
     </w:p>
     <w:p>
       <w:pPr>
-        <w:pStyle w:val="Heading1"/>
+        <w:pStyle w:val="berschrift1"/>
       </w:pPr>
-      <w:bookmarkStart w:id="2" w:name="_Toc35783469"/>
-      <w:r>
-        <w:t>Terminologie</w:t>
+      <w:bookmarkStart w:id="2" w:name="_Toc35788721"/>
+      <w:r>
+        <w:t xml:space="preserve">Aufbau </w:t>
+      </w:r>
+      <w:r>
+        <w:t>des MUD Hosting Service</w:t>
       </w:r>
       <w:bookmarkEnd w:id="2"/>
     </w:p>
     <w:p>
+      <w:pPr>
+        <w:rPr>
+          <w:rFonts w:ascii="Arial" w:hAnsi="Arial" w:cs="Arial"/>
+        </w:rPr>
+      </w:pPr>
+      <w:r>
+        <w:rPr>
+          <w:rFonts w:ascii="Arial" w:hAnsi="Arial" w:cs="Arial"/>
+          <w:sz w:val="22"/>
+          <w:szCs w:val="22"/>
+        </w:rPr>
+        <w:t>Die in Folge genannten Funktionen der Webseite entsprechen der momentanen Vision des Projektteams. Diese werden im Lasten- und Pflichtenheft später weiter ausgearbeitet.</w:t>
+      </w:r>
+      <w:r>
+        <w:rPr>
+          <w:rFonts w:ascii="Arial" w:hAnsi="Arial" w:cs="Arial"/>
+          <w:sz w:val="22"/>
+          <w:szCs w:val="22"/>
+        </w:rPr>
+        <w:br/>
+        <w:t xml:space="preserve">Im Gegensatz zu den verschiedenen online verfügbaren MUD Webseiten soll in diesem Projekt ein skalierbarer Server aufgesetzt werden, der nicht nur Spieler als Kunden gewinnen kann. Er richtet sich auch an DMs, die eine Geschichte erzählen wollen, und kann als Alternative für viele Produkte gesehen werden, die bisher nur in einer privaten Umgebung umsetzbar waren. Die zu erstellende Webseite, die sich auf verschiedene Bildschirmgrößen anpasst, soll den Login verschiedener Personen ermöglichen. Ein DM kann nach seinem </w:t>
+      </w:r>
+      <w:r>
+        <w:rPr>
+          <w:rFonts w:ascii="Arial" w:hAnsi="Arial" w:cs="Arial"/>
+          <w:sz w:val="22"/>
+          <w:szCs w:val="22"/>
+        </w:rPr>
+        <w:lastRenderedPageBreak/>
+        <w:t>Login selbst die Welt erschaffen, in der sein Spiel später ablaufen soll.</w:t>
+      </w:r>
+      <w:r>
+        <w:rPr>
+          <w:rFonts w:ascii="Arial" w:hAnsi="Arial" w:cs="Arial"/>
+          <w:sz w:val="22"/>
+          <w:szCs w:val="22"/>
+        </w:rPr>
+        <w:br/>
+        <w:t>Er legt die mögliche Teilnehmeranzahl, die verschiedenen Klassen, Fähigkeiten und ihre Auswirkungen auf die Attribute der Spielercharaktere fest. Attribute wie zum Beispiel Stärke sind eine Voraussetzung, aber die Verteilung davon bleibt dem DM überlassen.</w:t>
+      </w:r>
+      <w:r>
+        <w:rPr>
+          <w:rFonts w:ascii="Arial" w:hAnsi="Arial" w:cs="Arial"/>
+          <w:sz w:val="22"/>
+          <w:szCs w:val="22"/>
+        </w:rPr>
+        <w:br/>
+        <w:t>Der DM bestimmt die Struktur der Räume, die Übergänge zwischen ihnen, und die sich darin befindenden Gegenstände. Außerdem kann er mögliche Interaktionen mit ihnen einrichten, wie z.B. eine Falle, die beim Betreten eines Raus ausgelöst wird, wenn der Spieler keine Geschicklichkeit über einem gewissen Schwellenwert besitzt.</w:t>
+      </w:r>
+      <w:r>
+        <w:rPr>
+          <w:rFonts w:ascii="Arial" w:hAnsi="Arial" w:cs="Arial"/>
+          <w:sz w:val="22"/>
+          <w:szCs w:val="22"/>
+        </w:rPr>
+        <w:br/>
+        <w:t>Der DM kann Beschreibungstexte einrichten, die den Spielern während dem Spiel zur Verfügung steht, zum Beispiel wenn sie einen Raum betreten.</w:t>
+      </w:r>
+      <w:r>
+        <w:rPr>
+          <w:rFonts w:ascii="Arial" w:hAnsi="Arial" w:cs="Arial"/>
+          <w:sz w:val="22"/>
+          <w:szCs w:val="22"/>
+        </w:rPr>
+        <w:br/>
+        <w:t>NPCs und Monster können vom DM in Räumen platziert werden. Mögliche Interaktionen damit können entweder vor dem Spielbeginn vom DM angegeben werden, oder er übernimmt die Rolle während des Spiels selbst. Zudem kann der DM verschiedene Gegenstände erstellen, und diese in der Welt platzieren.</w:t>
+      </w:r>
+      <w:r>
+        <w:rPr>
+          <w:rFonts w:ascii="Arial" w:hAnsi="Arial" w:cs="Arial"/>
+          <w:sz w:val="22"/>
+          <w:szCs w:val="22"/>
+        </w:rPr>
+        <w:br/>
+        <w:t xml:space="preserve">Die meisten Informationen zum Spielverlauf wird den Spielern textbasiert mitgeteilt, und auch der Chat kann über dieses Fenster ablaufen. Dies wird in vielen MUD Servern durch die Eingabe bestimmter Befehle umgesetzt, z.B. </w:t>
+      </w:r>
+      <w:proofErr w:type="spellStart"/>
+      <w:r>
+        <w:rPr>
+          <w:rFonts w:ascii="Arial" w:hAnsi="Arial" w:cs="Arial"/>
+          <w:i/>
+          <w:sz w:val="22"/>
+          <w:szCs w:val="22"/>
+        </w:rPr>
+        <w:t>newbie</w:t>
+      </w:r>
+      <w:proofErr w:type="spellEnd"/>
+      <w:r>
+        <w:rPr>
+          <w:rFonts w:ascii="Arial" w:hAnsi="Arial" w:cs="Arial"/>
+          <w:i/>
+          <w:sz w:val="22"/>
+          <w:szCs w:val="22"/>
+        </w:rPr>
+        <w:t xml:space="preserve"> Nachricht</w:t>
+      </w:r>
+      <w:r>
+        <w:rPr>
+          <w:rFonts w:ascii="Arial" w:hAnsi="Arial" w:cs="Arial"/>
+          <w:sz w:val="22"/>
+          <w:szCs w:val="22"/>
+        </w:rPr>
+        <w:t xml:space="preserve"> erlaubt es in vielen Servern </w:t>
+      </w:r>
+      <w:r>
+        <w:rPr>
+          <w:rFonts w:ascii="Arial" w:hAnsi="Arial" w:cs="Arial"/>
+          <w:sz w:val="22"/>
+          <w:szCs w:val="22"/>
+        </w:rPr>
+        <w:t xml:space="preserve">eine Nachricht </w:t>
+      </w:r>
+      <w:r>
+        <w:rPr>
+          <w:rFonts w:ascii="Arial" w:hAnsi="Arial" w:cs="Arial"/>
+          <w:sz w:val="22"/>
+          <w:szCs w:val="22"/>
+        </w:rPr>
+        <w:t>in eine</w:t>
+      </w:r>
+      <w:r>
+        <w:rPr>
+          <w:rFonts w:ascii="Arial" w:hAnsi="Arial" w:cs="Arial"/>
+          <w:sz w:val="22"/>
+          <w:szCs w:val="22"/>
+        </w:rPr>
+        <w:t>m</w:t>
+      </w:r>
+      <w:r>
+        <w:rPr>
+          <w:rFonts w:ascii="Arial" w:hAnsi="Arial" w:cs="Arial"/>
+          <w:sz w:val="22"/>
+          <w:szCs w:val="22"/>
+        </w:rPr>
+        <w:t xml:space="preserve"> Chat für Neueinsteiger zu schreiben. Dadurch kann die Anzahl der nötigen Fenster  für den Spielablauf eingeschränkt werden. Nach der Einrichtung kann der DM das Spiel starten, und von diesem Punkt an können Spieler dem Spiel beitreten. Der DM hat während der Ausführung die Kontrolle über die verschiedenen Daten. Wenn der DM entscheidet, dass ein Spieler wegen einer unvorsichtigen Aktion stolpert und sich verletzt, kann er die HP des Spielers selbst senken. Außerdem kann er die Beschreibungstexte einsehen und ändern. Er kann den Chat jedes Raums einsehen, abgesehen von den Nachrichten die nur an bestimmte Spieler geflüstert werden. Der DM kann während des Spiels auch Spieler aus dem Spiel kicken. Wenn das Spiel zum Ende kommt, muss eine Option für den DM bestehen, dieses erweitern zu können. Möglichkeiten der Umsetzung wäre eine erneute Öffnung der Seiten, die bei der Erstellung verwendet wurden, oder die Option bei der Erstellung bereits bestehende Daten eines vorherigen Spiels zu übernehmen. Somit gehen die Charaktere nach dem Spielverlauf nicht verloren.</w:t>
+      </w:r>
+      <w:r>
+        <w:rPr>
+          <w:rFonts w:ascii="Arial" w:hAnsi="Arial" w:cs="Arial"/>
+          <w:sz w:val="22"/>
+          <w:szCs w:val="22"/>
+        </w:rPr>
+        <w:br/>
+        <w:t xml:space="preserve">Ein Spieler muss außerdem in der Lage sein, mehreren Spielen beitreten zu können. Auch wenn er als DM ein Spiel verwaltet, sollte die Teilnahme an anderen Spielen mit </w:t>
+      </w:r>
+      <w:r>
+        <w:rPr>
+          <w:rFonts w:ascii="Arial" w:hAnsi="Arial" w:cs="Arial"/>
+          <w:sz w:val="22"/>
+          <w:szCs w:val="22"/>
+        </w:rPr>
+        <w:t>demselben</w:t>
+      </w:r>
+      <w:r>
+        <w:rPr>
+          <w:rFonts w:ascii="Arial" w:hAnsi="Arial" w:cs="Arial"/>
+          <w:sz w:val="22"/>
+          <w:szCs w:val="22"/>
+        </w:rPr>
+        <w:t xml:space="preserve"> Account ermöglicht werden. </w:t>
+      </w:r>
+    </w:p>
+    <w:p>
+      <w:pPr>
+        <w:pStyle w:val="berschrift1"/>
+      </w:pPr>
+      <w:bookmarkStart w:id="3" w:name="_Toc35788722"/>
+      <w:r>
+        <w:t>Terminologie</w:t>
+      </w:r>
+      <w:bookmarkEnd w:id="3"/>
+    </w:p>
+    <w:p>
       <w:r>
         <w:t>Im Folgenden werden die Begriffe erläutert, die im weiteren Verlauf dieses Dokuments genutzt werden.</w:t>
       </w:r>
     </w:p>
     <w:tbl>
       <w:tblPr>
-        <w:tblStyle w:val="TableWeb3"/>
+        <w:tblStyle w:val="TabelleWeb3"/>
         <w:tblW w:w="9170" w:type="dxa"/>
         <w:tblLook w:val="04A0" w:firstRow="1" w:lastRow="0" w:firstColumn="1" w:lastColumn="0" w:noHBand="0" w:noVBand="1"/>
       </w:tblPr>
@@ -2359,11 +2406,9 @@
             <w:tcW w:w="2217" w:type="dxa"/>
           </w:tcPr>
           <w:p>
-            <w:proofErr w:type="spellStart"/>
             <w:r>
               <w:t>Character</w:t>
             </w:r>
-            <w:proofErr w:type="spellEnd"/>
             <w:r>
               <w:t xml:space="preserve"> </w:t>
             </w:r>
@@ -2671,66 +2716,15 @@
     </w:p>
     <w:p>
       <w:pPr>
-        <w:pStyle w:val="Heading1"/>
+        <w:pStyle w:val="berschrift1"/>
       </w:pPr>
-      <w:bookmarkStart w:id="3" w:name="_Hlk35703347"/>
-      <w:bookmarkStart w:id="4" w:name="_Toc35783470"/>
+      <w:bookmarkStart w:id="4" w:name="_Hlk35703347"/>
+      <w:bookmarkStart w:id="5" w:name="_Toc35788723"/>
       <w:r>
         <w:lastRenderedPageBreak/>
         <w:t>Konkurrenzprodukte</w:t>
       </w:r>
-      <w:bookmarkEnd w:id="3"/>
       <w:bookmarkEnd w:id="4"/>
-    </w:p>
-    <w:p>
-      <w:pPr>
-        <w:rPr>
-          <w:rFonts w:ascii="Arial" w:hAnsi="Arial" w:cs="Arial"/>
-          <w:sz w:val="22"/>
-          <w:szCs w:val="22"/>
-        </w:rPr>
-      </w:pPr>
-      <w:r>
-        <w:rPr>
-          <w:rFonts w:ascii="Arial" w:hAnsi="Arial" w:cs="Arial"/>
-          <w:sz w:val="22"/>
-          <w:szCs w:val="22"/>
-        </w:rPr>
-        <w:t>Die Konkurrenzprodukte werden in zwei Kategorien unterteilt: Die in der realen Welt spielbaren (Brettspiele) und die in der virtuellen Welt spielbaren (MUD Server).</w:t>
-      </w:r>
-      <w:r>
-        <w:rPr>
-          <w:rFonts w:ascii="Arial" w:hAnsi="Arial" w:cs="Arial"/>
-          <w:sz w:val="22"/>
-          <w:szCs w:val="22"/>
-        </w:rPr>
-        <w:br/>
-      </w:r>
-      <w:r>
-        <w:rPr>
-          <w:rFonts w:ascii="Arial" w:hAnsi="Arial" w:cs="Arial"/>
-          <w:sz w:val="22"/>
-          <w:szCs w:val="22"/>
-        </w:rPr>
-        <w:t xml:space="preserve">Nachfolgend werden die relevantesten Konkurrenzprodukte vorgestellt. Nach einem kurzen Überblick über das Produkt </w:t>
-      </w:r>
-      <w:r>
-        <w:rPr>
-          <w:rFonts w:ascii="Arial" w:hAnsi="Arial" w:cs="Arial"/>
-          <w:sz w:val="22"/>
-          <w:szCs w:val="22"/>
-        </w:rPr>
-        <w:t>werden technische Eigenschaften und Besonderheiten erläutert.</w:t>
-      </w:r>
-    </w:p>
-    <w:p>
-      <w:pPr>
-        <w:pStyle w:val="Heading1"/>
-      </w:pPr>
-      <w:bookmarkStart w:id="5" w:name="_Toc35783471"/>
-      <w:r>
-        <w:t>Brettspiele</w:t>
-      </w:r>
       <w:bookmarkEnd w:id="5"/>
     </w:p>
     <w:p>
@@ -2741,14 +2735,65 @@
           <w:szCs w:val="22"/>
         </w:rPr>
       </w:pPr>
-      <w:bookmarkStart w:id="6" w:name="_Toc35783472"/>
-      <w:r>
-        <w:rPr>
-          <w:rStyle w:val="Heading2Char"/>
+      <w:r>
+        <w:rPr>
+          <w:rFonts w:ascii="Arial" w:hAnsi="Arial" w:cs="Arial"/>
+          <w:sz w:val="22"/>
+          <w:szCs w:val="22"/>
+        </w:rPr>
+        <w:t>Die Konkurrenzprodukte werden in zwei Kategorien unterteilt: Die in der realen Welt spielbaren (Brettspiele) und die in der virtuellen Welt spielbaren (MUD Server).</w:t>
+      </w:r>
+      <w:r>
+        <w:rPr>
+          <w:rFonts w:ascii="Arial" w:hAnsi="Arial" w:cs="Arial"/>
+          <w:sz w:val="22"/>
+          <w:szCs w:val="22"/>
+        </w:rPr>
+        <w:br/>
+      </w:r>
+      <w:r>
+        <w:rPr>
+          <w:rFonts w:ascii="Arial" w:hAnsi="Arial" w:cs="Arial"/>
+          <w:sz w:val="22"/>
+          <w:szCs w:val="22"/>
+        </w:rPr>
+        <w:t xml:space="preserve">Nachfolgend werden die relevantesten Konkurrenzprodukte vorgestellt. Nach einem kurzen Überblick über das Produkt </w:t>
+      </w:r>
+      <w:r>
+        <w:rPr>
+          <w:rFonts w:ascii="Arial" w:hAnsi="Arial" w:cs="Arial"/>
+          <w:sz w:val="22"/>
+          <w:szCs w:val="22"/>
+        </w:rPr>
+        <w:t>werden technische Eigenschaften und Besonderheiten erläutert.</w:t>
+      </w:r>
+    </w:p>
+    <w:p>
+      <w:pPr>
+        <w:pStyle w:val="berschrift1"/>
+      </w:pPr>
+      <w:bookmarkStart w:id="6" w:name="_Toc35788724"/>
+      <w:r>
+        <w:t>Brettspiele</w:t>
+      </w:r>
+      <w:bookmarkEnd w:id="6"/>
+    </w:p>
+    <w:p>
+      <w:pPr>
+        <w:rPr>
+          <w:rFonts w:ascii="Arial" w:hAnsi="Arial" w:cs="Arial"/>
+          <w:sz w:val="22"/>
+          <w:szCs w:val="22"/>
+        </w:rPr>
+      </w:pPr>
+      <w:bookmarkStart w:id="7" w:name="_Toc35788725"/>
+      <w:r>
+        <w:rPr>
+          <w:rStyle w:val="berschrift2Zchn"/>
         </w:rPr>
         <w:t>Dungeons &amp; Dragons:</w:t>
       </w:r>
-      <w:bookmarkEnd w:id="6"/>
+      <w:bookmarkEnd w:id="7"/>
       <w:r>
         <w:br/>
       </w:r>
@@ -2801,7 +2846,7 @@
           <w:sz w:val="22"/>
           <w:szCs w:val="22"/>
         </w:rPr>
-        <w:t xml:space="preserve"> wurde 1974 von Gary </w:t>
+        <w:t xml:space="preserve"> wurde 1974 von Gary Gygax und Dave </w:t>
       </w:r>
       <w:proofErr w:type="spellStart"/>
       <w:r>
@@ -2810,7 +2855,7 @@
           <w:sz w:val="22"/>
           <w:szCs w:val="22"/>
         </w:rPr>
-        <w:t>Gygax</w:t>
+        <w:t>Arneson</w:t>
       </w:r>
       <w:proofErr w:type="spellEnd"/>
       <w:r>
@@ -2819,37 +2864,68 @@
           <w:sz w:val="22"/>
           <w:szCs w:val="22"/>
         </w:rPr>
-        <w:t xml:space="preserve"> und Dave </w:t>
+        <w:t xml:space="preserve"> entwickelt und von der Firma </w:t>
       </w:r>
       <w:proofErr w:type="spellStart"/>
       <w:r>
         <w:rPr>
           <w:rFonts w:ascii="Arial" w:hAnsi="Arial" w:cs="Arial"/>
-          <w:sz w:val="22"/>
-          <w:szCs w:val="22"/>
-        </w:rPr>
-        <w:t>Arneson</w:t>
+          <w:i/>
+          <w:sz w:val="22"/>
+          <w:szCs w:val="22"/>
+        </w:rPr>
+        <w:t>Tactical</w:t>
       </w:r>
       <w:proofErr w:type="spellEnd"/>
       <w:r>
         <w:rPr>
           <w:rFonts w:ascii="Arial" w:hAnsi="Arial" w:cs="Arial"/>
-          <w:sz w:val="22"/>
-          <w:szCs w:val="22"/>
-        </w:rPr>
-        <w:t xml:space="preserve"> entwickelt und von der Firma </w:t>
-      </w:r>
-      <w:proofErr w:type="spellStart"/>
-      <w:r>
-        <w:rPr>
-          <w:rFonts w:ascii="Arial" w:hAnsi="Arial" w:cs="Arial"/>
           <w:i/>
           <w:sz w:val="22"/>
           <w:szCs w:val="22"/>
         </w:rPr>
-        <w:t>Tactical</w:t>
-      </w:r>
-      <w:proofErr w:type="spellEnd"/>
+        <w:t xml:space="preserve"> Studies Rules</w:t>
+      </w:r>
+      <w:r>
+        <w:rPr>
+          <w:rFonts w:ascii="Arial" w:hAnsi="Arial" w:cs="Arial"/>
+          <w:sz w:val="22"/>
+          <w:szCs w:val="22"/>
+        </w:rPr>
+        <w:t xml:space="preserve"> vertrieben</w:t>
+      </w:r>
+      <w:r>
+        <w:rPr>
+          <w:rFonts w:ascii="Arial" w:hAnsi="Arial" w:cs="Arial"/>
+          <w:sz w:val="22"/>
+          <w:szCs w:val="22"/>
+        </w:rPr>
+        <w:t>.</w:t>
+      </w:r>
+      <w:r>
+        <w:rPr>
+          <w:rFonts w:ascii="Arial" w:hAnsi="Arial" w:cs="Arial"/>
+          <w:sz w:val="22"/>
+          <w:szCs w:val="22"/>
+        </w:rPr>
+        <w:t xml:space="preserve"> </w:t>
+      </w:r>
+      <w:r>
+        <w:rPr>
+          <w:rFonts w:ascii="Arial" w:hAnsi="Arial" w:cs="Arial"/>
+          <w:sz w:val="22"/>
+          <w:szCs w:val="22"/>
+        </w:rPr>
+        <w:t>M</w:t>
+      </w:r>
+      <w:r>
+        <w:rPr>
+          <w:rFonts w:ascii="Arial" w:hAnsi="Arial" w:cs="Arial"/>
+          <w:sz w:val="22"/>
+          <w:szCs w:val="22"/>
+        </w:rPr>
+        <w:t xml:space="preserve">ittlerweile gehört D&amp;D zu </w:t>
+      </w:r>
       <w:r>
         <w:rPr>
           <w:rFonts w:ascii="Arial" w:hAnsi="Arial" w:cs="Arial"/>
@@ -2857,67 +2933,7 @@
           <w:sz w:val="22"/>
           <w:szCs w:val="22"/>
         </w:rPr>
-        <w:t xml:space="preserve"> Studies Rules</w:t>
-      </w:r>
-      <w:r>
-        <w:rPr>
-          <w:rFonts w:ascii="Arial" w:hAnsi="Arial" w:cs="Arial"/>
-          <w:sz w:val="22"/>
-          <w:szCs w:val="22"/>
-        </w:rPr>
-        <w:t xml:space="preserve"> vertrieben</w:t>
-      </w:r>
-      <w:r>
-        <w:rPr>
-          <w:rFonts w:ascii="Arial" w:hAnsi="Arial" w:cs="Arial"/>
-          <w:sz w:val="22"/>
-          <w:szCs w:val="22"/>
-        </w:rPr>
-        <w:t>.</w:t>
-      </w:r>
-      <w:r>
-        <w:rPr>
-          <w:rFonts w:ascii="Arial" w:hAnsi="Arial" w:cs="Arial"/>
-          <w:sz w:val="22"/>
-          <w:szCs w:val="22"/>
-        </w:rPr>
-        <w:t xml:space="preserve"> </w:t>
-      </w:r>
-      <w:r>
-        <w:rPr>
-          <w:rFonts w:ascii="Arial" w:hAnsi="Arial" w:cs="Arial"/>
-          <w:sz w:val="22"/>
-          <w:szCs w:val="22"/>
-        </w:rPr>
-        <w:t>M</w:t>
-      </w:r>
-      <w:r>
-        <w:rPr>
-          <w:rFonts w:ascii="Arial" w:hAnsi="Arial" w:cs="Arial"/>
-          <w:sz w:val="22"/>
-          <w:szCs w:val="22"/>
-        </w:rPr>
-        <w:t xml:space="preserve">ittlerweile gehört D&amp;D zu </w:t>
-      </w:r>
-      <w:proofErr w:type="spellStart"/>
-      <w:r>
-        <w:rPr>
-          <w:rFonts w:ascii="Arial" w:hAnsi="Arial" w:cs="Arial"/>
-          <w:i/>
-          <w:sz w:val="22"/>
-          <w:szCs w:val="22"/>
-        </w:rPr>
-        <w:t>Wizards</w:t>
-      </w:r>
-      <w:proofErr w:type="spellEnd"/>
-      <w:r>
-        <w:rPr>
-          <w:rFonts w:ascii="Arial" w:hAnsi="Arial" w:cs="Arial"/>
-          <w:i/>
-          <w:sz w:val="22"/>
-          <w:szCs w:val="22"/>
-        </w:rPr>
-        <w:t xml:space="preserve"> </w:t>
+        <w:t xml:space="preserve">Wizards </w:t>
       </w:r>
       <w:proofErr w:type="spellStart"/>
       <w:r>
@@ -2977,6 +2993,7 @@
           <w:id w:val="1306209075"/>
           <w:citation/>
         </w:sdtPr>
+        <w:sdtEndPr/>
         <w:sdtContent>
           <w:r>
             <w:rPr>
@@ -3179,25 +3196,7 @@
           <w:sz w:val="22"/>
           <w:szCs w:val="22"/>
         </w:rPr>
-        <w:t xml:space="preserve">von der Firma „Gale Force </w:t>
-      </w:r>
-      <w:proofErr w:type="spellStart"/>
-      <w:r>
-        <w:rPr>
-          <w:rFonts w:ascii="Arial" w:hAnsi="Arial" w:cs="Arial"/>
-          <w:sz w:val="22"/>
-          <w:szCs w:val="22"/>
-        </w:rPr>
-        <w:t>Nine</w:t>
-      </w:r>
-      <w:proofErr w:type="spellEnd"/>
-      <w:r>
-        <w:rPr>
-          <w:rFonts w:ascii="Arial" w:hAnsi="Arial" w:cs="Arial"/>
-          <w:sz w:val="22"/>
-          <w:szCs w:val="22"/>
-        </w:rPr>
-        <w:t>“</w:t>
+        <w:t>von der Firma „Gale Force Nine“</w:t>
       </w:r>
       <w:r>
         <w:rPr>
@@ -3579,25 +3578,7 @@
           <w:sz w:val="22"/>
           <w:szCs w:val="22"/>
         </w:rPr>
-        <w:t xml:space="preserve"> über diese Zahl mit einem d20 mit </w:t>
-      </w:r>
-      <w:proofErr w:type="spellStart"/>
-      <w:r>
-        <w:rPr>
-          <w:rFonts w:ascii="Arial" w:hAnsi="Arial" w:cs="Arial"/>
-          <w:sz w:val="22"/>
-          <w:szCs w:val="22"/>
-        </w:rPr>
-        <w:t>Modifikatoren</w:t>
-      </w:r>
-      <w:proofErr w:type="spellEnd"/>
-      <w:r>
-        <w:rPr>
-          <w:rFonts w:ascii="Arial" w:hAnsi="Arial" w:cs="Arial"/>
-          <w:sz w:val="22"/>
-          <w:szCs w:val="22"/>
-        </w:rPr>
-        <w:t xml:space="preserve"> kommen</w:t>
+        <w:t xml:space="preserve"> über diese Zahl mit einem d20 mit Modifikatoren kommen</w:t>
       </w:r>
       <w:r>
         <w:rPr>
@@ -4022,25 +4003,7 @@
           <w:sz w:val="22"/>
           <w:szCs w:val="22"/>
         </w:rPr>
-        <w:t xml:space="preserve">. Bei einem </w:t>
-      </w:r>
-      <w:proofErr w:type="spellStart"/>
-      <w:r>
-        <w:rPr>
-          <w:rFonts w:ascii="Arial" w:hAnsi="Arial" w:cs="Arial"/>
-          <w:sz w:val="22"/>
-          <w:szCs w:val="22"/>
-        </w:rPr>
-        <w:t>Levelaufstieg</w:t>
-      </w:r>
-      <w:proofErr w:type="spellEnd"/>
-      <w:r>
-        <w:rPr>
-          <w:rFonts w:ascii="Arial" w:hAnsi="Arial" w:cs="Arial"/>
-          <w:sz w:val="22"/>
-          <w:szCs w:val="22"/>
-        </w:rPr>
-        <w:t xml:space="preserve"> bekommt ein Charakter abhängig von seinen Klassen mehr Fertigkeiten, Zauber oder Attributpunkte. Nach einem Kampf oder nach dem erfolgreichen Abschluss eines Auftrages wird an die gesamte Gruppe Erfahrungspunkte verteilt</w:t>
+        <w:t>. Bei einem Levelaufstieg bekommt ein Charakter abhängig von seinen Klassen mehr Fertigkeiten, Zauber oder Attributpunkte. Nach einem Kampf oder nach dem erfolgreichen Abschluss eines Auftrages wird an die gesamte Gruppe Erfahrungspunkte verteilt</w:t>
       </w:r>
       <w:r>
         <w:rPr>
@@ -4108,6 +4071,7 @@
           <w:id w:val="324486915"/>
           <w:citation/>
         </w:sdtPr>
+        <w:sdtEndPr/>
         <w:sdtContent>
           <w:r>
             <w:rPr>
@@ -4554,6 +4518,7 @@
           <w:id w:val="626194598"/>
           <w:citation/>
         </w:sdtPr>
+        <w:sdtEndPr/>
         <w:sdtContent>
           <w:r>
             <w:rPr>
@@ -4607,14 +4572,14 @@
           <w:szCs w:val="22"/>
         </w:rPr>
       </w:pPr>
-      <w:bookmarkStart w:id="7" w:name="_Toc35783473"/>
-      <w:r>
-        <w:rPr>
-          <w:rStyle w:val="Heading2Char"/>
+      <w:bookmarkStart w:id="8" w:name="_Toc35788726"/>
+      <w:r>
+        <w:rPr>
+          <w:rStyle w:val="berschrift2Zchn"/>
         </w:rPr>
         <w:t>Savage Worlds:</w:t>
       </w:r>
-      <w:bookmarkEnd w:id="7"/>
+      <w:bookmarkEnd w:id="8"/>
       <w:r>
         <w:br/>
       </w:r>
@@ -4729,6 +4694,7 @@
           <w:id w:val="-492171548"/>
           <w:citation/>
         </w:sdtPr>
+        <w:sdtEndPr/>
         <w:sdtContent>
           <w:r>
             <w:rPr>
@@ -4992,25 +4958,7 @@
           <w:sz w:val="22"/>
           <w:szCs w:val="22"/>
         </w:rPr>
-        <w:t xml:space="preserve">an kann Abgeschlagenheit loswerden, indem man am Anfang seines Zuges dagegen würfelt. Wunden machen einen schwächer, indem man pro Wunde einen -1 Malus auf alle Würfe erhält. Das Levelsystem in Savage </w:t>
-      </w:r>
-      <w:proofErr w:type="spellStart"/>
-      <w:r>
-        <w:rPr>
-          <w:rFonts w:ascii="Arial" w:hAnsi="Arial" w:cs="Arial"/>
-          <w:sz w:val="22"/>
-          <w:szCs w:val="22"/>
-        </w:rPr>
-        <w:t>Worlds</w:t>
-      </w:r>
-      <w:proofErr w:type="spellEnd"/>
-      <w:r>
-        <w:rPr>
-          <w:rFonts w:ascii="Arial" w:hAnsi="Arial" w:cs="Arial"/>
-          <w:sz w:val="22"/>
-          <w:szCs w:val="22"/>
-        </w:rPr>
-        <w:t xml:space="preserve"> basiert auf Meilensteinen</w:t>
+        <w:t>an kann Abgeschlagenheit loswerden, indem man am Anfang seines Zuges dagegen würfelt. Wunden machen einen schwächer, indem man pro Wunde einen -1 Malus auf alle Würfe erhält. Das Levelsystem in Savage Worlds basiert auf Meilensteinen</w:t>
       </w:r>
       <w:r>
         <w:rPr>
@@ -5062,6 +5010,7 @@
           <w:id w:val="-630555888"/>
           <w:citation/>
         </w:sdtPr>
+        <w:sdtEndPr/>
         <w:sdtContent>
           <w:r>
             <w:rPr>
@@ -5233,6 +5182,7 @@
           <w:id w:val="-1065717995"/>
           <w:citation/>
         </w:sdtPr>
+        <w:sdtEndPr/>
         <w:sdtContent>
           <w:r>
             <w:rPr>
@@ -5295,15 +5245,15 @@
           <w:szCs w:val="22"/>
         </w:rPr>
       </w:pPr>
-      <w:bookmarkStart w:id="8" w:name="_Toc35783474"/>
-      <w:r>
-        <w:rPr>
-          <w:rStyle w:val="Heading2Char"/>
+      <w:bookmarkStart w:id="9" w:name="_Toc35788727"/>
+      <w:r>
+        <w:rPr>
+          <w:rStyle w:val="berschrift2Zchn"/>
           <w:rFonts w:cstheme="majorHAnsi"/>
         </w:rPr>
         <w:t>Pathfinder</w:t>
       </w:r>
-      <w:bookmarkEnd w:id="8"/>
+      <w:bookmarkEnd w:id="9"/>
       <w:r>
         <w:rPr>
           <w:rFonts w:ascii="Arial" w:hAnsi="Arial" w:cs="Arial"/>
@@ -5390,6 +5340,7 @@
           <w:id w:val="-690303283"/>
           <w:citation/>
         </w:sdtPr>
+        <w:sdtEndPr/>
         <w:sdtContent>
           <w:r>
             <w:rPr>
@@ -5454,11 +5405,9 @@
       </w:r>
     </w:p>
     <w:p>
-      <w:bookmarkStart w:id="9" w:name="_Toc35783475"/>
       <w:r>
         <w:t>Online MUD-spiele</w:t>
       </w:r>
-      <w:bookmarkEnd w:id="9"/>
     </w:p>
     <w:p>
       <w:r>
@@ -5481,9 +5430,9 @@
     <w:p/>
     <w:p>
       <w:pPr>
-        <w:pStyle w:val="Heading2"/>
+        <w:pStyle w:val="berschrift2"/>
       </w:pPr>
-      <w:bookmarkStart w:id="10" w:name="_Toc35783476"/>
+      <w:bookmarkStart w:id="10" w:name="_Toc35788728"/>
       <w:r>
         <w:t>Silberland</w:t>
       </w:r>
@@ -5708,6 +5657,7 @@
           <w:id w:val="1049889581"/>
           <w:citation/>
         </w:sdtPr>
+        <w:sdtEndPr/>
         <w:sdtContent>
           <w:r>
             <w:rPr>
@@ -6185,10 +6135,10 @@
     </w:p>
     <w:p>
       <w:pPr>
-        <w:pStyle w:val="Heading2"/>
+        <w:pStyle w:val="berschrift2"/>
         <w:jc w:val="left"/>
       </w:pPr>
-      <w:bookmarkStart w:id="11" w:name="_Toc35783477"/>
+      <w:bookmarkStart w:id="11" w:name="_Toc35788729"/>
       <w:r>
         <w:t xml:space="preserve">Final </w:t>
       </w:r>
@@ -6279,16 +6229,7 @@
           <w:sz w:val="22"/>
           <w:szCs w:val="22"/>
         </w:rPr>
-        <w:t xml:space="preserve"> </w:t>
-      </w:r>
-      <w:proofErr w:type="spellStart"/>
-      <w:r>
-        <w:rPr>
-          <w:rFonts w:ascii="Arial" w:hAnsi="Arial" w:cs="Arial"/>
-          <w:sz w:val="22"/>
-          <w:szCs w:val="22"/>
-        </w:rPr>
-        <w:t>T</w:t>
+        <w:t xml:space="preserve"> T</w:t>
       </w:r>
       <w:r>
         <w:rPr>
@@ -6298,7 +6239,6 @@
         </w:rPr>
         <w:t>rek</w:t>
       </w:r>
-      <w:proofErr w:type="spellEnd"/>
       <w:r>
         <w:rPr>
           <w:rFonts w:ascii="Arial" w:hAnsi="Arial" w:cs="Arial"/>
@@ -6697,6 +6637,7 @@
           <w:id w:val="948434125"/>
           <w:citation/>
         </w:sdtPr>
+        <w:sdtEndPr/>
         <w:sdtContent>
           <w:r>
             <w:rPr>
@@ -7075,10 +7016,10 @@
     </w:p>
     <w:p>
       <w:pPr>
-        <w:pStyle w:val="Heading2"/>
+        <w:pStyle w:val="berschrift2"/>
         <w:jc w:val="left"/>
       </w:pPr>
-      <w:bookmarkStart w:id="12" w:name="_Toc35783478"/>
+      <w:bookmarkStart w:id="12" w:name="_Toc35788730"/>
       <w:proofErr w:type="spellStart"/>
       <w:r>
         <w:t>A</w:t>
@@ -7093,10 +7034,10 @@
       <w:r>
         <w:t xml:space="preserve"> </w:t>
       </w:r>
+      <w:r>
+        <w:t>MUD</w:t>
+      </w:r>
       <w:bookmarkEnd w:id="12"/>
-      <w:r>
-        <w:t>MUD</w:t>
-      </w:r>
     </w:p>
     <w:p>
       <w:pPr>
@@ -7536,10 +7477,10 @@
     <w:p/>
     <w:p>
       <w:pPr>
-        <w:pStyle w:val="Heading2"/>
+        <w:pStyle w:val="berschrift2"/>
         <w:jc w:val="left"/>
       </w:pPr>
-      <w:bookmarkStart w:id="13" w:name="_Toc35783479"/>
+      <w:bookmarkStart w:id="13" w:name="_Toc35788731"/>
       <w:proofErr w:type="spellStart"/>
       <w:r>
         <w:t>Achae</w:t>
@@ -7558,7 +7499,7 @@
     </w:p>
     <w:p>
       <w:pPr>
-        <w:pStyle w:val="ListParagraph"/>
+        <w:pStyle w:val="Listenabsatz"/>
         <w:numPr>
           <w:ilvl w:val="0"/>
           <w:numId w:val="3"/>
@@ -7764,7 +7705,7 @@
     </w:p>
     <w:p>
       <w:pPr>
-        <w:pStyle w:val="ListParagraph"/>
+        <w:pStyle w:val="Listenabsatz"/>
         <w:numPr>
           <w:ilvl w:val="0"/>
           <w:numId w:val="3"/>
@@ -8008,7 +7949,7 @@
     </w:p>
     <w:p>
       <w:pPr>
-        <w:pStyle w:val="ListParagraph"/>
+        <w:pStyle w:val="Listenabsatz"/>
         <w:numPr>
           <w:ilvl w:val="0"/>
           <w:numId w:val="3"/>
@@ -8106,9 +8047,9 @@
     <w:p/>
     <w:p>
       <w:pPr>
-        <w:pStyle w:val="Heading2"/>
+        <w:pStyle w:val="berschrift2"/>
       </w:pPr>
-      <w:bookmarkStart w:id="14" w:name="_Toc35783480"/>
+      <w:bookmarkStart w:id="14" w:name="_Toc35788732"/>
       <w:proofErr w:type="spellStart"/>
       <w:r>
         <w:t>Gemstone</w:t>
@@ -8231,6 +8172,7 @@
           <w:id w:val="-284881064"/>
           <w:citation/>
         </w:sdtPr>
+        <w:sdtEndPr/>
         <w:sdtContent>
           <w:r>
             <w:rPr>
@@ -8395,6 +8337,7 @@
           <w:id w:val="-1281486431"/>
           <w:citation/>
         </w:sdtPr>
+        <w:sdtEndPr/>
         <w:sdtContent>
           <w:r>
             <w:rPr>
@@ -8587,6 +8530,7 @@
           <w:id w:val="-2032563511"/>
           <w:citation/>
         </w:sdtPr>
+        <w:sdtEndPr/>
         <w:sdtContent>
           <w:r>
             <w:rPr>
@@ -8748,6 +8692,7 @@
           <w:id w:val="2109769373"/>
           <w:citation/>
         </w:sdtPr>
+        <w:sdtEndPr/>
         <w:sdtContent>
           <w:r>
             <w:rPr>
@@ -8818,10 +8763,10 @@
     </w:p>
     <w:p>
       <w:pPr>
-        <w:pStyle w:val="Heading2"/>
+        <w:pStyle w:val="berschrift2"/>
         <w:jc w:val="left"/>
       </w:pPr>
-      <w:bookmarkStart w:id="15" w:name="_Toc35783481"/>
+      <w:bookmarkStart w:id="15" w:name="_Toc35788733"/>
       <w:proofErr w:type="spellStart"/>
       <w:r>
         <w:lastRenderedPageBreak/>
@@ -8952,6 +8897,7 @@
           <w:id w:val="1443879299"/>
           <w:citation/>
         </w:sdtPr>
+        <w:sdtEndPr/>
         <w:sdtContent>
           <w:r>
             <w:rPr>
@@ -9039,6 +8985,7 @@
           <w:id w:val="64921436"/>
           <w:citation/>
         </w:sdtPr>
+        <w:sdtEndPr/>
         <w:sdtContent>
           <w:r>
             <w:rPr>
@@ -9236,6 +9183,7 @@
           <w:id w:val="-453023521"/>
           <w:citation/>
         </w:sdtPr>
+        <w:sdtEndPr/>
         <w:sdtContent>
           <w:r>
             <w:rPr>
@@ -9426,6 +9374,7 @@
           <w:id w:val="-2062468186"/>
           <w:citation/>
         </w:sdtPr>
+        <w:sdtEndPr/>
         <w:sdtContent>
           <w:r>
             <w:rPr>
@@ -9525,9 +9474,9 @@
     </w:p>
     <w:p>
       <w:pPr>
-        <w:pStyle w:val="Heading2"/>
+        <w:pStyle w:val="berschrift2"/>
       </w:pPr>
-      <w:bookmarkStart w:id="16" w:name="_Toc35783482"/>
+      <w:bookmarkStart w:id="16" w:name="_Toc35788734"/>
       <w:proofErr w:type="spellStart"/>
       <w:r>
         <w:lastRenderedPageBreak/>
@@ -9718,6 +9667,7 @@
           <w:id w:val="-59261403"/>
           <w:citation/>
         </w:sdtPr>
+        <w:sdtEndPr/>
         <w:sdtContent>
           <w:r>
             <w:rPr>
@@ -9998,6 +9948,7 @@
           <w:id w:val="-1668557600"/>
           <w:citation/>
         </w:sdtPr>
+        <w:sdtEndPr/>
         <w:sdtContent>
           <w:r>
             <w:rPr>
@@ -10162,9 +10113,9 @@
     </w:p>
     <w:p>
       <w:pPr>
-        <w:pStyle w:val="Heading2"/>
+        <w:pStyle w:val="berschrift2"/>
       </w:pPr>
-      <w:bookmarkStart w:id="17" w:name="_Toc35783483"/>
+      <w:bookmarkStart w:id="17" w:name="_Toc35788735"/>
       <w:proofErr w:type="spellStart"/>
       <w:r>
         <w:t>Starmoun</w:t>
@@ -10263,6 +10214,7 @@
           <w:id w:val="-1361504997"/>
           <w:citation/>
         </w:sdtPr>
+        <w:sdtEndPr/>
         <w:sdtContent>
           <w:r>
             <w:rPr>
@@ -10522,16 +10474,6 @@
     </w:p>
     <w:p>
       <w:pPr>
-        <w:pStyle w:val="Heading1"/>
-      </w:pPr>
-      <w:bookmarkStart w:id="18" w:name="_Toc35783484"/>
-      <w:r>
-        <w:t>Zusammenfassung</w:t>
-      </w:r>
-      <w:bookmarkEnd w:id="18"/>
-    </w:p>
-    <w:p>
-      <w:pPr>
         <w:rPr>
           <w:rFonts w:ascii="Arial" w:hAnsi="Arial" w:cs="Arial"/>
           <w:sz w:val="22"/>
@@ -10541,37 +10483,56 @@
     </w:p>
     <w:p>
       <w:pPr>
-        <w:rPr>
-          <w:rFonts w:ascii="Arial" w:hAnsi="Arial" w:cs="Arial"/>
-          <w:sz w:val="22"/>
-          <w:szCs w:val="22"/>
-        </w:rPr>
+        <w:pStyle w:val="berschrift1"/>
       </w:pPr>
-      <w:r>
-        <w:rPr>
-          <w:rFonts w:ascii="Arial" w:hAnsi="Arial" w:cs="Arial"/>
-          <w:sz w:val="22"/>
-          <w:szCs w:val="22"/>
-        </w:rPr>
-        <w:t xml:space="preserve">Nach abschließender Betrachtung </w:t>
-      </w:r>
-      <w:r>
-        <w:rPr>
-          <w:rFonts w:ascii="Arial" w:hAnsi="Arial" w:cs="Arial"/>
-          <w:sz w:val="22"/>
-          <w:szCs w:val="22"/>
-        </w:rPr>
-        <w:t xml:space="preserve">fällt auf, dass die Beliebtheit von Multi User Dungeon Spielen trotz ihrer langen Beständigkeit ungebrochen ist. </w:t>
-      </w:r>
-      <w:r>
-        <w:rPr>
-          <w:rFonts w:ascii="Arial" w:hAnsi="Arial" w:cs="Arial"/>
-          <w:sz w:val="22"/>
-          <w:szCs w:val="22"/>
-        </w:rPr>
-        <w:br w:type="page"/>
-      </w:r>
-      <w:bookmarkStart w:id="19" w:name="_GoBack"/>
+      <w:bookmarkStart w:id="18" w:name="_Toc35788736"/>
+      <w:r>
+        <w:t xml:space="preserve">Folgerungen </w:t>
+      </w:r>
+      <w:r>
+        <w:t>f</w:t>
+      </w:r>
+      <w:r>
+        <w:t>ür Prototyp</w:t>
+      </w:r>
+      <w:bookmarkEnd w:id="18"/>
+    </w:p>
+    <w:p/>
+    <w:p>
+      <w:r>
+        <w:t xml:space="preserve">Nach der Betrachtung vieler Konkurrenten, muss geklärt werden, welche Funktionen unser Prototyp übernehmen soll, ob dieser auf </w:t>
+      </w:r>
+      <w:r>
+        <w:t>dieselben</w:t>
+      </w:r>
+      <w:r>
+        <w:t xml:space="preserve"> Technologien setzt und inwieweit wir in der Lage sind, dies umzusetzen.</w:t>
+      </w:r>
+    </w:p>
+    <w:p>
+      <w:r>
+        <w:t>Die Struktur aller betrachteten online MUDs basiert auf einer Client-Server-Architektur. Dadurch können beliebig viele Nutzer den Server gleichzeitig nutzen. Diese Architektur soll auch bei uns zum Einsatz kommen.</w:t>
+      </w:r>
+    </w:p>
+    <w:p>
+      <w:r>
+        <w:t>Bei den meisten wurde das Telnet-Protokoll genutzt. Da bei uns nur ein eigens erstellter Webclient genutzt werden soll, ist die Nutzung dieses Protokolls nicht notwendig. Stattdessen werden wir eine andere Technologie zur Übertragung der Daten nutzen, welche die Aufrechterhaltung von Websessions erleichtern (z.B. Java Sockets, Apache Kafka). Vorwissen ist in diesem Bereich in unserer Gruppe kaum vorhanden, da dies aber weit verbreitete Technologien sind, ist das Erlernen dieser Fähigkeiten keine zu große Hürde.</w:t>
+      </w:r>
+    </w:p>
+    <w:p>
+      <w:r>
+        <w:lastRenderedPageBreak/>
+        <w:t>Viele MUDs setzen als Serversprache, wie viele Spiele aus anderen Genres, auf C++ oder die extra für MUDs entwickelte Sprache LPC. Da in unserer Gruppe das Wissen bei der objektorientierten Sprache Java am meisten verbreitet ist und dort auch viele nutzbare Frameworks angeboten werden, wird unser Projekt größtenteils in der Sprache Java umgesetzt.</w:t>
+      </w:r>
+    </w:p>
+    <w:p>
+      <w:pPr>
+        <w:pStyle w:val="berschrift1"/>
+      </w:pPr>
+      <w:bookmarkStart w:id="19" w:name="_Toc35788737"/>
+      <w:r>
+        <w:t>Zusammenfassung</w:t>
+      </w:r>
       <w:bookmarkEnd w:id="19"/>
     </w:p>
     <w:p>
@@ -10585,10 +10546,52 @@
     </w:p>
     <w:p>
       <w:pPr>
-        <w:pStyle w:val="Heading1"/>
+        <w:rPr>
+          <w:rFonts w:ascii="Arial" w:hAnsi="Arial" w:cs="Arial"/>
+          <w:sz w:val="22"/>
+          <w:szCs w:val="22"/>
+        </w:rPr>
+      </w:pPr>
+      <w:r>
+        <w:rPr>
+          <w:rFonts w:ascii="Arial" w:hAnsi="Arial" w:cs="Arial"/>
+          <w:sz w:val="22"/>
+          <w:szCs w:val="22"/>
+        </w:rPr>
+        <w:t xml:space="preserve">Nach abschließender Betrachtung </w:t>
+      </w:r>
+      <w:r>
+        <w:rPr>
+          <w:rFonts w:ascii="Arial" w:hAnsi="Arial" w:cs="Arial"/>
+          <w:sz w:val="22"/>
+          <w:szCs w:val="22"/>
+        </w:rPr>
+        <w:t xml:space="preserve">fällt auf, dass die Beliebtheit von Multi User Dungeon Spielen trotz ihrer langen Beständigkeit ungebrochen ist. </w:t>
+      </w:r>
+      <w:r>
+        <w:rPr>
+          <w:rFonts w:ascii="Arial" w:hAnsi="Arial" w:cs="Arial"/>
+          <w:sz w:val="22"/>
+          <w:szCs w:val="22"/>
+        </w:rPr>
+        <w:br w:type="page"/>
+      </w:r>
+    </w:p>
+    <w:p>
+      <w:pPr>
+        <w:rPr>
+          <w:rFonts w:ascii="Arial" w:hAnsi="Arial" w:cs="Arial"/>
+          <w:sz w:val="22"/>
+          <w:szCs w:val="22"/>
+        </w:rPr>
       </w:pPr>
     </w:p>
-    <w:bookmarkStart w:id="20" w:name="_Toc35783485" w:displacedByCustomXml="next"/>
+    <w:p>
+      <w:pPr>
+        <w:pStyle w:val="berschrift1"/>
+      </w:pPr>
+    </w:p>
+    <w:bookmarkStart w:id="20" w:name="_Toc35788738" w:displacedByCustomXml="next"/>
     <w:sdt>
       <w:sdtPr>
         <w:rPr>
@@ -10605,10 +10608,11 @@
           <w:docPartUnique/>
         </w:docPartObj>
       </w:sdtPr>
+      <w:sdtEndPr/>
       <w:sdtContent>
         <w:p>
           <w:pPr>
-            <w:pStyle w:val="Heading1"/>
+            <w:pStyle w:val="berschrift1"/>
           </w:pPr>
           <w:r>
             <w:t>Literaturverzeichnis</w:t>
@@ -10620,10 +10624,11 @@
             <w:id w:val="111145805"/>
             <w:bibliography/>
           </w:sdtPr>
+          <w:sdtEndPr/>
           <w:sdtContent>
             <w:p>
               <w:pPr>
-                <w:pStyle w:val="Bibliography"/>
+                <w:pStyle w:val="Literaturverzeichnis"/>
                 <w:ind w:left="720" w:hanging="720"/>
                 <w:rPr>
                   <w:noProof/>
@@ -10666,7 +10671,7 @@
             </w:p>
             <w:p>
               <w:pPr>
-                <w:pStyle w:val="Bibliography"/>
+                <w:pStyle w:val="Literaturverzeichnis"/>
                 <w:ind w:left="720" w:hanging="720"/>
                 <w:rPr>
                   <w:noProof/>
@@ -10704,7 +10709,7 @@
             </w:p>
             <w:p>
               <w:pPr>
-                <w:pStyle w:val="Bibliography"/>
+                <w:pStyle w:val="Literaturverzeichnis"/>
                 <w:ind w:left="720" w:hanging="720"/>
                 <w:rPr>
                   <w:noProof/>
@@ -10742,7 +10747,7 @@
             </w:p>
             <w:p>
               <w:pPr>
-                <w:pStyle w:val="Bibliography"/>
+                <w:pStyle w:val="Literaturverzeichnis"/>
                 <w:ind w:left="720" w:hanging="720"/>
                 <w:rPr>
                   <w:noProof/>
@@ -10765,7 +10770,7 @@
             </w:p>
             <w:p>
               <w:pPr>
-                <w:pStyle w:val="Bibliography"/>
+                <w:pStyle w:val="Literaturverzeichnis"/>
                 <w:ind w:left="720" w:hanging="720"/>
                 <w:rPr>
                   <w:noProof/>
@@ -10794,7 +10799,7 @@
             </w:p>
             <w:p>
               <w:pPr>
-                <w:pStyle w:val="Bibliography"/>
+                <w:pStyle w:val="Literaturverzeichnis"/>
                 <w:ind w:left="720" w:hanging="720"/>
                 <w:rPr>
                   <w:noProof/>
@@ -10817,11 +10822,11 @@
             </w:p>
             <w:p>
               <w:pPr>
-                <w:pStyle w:val="Bibliography"/>
+                <w:pStyle w:val="Literaturverzeichnis"/>
                 <w:ind w:left="720" w:hanging="720"/>
                 <w:rPr>
                   <w:noProof/>
-                  <w:lang w:val="en-US"/>
+                  <w:lang w:val="de-AT"/>
                 </w:rPr>
               </w:pPr>
               <w:r>
@@ -10845,12 +10850,19 @@
                   <w:noProof/>
                   <w:lang w:val="en-US"/>
                 </w:rPr>
-                <w:t xml:space="preserve"> Pinnacle Entertainment.</w:t>
+                <w:t xml:space="preserve"> </w:t>
+              </w:r>
+              <w:r>
+                <w:rPr>
+                  <w:noProof/>
+                  <w:lang w:val="de-AT"/>
+                </w:rPr>
+                <w:t>Pinnacle Entertainment.</w:t>
               </w:r>
             </w:p>
             <w:p>
               <w:pPr>
-                <w:pStyle w:val="Bibliography"/>
+                <w:pStyle w:val="Literaturverzeichnis"/>
                 <w:ind w:left="720" w:hanging="720"/>
                 <w:rPr>
                   <w:noProof/>
@@ -10859,7 +10871,7 @@
               <w:r>
                 <w:rPr>
                   <w:noProof/>
-                  <w:lang w:val="en-US"/>
+                  <w:lang w:val="de-AT"/>
                 </w:rPr>
                 <w:t xml:space="preserve">Iron Realms Entertainment, L. (2020). </w:t>
               </w:r>
@@ -10880,7 +10892,7 @@
             </w:p>
             <w:p>
               <w:pPr>
-                <w:pStyle w:val="Bibliography"/>
+                <w:pStyle w:val="Literaturverzeichnis"/>
                 <w:ind w:left="720" w:hanging="720"/>
                 <w:rPr>
                   <w:noProof/>
@@ -10903,7 +10915,7 @@
             </w:p>
             <w:p>
               <w:pPr>
-                <w:pStyle w:val="Bibliography"/>
+                <w:pStyle w:val="Literaturverzeichnis"/>
                 <w:ind w:left="720" w:hanging="720"/>
                 <w:rPr>
                   <w:noProof/>
@@ -10926,7 +10938,7 @@
             </w:p>
             <w:p>
               <w:pPr>
-                <w:pStyle w:val="Bibliography"/>
+                <w:pStyle w:val="Literaturverzeichnis"/>
                 <w:ind w:left="720" w:hanging="720"/>
                 <w:rPr>
                   <w:noProof/>
@@ -10949,7 +10961,7 @@
             </w:p>
             <w:p>
               <w:pPr>
-                <w:pStyle w:val="Bibliography"/>
+                <w:pStyle w:val="Literaturverzeichnis"/>
                 <w:ind w:left="720" w:hanging="720"/>
                 <w:rPr>
                   <w:noProof/>
@@ -10987,7 +10999,7 @@
             </w:p>
             <w:p>
               <w:pPr>
-                <w:pStyle w:val="Bibliography"/>
+                <w:pStyle w:val="Literaturverzeichnis"/>
                 <w:ind w:left="720" w:hanging="720"/>
                 <w:rPr>
                   <w:noProof/>
@@ -11025,7 +11037,7 @@
             </w:p>
             <w:p>
               <w:pPr>
-                <w:pStyle w:val="Bibliography"/>
+                <w:pStyle w:val="Literaturverzeichnis"/>
                 <w:ind w:left="720" w:hanging="720"/>
                 <w:rPr>
                   <w:noProof/>
@@ -11063,7 +11075,7 @@
             </w:p>
             <w:p>
               <w:pPr>
-                <w:pStyle w:val="Bibliography"/>
+                <w:pStyle w:val="Literaturverzeichnis"/>
                 <w:ind w:left="720" w:hanging="720"/>
                 <w:rPr>
                   <w:noProof/>
@@ -11151,7 +11163,7 @@
   <w:sdt>
     <w:sdtPr>
       <w:rPr>
-        <w:rStyle w:val="PageNumber"/>
+        <w:rStyle w:val="Seitenzahl"/>
       </w:rPr>
       <w:id w:val="287254029"/>
       <w:docPartObj>
@@ -11159,30 +11171,35 @@
         <w:docPartUnique/>
       </w:docPartObj>
     </w:sdtPr>
+    <w:sdtEndPr>
+      <w:rPr>
+        <w:rStyle w:val="Seitenzahl"/>
+      </w:rPr>
+    </w:sdtEndPr>
     <w:sdtContent>
       <w:p>
         <w:pPr>
-          <w:pStyle w:val="Footer"/>
+          <w:pStyle w:val="Fuzeile"/>
           <w:framePr w:wrap="none" w:vAnchor="text" w:hAnchor="margin" w:xAlign="right" w:y="1"/>
           <w:rPr>
-            <w:rStyle w:val="PageNumber"/>
+            <w:rStyle w:val="Seitenzahl"/>
           </w:rPr>
         </w:pPr>
         <w:r>
           <w:rPr>
-            <w:rStyle w:val="PageNumber"/>
+            <w:rStyle w:val="Seitenzahl"/>
           </w:rPr>
           <w:fldChar w:fldCharType="begin"/>
         </w:r>
         <w:r>
           <w:rPr>
-            <w:rStyle w:val="PageNumber"/>
+            <w:rStyle w:val="Seitenzahl"/>
           </w:rPr>
           <w:instrText xml:space="preserve"> PAGE </w:instrText>
         </w:r>
         <w:r>
           <w:rPr>
-            <w:rStyle w:val="PageNumber"/>
+            <w:rStyle w:val="Seitenzahl"/>
           </w:rPr>
           <w:fldChar w:fldCharType="end"/>
         </w:r>
@@ -11191,7 +11208,7 @@
   </w:sdt>
   <w:p>
     <w:pPr>
-      <w:pStyle w:val="Footer"/>
+      <w:pStyle w:val="Fuzeile"/>
       <w:ind w:right="360"/>
     </w:pPr>
   </w:p>
@@ -11203,7 +11220,7 @@
   <w:sdt>
     <w:sdtPr>
       <w:rPr>
-        <w:rStyle w:val="PageNumber"/>
+        <w:rStyle w:val="Seitenzahl"/>
       </w:rPr>
       <w:id w:val="177709096"/>
       <w:docPartObj>
@@ -11211,43 +11228,48 @@
         <w:docPartUnique/>
       </w:docPartObj>
     </w:sdtPr>
+    <w:sdtEndPr>
+      <w:rPr>
+        <w:rStyle w:val="Seitenzahl"/>
+      </w:rPr>
+    </w:sdtEndPr>
     <w:sdtContent>
       <w:p>
         <w:pPr>
-          <w:pStyle w:val="Footer"/>
+          <w:pStyle w:val="Fuzeile"/>
           <w:framePr w:wrap="none" w:vAnchor="text" w:hAnchor="margin" w:xAlign="right" w:y="1"/>
           <w:rPr>
-            <w:rStyle w:val="PageNumber"/>
+            <w:rStyle w:val="Seitenzahl"/>
           </w:rPr>
         </w:pPr>
         <w:r>
           <w:rPr>
-            <w:rStyle w:val="PageNumber"/>
+            <w:rStyle w:val="Seitenzahl"/>
           </w:rPr>
           <w:fldChar w:fldCharType="begin"/>
         </w:r>
         <w:r>
           <w:rPr>
-            <w:rStyle w:val="PageNumber"/>
+            <w:rStyle w:val="Seitenzahl"/>
           </w:rPr>
           <w:instrText xml:space="preserve"> PAGE </w:instrText>
         </w:r>
         <w:r>
           <w:rPr>
-            <w:rStyle w:val="PageNumber"/>
+            <w:rStyle w:val="Seitenzahl"/>
           </w:rPr>
           <w:fldChar w:fldCharType="separate"/>
         </w:r>
         <w:r>
           <w:rPr>
-            <w:rStyle w:val="PageNumber"/>
+            <w:rStyle w:val="Seitenzahl"/>
             <w:noProof/>
           </w:rPr>
           <w:t>1</w:t>
         </w:r>
         <w:r>
           <w:rPr>
-            <w:rStyle w:val="PageNumber"/>
+            <w:rStyle w:val="Seitenzahl"/>
           </w:rPr>
           <w:fldChar w:fldCharType="end"/>
         </w:r>
@@ -11256,7 +11278,7 @@
   </w:sdt>
   <w:p>
     <w:pPr>
-      <w:pStyle w:val="Footer"/>
+      <w:pStyle w:val="Fuzeile"/>
       <w:ind w:right="360"/>
     </w:pPr>
   </w:p>
@@ -11292,7 +11314,7 @@
 <w:hdr xmlns:wpc="http://schemas.microsoft.com/office/word/2010/wordprocessingCanvas" xmlns:cx="http://schemas.microsoft.com/office/drawing/2014/chartex" xmlns:cx1="http://schemas.microsoft.com/office/drawing/2015/9/8/chartex" xmlns:cx2="http://schemas.microsoft.com/office/drawing/2015/10/21/chartex" xmlns:cx3="http://schemas.microsoft.com/office/drawing/2016/5/9/chartex" xmlns:cx4="http://schemas.microsoft.com/office/drawing/2016/5/10/chartex" xmlns:cx5="http://schemas.microsoft.com/office/drawing/2016/5/11/chartex" xmlns:cx6="http://schemas.microsoft.com/office/drawing/2016/5/12/chartex" xmlns:cx7="http://schemas.microsoft.com/office/drawing/2016/5/13/chartex" xmlns:cx8="http://schemas.microsoft.com/office/drawing/2016/5/14/chartex" xmlns:mc="http://schemas.openxmlformats.org/markup-compatibility/2006" xmlns:aink="http://schemas.microsoft.com/office/drawing/2016/ink" xmlns:am3d="http://schemas.microsoft.com/office/drawing/2017/model3d" xmlns:o="urn:schemas-microsoft-com:office:office" xmlns:r="http://schemas.openxmlformats.org/officeDocument/2006/relationships" xmlns:m="http://schemas.openxmlformats.org/officeDocument/2006/math" xmlns:v="urn:schemas-microsoft-com:vml" xmlns:wp14="http://schemas.microsoft.com/office/word/2010/wordprocessingDrawing" xmlns:wp="http://schemas.openxmlformats.org/drawingml/2006/wordprocessingDrawing" xmlns:w10="urn:schemas-microsoft-com:office:word" xmlns:w="http://schemas.openxmlformats.org/wordprocessingml/2006/main" xmlns:w14="http://schemas.microsoft.com/office/word/2010/wordml" xmlns:w15="http://schemas.microsoft.com/office/word/2012/wordml" xmlns:w16cid="http://schemas.microsoft.com/office/word/2016/wordml/cid" xmlns:w16se="http://schemas.microsoft.com/office/word/2015/wordml/symex" xmlns:wpg="http://schemas.microsoft.com/office/word/2010/wordprocessingGroup" xmlns:wpi="http://schemas.microsoft.com/office/word/2010/wordprocessingInk" xmlns:wne="http://schemas.microsoft.com/office/word/2006/wordml" xmlns:wps="http://schemas.microsoft.com/office/word/2010/wordprocessingShape" mc:Ignorable="w14 w15 w16se w16cid wp14">
   <w:p>
     <w:pPr>
-      <w:pStyle w:val="Header"/>
+      <w:pStyle w:val="Kopfzeile"/>
       <w:jc w:val="right"/>
     </w:pPr>
     <w:r>
@@ -11301,7 +11323,7 @@
   </w:p>
   <w:p>
     <w:pPr>
-      <w:pStyle w:val="Header"/>
+      <w:pStyle w:val="Kopfzeile"/>
     </w:pPr>
   </w:p>
 </w:hdr>
@@ -11790,7 +11812,7 @@
       </w:pPr>
     </w:pPrDefault>
   </w:docDefaults>
-  <w:latentStyles w:defLockedState="0" w:defUIPriority="99" w:defSemiHidden="0" w:defUnhideWhenUsed="0" w:defQFormat="0" w:count="375">
+  <w:latentStyles w:defLockedState="0" w:defUIPriority="99" w:defSemiHidden="0" w:defUnhideWhenUsed="0" w:defQFormat="0" w:count="377">
     <w:lsdException w:name="Normal" w:uiPriority="0" w:qFormat="1"/>
     <w:lsdException w:name="heading 1" w:uiPriority="9" w:qFormat="1"/>
     <w:lsdException w:name="heading 2" w:semiHidden="1" w:uiPriority="9" w:unhideWhenUsed="1" w:qFormat="1"/>
@@ -11896,7 +11918,6 @@
     <w:lsdException w:name="HTML Sample" w:semiHidden="1" w:unhideWhenUsed="1"/>
     <w:lsdException w:name="HTML Typewriter" w:semiHidden="1" w:unhideWhenUsed="1"/>
     <w:lsdException w:name="HTML Variable" w:semiHidden="1" w:unhideWhenUsed="1"/>
-    <w:lsdException w:name="Normal Table" w:semiHidden="1" w:unhideWhenUsed="1"/>
     <w:lsdException w:name="annotation subject" w:semiHidden="1" w:unhideWhenUsed="1"/>
     <w:lsdException w:name="No List" w:semiHidden="1" w:unhideWhenUsed="1"/>
     <w:lsdException w:name="Outline List 1" w:semiHidden="1" w:unhideWhenUsed="1"/>
@@ -11942,11 +11963,9 @@
     <w:lsdException w:name="Table Subtle 1" w:semiHidden="1" w:unhideWhenUsed="1"/>
     <w:lsdException w:name="Table Subtle 2" w:semiHidden="1" w:unhideWhenUsed="1"/>
     <w:lsdException w:name="Table Web 1" w:semiHidden="1" w:unhideWhenUsed="1"/>
-    <w:lsdException w:name="Table Web 2" w:semiHidden="1" w:unhideWhenUsed="1"/>
     <w:lsdException w:name="Table Web 3" w:semiHidden="1" w:unhideWhenUsed="1"/>
     <w:lsdException w:name="Balloon Text" w:semiHidden="1" w:unhideWhenUsed="1"/>
     <w:lsdException w:name="Table Grid" w:uiPriority="39"/>
-    <w:lsdException w:name="Table Theme" w:semiHidden="1" w:unhideWhenUsed="1"/>
     <w:lsdException w:name="Placeholder Text" w:semiHidden="1"/>
     <w:lsdException w:name="No Spacing" w:uiPriority="1" w:qFormat="1"/>
     <w:lsdException w:name="Light Shading" w:uiPriority="60"/>
@@ -12166,17 +12185,19 @@
     <w:lsdException w:name="Smart Hyperlink" w:semiHidden="1" w:unhideWhenUsed="1"/>
     <w:lsdException w:name="Hashtag" w:semiHidden="1" w:unhideWhenUsed="1"/>
     <w:lsdException w:name="Unresolved Mention" w:semiHidden="1" w:unhideWhenUsed="1"/>
+    <w:lsdException w:name="Smart Link" w:semiHidden="1" w:unhideWhenUsed="1"/>
+    <w:lsdException w:name="Smart Link Error" w:semiHidden="1" w:unhideWhenUsed="1"/>
   </w:latentStyles>
-  <w:style w:type="paragraph" w:default="1" w:styleId="Normal">
+  <w:style w:type="paragraph" w:default="1" w:styleId="Standard">
     <w:name w:val="Normal"/>
     <w:qFormat/>
     <w:rsid w:val="003A70E8"/>
   </w:style>
-  <w:style w:type="paragraph" w:styleId="Heading1">
+  <w:style w:type="paragraph" w:styleId="berschrift1">
     <w:name w:val="heading 1"/>
-    <w:basedOn w:val="Title"/>
-    <w:next w:val="Normal"/>
-    <w:link w:val="Heading1Char"/>
+    <w:basedOn w:val="Titel"/>
+    <w:next w:val="Standard"/>
+    <w:link w:val="berschrift1Zchn"/>
     <w:uiPriority w:val="9"/>
     <w:qFormat/>
     <w:rsid w:val="00056E17"/>
@@ -12193,11 +12214,11 @@
       <w:szCs w:val="40"/>
     </w:rPr>
   </w:style>
-  <w:style w:type="paragraph" w:styleId="Heading2">
+  <w:style w:type="paragraph" w:styleId="berschrift2">
     <w:name w:val="heading 2"/>
-    <w:basedOn w:val="Normal"/>
-    <w:next w:val="Normal"/>
-    <w:link w:val="Heading2Char"/>
+    <w:basedOn w:val="Standard"/>
+    <w:next w:val="Standard"/>
+    <w:link w:val="berschrift2Zchn"/>
     <w:uiPriority w:val="9"/>
     <w:unhideWhenUsed/>
     <w:qFormat/>
@@ -12215,11 +12236,11 @@
       <w:szCs w:val="32"/>
     </w:rPr>
   </w:style>
-  <w:style w:type="paragraph" w:styleId="Heading3">
+  <w:style w:type="paragraph" w:styleId="berschrift3">
     <w:name w:val="heading 3"/>
-    <w:basedOn w:val="Normal"/>
-    <w:next w:val="Normal"/>
-    <w:link w:val="Heading3Char"/>
+    <w:basedOn w:val="Standard"/>
+    <w:next w:val="Standard"/>
+    <w:link w:val="berschrift3Zchn"/>
     <w:uiPriority w:val="9"/>
     <w:semiHidden/>
     <w:unhideWhenUsed/>
@@ -12237,11 +12258,11 @@
       <w:szCs w:val="32"/>
     </w:rPr>
   </w:style>
-  <w:style w:type="paragraph" w:styleId="Heading4">
+  <w:style w:type="paragraph" w:styleId="berschrift4">
     <w:name w:val="heading 4"/>
-    <w:basedOn w:val="Normal"/>
-    <w:next w:val="Normal"/>
-    <w:link w:val="Heading4Char"/>
+    <w:basedOn w:val="Standard"/>
+    <w:next w:val="Standard"/>
+    <w:link w:val="berschrift4Zchn"/>
     <w:uiPriority w:val="9"/>
     <w:semiHidden/>
     <w:unhideWhenUsed/>
@@ -12261,11 +12282,11 @@
       <w:szCs w:val="30"/>
     </w:rPr>
   </w:style>
-  <w:style w:type="paragraph" w:styleId="Heading5">
+  <w:style w:type="paragraph" w:styleId="berschrift5">
     <w:name w:val="heading 5"/>
-    <w:basedOn w:val="Normal"/>
-    <w:next w:val="Normal"/>
-    <w:link w:val="Heading5Char"/>
+    <w:basedOn w:val="Standard"/>
+    <w:next w:val="Standard"/>
+    <w:link w:val="berschrift5Zchn"/>
     <w:uiPriority w:val="9"/>
     <w:semiHidden/>
     <w:unhideWhenUsed/>
@@ -12283,11 +12304,11 @@
       <w:szCs w:val="28"/>
     </w:rPr>
   </w:style>
-  <w:style w:type="paragraph" w:styleId="Heading6">
+  <w:style w:type="paragraph" w:styleId="berschrift6">
     <w:name w:val="heading 6"/>
-    <w:basedOn w:val="Normal"/>
-    <w:next w:val="Normal"/>
-    <w:link w:val="Heading6Char"/>
+    <w:basedOn w:val="Standard"/>
+    <w:next w:val="Standard"/>
+    <w:link w:val="berschrift6Zchn"/>
     <w:uiPriority w:val="9"/>
     <w:semiHidden/>
     <w:unhideWhenUsed/>
@@ -12307,11 +12328,11 @@
       <w:szCs w:val="26"/>
     </w:rPr>
   </w:style>
-  <w:style w:type="paragraph" w:styleId="Heading7">
+  <w:style w:type="paragraph" w:styleId="berschrift7">
     <w:name w:val="heading 7"/>
-    <w:basedOn w:val="Normal"/>
-    <w:next w:val="Normal"/>
-    <w:link w:val="Heading7Char"/>
+    <w:basedOn w:val="Standard"/>
+    <w:next w:val="Standard"/>
+    <w:link w:val="berschrift7Zchn"/>
     <w:uiPriority w:val="9"/>
     <w:semiHidden/>
     <w:unhideWhenUsed/>
@@ -12329,11 +12350,11 @@
       <w:szCs w:val="24"/>
     </w:rPr>
   </w:style>
-  <w:style w:type="paragraph" w:styleId="Heading8">
+  <w:style w:type="paragraph" w:styleId="berschrift8">
     <w:name w:val="heading 8"/>
-    <w:basedOn w:val="Normal"/>
-    <w:next w:val="Normal"/>
-    <w:link w:val="Heading8Char"/>
+    <w:basedOn w:val="Standard"/>
+    <w:next w:val="Standard"/>
+    <w:link w:val="berschrift8Zchn"/>
     <w:uiPriority w:val="9"/>
     <w:semiHidden/>
     <w:unhideWhenUsed/>
@@ -12353,11 +12374,11 @@
       <w:szCs w:val="22"/>
     </w:rPr>
   </w:style>
-  <w:style w:type="paragraph" w:styleId="Heading9">
+  <w:style w:type="paragraph" w:styleId="berschrift9">
     <w:name w:val="heading 9"/>
-    <w:basedOn w:val="Normal"/>
-    <w:next w:val="Normal"/>
-    <w:link w:val="Heading9Char"/>
+    <w:basedOn w:val="Standard"/>
+    <w:next w:val="Standard"/>
+    <w:link w:val="berschrift9Zchn"/>
     <w:uiPriority w:val="9"/>
     <w:semiHidden/>
     <w:unhideWhenUsed/>
@@ -12376,13 +12397,13 @@
       <w:iCs/>
     </w:rPr>
   </w:style>
-  <w:style w:type="character" w:default="1" w:styleId="DefaultParagraphFont">
+  <w:style w:type="character" w:default="1" w:styleId="Absatz-Standardschriftart">
     <w:name w:val="Default Paragraph Font"/>
     <w:uiPriority w:val="1"/>
     <w:semiHidden/>
     <w:unhideWhenUsed/>
   </w:style>
-  <w:style w:type="table" w:default="1" w:styleId="TableNormal">
+  <w:style w:type="table" w:default="1" w:styleId="NormaleTabelle">
     <w:name w:val="Normal Table"/>
     <w:uiPriority w:val="99"/>
     <w:semiHidden/>
@@ -12397,17 +12418,17 @@
       </w:tblCellMar>
     </w:tblPr>
   </w:style>
-  <w:style w:type="numbering" w:default="1" w:styleId="NoList">
+  <w:style w:type="numbering" w:default="1" w:styleId="KeineListe">
     <w:name w:val="No List"/>
     <w:uiPriority w:val="99"/>
     <w:semiHidden/>
     <w:unhideWhenUsed/>
   </w:style>
-  <w:style w:type="paragraph" w:styleId="Title">
+  <w:style w:type="paragraph" w:styleId="Titel">
     <w:name w:val="Title"/>
-    <w:basedOn w:val="Normal"/>
-    <w:next w:val="Normal"/>
-    <w:link w:val="TitleChar"/>
+    <w:basedOn w:val="Standard"/>
+    <w:next w:val="Standard"/>
+    <w:link w:val="TitelZchn"/>
     <w:uiPriority w:val="10"/>
     <w:qFormat/>
     <w:rsid w:val="003A70E8"/>
@@ -12429,10 +12450,10 @@
       <w:szCs w:val="72"/>
     </w:rPr>
   </w:style>
-  <w:style w:type="character" w:customStyle="1" w:styleId="TitleChar">
-    <w:name w:val="Title Char"/>
-    <w:basedOn w:val="DefaultParagraphFont"/>
-    <w:link w:val="Title"/>
+  <w:style w:type="character" w:customStyle="1" w:styleId="TitelZchn">
+    <w:name w:val="Titel Zchn"/>
+    <w:basedOn w:val="Absatz-Standardschriftart"/>
+    <w:link w:val="Titel"/>
     <w:uiPriority w:val="10"/>
     <w:rsid w:val="003A70E8"/>
     <w:rPr>
@@ -12444,11 +12465,11 @@
       <w:szCs w:val="72"/>
     </w:rPr>
   </w:style>
-  <w:style w:type="paragraph" w:styleId="Subtitle">
+  <w:style w:type="paragraph" w:styleId="Untertitel">
     <w:name w:val="Subtitle"/>
-    <w:basedOn w:val="Normal"/>
-    <w:next w:val="Normal"/>
-    <w:link w:val="SubtitleChar"/>
+    <w:basedOn w:val="Standard"/>
+    <w:next w:val="Standard"/>
+    <w:link w:val="UntertitelZchn"/>
     <w:uiPriority w:val="11"/>
     <w:qFormat/>
     <w:rsid w:val="003A70E8"/>
@@ -12464,10 +12485,10 @@
       <w:szCs w:val="28"/>
     </w:rPr>
   </w:style>
-  <w:style w:type="character" w:customStyle="1" w:styleId="SubtitleChar">
-    <w:name w:val="Subtitle Char"/>
-    <w:basedOn w:val="DefaultParagraphFont"/>
-    <w:link w:val="Subtitle"/>
+  <w:style w:type="character" w:customStyle="1" w:styleId="UntertitelZchn">
+    <w:name w:val="Untertitel Zchn"/>
+    <w:basedOn w:val="Absatz-Standardschriftart"/>
+    <w:link w:val="Untertitel"/>
     <w:uiPriority w:val="11"/>
     <w:rsid w:val="003A70E8"/>
     <w:rPr>
@@ -12476,9 +12497,9 @@
       <w:szCs w:val="28"/>
     </w:rPr>
   </w:style>
-  <w:style w:type="table" w:styleId="TableGrid">
+  <w:style w:type="table" w:styleId="Tabellenraster">
     <w:name w:val="Table Grid"/>
-    <w:basedOn w:val="TableNormal"/>
+    <w:basedOn w:val="NormaleTabelle"/>
     <w:uiPriority w:val="39"/>
     <w:rsid w:val="00E910C3"/>
     <w:pPr>
@@ -12495,9 +12516,9 @@
       </w:tblBorders>
     </w:tblPr>
   </w:style>
-  <w:style w:type="table" w:styleId="TableWeb3">
+  <w:style w:type="table" w:styleId="TabelleWeb3">
     <w:name w:val="Table Web 3"/>
-    <w:basedOn w:val="TableNormal"/>
+    <w:basedOn w:val="NormaleTabelle"/>
     <w:uiPriority w:val="99"/>
     <w:rsid w:val="00E910C3"/>
     <w:tblPr>
@@ -12530,10 +12551,10 @@
       </w:tcPr>
     </w:tblStylePr>
   </w:style>
-  <w:style w:type="paragraph" w:styleId="Header">
+  <w:style w:type="paragraph" w:styleId="Kopfzeile">
     <w:name w:val="header"/>
-    <w:basedOn w:val="Normal"/>
-    <w:link w:val="HeaderChar"/>
+    <w:basedOn w:val="Standard"/>
+    <w:link w:val="KopfzeileZchn"/>
     <w:uiPriority w:val="99"/>
     <w:unhideWhenUsed/>
     <w:rsid w:val="00250345"/>
@@ -12545,17 +12566,17 @@
       <w:spacing w:after="0" w:line="240" w:lineRule="auto"/>
     </w:pPr>
   </w:style>
-  <w:style w:type="character" w:customStyle="1" w:styleId="HeaderChar">
-    <w:name w:val="Header Char"/>
-    <w:basedOn w:val="DefaultParagraphFont"/>
-    <w:link w:val="Header"/>
+  <w:style w:type="character" w:customStyle="1" w:styleId="KopfzeileZchn">
+    <w:name w:val="Kopfzeile Zchn"/>
+    <w:basedOn w:val="Absatz-Standardschriftart"/>
+    <w:link w:val="Kopfzeile"/>
     <w:uiPriority w:val="99"/>
     <w:rsid w:val="00250345"/>
   </w:style>
-  <w:style w:type="paragraph" w:styleId="Footer">
+  <w:style w:type="paragraph" w:styleId="Fuzeile">
     <w:name w:val="footer"/>
-    <w:basedOn w:val="Normal"/>
-    <w:link w:val="FooterChar"/>
+    <w:basedOn w:val="Standard"/>
+    <w:link w:val="FuzeileZchn"/>
     <w:uiPriority w:val="99"/>
     <w:unhideWhenUsed/>
     <w:rsid w:val="00250345"/>
@@ -12567,17 +12588,17 @@
       <w:spacing w:after="0" w:line="240" w:lineRule="auto"/>
     </w:pPr>
   </w:style>
-  <w:style w:type="character" w:customStyle="1" w:styleId="FooterChar">
-    <w:name w:val="Footer Char"/>
-    <w:basedOn w:val="DefaultParagraphFont"/>
-    <w:link w:val="Footer"/>
+  <w:style w:type="character" w:customStyle="1" w:styleId="FuzeileZchn">
+    <w:name w:val="Fußzeile Zchn"/>
+    <w:basedOn w:val="Absatz-Standardschriftart"/>
+    <w:link w:val="Fuzeile"/>
     <w:uiPriority w:val="99"/>
     <w:rsid w:val="00250345"/>
   </w:style>
-  <w:style w:type="character" w:customStyle="1" w:styleId="Heading1Char">
-    <w:name w:val="Heading 1 Char"/>
-    <w:basedOn w:val="DefaultParagraphFont"/>
-    <w:link w:val="Heading1"/>
+  <w:style w:type="character" w:customStyle="1" w:styleId="berschrift1Zchn">
+    <w:name w:val="Überschrift 1 Zchn"/>
+    <w:basedOn w:val="Absatz-Standardschriftart"/>
+    <w:link w:val="berschrift1"/>
     <w:uiPriority w:val="9"/>
     <w:rsid w:val="00056E17"/>
     <w:rPr>
@@ -12589,10 +12610,10 @@
       <w:szCs w:val="40"/>
     </w:rPr>
   </w:style>
-  <w:style w:type="character" w:customStyle="1" w:styleId="Heading2Char">
-    <w:name w:val="Heading 2 Char"/>
-    <w:basedOn w:val="DefaultParagraphFont"/>
-    <w:link w:val="Heading2"/>
+  <w:style w:type="character" w:customStyle="1" w:styleId="berschrift2Zchn">
+    <w:name w:val="Überschrift 2 Zchn"/>
+    <w:basedOn w:val="Absatz-Standardschriftart"/>
+    <w:link w:val="berschrift2"/>
     <w:uiPriority w:val="9"/>
     <w:rsid w:val="003A70E8"/>
     <w:rPr>
@@ -12601,10 +12622,10 @@
       <w:szCs w:val="32"/>
     </w:rPr>
   </w:style>
-  <w:style w:type="character" w:customStyle="1" w:styleId="Heading3Char">
-    <w:name w:val="Heading 3 Char"/>
-    <w:basedOn w:val="DefaultParagraphFont"/>
-    <w:link w:val="Heading3"/>
+  <w:style w:type="character" w:customStyle="1" w:styleId="berschrift3Zchn">
+    <w:name w:val="Überschrift 3 Zchn"/>
+    <w:basedOn w:val="Absatz-Standardschriftart"/>
+    <w:link w:val="berschrift3"/>
     <w:uiPriority w:val="9"/>
     <w:semiHidden/>
     <w:rsid w:val="003A70E8"/>
@@ -12614,10 +12635,10 @@
       <w:szCs w:val="32"/>
     </w:rPr>
   </w:style>
-  <w:style w:type="character" w:customStyle="1" w:styleId="Heading4Char">
-    <w:name w:val="Heading 4 Char"/>
-    <w:basedOn w:val="DefaultParagraphFont"/>
-    <w:link w:val="Heading4"/>
+  <w:style w:type="character" w:customStyle="1" w:styleId="berschrift4Zchn">
+    <w:name w:val="Überschrift 4 Zchn"/>
+    <w:basedOn w:val="Absatz-Standardschriftart"/>
+    <w:link w:val="berschrift4"/>
     <w:uiPriority w:val="9"/>
     <w:semiHidden/>
     <w:rsid w:val="003A70E8"/>
@@ -12629,10 +12650,10 @@
       <w:szCs w:val="30"/>
     </w:rPr>
   </w:style>
-  <w:style w:type="character" w:customStyle="1" w:styleId="Heading5Char">
-    <w:name w:val="Heading 5 Char"/>
-    <w:basedOn w:val="DefaultParagraphFont"/>
-    <w:link w:val="Heading5"/>
+  <w:style w:type="character" w:customStyle="1" w:styleId="berschrift5Zchn">
+    <w:name w:val="Überschrift 5 Zchn"/>
+    <w:basedOn w:val="Absatz-Standardschriftart"/>
+    <w:link w:val="berschrift5"/>
     <w:uiPriority w:val="9"/>
     <w:semiHidden/>
     <w:rsid w:val="003A70E8"/>
@@ -12642,10 +12663,10 @@
       <w:szCs w:val="28"/>
     </w:rPr>
   </w:style>
-  <w:style w:type="character" w:customStyle="1" w:styleId="Heading6Char">
-    <w:name w:val="Heading 6 Char"/>
-    <w:basedOn w:val="DefaultParagraphFont"/>
-    <w:link w:val="Heading6"/>
+  <w:style w:type="character" w:customStyle="1" w:styleId="berschrift6Zchn">
+    <w:name w:val="Überschrift 6 Zchn"/>
+    <w:basedOn w:val="Absatz-Standardschriftart"/>
+    <w:link w:val="berschrift6"/>
     <w:uiPriority w:val="9"/>
     <w:semiHidden/>
     <w:rsid w:val="003A70E8"/>
@@ -12657,10 +12678,10 @@
       <w:szCs w:val="26"/>
     </w:rPr>
   </w:style>
-  <w:style w:type="character" w:customStyle="1" w:styleId="Heading7Char">
-    <w:name w:val="Heading 7 Char"/>
-    <w:basedOn w:val="DefaultParagraphFont"/>
-    <w:link w:val="Heading7"/>
+  <w:style w:type="character" w:customStyle="1" w:styleId="berschrift7Zchn">
+    <w:name w:val="Überschrift 7 Zchn"/>
+    <w:basedOn w:val="Absatz-Standardschriftart"/>
+    <w:link w:val="berschrift7"/>
     <w:uiPriority w:val="9"/>
     <w:semiHidden/>
     <w:rsid w:val="003A70E8"/>
@@ -12670,10 +12691,10 @@
       <w:szCs w:val="24"/>
     </w:rPr>
   </w:style>
-  <w:style w:type="character" w:customStyle="1" w:styleId="Heading8Char">
-    <w:name w:val="Heading 8 Char"/>
-    <w:basedOn w:val="DefaultParagraphFont"/>
-    <w:link w:val="Heading8"/>
+  <w:style w:type="character" w:customStyle="1" w:styleId="berschrift8Zchn">
+    <w:name w:val="Überschrift 8 Zchn"/>
+    <w:basedOn w:val="Absatz-Standardschriftart"/>
+    <w:link w:val="berschrift8"/>
     <w:uiPriority w:val="9"/>
     <w:semiHidden/>
     <w:rsid w:val="003A70E8"/>
@@ -12685,10 +12706,10 @@
       <w:szCs w:val="22"/>
     </w:rPr>
   </w:style>
-  <w:style w:type="character" w:customStyle="1" w:styleId="Heading9Char">
-    <w:name w:val="Heading 9 Char"/>
-    <w:basedOn w:val="DefaultParagraphFont"/>
-    <w:link w:val="Heading9"/>
+  <w:style w:type="character" w:customStyle="1" w:styleId="berschrift9Zchn">
+    <w:name w:val="Überschrift 9 Zchn"/>
+    <w:basedOn w:val="Absatz-Standardschriftart"/>
+    <w:link w:val="berschrift9"/>
     <w:uiPriority w:val="9"/>
     <w:semiHidden/>
     <w:rsid w:val="003A70E8"/>
@@ -12699,10 +12720,10 @@
       <w:iCs/>
     </w:rPr>
   </w:style>
-  <w:style w:type="paragraph" w:styleId="Caption">
+  <w:style w:type="paragraph" w:styleId="Beschriftung">
     <w:name w:val="caption"/>
-    <w:basedOn w:val="Normal"/>
-    <w:next w:val="Normal"/>
+    <w:basedOn w:val="Standard"/>
+    <w:next w:val="Standard"/>
     <w:uiPriority w:val="35"/>
     <w:semiHidden/>
     <w:unhideWhenUsed/>
@@ -12719,9 +12740,9 @@
       <w:szCs w:val="16"/>
     </w:rPr>
   </w:style>
-  <w:style w:type="character" w:styleId="Strong">
+  <w:style w:type="character" w:styleId="Fett">
     <w:name w:val="Strong"/>
-    <w:basedOn w:val="DefaultParagraphFont"/>
+    <w:basedOn w:val="Absatz-Standardschriftart"/>
     <w:uiPriority w:val="22"/>
     <w:qFormat/>
     <w:rsid w:val="003A70E8"/>
@@ -12730,9 +12751,9 @@
       <w:bCs/>
     </w:rPr>
   </w:style>
-  <w:style w:type="character" w:styleId="Emphasis">
+  <w:style w:type="character" w:styleId="Hervorhebung">
     <w:name w:val="Emphasis"/>
-    <w:basedOn w:val="DefaultParagraphFont"/>
+    <w:basedOn w:val="Absatz-Standardschriftart"/>
     <w:uiPriority w:val="20"/>
     <w:qFormat/>
     <w:rsid w:val="003A70E8"/>
@@ -12742,7 +12763,7 @@
       <w:color w:val="000000" w:themeColor="text1"/>
     </w:rPr>
   </w:style>
-  <w:style w:type="paragraph" w:styleId="NoSpacing">
+  <w:style w:type="paragraph" w:styleId="KeinLeerraum">
     <w:name w:val="No Spacing"/>
     <w:uiPriority w:val="1"/>
     <w:qFormat/>
@@ -12751,11 +12772,11 @@
       <w:spacing w:after="0" w:line="240" w:lineRule="auto"/>
     </w:pPr>
   </w:style>
-  <w:style w:type="paragraph" w:styleId="Quote">
+  <w:style w:type="paragraph" w:styleId="Zitat">
     <w:name w:val="Quote"/>
-    <w:basedOn w:val="Normal"/>
-    <w:next w:val="Normal"/>
-    <w:link w:val="QuoteChar"/>
+    <w:basedOn w:val="Standard"/>
+    <w:next w:val="Standard"/>
+    <w:link w:val="ZitatZchn"/>
     <w:uiPriority w:val="29"/>
     <w:qFormat/>
     <w:rsid w:val="003A70E8"/>
@@ -12772,10 +12793,10 @@
       <w:szCs w:val="24"/>
     </w:rPr>
   </w:style>
-  <w:style w:type="character" w:customStyle="1" w:styleId="QuoteChar">
-    <w:name w:val="Quote Char"/>
-    <w:basedOn w:val="DefaultParagraphFont"/>
-    <w:link w:val="Quote"/>
+  <w:style w:type="character" w:customStyle="1" w:styleId="ZitatZchn">
+    <w:name w:val="Zitat Zchn"/>
+    <w:basedOn w:val="Absatz-Standardschriftart"/>
+    <w:link w:val="Zitat"/>
     <w:uiPriority w:val="29"/>
     <w:rsid w:val="003A70E8"/>
     <w:rPr>
@@ -12786,11 +12807,11 @@
       <w:szCs w:val="24"/>
     </w:rPr>
   </w:style>
-  <w:style w:type="paragraph" w:styleId="IntenseQuote">
+  <w:style w:type="paragraph" w:styleId="IntensivesZitat">
     <w:name w:val="Intense Quote"/>
-    <w:basedOn w:val="Normal"/>
-    <w:next w:val="Normal"/>
-    <w:link w:val="IntenseQuoteChar"/>
+    <w:basedOn w:val="Standard"/>
+    <w:next w:val="Standard"/>
+    <w:link w:val="IntensivesZitatZchn"/>
     <w:uiPriority w:val="30"/>
     <w:qFormat/>
     <w:rsid w:val="003A70E8"/>
@@ -12807,10 +12828,10 @@
       <w:szCs w:val="28"/>
     </w:rPr>
   </w:style>
-  <w:style w:type="character" w:customStyle="1" w:styleId="IntenseQuoteChar">
-    <w:name w:val="Intense Quote Char"/>
-    <w:basedOn w:val="DefaultParagraphFont"/>
-    <w:link w:val="IntenseQuote"/>
+  <w:style w:type="character" w:customStyle="1" w:styleId="IntensivesZitatZchn">
+    <w:name w:val="Intensives Zitat Zchn"/>
+    <w:basedOn w:val="Absatz-Standardschriftart"/>
+    <w:link w:val="IntensivesZitat"/>
     <w:uiPriority w:val="30"/>
     <w:rsid w:val="003A70E8"/>
     <w:rPr>
@@ -12821,9 +12842,9 @@
       <w:szCs w:val="28"/>
     </w:rPr>
   </w:style>
-  <w:style w:type="character" w:styleId="SubtleEmphasis">
+  <w:style w:type="character" w:styleId="SchwacheHervorhebung">
     <w:name w:val="Subtle Emphasis"/>
-    <w:basedOn w:val="DefaultParagraphFont"/>
+    <w:basedOn w:val="Absatz-Standardschriftart"/>
     <w:uiPriority w:val="19"/>
     <w:qFormat/>
     <w:rsid w:val="003A70E8"/>
@@ -12833,9 +12854,9 @@
       <w:color w:val="595959" w:themeColor="text1" w:themeTint="A6"/>
     </w:rPr>
   </w:style>
-  <w:style w:type="character" w:styleId="IntenseEmphasis">
+  <w:style w:type="character" w:styleId="IntensiveHervorhebung">
     <w:name w:val="Intense Emphasis"/>
-    <w:basedOn w:val="DefaultParagraphFont"/>
+    <w:basedOn w:val="Absatz-Standardschriftart"/>
     <w:uiPriority w:val="21"/>
     <w:qFormat/>
     <w:rsid w:val="003A70E8"/>
@@ -12847,9 +12868,9 @@
       <w:color w:val="auto"/>
     </w:rPr>
   </w:style>
-  <w:style w:type="character" w:styleId="SubtleReference">
+  <w:style w:type="character" w:styleId="SchwacherVerweis">
     <w:name w:val="Subtle Reference"/>
-    <w:basedOn w:val="DefaultParagraphFont"/>
+    <w:basedOn w:val="Absatz-Standardschriftart"/>
     <w:uiPriority w:val="31"/>
     <w:qFormat/>
     <w:rsid w:val="003A70E8"/>
@@ -12861,9 +12882,9 @@
       <w:u w:val="single" w:color="7F7F7F" w:themeColor="text1" w:themeTint="80"/>
     </w:rPr>
   </w:style>
-  <w:style w:type="character" w:styleId="IntenseReference">
+  <w:style w:type="character" w:styleId="IntensiverVerweis">
     <w:name w:val="Intense Reference"/>
-    <w:basedOn w:val="DefaultParagraphFont"/>
+    <w:basedOn w:val="Absatz-Standardschriftart"/>
     <w:uiPriority w:val="32"/>
     <w:qFormat/>
     <w:rsid w:val="003A70E8"/>
@@ -12877,9 +12898,9 @@
       <w:u w:val="single"/>
     </w:rPr>
   </w:style>
-  <w:style w:type="character" w:styleId="BookTitle">
+  <w:style w:type="character" w:styleId="Buchtitel">
     <w:name w:val="Book Title"/>
-    <w:basedOn w:val="DefaultParagraphFont"/>
+    <w:basedOn w:val="Absatz-Standardschriftart"/>
     <w:uiPriority w:val="33"/>
     <w:qFormat/>
     <w:rsid w:val="003A70E8"/>
@@ -12891,10 +12912,10 @@
       <w:spacing w:val="0"/>
     </w:rPr>
   </w:style>
-  <w:style w:type="paragraph" w:styleId="TOCHeading">
+  <w:style w:type="paragraph" w:styleId="Inhaltsverzeichnisberschrift">
     <w:name w:val="TOC Heading"/>
-    <w:basedOn w:val="Heading1"/>
-    <w:next w:val="Normal"/>
+    <w:basedOn w:val="berschrift1"/>
+    <w:next w:val="Standard"/>
     <w:uiPriority w:val="39"/>
     <w:unhideWhenUsed/>
     <w:qFormat/>
@@ -12903,9 +12924,9 @@
       <w:outlineLvl w:val="9"/>
     </w:pPr>
   </w:style>
-  <w:style w:type="table" w:styleId="GridTable1Light-Accent6">
+  <w:style w:type="table" w:styleId="Gitternetztabelle1hellAkzent6">
     <w:name w:val="Grid Table 1 Light Accent 6"/>
-    <w:basedOn w:val="TableNormal"/>
+    <w:basedOn w:val="NormaleTabelle"/>
     <w:uiPriority w:val="46"/>
     <w:rsid w:val="00394B83"/>
     <w:pPr>
@@ -12960,9 +12981,9 @@
       </w:rPr>
     </w:tblStylePr>
   </w:style>
-  <w:style w:type="paragraph" w:styleId="ListParagraph">
+  <w:style w:type="paragraph" w:styleId="Listenabsatz">
     <w:name w:val="List Paragraph"/>
-    <w:basedOn w:val="Normal"/>
+    <w:basedOn w:val="Standard"/>
     <w:uiPriority w:val="34"/>
     <w:qFormat/>
     <w:rsid w:val="00394B83"/>
@@ -12973,7 +12994,7 @@
   </w:style>
   <w:style w:type="character" w:styleId="Hyperlink">
     <w:name w:val="Hyperlink"/>
-    <w:basedOn w:val="DefaultParagraphFont"/>
+    <w:basedOn w:val="Absatz-Standardschriftart"/>
     <w:uiPriority w:val="99"/>
     <w:unhideWhenUsed/>
     <w:rsid w:val="005A4365"/>
@@ -12982,9 +13003,9 @@
       <w:u w:val="single"/>
     </w:rPr>
   </w:style>
-  <w:style w:type="character" w:styleId="UnresolvedMention">
+  <w:style w:type="character" w:styleId="NichtaufgelsteErwhnung">
     <w:name w:val="Unresolved Mention"/>
-    <w:basedOn w:val="DefaultParagraphFont"/>
+    <w:basedOn w:val="Absatz-Standardschriftart"/>
     <w:uiPriority w:val="99"/>
     <w:semiHidden/>
     <w:unhideWhenUsed/>
@@ -12994,10 +13015,10 @@
       <w:shd w:val="clear" w:color="auto" w:fill="E1DFDD"/>
     </w:rPr>
   </w:style>
-  <w:style w:type="paragraph" w:styleId="TOC1">
+  <w:style w:type="paragraph" w:styleId="Verzeichnis1">
     <w:name w:val="toc 1"/>
-    <w:basedOn w:val="Normal"/>
-    <w:next w:val="Normal"/>
+    <w:basedOn w:val="Standard"/>
+    <w:next w:val="Standard"/>
     <w:autoRedefine/>
     <w:uiPriority w:val="39"/>
     <w:unhideWhenUsed/>
@@ -13006,26 +13027,26 @@
       <w:spacing w:after="100"/>
     </w:pPr>
   </w:style>
-  <w:style w:type="paragraph" w:styleId="Bibliography">
+  <w:style w:type="paragraph" w:styleId="Literaturverzeichnis">
     <w:name w:val="Bibliography"/>
-    <w:basedOn w:val="Normal"/>
-    <w:next w:val="Normal"/>
+    <w:basedOn w:val="Standard"/>
+    <w:next w:val="Standard"/>
     <w:uiPriority w:val="37"/>
     <w:unhideWhenUsed/>
     <w:rsid w:val="00CA57D8"/>
   </w:style>
-  <w:style w:type="character" w:styleId="PageNumber">
+  <w:style w:type="character" w:styleId="Seitenzahl">
     <w:name w:val="page number"/>
-    <w:basedOn w:val="DefaultParagraphFont"/>
+    <w:basedOn w:val="Absatz-Standardschriftart"/>
     <w:uiPriority w:val="99"/>
     <w:semiHidden/>
     <w:unhideWhenUsed/>
     <w:rsid w:val="00B929B9"/>
   </w:style>
-  <w:style w:type="paragraph" w:styleId="TOC2">
+  <w:style w:type="paragraph" w:styleId="Verzeichnis2">
     <w:name w:val="toc 2"/>
-    <w:basedOn w:val="Normal"/>
-    <w:next w:val="Normal"/>
+    <w:basedOn w:val="Standard"/>
+    <w:next w:val="Standard"/>
     <w:autoRedefine/>
     <w:uiPriority w:val="39"/>
     <w:unhideWhenUsed/>
@@ -13572,7 +13593,7 @@
 </file>
 
 <file path=customXml/itemProps1.xml><?xml version="1.0" encoding="utf-8"?>
-<ds:datastoreItem xmlns:ds="http://schemas.openxmlformats.org/officeDocument/2006/customXml" ds:itemID="{376D8417-5DFB-4470-806C-A6DF4C43CA6D}">
+<ds:datastoreItem xmlns:ds="http://schemas.openxmlformats.org/officeDocument/2006/customXml" ds:itemID="{C2E95CA7-C046-43BC-96FD-15BE9340F395}">
   <ds:schemaRefs>
     <ds:schemaRef ds:uri="http://schemas.openxmlformats.org/officeDocument/2006/bibliography"/>
   </ds:schemaRefs>

</xml_diff>